<commit_message>
Dia 3: primer modelo ML con normalizacion y evaluacion
</commit_message>
<xml_diff>
--- a/Apuntes.docx
+++ b/Apuntes.docx
@@ -12,6 +12,7 @@
           <w:u w:val="single"/>
         </w:rPr>
       </w:pPr>
+      <w:proofErr w:type="gramStart"/>
       <w:r>
         <w:rPr>
           <w:b/>
@@ -20,19 +21,10 @@
           <w:szCs w:val="32"/>
           <w:u w:val="single"/>
         </w:rPr>
-        <w:t xml:space="preserve">Normalización </w:t>
-      </w:r>
-    </w:p>
-    <w:p>
-      <w:r>
-        <w:t>La normalización (z-score) mide qué tan alejado del promedio está un dato.</w:t>
-      </w:r>
-      <w:r>
-        <w:t xml:space="preserve"> Mide la distancia relativa, no el valor original.</w:t>
-      </w:r>
-    </w:p>
-    <w:p>
-      <w:pPr>
+        <w:t>STD(</w:t>
+      </w:r>
+      <w:proofErr w:type="gramEnd"/>
+      <w:r>
         <w:rPr>
           <w:b/>
           <w:bCs/>
@@ -40,11 +32,216 @@
           <w:szCs w:val="32"/>
           <w:u w:val="single"/>
         </w:rPr>
-      </w:pPr>
-      <w:r>
-        <w:rPr>
-          <w:b/>
-          <w:bCs/>
+        <w:t>Desviación estándar)</w:t>
+      </w:r>
+    </w:p>
+    <w:p>
+      <w:pPr>
+        <w:rPr>
+          <w:sz w:val="24"/>
+          <w:szCs w:val="24"/>
+        </w:rPr>
+      </w:pPr>
+      <w:r>
+        <w:rPr>
+          <w:sz w:val="24"/>
+          <w:szCs w:val="24"/>
+        </w:rPr>
+        <w:t>qué tan dispersos están los datos respecto al promedio</w:t>
+      </w:r>
+      <w:r>
+        <w:rPr>
+          <w:sz w:val="24"/>
+          <w:szCs w:val="24"/>
+        </w:rPr>
+        <w:t>.</w:t>
+      </w:r>
+    </w:p>
+    <w:p>
+      <w:pPr>
+        <w:rPr>
+          <w:sz w:val="24"/>
+          <w:szCs w:val="24"/>
+        </w:rPr>
+      </w:pPr>
+      <w:r>
+        <w:rPr>
+          <w:sz w:val="24"/>
+          <w:szCs w:val="24"/>
+        </w:rPr>
+        <w:t>STD</w:t>
+      </w:r>
+      <w:r>
+        <w:rPr>
+          <w:sz w:val="24"/>
+          <w:szCs w:val="24"/>
+        </w:rPr>
+        <w:t xml:space="preserve"> te dice, en promedio, qué tan lejos están los valores del promedio.</w:t>
+      </w:r>
+    </w:p>
+    <w:p>
+      <w:pPr>
+        <w:rPr>
+          <w:sz w:val="24"/>
+          <w:szCs w:val="24"/>
+        </w:rPr>
+      </w:pPr>
+      <w:r>
+        <w:rPr>
+          <w:sz w:val="24"/>
+          <w:szCs w:val="24"/>
+        </w:rPr>
+        <w:t>STD</w:t>
+      </w:r>
+      <w:r>
+        <w:rPr>
+          <w:sz w:val="24"/>
+          <w:szCs w:val="24"/>
+        </w:rPr>
+        <w:t xml:space="preserve"> mide la distancia típica al promedio.</w:t>
+      </w:r>
+    </w:p>
+    <w:p>
+      <w:pPr>
+        <w:rPr>
+          <w:rFonts w:cstheme="minorHAnsi"/>
+          <w:b/>
+          <w:bCs/>
+          <w:sz w:val="24"/>
+          <w:szCs w:val="24"/>
+          <w:u w:val="single"/>
+        </w:rPr>
+      </w:pPr>
+      <w:r>
+        <w:rPr>
+          <w:rFonts w:cstheme="minorHAnsi"/>
+          <w:b/>
+          <w:bCs/>
+          <w:sz w:val="24"/>
+          <w:szCs w:val="24"/>
+          <w:u w:val="single"/>
+        </w:rPr>
+        <w:t>INTERPRETACIÓN DIRECTA</w:t>
+      </w:r>
+    </w:p>
+    <w:p>
+      <w:proofErr w:type="spellStart"/>
+      <w:r>
+        <w:t>std</w:t>
+      </w:r>
+      <w:proofErr w:type="spellEnd"/>
+      <w:r>
+        <w:t xml:space="preserve"> chica → datos muy parecidos entre sí</w:t>
+      </w:r>
+    </w:p>
+    <w:p>
+      <w:proofErr w:type="spellStart"/>
+      <w:r>
+        <w:t>std</w:t>
+      </w:r>
+      <w:proofErr w:type="spellEnd"/>
+      <w:r>
+        <w:t xml:space="preserve"> grande → datos muy dispersos</w:t>
+      </w:r>
+    </w:p>
+    <w:p>
+      <w:r>
+        <w:t>Ejemplo mental:</w:t>
+      </w:r>
+    </w:p>
+    <w:p>
+      <w:r>
+        <w:t xml:space="preserve">notas todas entre 7 y 8 → </w:t>
+      </w:r>
+      <w:proofErr w:type="spellStart"/>
+      <w:r>
+        <w:t>std</w:t>
+      </w:r>
+      <w:proofErr w:type="spellEnd"/>
+      <w:r>
+        <w:t xml:space="preserve"> chica</w:t>
+      </w:r>
+    </w:p>
+    <w:p>
+      <w:r>
+        <w:t xml:space="preserve">notas entre 2 y 10 → </w:t>
+      </w:r>
+      <w:proofErr w:type="spellStart"/>
+      <w:r>
+        <w:t>std</w:t>
+      </w:r>
+      <w:proofErr w:type="spellEnd"/>
+      <w:r>
+        <w:t xml:space="preserve"> gr</w:t>
+      </w:r>
+      <w:r>
+        <w:t>ande</w:t>
+      </w:r>
+    </w:p>
+    <w:p>
+      <w:pPr>
+        <w:rPr>
+          <w:sz w:val="24"/>
+          <w:szCs w:val="24"/>
+        </w:rPr>
+      </w:pPr>
+    </w:p>
+    <w:p>
+      <w:pPr>
+        <w:rPr>
+          <w:b/>
+          <w:bCs/>
+          <w:sz w:val="32"/>
+          <w:szCs w:val="32"/>
+          <w:u w:val="single"/>
+        </w:rPr>
+      </w:pPr>
+      <w:r>
+        <w:rPr>
+          <w:b/>
+          <w:bCs/>
+          <w:sz w:val="32"/>
+          <w:szCs w:val="32"/>
+          <w:u w:val="single"/>
+        </w:rPr>
+        <w:t xml:space="preserve">Normalización </w:t>
+      </w:r>
+    </w:p>
+    <w:p>
+      <w:pPr>
+        <w:rPr>
+          <w:sz w:val="24"/>
+          <w:szCs w:val="24"/>
+        </w:rPr>
+      </w:pPr>
+      <w:r>
+        <w:rPr>
+          <w:sz w:val="24"/>
+          <w:szCs w:val="24"/>
+        </w:rPr>
+        <w:t>Normalizar = poner todas las variables en la misma escala.</w:t>
+      </w:r>
+    </w:p>
+    <w:p>
+      <w:r>
+        <w:t>La normalización (z-score) mide qué tan alejado del promedio está un dato. Mide la distancia relativa, no el valor original.</w:t>
+      </w:r>
+    </w:p>
+    <w:p>
+      <w:pPr>
+        <w:rPr>
+          <w:b/>
+          <w:bCs/>
+          <w:sz w:val="32"/>
+          <w:szCs w:val="32"/>
+          <w:u w:val="single"/>
+        </w:rPr>
+      </w:pPr>
+      <w:r>
+        <w:rPr>
+          <w:b/>
+          <w:bCs/>
+          <w:noProof/>
           <w:sz w:val="32"/>
           <w:szCs w:val="32"/>
           <w:u w:val="single"/>
@@ -100,15 +297,7 @@
           <w:szCs w:val="24"/>
           <w:u w:val="single"/>
         </w:rPr>
-        <w:t>I</w:t>
-      </w:r>
-      <w:r>
-        <w:rPr>
-          <w:sz w:val="24"/>
-          <w:szCs w:val="24"/>
-          <w:u w:val="single"/>
-        </w:rPr>
-        <w:t>NTERPRETACIÓN DIRECTA</w:t>
+        <w:t>INTERPRETACIÓN DIRECTA</w:t>
       </w:r>
     </w:p>
     <w:p>
@@ -182,7 +371,15 @@
           <w:sz w:val="24"/>
           <w:szCs w:val="24"/>
         </w:rPr>
-        <w:t xml:space="preserve"> 2</w:t>
+        <w:t xml:space="preserve"> </w:t>
+      </w:r>
+      <w:proofErr w:type="gramStart"/>
+      <w:r>
+        <w:rPr>
+          <w:sz w:val="24"/>
+          <w:szCs w:val="24"/>
+        </w:rPr>
+        <w:t>2</w:t>
       </w:r>
       <w:r>
         <w:rPr>
@@ -196,7 +393,15 @@
           <w:sz w:val="24"/>
           <w:szCs w:val="24"/>
         </w:rPr>
-        <w:t>→ dato raro</w:t>
+        <w:t>→</w:t>
+      </w:r>
+      <w:proofErr w:type="gramEnd"/>
+      <w:r>
+        <w:rPr>
+          <w:sz w:val="24"/>
+          <w:szCs w:val="24"/>
+        </w:rPr>
+        <w:t xml:space="preserve"> dato raro</w:t>
       </w:r>
     </w:p>
     <w:p>
@@ -386,6 +591,7 @@
           <w:sz w:val="24"/>
           <w:szCs w:val="24"/>
         </w:rPr>
+        <w:lastRenderedPageBreak/>
         <w:t>muy usada en ML clásico y NN</w:t>
       </w:r>
     </w:p>
@@ -482,6 +688,1375 @@
           <w:szCs w:val="24"/>
         </w:rPr>
         <w:t>usada cuando importa el rango</w:t>
+      </w:r>
+    </w:p>
+    <w:p>
+      <w:pPr>
+        <w:rPr>
+          <w:sz w:val="24"/>
+          <w:szCs w:val="24"/>
+        </w:rPr>
+      </w:pPr>
+    </w:p>
+    <w:p>
+      <w:proofErr w:type="spellStart"/>
+      <w:r>
+        <w:rPr>
+          <w:b/>
+          <w:bCs/>
+          <w:sz w:val="32"/>
+          <w:szCs w:val="32"/>
+          <w:u w:val="single"/>
+        </w:rPr>
+        <w:t>Numpy</w:t>
+      </w:r>
+      <w:proofErr w:type="spellEnd"/>
+      <w:r>
+        <w:rPr>
+          <w:b/>
+          <w:bCs/>
+          <w:sz w:val="32"/>
+          <w:szCs w:val="32"/>
+          <w:u w:val="single"/>
+        </w:rPr>
+        <w:t>:</w:t>
+      </w:r>
+      <w:r>
+        <w:t xml:space="preserve"> </w:t>
+      </w:r>
+      <w:r>
+        <w:t xml:space="preserve">sirve para trabajar con números y </w:t>
+      </w:r>
+      <w:proofErr w:type="spellStart"/>
+      <w:r>
+        <w:t>arrays</w:t>
+      </w:r>
+      <w:proofErr w:type="spellEnd"/>
+      <w:r>
+        <w:t>.</w:t>
+      </w:r>
+    </w:p>
+    <w:p>
+      <w:r>
+        <w:drawing>
+          <wp:inline distT="0" distB="0" distL="0" distR="0" wp14:anchorId="012D283F" wp14:editId="3C6D9A75">
+            <wp:extent cx="1857634" cy="190527"/>
+            <wp:effectExtent l="0" t="0" r="0" b="0"/>
+            <wp:docPr id="2" name="Picture 2"/>
+            <wp:cNvGraphicFramePr>
+              <a:graphicFrameLocks xmlns:a="http://schemas.openxmlformats.org/drawingml/2006/main" noChangeAspect="1"/>
+            </wp:cNvGraphicFramePr>
+            <a:graphic xmlns:a="http://schemas.openxmlformats.org/drawingml/2006/main">
+              <a:graphicData uri="http://schemas.openxmlformats.org/drawingml/2006/picture">
+                <pic:pic xmlns:pic="http://schemas.openxmlformats.org/drawingml/2006/picture">
+                  <pic:nvPicPr>
+                    <pic:cNvPr id="1" name=""/>
+                    <pic:cNvPicPr/>
+                  </pic:nvPicPr>
+                  <pic:blipFill>
+                    <a:blip r:embed="rId6"/>
+                    <a:stretch>
+                      <a:fillRect/>
+                    </a:stretch>
+                  </pic:blipFill>
+                  <pic:spPr>
+                    <a:xfrm>
+                      <a:off x="0" y="0"/>
+                      <a:ext cx="1857634" cy="190527"/>
+                    </a:xfrm>
+                    <a:prstGeom prst="rect">
+                      <a:avLst/>
+                    </a:prstGeom>
+                  </pic:spPr>
+                </pic:pic>
+              </a:graphicData>
+            </a:graphic>
+          </wp:inline>
+        </w:drawing>
+      </w:r>
+    </w:p>
+    <w:p>
+      <w:proofErr w:type="spellStart"/>
+      <w:proofErr w:type="gramStart"/>
+      <w:r>
+        <w:rPr>
+          <w:b/>
+          <w:bCs/>
+          <w:sz w:val="32"/>
+          <w:szCs w:val="32"/>
+          <w:u w:val="single"/>
+        </w:rPr>
+        <w:t>PANDA:</w:t>
+      </w:r>
+      <w:r>
+        <w:t>sirve</w:t>
+      </w:r>
+      <w:proofErr w:type="spellEnd"/>
+      <w:proofErr w:type="gramEnd"/>
+      <w:r>
+        <w:t xml:space="preserve"> para manejar tablas (</w:t>
+      </w:r>
+      <w:proofErr w:type="spellStart"/>
+      <w:r>
+        <w:t>DataFrame</w:t>
+      </w:r>
+      <w:proofErr w:type="spellEnd"/>
+      <w:r>
+        <w:t>)</w:t>
+      </w:r>
+      <w:r>
+        <w:t>.</w:t>
+      </w:r>
+    </w:p>
+    <w:p>
+      <w:r>
+        <w:drawing>
+          <wp:inline distT="0" distB="0" distL="0" distR="0" wp14:anchorId="09B6E8BB" wp14:editId="490AF130">
+            <wp:extent cx="2000529" cy="295316"/>
+            <wp:effectExtent l="0" t="0" r="0" b="9525"/>
+            <wp:docPr id="3" name="Picture 3"/>
+            <wp:cNvGraphicFramePr>
+              <a:graphicFrameLocks xmlns:a="http://schemas.openxmlformats.org/drawingml/2006/main" noChangeAspect="1"/>
+            </wp:cNvGraphicFramePr>
+            <a:graphic xmlns:a="http://schemas.openxmlformats.org/drawingml/2006/main">
+              <a:graphicData uri="http://schemas.openxmlformats.org/drawingml/2006/picture">
+                <pic:pic xmlns:pic="http://schemas.openxmlformats.org/drawingml/2006/picture">
+                  <pic:nvPicPr>
+                    <pic:cNvPr id="1" name=""/>
+                    <pic:cNvPicPr/>
+                  </pic:nvPicPr>
+                  <pic:blipFill>
+                    <a:blip r:embed="rId7"/>
+                    <a:stretch>
+                      <a:fillRect/>
+                    </a:stretch>
+                  </pic:blipFill>
+                  <pic:spPr>
+                    <a:xfrm>
+                      <a:off x="0" y="0"/>
+                      <a:ext cx="2000529" cy="295316"/>
+                    </a:xfrm>
+                    <a:prstGeom prst="rect">
+                      <a:avLst/>
+                    </a:prstGeom>
+                  </pic:spPr>
+                </pic:pic>
+              </a:graphicData>
+            </a:graphic>
+          </wp:inline>
+        </w:drawing>
+      </w:r>
+    </w:p>
+    <w:p/>
+    <w:p>
+      <w:pPr>
+        <w:rPr>
+          <w:b/>
+          <w:bCs/>
+          <w:sz w:val="36"/>
+          <w:szCs w:val="36"/>
+          <w:u w:val="single"/>
+        </w:rPr>
+      </w:pPr>
+      <w:proofErr w:type="spellStart"/>
+      <w:r>
+        <w:rPr>
+          <w:b/>
+          <w:bCs/>
+          <w:sz w:val="36"/>
+          <w:szCs w:val="36"/>
+          <w:u w:val="single"/>
+        </w:rPr>
+        <w:t>S</w:t>
+      </w:r>
+      <w:r>
+        <w:rPr>
+          <w:b/>
+          <w:bCs/>
+          <w:sz w:val="36"/>
+          <w:szCs w:val="36"/>
+          <w:u w:val="single"/>
+        </w:rPr>
+        <w:t>cikit-learn</w:t>
+      </w:r>
+      <w:proofErr w:type="spellEnd"/>
+    </w:p>
+    <w:p>
+      <w:pPr>
+        <w:rPr>
+          <w:sz w:val="24"/>
+          <w:szCs w:val="24"/>
+        </w:rPr>
+      </w:pPr>
+      <w:r>
+        <w:rPr>
+          <w:sz w:val="24"/>
+          <w:szCs w:val="24"/>
+        </w:rPr>
+        <w:t xml:space="preserve">es una librería de Python para Machine </w:t>
+      </w:r>
+      <w:proofErr w:type="spellStart"/>
+      <w:r>
+        <w:rPr>
+          <w:sz w:val="24"/>
+          <w:szCs w:val="24"/>
+        </w:rPr>
+        <w:t>Learning</w:t>
+      </w:r>
+      <w:proofErr w:type="spellEnd"/>
+      <w:r>
+        <w:rPr>
+          <w:sz w:val="24"/>
+          <w:szCs w:val="24"/>
+        </w:rPr>
+        <w:t xml:space="preserve"> clásico.</w:t>
+      </w:r>
+    </w:p>
+    <w:p>
+      <w:r>
+        <w:t>Es una caja de herramientas que te permite entrenar, evaluar y usar modelos de ML sin implementar la matemática a mano.</w:t>
+      </w:r>
+    </w:p>
+    <w:p>
+      <w:pPr>
+        <w:rPr>
+          <w:b/>
+          <w:bCs/>
+          <w:sz w:val="24"/>
+          <w:szCs w:val="24"/>
+          <w:u w:val="single"/>
+        </w:rPr>
+      </w:pPr>
+      <w:r>
+        <w:rPr>
+          <w:b/>
+          <w:bCs/>
+          <w:sz w:val="24"/>
+          <w:szCs w:val="24"/>
+          <w:u w:val="single"/>
+        </w:rPr>
+        <w:t xml:space="preserve">QUÉ TRAE </w:t>
+      </w:r>
+      <w:proofErr w:type="spellStart"/>
+      <w:r>
+        <w:rPr>
+          <w:b/>
+          <w:bCs/>
+          <w:sz w:val="24"/>
+          <w:szCs w:val="24"/>
+          <w:u w:val="single"/>
+        </w:rPr>
+        <w:t>scikit-learn</w:t>
+      </w:r>
+      <w:proofErr w:type="spellEnd"/>
+      <w:r>
+        <w:rPr>
+          <w:b/>
+          <w:bCs/>
+          <w:sz w:val="24"/>
+          <w:szCs w:val="24"/>
+          <w:u w:val="single"/>
+        </w:rPr>
+        <w:t xml:space="preserve"> (lo importante)</w:t>
+      </w:r>
+    </w:p>
+    <w:p>
+      <w:pPr>
+        <w:rPr>
+          <w:b/>
+          <w:bCs/>
+          <w:sz w:val="24"/>
+          <w:szCs w:val="24"/>
+        </w:rPr>
+      </w:pPr>
+      <w:r>
+        <w:rPr>
+          <w:b/>
+          <w:bCs/>
+          <w:sz w:val="24"/>
+          <w:szCs w:val="24"/>
+        </w:rPr>
+        <w:t>1️ Modelos (algoritmos)</w:t>
+      </w:r>
+    </w:p>
+    <w:p>
+      <w:pPr>
+        <w:rPr>
+          <w:sz w:val="24"/>
+          <w:szCs w:val="24"/>
+        </w:rPr>
+      </w:pPr>
+      <w:r>
+        <w:rPr>
+          <w:sz w:val="24"/>
+          <w:szCs w:val="24"/>
+        </w:rPr>
+        <w:t>Ejemplos:</w:t>
+      </w:r>
+    </w:p>
+    <w:p>
+      <w:pPr>
+        <w:numPr>
+          <w:ilvl w:val="0"/>
+          <w:numId w:val="3"/>
+        </w:numPr>
+        <w:rPr>
+          <w:sz w:val="24"/>
+          <w:szCs w:val="24"/>
+        </w:rPr>
+      </w:pPr>
+      <w:r>
+        <w:rPr>
+          <w:sz w:val="24"/>
+          <w:szCs w:val="24"/>
+        </w:rPr>
+        <w:t>Regresión lineal</w:t>
+      </w:r>
+    </w:p>
+    <w:p>
+      <w:pPr>
+        <w:ind w:left="720"/>
+        <w:rPr>
+          <w:sz w:val="24"/>
+          <w:szCs w:val="24"/>
+        </w:rPr>
+      </w:pPr>
+      <w:r>
+        <w:drawing>
+          <wp:inline distT="0" distB="0" distL="0" distR="0" wp14:anchorId="0268A9CF" wp14:editId="04472A7E">
+            <wp:extent cx="4744112" cy="228632"/>
+            <wp:effectExtent l="0" t="0" r="0" b="0"/>
+            <wp:docPr id="8" name="Picture 8"/>
+            <wp:cNvGraphicFramePr>
+              <a:graphicFrameLocks xmlns:a="http://schemas.openxmlformats.org/drawingml/2006/main" noChangeAspect="1"/>
+            </wp:cNvGraphicFramePr>
+            <a:graphic xmlns:a="http://schemas.openxmlformats.org/drawingml/2006/main">
+              <a:graphicData uri="http://schemas.openxmlformats.org/drawingml/2006/picture">
+                <pic:pic xmlns:pic="http://schemas.openxmlformats.org/drawingml/2006/picture">
+                  <pic:nvPicPr>
+                    <pic:cNvPr id="1" name=""/>
+                    <pic:cNvPicPr/>
+                  </pic:nvPicPr>
+                  <pic:blipFill>
+                    <a:blip r:embed="rId8"/>
+                    <a:stretch>
+                      <a:fillRect/>
+                    </a:stretch>
+                  </pic:blipFill>
+                  <pic:spPr>
+                    <a:xfrm>
+                      <a:off x="0" y="0"/>
+                      <a:ext cx="4744112" cy="228632"/>
+                    </a:xfrm>
+                    <a:prstGeom prst="rect">
+                      <a:avLst/>
+                    </a:prstGeom>
+                  </pic:spPr>
+                </pic:pic>
+              </a:graphicData>
+            </a:graphic>
+          </wp:inline>
+        </w:drawing>
+      </w:r>
+    </w:p>
+    <w:p>
+      <w:pPr>
+        <w:ind w:left="720"/>
+        <w:rPr>
+          <w:sz w:val="28"/>
+          <w:szCs w:val="28"/>
+        </w:rPr>
+      </w:pPr>
+      <w:r>
+        <w:rPr>
+          <w:sz w:val="24"/>
+          <w:szCs w:val="24"/>
+        </w:rPr>
+        <w:t>el objeto que va a “aprender” la relación entre X e y</w:t>
+      </w:r>
+    </w:p>
+    <w:p>
+      <w:pPr>
+        <w:numPr>
+          <w:ilvl w:val="0"/>
+          <w:numId w:val="3"/>
+        </w:numPr>
+        <w:rPr>
+          <w:sz w:val="24"/>
+          <w:szCs w:val="24"/>
+        </w:rPr>
+      </w:pPr>
+      <w:r>
+        <w:rPr>
+          <w:sz w:val="24"/>
+          <w:szCs w:val="24"/>
+        </w:rPr>
+        <w:t>Regresión logística</w:t>
+      </w:r>
+    </w:p>
+    <w:p>
+      <w:pPr>
+        <w:numPr>
+          <w:ilvl w:val="0"/>
+          <w:numId w:val="3"/>
+        </w:numPr>
+        <w:rPr>
+          <w:sz w:val="24"/>
+          <w:szCs w:val="24"/>
+        </w:rPr>
+      </w:pPr>
+      <w:r>
+        <w:rPr>
+          <w:sz w:val="24"/>
+          <w:szCs w:val="24"/>
+        </w:rPr>
+        <w:t>Árboles de decisión</w:t>
+      </w:r>
+    </w:p>
+    <w:p>
+      <w:pPr>
+        <w:numPr>
+          <w:ilvl w:val="0"/>
+          <w:numId w:val="3"/>
+        </w:numPr>
+        <w:rPr>
+          <w:sz w:val="24"/>
+          <w:szCs w:val="24"/>
+        </w:rPr>
+      </w:pPr>
+      <w:proofErr w:type="spellStart"/>
+      <w:r>
+        <w:rPr>
+          <w:sz w:val="24"/>
+          <w:szCs w:val="24"/>
+        </w:rPr>
+        <w:t>Random</w:t>
+      </w:r>
+      <w:proofErr w:type="spellEnd"/>
+      <w:r>
+        <w:rPr>
+          <w:sz w:val="24"/>
+          <w:szCs w:val="24"/>
+        </w:rPr>
+        <w:t xml:space="preserve"> Forest</w:t>
+      </w:r>
+    </w:p>
+    <w:p>
+      <w:pPr>
+        <w:numPr>
+          <w:ilvl w:val="0"/>
+          <w:numId w:val="3"/>
+        </w:numPr>
+        <w:rPr>
+          <w:sz w:val="24"/>
+          <w:szCs w:val="24"/>
+        </w:rPr>
+      </w:pPr>
+      <w:r>
+        <w:rPr>
+          <w:sz w:val="24"/>
+          <w:szCs w:val="24"/>
+        </w:rPr>
+        <w:t>KNN</w:t>
+      </w:r>
+    </w:p>
+    <w:p>
+      <w:pPr>
+        <w:numPr>
+          <w:ilvl w:val="0"/>
+          <w:numId w:val="3"/>
+        </w:numPr>
+        <w:rPr>
+          <w:sz w:val="24"/>
+          <w:szCs w:val="24"/>
+        </w:rPr>
+      </w:pPr>
+      <w:r>
+        <w:rPr>
+          <w:sz w:val="24"/>
+          <w:szCs w:val="24"/>
+        </w:rPr>
+        <w:t>SVM</w:t>
+      </w:r>
+    </w:p>
+    <w:p>
+      <w:pPr>
+        <w:rPr>
+          <w:b/>
+          <w:bCs/>
+          <w:sz w:val="24"/>
+          <w:szCs w:val="24"/>
+        </w:rPr>
+      </w:pPr>
+    </w:p>
+    <w:p>
+      <w:pPr>
+        <w:rPr>
+          <w:b/>
+          <w:bCs/>
+          <w:sz w:val="24"/>
+          <w:szCs w:val="24"/>
+        </w:rPr>
+      </w:pPr>
+    </w:p>
+    <w:p>
+      <w:pPr>
+        <w:rPr>
+          <w:b/>
+          <w:bCs/>
+          <w:sz w:val="24"/>
+          <w:szCs w:val="24"/>
+        </w:rPr>
+      </w:pPr>
+    </w:p>
+    <w:p>
+      <w:pPr>
+        <w:rPr>
+          <w:b/>
+          <w:bCs/>
+          <w:sz w:val="24"/>
+          <w:szCs w:val="24"/>
+        </w:rPr>
+      </w:pPr>
+      <w:r>
+        <w:rPr>
+          <w:b/>
+          <w:bCs/>
+          <w:sz w:val="24"/>
+          <w:szCs w:val="24"/>
+        </w:rPr>
+        <w:t>2️</w:t>
+      </w:r>
+      <w:r>
+        <w:rPr>
+          <w:rFonts w:ascii="Tahoma" w:hAnsi="Tahoma" w:cs="Tahoma"/>
+          <w:b/>
+          <w:bCs/>
+          <w:sz w:val="24"/>
+          <w:szCs w:val="24"/>
+        </w:rPr>
+        <w:t xml:space="preserve"> </w:t>
+      </w:r>
+      <w:r>
+        <w:rPr>
+          <w:b/>
+          <w:bCs/>
+          <w:sz w:val="24"/>
+          <w:szCs w:val="24"/>
+        </w:rPr>
+        <w:t>División de datos (regla fundamental)</w:t>
+      </w:r>
+    </w:p>
+    <w:p>
+      <w:r>
+        <w:drawing>
+          <wp:inline distT="0" distB="0" distL="0" distR="0" wp14:anchorId="4EEB3C9C" wp14:editId="31811F03">
+            <wp:extent cx="4915586" cy="323895"/>
+            <wp:effectExtent l="0" t="0" r="0" b="0"/>
+            <wp:docPr id="7" name="Picture 7"/>
+            <wp:cNvGraphicFramePr>
+              <a:graphicFrameLocks xmlns:a="http://schemas.openxmlformats.org/drawingml/2006/main" noChangeAspect="1"/>
+            </wp:cNvGraphicFramePr>
+            <a:graphic xmlns:a="http://schemas.openxmlformats.org/drawingml/2006/main">
+              <a:graphicData uri="http://schemas.openxmlformats.org/drawingml/2006/picture">
+                <pic:pic xmlns:pic="http://schemas.openxmlformats.org/drawingml/2006/picture">
+                  <pic:nvPicPr>
+                    <pic:cNvPr id="1" name=""/>
+                    <pic:cNvPicPr/>
+                  </pic:nvPicPr>
+                  <pic:blipFill>
+                    <a:blip r:embed="rId9"/>
+                    <a:stretch>
+                      <a:fillRect/>
+                    </a:stretch>
+                  </pic:blipFill>
+                  <pic:spPr>
+                    <a:xfrm>
+                      <a:off x="0" y="0"/>
+                      <a:ext cx="4915586" cy="323895"/>
+                    </a:xfrm>
+                    <a:prstGeom prst="rect">
+                      <a:avLst/>
+                    </a:prstGeom>
+                  </pic:spPr>
+                </pic:pic>
+              </a:graphicData>
+            </a:graphic>
+          </wp:inline>
+        </w:drawing>
+      </w:r>
+    </w:p>
+    <w:p>
+      <w:pPr>
+        <w:rPr>
+          <w:sz w:val="24"/>
+          <w:szCs w:val="24"/>
+        </w:rPr>
+      </w:pPr>
+      <w:r>
+        <w:rPr>
+          <w:sz w:val="24"/>
+          <w:szCs w:val="24"/>
+        </w:rPr>
+        <w:t>Es una regla fundamental:</w:t>
+      </w:r>
+    </w:p>
+    <w:p>
+      <w:pPr>
+        <w:rPr>
+          <w:sz w:val="24"/>
+          <w:szCs w:val="24"/>
+        </w:rPr>
+      </w:pPr>
+      <w:r>
+        <w:rPr>
+          <w:sz w:val="24"/>
+          <w:szCs w:val="24"/>
+        </w:rPr>
+        <w:t>nunca entrenar y evaluar con los mismos datos.</w:t>
+      </w:r>
+    </w:p>
+    <w:p>
+      <w:pPr>
+        <w:rPr>
+          <w:sz w:val="24"/>
+          <w:szCs w:val="24"/>
+        </w:rPr>
+      </w:pPr>
+    </w:p>
+    <w:p>
+      <w:pPr>
+        <w:rPr>
+          <w:sz w:val="24"/>
+          <w:szCs w:val="24"/>
+        </w:rPr>
+      </w:pPr>
+    </w:p>
+    <w:p>
+      <w:pPr>
+        <w:rPr>
+          <w:b/>
+          <w:bCs/>
+          <w:sz w:val="24"/>
+          <w:szCs w:val="24"/>
+        </w:rPr>
+      </w:pPr>
+      <w:r>
+        <w:rPr>
+          <w:b/>
+          <w:bCs/>
+          <w:sz w:val="24"/>
+          <w:szCs w:val="24"/>
+        </w:rPr>
+        <w:t>3️</w:t>
+      </w:r>
+      <w:r>
+        <w:rPr>
+          <w:rFonts w:ascii="Tahoma" w:hAnsi="Tahoma" w:cs="Tahoma"/>
+          <w:b/>
+          <w:bCs/>
+          <w:sz w:val="24"/>
+          <w:szCs w:val="24"/>
+        </w:rPr>
+        <w:t xml:space="preserve"> </w:t>
+      </w:r>
+      <w:r>
+        <w:rPr>
+          <w:b/>
+          <w:bCs/>
+          <w:sz w:val="24"/>
+          <w:szCs w:val="24"/>
+        </w:rPr>
+        <w:t>Métricas (medir qué tan bien anda)</w:t>
+      </w:r>
+    </w:p>
+    <w:p>
+      <w:pPr>
+        <w:rPr>
+          <w:b/>
+          <w:bCs/>
+          <w:sz w:val="28"/>
+          <w:szCs w:val="28"/>
+        </w:rPr>
+      </w:pPr>
+      <w:r>
+        <w:rPr>
+          <w:b/>
+          <w:bCs/>
+          <w:sz w:val="28"/>
+          <w:szCs w:val="28"/>
+        </w:rPr>
+        <w:drawing>
+          <wp:inline distT="0" distB="0" distL="0" distR="0" wp14:anchorId="5C7825BF" wp14:editId="084D0069">
+            <wp:extent cx="4420217" cy="295316"/>
+            <wp:effectExtent l="0" t="0" r="0" b="9525"/>
+            <wp:docPr id="9" name="Picture 9"/>
+            <wp:cNvGraphicFramePr>
+              <a:graphicFrameLocks xmlns:a="http://schemas.openxmlformats.org/drawingml/2006/main" noChangeAspect="1"/>
+            </wp:cNvGraphicFramePr>
+            <a:graphic xmlns:a="http://schemas.openxmlformats.org/drawingml/2006/main">
+              <a:graphicData uri="http://schemas.openxmlformats.org/drawingml/2006/picture">
+                <pic:pic xmlns:pic="http://schemas.openxmlformats.org/drawingml/2006/picture">
+                  <pic:nvPicPr>
+                    <pic:cNvPr id="1" name=""/>
+                    <pic:cNvPicPr/>
+                  </pic:nvPicPr>
+                  <pic:blipFill>
+                    <a:blip r:embed="rId10"/>
+                    <a:stretch>
+                      <a:fillRect/>
+                    </a:stretch>
+                  </pic:blipFill>
+                  <pic:spPr>
+                    <a:xfrm>
+                      <a:off x="0" y="0"/>
+                      <a:ext cx="4420217" cy="295316"/>
+                    </a:xfrm>
+                    <a:prstGeom prst="rect">
+                      <a:avLst/>
+                    </a:prstGeom>
+                  </pic:spPr>
+                </pic:pic>
+              </a:graphicData>
+            </a:graphic>
+          </wp:inline>
+        </w:drawing>
+      </w:r>
+    </w:p>
+    <w:p>
+      <w:pPr>
+        <w:rPr>
+          <w:sz w:val="24"/>
+          <w:szCs w:val="24"/>
+        </w:rPr>
+      </w:pPr>
+      <w:r>
+        <w:rPr>
+          <w:sz w:val="24"/>
+          <w:szCs w:val="24"/>
+        </w:rPr>
+        <w:t>Cómo medir errores</w:t>
+      </w:r>
+    </w:p>
+    <w:p>
+      <w:pPr>
+        <w:rPr>
+          <w:sz w:val="24"/>
+          <w:szCs w:val="24"/>
+        </w:rPr>
+      </w:pPr>
+      <w:r>
+        <w:rPr>
+          <w:sz w:val="24"/>
+          <w:szCs w:val="24"/>
+        </w:rPr>
+        <w:t>Sirve para:</w:t>
+      </w:r>
+    </w:p>
+    <w:p>
+      <w:pPr>
+        <w:numPr>
+          <w:ilvl w:val="0"/>
+          <w:numId w:val="5"/>
+        </w:numPr>
+        <w:rPr>
+          <w:sz w:val="24"/>
+          <w:szCs w:val="24"/>
+        </w:rPr>
+      </w:pPr>
+      <w:r>
+        <w:rPr>
+          <w:sz w:val="24"/>
+          <w:szCs w:val="24"/>
+        </w:rPr>
+        <w:t>comparar predicciones vs valores reales</w:t>
+      </w:r>
+    </w:p>
+    <w:p>
+      <w:pPr>
+        <w:numPr>
+          <w:ilvl w:val="0"/>
+          <w:numId w:val="5"/>
+        </w:numPr>
+        <w:rPr>
+          <w:sz w:val="24"/>
+          <w:szCs w:val="24"/>
+        </w:rPr>
+      </w:pPr>
+      <w:r>
+        <w:rPr>
+          <w:sz w:val="24"/>
+          <w:szCs w:val="24"/>
+        </w:rPr>
+        <w:t>ver qué tan mal o bien se equivoca el modelo</w:t>
+      </w:r>
+    </w:p>
+    <w:p>
+      <w:pPr>
+        <w:rPr>
+          <w:b/>
+          <w:bCs/>
+          <w:sz w:val="28"/>
+          <w:szCs w:val="28"/>
+        </w:rPr>
+      </w:pPr>
+    </w:p>
+    <w:p>
+      <w:pPr>
+        <w:spacing w:before="100" w:beforeAutospacing="1" w:after="100" w:afterAutospacing="1" w:line="240" w:lineRule="auto"/>
+        <w:outlineLvl w:val="2"/>
+        <w:rPr>
+          <w:rFonts w:ascii="Times New Roman" w:eastAsia="Times New Roman" w:hAnsi="Times New Roman" w:cs="Times New Roman"/>
+          <w:b/>
+          <w:bCs/>
+          <w:sz w:val="27"/>
+          <w:szCs w:val="27"/>
+          <w:lang w:eastAsia="es-AR"/>
+        </w:rPr>
+      </w:pPr>
+      <w:r>
+        <w:rPr>
+          <w:rFonts w:ascii="Times New Roman" w:eastAsia="Times New Roman" w:hAnsi="Times New Roman" w:cs="Times New Roman"/>
+          <w:b/>
+          <w:bCs/>
+          <w:sz w:val="27"/>
+          <w:szCs w:val="27"/>
+          <w:lang w:eastAsia="es-AR"/>
+        </w:rPr>
+        <w:t>4️ Preprocesamiento</w:t>
+      </w:r>
+    </w:p>
+    <w:p>
+      <w:pPr>
+        <w:spacing w:before="100" w:beforeAutospacing="1" w:after="100" w:afterAutospacing="1" w:line="240" w:lineRule="auto"/>
+        <w:rPr>
+          <w:rFonts w:eastAsia="Times New Roman" w:cstheme="minorHAnsi"/>
+          <w:sz w:val="24"/>
+          <w:szCs w:val="24"/>
+          <w:lang w:eastAsia="es-AR"/>
+        </w:rPr>
+      </w:pPr>
+      <w:r>
+        <w:rPr>
+          <w:rFonts w:eastAsia="Times New Roman" w:cstheme="minorHAnsi"/>
+          <w:sz w:val="24"/>
+          <w:szCs w:val="24"/>
+          <w:lang w:eastAsia="es-AR"/>
+        </w:rPr>
+        <w:t>(</w:t>
+      </w:r>
+      <w:proofErr w:type="spellStart"/>
+      <w:r>
+        <w:rPr>
+          <w:rFonts w:eastAsia="Times New Roman" w:cstheme="minorHAnsi"/>
+          <w:sz w:val="24"/>
+          <w:szCs w:val="24"/>
+          <w:lang w:eastAsia="es-AR"/>
+        </w:rPr>
+        <w:t>scikit-learn</w:t>
+      </w:r>
+      <w:proofErr w:type="spellEnd"/>
+      <w:r>
+        <w:rPr>
+          <w:rFonts w:eastAsia="Times New Roman" w:cstheme="minorHAnsi"/>
+          <w:sz w:val="24"/>
+          <w:szCs w:val="24"/>
+          <w:lang w:eastAsia="es-AR"/>
+        </w:rPr>
+        <w:t xml:space="preserve"> también hace esto)</w:t>
+      </w:r>
+    </w:p>
+    <w:p>
+      <w:pPr>
+        <w:numPr>
+          <w:ilvl w:val="0"/>
+          <w:numId w:val="4"/>
+        </w:numPr>
+        <w:spacing w:before="100" w:beforeAutospacing="1" w:after="100" w:afterAutospacing="1" w:line="240" w:lineRule="auto"/>
+        <w:rPr>
+          <w:rFonts w:eastAsia="Times New Roman" w:cstheme="minorHAnsi"/>
+          <w:sz w:val="24"/>
+          <w:szCs w:val="24"/>
+          <w:lang w:eastAsia="es-AR"/>
+        </w:rPr>
+      </w:pPr>
+      <w:r>
+        <w:rPr>
+          <w:rFonts w:eastAsia="Times New Roman" w:cstheme="minorHAnsi"/>
+          <w:sz w:val="24"/>
+          <w:szCs w:val="24"/>
+          <w:lang w:eastAsia="es-AR"/>
+        </w:rPr>
+        <w:t>normalización</w:t>
+      </w:r>
+    </w:p>
+    <w:p>
+      <w:pPr>
+        <w:numPr>
+          <w:ilvl w:val="0"/>
+          <w:numId w:val="4"/>
+        </w:numPr>
+        <w:spacing w:before="100" w:beforeAutospacing="1" w:after="100" w:afterAutospacing="1" w:line="240" w:lineRule="auto"/>
+        <w:rPr>
+          <w:rFonts w:eastAsia="Times New Roman" w:cstheme="minorHAnsi"/>
+          <w:sz w:val="24"/>
+          <w:szCs w:val="24"/>
+          <w:lang w:eastAsia="es-AR"/>
+        </w:rPr>
+      </w:pPr>
+      <w:r>
+        <w:rPr>
+          <w:rFonts w:eastAsia="Times New Roman" w:cstheme="minorHAnsi"/>
+          <w:sz w:val="24"/>
+          <w:szCs w:val="24"/>
+          <w:lang w:eastAsia="es-AR"/>
+        </w:rPr>
+        <w:t>estandarización</w:t>
+      </w:r>
+    </w:p>
+    <w:p>
+      <w:pPr>
+        <w:numPr>
+          <w:ilvl w:val="0"/>
+          <w:numId w:val="4"/>
+        </w:numPr>
+        <w:spacing w:before="100" w:beforeAutospacing="1" w:after="100" w:afterAutospacing="1" w:line="240" w:lineRule="auto"/>
+        <w:rPr>
+          <w:rFonts w:eastAsia="Times New Roman" w:cstheme="minorHAnsi"/>
+          <w:sz w:val="24"/>
+          <w:szCs w:val="24"/>
+          <w:lang w:eastAsia="es-AR"/>
+        </w:rPr>
+      </w:pPr>
+      <w:proofErr w:type="spellStart"/>
+      <w:r>
+        <w:rPr>
+          <w:rFonts w:eastAsia="Times New Roman" w:cstheme="minorHAnsi"/>
+          <w:sz w:val="24"/>
+          <w:szCs w:val="24"/>
+          <w:lang w:eastAsia="es-AR"/>
+        </w:rPr>
+        <w:t>one-hot</w:t>
+      </w:r>
+      <w:proofErr w:type="spellEnd"/>
+      <w:r>
+        <w:rPr>
+          <w:rFonts w:eastAsia="Times New Roman" w:cstheme="minorHAnsi"/>
+          <w:sz w:val="24"/>
+          <w:szCs w:val="24"/>
+          <w:lang w:eastAsia="es-AR"/>
+        </w:rPr>
+        <w:t xml:space="preserve"> </w:t>
+      </w:r>
+      <w:proofErr w:type="spellStart"/>
+      <w:r>
+        <w:rPr>
+          <w:rFonts w:eastAsia="Times New Roman" w:cstheme="minorHAnsi"/>
+          <w:sz w:val="24"/>
+          <w:szCs w:val="24"/>
+          <w:lang w:eastAsia="es-AR"/>
+        </w:rPr>
+        <w:t>encoding</w:t>
+      </w:r>
+      <w:proofErr w:type="spellEnd"/>
+    </w:p>
+    <w:p>
+      <w:pPr>
+        <w:numPr>
+          <w:ilvl w:val="0"/>
+          <w:numId w:val="4"/>
+        </w:numPr>
+        <w:spacing w:before="100" w:beforeAutospacing="1" w:after="100" w:afterAutospacing="1" w:line="240" w:lineRule="auto"/>
+        <w:rPr>
+          <w:rFonts w:eastAsia="Times New Roman" w:cstheme="minorHAnsi"/>
+          <w:sz w:val="24"/>
+          <w:szCs w:val="24"/>
+          <w:lang w:eastAsia="es-AR"/>
+        </w:rPr>
+      </w:pPr>
+      <w:r>
+        <w:rPr>
+          <w:rFonts w:eastAsia="Times New Roman" w:cstheme="minorHAnsi"/>
+          <w:sz w:val="24"/>
+          <w:szCs w:val="24"/>
+          <w:lang w:eastAsia="es-AR"/>
+        </w:rPr>
+        <w:t>pipelines</w:t>
+      </w:r>
+    </w:p>
+    <w:p>
+      <w:pPr>
+        <w:spacing w:before="100" w:beforeAutospacing="1" w:after="100" w:afterAutospacing="1" w:line="240" w:lineRule="auto"/>
+        <w:ind w:left="720"/>
+        <w:rPr>
+          <w:rFonts w:eastAsia="Times New Roman" w:cstheme="minorHAnsi"/>
+          <w:sz w:val="24"/>
+          <w:szCs w:val="24"/>
+          <w:lang w:eastAsia="es-AR"/>
+        </w:rPr>
+      </w:pPr>
+    </w:p>
+    <w:p>
+      <w:pPr>
+        <w:pStyle w:val="Heading1"/>
+        <w:rPr>
+          <w:rFonts w:asciiTheme="minorHAnsi" w:hAnsiTheme="minorHAnsi" w:cstheme="minorHAnsi"/>
+          <w:b/>
+          <w:bCs/>
+          <w:color w:val="auto"/>
+          <w:u w:val="single"/>
+        </w:rPr>
+      </w:pPr>
+      <w:r>
+        <w:rPr>
+          <w:rFonts w:asciiTheme="minorHAnsi" w:hAnsiTheme="minorHAnsi" w:cstheme="minorHAnsi"/>
+          <w:b/>
+          <w:bCs/>
+          <w:color w:val="auto"/>
+          <w:u w:val="single"/>
+        </w:rPr>
+        <w:t>¿QUÉ SIGNIFICA “ENTRENAR” Y “PROBAR”?</w:t>
+      </w:r>
+    </w:p>
+    <w:p>
+      <w:pPr>
+        <w:pStyle w:val="Heading3"/>
+      </w:pPr>
+      <w:r>
+        <w:t>Versión corta:</w:t>
+      </w:r>
+    </w:p>
+    <w:p>
+      <w:pPr>
+        <w:pStyle w:val="NormalWeb"/>
+        <w:numPr>
+          <w:ilvl w:val="0"/>
+          <w:numId w:val="6"/>
+        </w:numPr>
+      </w:pPr>
+      <w:r>
+        <w:rPr>
+          <w:rStyle w:val="Strong"/>
+          <w:rFonts w:eastAsiaTheme="majorEastAsia"/>
+        </w:rPr>
+        <w:t>Entrenar</w:t>
+      </w:r>
+      <w:r>
+        <w:t xml:space="preserve"> = aprender una regla</w:t>
+      </w:r>
+    </w:p>
+    <w:p>
+      <w:pPr>
+        <w:pStyle w:val="NormalWeb"/>
+        <w:numPr>
+          <w:ilvl w:val="0"/>
+          <w:numId w:val="6"/>
+        </w:numPr>
+      </w:pPr>
+      <w:r>
+        <w:rPr>
+          <w:rStyle w:val="Strong"/>
+          <w:rFonts w:eastAsiaTheme="majorEastAsia"/>
+        </w:rPr>
+        <w:t>Probar</w:t>
+      </w:r>
+      <w:r>
+        <w:t xml:space="preserve"> = ver si esa regla funciona con datos nuevos</w:t>
+      </w:r>
+    </w:p>
+    <w:p>
+      <w:pPr>
+        <w:pStyle w:val="NormalWeb"/>
+        <w:ind w:left="720"/>
+      </w:pPr>
+      <w:r>
+        <w:lastRenderedPageBreak/>
+        <w:drawing>
+          <wp:inline distT="0" distB="0" distL="0" distR="0" wp14:anchorId="149C88DC" wp14:editId="543B0FA6">
+            <wp:extent cx="3258005" cy="5601482"/>
+            <wp:effectExtent l="0" t="0" r="0" b="0"/>
+            <wp:docPr id="10" name="Picture 10"/>
+            <wp:cNvGraphicFramePr>
+              <a:graphicFrameLocks xmlns:a="http://schemas.openxmlformats.org/drawingml/2006/main" noChangeAspect="1"/>
+            </wp:cNvGraphicFramePr>
+            <a:graphic xmlns:a="http://schemas.openxmlformats.org/drawingml/2006/main">
+              <a:graphicData uri="http://schemas.openxmlformats.org/drawingml/2006/picture">
+                <pic:pic xmlns:pic="http://schemas.openxmlformats.org/drawingml/2006/picture">
+                  <pic:nvPicPr>
+                    <pic:cNvPr id="1" name=""/>
+                    <pic:cNvPicPr/>
+                  </pic:nvPicPr>
+                  <pic:blipFill>
+                    <a:blip r:embed="rId11"/>
+                    <a:stretch>
+                      <a:fillRect/>
+                    </a:stretch>
+                  </pic:blipFill>
+                  <pic:spPr>
+                    <a:xfrm>
+                      <a:off x="0" y="0"/>
+                      <a:ext cx="3258005" cy="5601482"/>
+                    </a:xfrm>
+                    <a:prstGeom prst="rect">
+                      <a:avLst/>
+                    </a:prstGeom>
+                  </pic:spPr>
+                </pic:pic>
+              </a:graphicData>
+            </a:graphic>
+          </wp:inline>
+        </w:drawing>
+      </w:r>
+    </w:p>
+    <w:p>
+      <w:pPr>
+        <w:pStyle w:val="NormalWeb"/>
+        <w:ind w:left="720"/>
+      </w:pPr>
+      <w:r>
+        <w:drawing>
+          <wp:inline distT="0" distB="0" distL="0" distR="0" wp14:anchorId="7889686A" wp14:editId="1B2E00D5">
+            <wp:extent cx="5400040" cy="2162810"/>
+            <wp:effectExtent l="0" t="0" r="0" b="8890"/>
+            <wp:docPr id="11" name="Picture 11"/>
+            <wp:cNvGraphicFramePr>
+              <a:graphicFrameLocks xmlns:a="http://schemas.openxmlformats.org/drawingml/2006/main" noChangeAspect="1"/>
+            </wp:cNvGraphicFramePr>
+            <a:graphic xmlns:a="http://schemas.openxmlformats.org/drawingml/2006/main">
+              <a:graphicData uri="http://schemas.openxmlformats.org/drawingml/2006/picture">
+                <pic:pic xmlns:pic="http://schemas.openxmlformats.org/drawingml/2006/picture">
+                  <pic:nvPicPr>
+                    <pic:cNvPr id="1" name=""/>
+                    <pic:cNvPicPr/>
+                  </pic:nvPicPr>
+                  <pic:blipFill>
+                    <a:blip r:embed="rId12"/>
+                    <a:stretch>
+                      <a:fillRect/>
+                    </a:stretch>
+                  </pic:blipFill>
+                  <pic:spPr>
+                    <a:xfrm>
+                      <a:off x="0" y="0"/>
+                      <a:ext cx="5400040" cy="2162810"/>
+                    </a:xfrm>
+                    <a:prstGeom prst="rect">
+                      <a:avLst/>
+                    </a:prstGeom>
+                  </pic:spPr>
+                </pic:pic>
+              </a:graphicData>
+            </a:graphic>
+          </wp:inline>
+        </w:drawing>
+      </w:r>
+    </w:p>
+    <w:p>
+      <w:pPr>
+        <w:pStyle w:val="NormalWeb"/>
+      </w:pPr>
+      <w:r>
+        <w:t xml:space="preserve"> </w:t>
+      </w:r>
+    </w:p>
+    <w:p>
+      <w:pPr>
+        <w:pStyle w:val="NormalWeb"/>
+      </w:pPr>
+    </w:p>
+    <w:p>
+      <w:pPr>
+        <w:pStyle w:val="NormalWeb"/>
+        <w:rPr>
+          <w:u w:val="single"/>
+        </w:rPr>
+      </w:pPr>
+      <w:r>
+        <w:rPr>
+          <w:u w:val="single"/>
+        </w:rPr>
+        <w:lastRenderedPageBreak/>
+        <w:t xml:space="preserve">Mi definición </w:t>
+      </w:r>
+    </w:p>
+    <w:p>
+      <w:pPr>
+        <w:pStyle w:val="NormalWeb"/>
+      </w:pPr>
+      <w:r>
+        <w:t>Asigna valores a las variables para ir ajustando esos valores y hacer que tengan una relación matemática las variables</w:t>
+      </w:r>
+    </w:p>
+    <w:p>
+      <w:pPr>
+        <w:pStyle w:val="NormalWeb"/>
+        <w:rPr>
+          <w:u w:val="single"/>
+        </w:rPr>
+      </w:pPr>
+      <w:r>
+        <w:rPr>
+          <w:u w:val="single"/>
+        </w:rPr>
+        <w:t>La definición formal</w:t>
+      </w:r>
+    </w:p>
+    <w:p>
+      <w:pPr>
+        <w:pStyle w:val="NormalWeb"/>
+      </w:pPr>
+      <w:r>
+        <w:t>El modelo ajusta coeficientes numéricos para encontrar la relación matemática que mejor conecta X con y.</w:t>
+      </w:r>
+    </w:p>
+    <w:p>
+      <w:pPr>
+        <w:rPr>
+          <w:b/>
+          <w:bCs/>
+          <w:sz w:val="28"/>
+          <w:szCs w:val="28"/>
+        </w:rPr>
+      </w:pPr>
+    </w:p>
+    <w:p>
+      <w:pPr>
+        <w:rPr>
+          <w:b/>
+          <w:bCs/>
+          <w:sz w:val="32"/>
+          <w:szCs w:val="32"/>
+          <w:u w:val="single"/>
+        </w:rPr>
+      </w:pPr>
+      <w:r>
+        <w:rPr>
+          <w:b/>
+          <w:bCs/>
+          <w:sz w:val="32"/>
+          <w:szCs w:val="32"/>
+          <w:u w:val="single"/>
+        </w:rPr>
+        <w:t>QUÉ ES EL MSE (simple)</w:t>
+      </w:r>
+    </w:p>
+    <w:p>
+      <w:pPr>
+        <w:rPr>
+          <w:sz w:val="24"/>
+          <w:szCs w:val="24"/>
+        </w:rPr>
+      </w:pPr>
+      <w:r>
+        <w:rPr>
+          <w:b/>
+          <w:bCs/>
+          <w:sz w:val="24"/>
+          <w:szCs w:val="24"/>
+        </w:rPr>
+        <w:t>MSE = promedio del error al cuadrado</w:t>
+      </w:r>
+    </w:p>
+    <w:p>
+      <w:pPr>
+        <w:numPr>
+          <w:ilvl w:val="0"/>
+          <w:numId w:val="7"/>
+        </w:numPr>
+        <w:rPr>
+          <w:sz w:val="24"/>
+          <w:szCs w:val="24"/>
+        </w:rPr>
+      </w:pPr>
+      <w:r>
+        <w:rPr>
+          <w:sz w:val="24"/>
+          <w:szCs w:val="24"/>
+        </w:rPr>
+        <w:t>0 → perfecto</w:t>
+      </w:r>
+    </w:p>
+    <w:p>
+      <w:pPr>
+        <w:numPr>
+          <w:ilvl w:val="0"/>
+          <w:numId w:val="7"/>
+        </w:numPr>
+        <w:rPr>
+          <w:sz w:val="24"/>
+          <w:szCs w:val="24"/>
+        </w:rPr>
+      </w:pPr>
+      <w:r>
+        <w:rPr>
+          <w:sz w:val="24"/>
+          <w:szCs w:val="24"/>
+        </w:rPr>
+        <w:t>grande → se equivoca mucho</w:t>
+      </w:r>
+    </w:p>
+    <w:p>
+      <w:pPr>
+        <w:rPr>
+          <w:sz w:val="24"/>
+          <w:szCs w:val="24"/>
+        </w:rPr>
+      </w:pPr>
+      <w:r>
+        <w:rPr>
+          <w:sz w:val="24"/>
+          <w:szCs w:val="24"/>
+        </w:rPr>
+        <w:t>Con tan pocos datos:</w:t>
+      </w:r>
+    </w:p>
+    <w:p>
+      <w:pPr>
+        <w:numPr>
+          <w:ilvl w:val="0"/>
+          <w:numId w:val="8"/>
+        </w:numPr>
+        <w:rPr>
+          <w:sz w:val="24"/>
+          <w:szCs w:val="24"/>
+        </w:rPr>
+      </w:pPr>
+      <w:r>
+        <w:rPr>
+          <w:b/>
+          <w:bCs/>
+          <w:sz w:val="24"/>
+          <w:szCs w:val="24"/>
+        </w:rPr>
+        <w:t>no importa el valor</w:t>
+      </w:r>
+    </w:p>
+    <w:p>
+      <w:pPr>
+        <w:numPr>
+          <w:ilvl w:val="0"/>
+          <w:numId w:val="8"/>
+        </w:numPr>
+        <w:rPr>
+          <w:sz w:val="24"/>
+          <w:szCs w:val="24"/>
+        </w:rPr>
+      </w:pPr>
+      <w:r>
+        <w:rPr>
+          <w:sz w:val="24"/>
+          <w:szCs w:val="24"/>
+        </w:rPr>
+        <w:t xml:space="preserve">importa entender </w:t>
+      </w:r>
+      <w:r>
+        <w:rPr>
+          <w:b/>
+          <w:bCs/>
+          <w:sz w:val="24"/>
+          <w:szCs w:val="24"/>
+        </w:rPr>
+        <w:t>qué mide</w:t>
       </w:r>
     </w:p>
     <w:p>
@@ -506,6 +2081,155 @@
 <file path=word/numbering.xml><?xml version="1.0" encoding="utf-8"?>
 <w:numbering xmlns:wpc="http://schemas.microsoft.com/office/word/2010/wordprocessingCanvas" xmlns:cx="http://schemas.microsoft.com/office/drawing/2014/chartex" xmlns:cx1="http://schemas.microsoft.com/office/drawing/2015/9/8/chartex" xmlns:cx2="http://schemas.microsoft.com/office/drawing/2015/10/21/chartex" xmlns:cx3="http://schemas.microsoft.com/office/drawing/2016/5/9/chartex" xmlns:cx4="http://schemas.microsoft.com/office/drawing/2016/5/10/chartex" xmlns:cx5="http://schemas.microsoft.com/office/drawing/2016/5/11/chartex" xmlns:cx6="http://schemas.microsoft.com/office/drawing/2016/5/12/chartex" xmlns:cx7="http://schemas.microsoft.com/office/drawing/2016/5/13/chartex" xmlns:cx8="http://schemas.microsoft.com/office/drawing/2016/5/14/chartex" xmlns:mc="http://schemas.openxmlformats.org/markup-compatibility/2006" xmlns:aink="http://schemas.microsoft.com/office/drawing/2016/ink" xmlns:am3d="http://schemas.microsoft.com/office/drawing/2017/model3d" xmlns:o="urn:schemas-microsoft-com:office:office" xmlns:oel="http://schemas.microsoft.com/office/2019/extlst" xmlns:r="http://schemas.openxmlformats.org/officeDocument/2006/relationships" xmlns:m="http://schemas.openxmlformats.org/officeDocument/2006/math" xmlns:v="urn:schemas-microsoft-com:vml" xmlns:wp14="http://schemas.microsoft.com/office/word/2010/wordprocessingDrawing" xmlns:wp="http://schemas.openxmlformats.org/drawingml/2006/wordprocessingDrawing" xmlns:w10="urn:schemas-microsoft-com:office:word" xmlns:w="http://schemas.openxmlformats.org/wordprocessingml/2006/main" xmlns:w14="http://schemas.microsoft.com/office/word/2010/wordml" xmlns:w15="http://schemas.microsoft.com/office/word/2012/wordml" xmlns:w16cex="http://schemas.microsoft.com/office/word/2018/wordml/cex" xmlns:w16cid="http://schemas.microsoft.com/office/word/2016/wordml/cid" xmlns:w16="http://schemas.microsoft.com/office/word/2018/wordml" xmlns:w16sdtdh="http://schemas.microsoft.com/office/word/2020/wordml/sdtdatahash" xmlns:w16se="http://schemas.microsoft.com/office/word/2015/wordml/symex" xmlns:wpg="http://schemas.microsoft.com/office/word/2010/wordprocessingGroup" xmlns:wpi="http://schemas.microsoft.com/office/word/2010/wordprocessingInk" xmlns:wne="http://schemas.microsoft.com/office/word/2006/wordml" xmlns:wps="http://schemas.microsoft.com/office/word/2010/wordprocessingShape" mc:Ignorable="w14 w15 w16se w16cid w16 w16cex w16sdtdh wp14">
   <w:abstractNum w:abstractNumId="0" w15:restartNumberingAfterBreak="0">
+    <w:nsid w:val="12C95305"/>
+    <w:multiLevelType w:val="multilevel"/>
+    <w:tmpl w:val="70D4DCF2"/>
+    <w:lvl w:ilvl="0">
+      <w:start w:val="1"/>
+      <w:numFmt w:val="bullet"/>
+      <w:lvlText w:val=""/>
+      <w:lvlJc w:val="left"/>
+      <w:pPr>
+        <w:tabs>
+          <w:tab w:val="num" w:pos="720"/>
+        </w:tabs>
+        <w:ind w:left="720" w:hanging="360"/>
+      </w:pPr>
+      <w:rPr>
+        <w:rFonts w:ascii="Symbol" w:hAnsi="Symbol" w:hint="default"/>
+        <w:sz w:val="20"/>
+      </w:rPr>
+    </w:lvl>
+    <w:lvl w:ilvl="1" w:tentative="1">
+      <w:start w:val="1"/>
+      <w:numFmt w:val="bullet"/>
+      <w:lvlText w:val="o"/>
+      <w:lvlJc w:val="left"/>
+      <w:pPr>
+        <w:tabs>
+          <w:tab w:val="num" w:pos="1440"/>
+        </w:tabs>
+        <w:ind w:left="1440" w:hanging="360"/>
+      </w:pPr>
+      <w:rPr>
+        <w:rFonts w:ascii="Courier New" w:hAnsi="Courier New" w:hint="default"/>
+        <w:sz w:val="20"/>
+      </w:rPr>
+    </w:lvl>
+    <w:lvl w:ilvl="2" w:tentative="1">
+      <w:start w:val="1"/>
+      <w:numFmt w:val="bullet"/>
+      <w:lvlText w:val=""/>
+      <w:lvlJc w:val="left"/>
+      <w:pPr>
+        <w:tabs>
+          <w:tab w:val="num" w:pos="2160"/>
+        </w:tabs>
+        <w:ind w:left="2160" w:hanging="360"/>
+      </w:pPr>
+      <w:rPr>
+        <w:rFonts w:ascii="Wingdings" w:hAnsi="Wingdings" w:hint="default"/>
+        <w:sz w:val="20"/>
+      </w:rPr>
+    </w:lvl>
+    <w:lvl w:ilvl="3" w:tentative="1">
+      <w:start w:val="1"/>
+      <w:numFmt w:val="bullet"/>
+      <w:lvlText w:val=""/>
+      <w:lvlJc w:val="left"/>
+      <w:pPr>
+        <w:tabs>
+          <w:tab w:val="num" w:pos="2880"/>
+        </w:tabs>
+        <w:ind w:left="2880" w:hanging="360"/>
+      </w:pPr>
+      <w:rPr>
+        <w:rFonts w:ascii="Wingdings" w:hAnsi="Wingdings" w:hint="default"/>
+        <w:sz w:val="20"/>
+      </w:rPr>
+    </w:lvl>
+    <w:lvl w:ilvl="4" w:tentative="1">
+      <w:start w:val="1"/>
+      <w:numFmt w:val="bullet"/>
+      <w:lvlText w:val=""/>
+      <w:lvlJc w:val="left"/>
+      <w:pPr>
+        <w:tabs>
+          <w:tab w:val="num" w:pos="3600"/>
+        </w:tabs>
+        <w:ind w:left="3600" w:hanging="360"/>
+      </w:pPr>
+      <w:rPr>
+        <w:rFonts w:ascii="Wingdings" w:hAnsi="Wingdings" w:hint="default"/>
+        <w:sz w:val="20"/>
+      </w:rPr>
+    </w:lvl>
+    <w:lvl w:ilvl="5" w:tentative="1">
+      <w:start w:val="1"/>
+      <w:numFmt w:val="bullet"/>
+      <w:lvlText w:val=""/>
+      <w:lvlJc w:val="left"/>
+      <w:pPr>
+        <w:tabs>
+          <w:tab w:val="num" w:pos="4320"/>
+        </w:tabs>
+        <w:ind w:left="4320" w:hanging="360"/>
+      </w:pPr>
+      <w:rPr>
+        <w:rFonts w:ascii="Wingdings" w:hAnsi="Wingdings" w:hint="default"/>
+        <w:sz w:val="20"/>
+      </w:rPr>
+    </w:lvl>
+    <w:lvl w:ilvl="6" w:tentative="1">
+      <w:start w:val="1"/>
+      <w:numFmt w:val="bullet"/>
+      <w:lvlText w:val=""/>
+      <w:lvlJc w:val="left"/>
+      <w:pPr>
+        <w:tabs>
+          <w:tab w:val="num" w:pos="5040"/>
+        </w:tabs>
+        <w:ind w:left="5040" w:hanging="360"/>
+      </w:pPr>
+      <w:rPr>
+        <w:rFonts w:ascii="Wingdings" w:hAnsi="Wingdings" w:hint="default"/>
+        <w:sz w:val="20"/>
+      </w:rPr>
+    </w:lvl>
+    <w:lvl w:ilvl="7" w:tentative="1">
+      <w:start w:val="1"/>
+      <w:numFmt w:val="bullet"/>
+      <w:lvlText w:val=""/>
+      <w:lvlJc w:val="left"/>
+      <w:pPr>
+        <w:tabs>
+          <w:tab w:val="num" w:pos="5760"/>
+        </w:tabs>
+        <w:ind w:left="5760" w:hanging="360"/>
+      </w:pPr>
+      <w:rPr>
+        <w:rFonts w:ascii="Wingdings" w:hAnsi="Wingdings" w:hint="default"/>
+        <w:sz w:val="20"/>
+      </w:rPr>
+    </w:lvl>
+    <w:lvl w:ilvl="8" w:tentative="1">
+      <w:start w:val="1"/>
+      <w:numFmt w:val="bullet"/>
+      <w:lvlText w:val=""/>
+      <w:lvlJc w:val="left"/>
+      <w:pPr>
+        <w:tabs>
+          <w:tab w:val="num" w:pos="6480"/>
+        </w:tabs>
+        <w:ind w:left="6480" w:hanging="360"/>
+      </w:pPr>
+      <w:rPr>
+        <w:rFonts w:ascii="Wingdings" w:hAnsi="Wingdings" w:hint="default"/>
+        <w:sz w:val="20"/>
+      </w:rPr>
+    </w:lvl>
+  </w:abstractNum>
+  <w:abstractNum w:abstractNumId="1" w15:restartNumberingAfterBreak="0">
     <w:nsid w:val="17F25683"/>
     <w:multiLevelType w:val="multilevel"/>
     <w:tmpl w:val="6256DD96"/>
@@ -654,7 +2378,603 @@
       </w:rPr>
     </w:lvl>
   </w:abstractNum>
-  <w:abstractNum w:abstractNumId="1" w15:restartNumberingAfterBreak="0">
+  <w:abstractNum w:abstractNumId="2" w15:restartNumberingAfterBreak="0">
+    <w:nsid w:val="20290700"/>
+    <w:multiLevelType w:val="multilevel"/>
+    <w:tmpl w:val="86000F00"/>
+    <w:lvl w:ilvl="0">
+      <w:start w:val="1"/>
+      <w:numFmt w:val="bullet"/>
+      <w:lvlText w:val=""/>
+      <w:lvlJc w:val="left"/>
+      <w:pPr>
+        <w:tabs>
+          <w:tab w:val="num" w:pos="720"/>
+        </w:tabs>
+        <w:ind w:left="720" w:hanging="360"/>
+      </w:pPr>
+      <w:rPr>
+        <w:rFonts w:ascii="Symbol" w:hAnsi="Symbol" w:hint="default"/>
+        <w:sz w:val="20"/>
+      </w:rPr>
+    </w:lvl>
+    <w:lvl w:ilvl="1" w:tentative="1">
+      <w:start w:val="1"/>
+      <w:numFmt w:val="bullet"/>
+      <w:lvlText w:val="o"/>
+      <w:lvlJc w:val="left"/>
+      <w:pPr>
+        <w:tabs>
+          <w:tab w:val="num" w:pos="1440"/>
+        </w:tabs>
+        <w:ind w:left="1440" w:hanging="360"/>
+      </w:pPr>
+      <w:rPr>
+        <w:rFonts w:ascii="Courier New" w:hAnsi="Courier New" w:hint="default"/>
+        <w:sz w:val="20"/>
+      </w:rPr>
+    </w:lvl>
+    <w:lvl w:ilvl="2" w:tentative="1">
+      <w:start w:val="1"/>
+      <w:numFmt w:val="bullet"/>
+      <w:lvlText w:val=""/>
+      <w:lvlJc w:val="left"/>
+      <w:pPr>
+        <w:tabs>
+          <w:tab w:val="num" w:pos="2160"/>
+        </w:tabs>
+        <w:ind w:left="2160" w:hanging="360"/>
+      </w:pPr>
+      <w:rPr>
+        <w:rFonts w:ascii="Wingdings" w:hAnsi="Wingdings" w:hint="default"/>
+        <w:sz w:val="20"/>
+      </w:rPr>
+    </w:lvl>
+    <w:lvl w:ilvl="3" w:tentative="1">
+      <w:start w:val="1"/>
+      <w:numFmt w:val="bullet"/>
+      <w:lvlText w:val=""/>
+      <w:lvlJc w:val="left"/>
+      <w:pPr>
+        <w:tabs>
+          <w:tab w:val="num" w:pos="2880"/>
+        </w:tabs>
+        <w:ind w:left="2880" w:hanging="360"/>
+      </w:pPr>
+      <w:rPr>
+        <w:rFonts w:ascii="Wingdings" w:hAnsi="Wingdings" w:hint="default"/>
+        <w:sz w:val="20"/>
+      </w:rPr>
+    </w:lvl>
+    <w:lvl w:ilvl="4" w:tentative="1">
+      <w:start w:val="1"/>
+      <w:numFmt w:val="bullet"/>
+      <w:lvlText w:val=""/>
+      <w:lvlJc w:val="left"/>
+      <w:pPr>
+        <w:tabs>
+          <w:tab w:val="num" w:pos="3600"/>
+        </w:tabs>
+        <w:ind w:left="3600" w:hanging="360"/>
+      </w:pPr>
+      <w:rPr>
+        <w:rFonts w:ascii="Wingdings" w:hAnsi="Wingdings" w:hint="default"/>
+        <w:sz w:val="20"/>
+      </w:rPr>
+    </w:lvl>
+    <w:lvl w:ilvl="5" w:tentative="1">
+      <w:start w:val="1"/>
+      <w:numFmt w:val="bullet"/>
+      <w:lvlText w:val=""/>
+      <w:lvlJc w:val="left"/>
+      <w:pPr>
+        <w:tabs>
+          <w:tab w:val="num" w:pos="4320"/>
+        </w:tabs>
+        <w:ind w:left="4320" w:hanging="360"/>
+      </w:pPr>
+      <w:rPr>
+        <w:rFonts w:ascii="Wingdings" w:hAnsi="Wingdings" w:hint="default"/>
+        <w:sz w:val="20"/>
+      </w:rPr>
+    </w:lvl>
+    <w:lvl w:ilvl="6" w:tentative="1">
+      <w:start w:val="1"/>
+      <w:numFmt w:val="bullet"/>
+      <w:lvlText w:val=""/>
+      <w:lvlJc w:val="left"/>
+      <w:pPr>
+        <w:tabs>
+          <w:tab w:val="num" w:pos="5040"/>
+        </w:tabs>
+        <w:ind w:left="5040" w:hanging="360"/>
+      </w:pPr>
+      <w:rPr>
+        <w:rFonts w:ascii="Wingdings" w:hAnsi="Wingdings" w:hint="default"/>
+        <w:sz w:val="20"/>
+      </w:rPr>
+    </w:lvl>
+    <w:lvl w:ilvl="7" w:tentative="1">
+      <w:start w:val="1"/>
+      <w:numFmt w:val="bullet"/>
+      <w:lvlText w:val=""/>
+      <w:lvlJc w:val="left"/>
+      <w:pPr>
+        <w:tabs>
+          <w:tab w:val="num" w:pos="5760"/>
+        </w:tabs>
+        <w:ind w:left="5760" w:hanging="360"/>
+      </w:pPr>
+      <w:rPr>
+        <w:rFonts w:ascii="Wingdings" w:hAnsi="Wingdings" w:hint="default"/>
+        <w:sz w:val="20"/>
+      </w:rPr>
+    </w:lvl>
+    <w:lvl w:ilvl="8" w:tentative="1">
+      <w:start w:val="1"/>
+      <w:numFmt w:val="bullet"/>
+      <w:lvlText w:val=""/>
+      <w:lvlJc w:val="left"/>
+      <w:pPr>
+        <w:tabs>
+          <w:tab w:val="num" w:pos="6480"/>
+        </w:tabs>
+        <w:ind w:left="6480" w:hanging="360"/>
+      </w:pPr>
+      <w:rPr>
+        <w:rFonts w:ascii="Wingdings" w:hAnsi="Wingdings" w:hint="default"/>
+        <w:sz w:val="20"/>
+      </w:rPr>
+    </w:lvl>
+  </w:abstractNum>
+  <w:abstractNum w:abstractNumId="3" w15:restartNumberingAfterBreak="0">
+    <w:nsid w:val="32646927"/>
+    <w:multiLevelType w:val="multilevel"/>
+    <w:tmpl w:val="806C1D48"/>
+    <w:lvl w:ilvl="0">
+      <w:start w:val="1"/>
+      <w:numFmt w:val="bullet"/>
+      <w:lvlText w:val=""/>
+      <w:lvlJc w:val="left"/>
+      <w:pPr>
+        <w:tabs>
+          <w:tab w:val="num" w:pos="720"/>
+        </w:tabs>
+        <w:ind w:left="720" w:hanging="360"/>
+      </w:pPr>
+      <w:rPr>
+        <w:rFonts w:ascii="Symbol" w:hAnsi="Symbol" w:hint="default"/>
+        <w:sz w:val="20"/>
+      </w:rPr>
+    </w:lvl>
+    <w:lvl w:ilvl="1" w:tentative="1">
+      <w:start w:val="1"/>
+      <w:numFmt w:val="bullet"/>
+      <w:lvlText w:val="o"/>
+      <w:lvlJc w:val="left"/>
+      <w:pPr>
+        <w:tabs>
+          <w:tab w:val="num" w:pos="1440"/>
+        </w:tabs>
+        <w:ind w:left="1440" w:hanging="360"/>
+      </w:pPr>
+      <w:rPr>
+        <w:rFonts w:ascii="Courier New" w:hAnsi="Courier New" w:hint="default"/>
+        <w:sz w:val="20"/>
+      </w:rPr>
+    </w:lvl>
+    <w:lvl w:ilvl="2" w:tentative="1">
+      <w:start w:val="1"/>
+      <w:numFmt w:val="bullet"/>
+      <w:lvlText w:val=""/>
+      <w:lvlJc w:val="left"/>
+      <w:pPr>
+        <w:tabs>
+          <w:tab w:val="num" w:pos="2160"/>
+        </w:tabs>
+        <w:ind w:left="2160" w:hanging="360"/>
+      </w:pPr>
+      <w:rPr>
+        <w:rFonts w:ascii="Wingdings" w:hAnsi="Wingdings" w:hint="default"/>
+        <w:sz w:val="20"/>
+      </w:rPr>
+    </w:lvl>
+    <w:lvl w:ilvl="3" w:tentative="1">
+      <w:start w:val="1"/>
+      <w:numFmt w:val="bullet"/>
+      <w:lvlText w:val=""/>
+      <w:lvlJc w:val="left"/>
+      <w:pPr>
+        <w:tabs>
+          <w:tab w:val="num" w:pos="2880"/>
+        </w:tabs>
+        <w:ind w:left="2880" w:hanging="360"/>
+      </w:pPr>
+      <w:rPr>
+        <w:rFonts w:ascii="Wingdings" w:hAnsi="Wingdings" w:hint="default"/>
+        <w:sz w:val="20"/>
+      </w:rPr>
+    </w:lvl>
+    <w:lvl w:ilvl="4" w:tentative="1">
+      <w:start w:val="1"/>
+      <w:numFmt w:val="bullet"/>
+      <w:lvlText w:val=""/>
+      <w:lvlJc w:val="left"/>
+      <w:pPr>
+        <w:tabs>
+          <w:tab w:val="num" w:pos="3600"/>
+        </w:tabs>
+        <w:ind w:left="3600" w:hanging="360"/>
+      </w:pPr>
+      <w:rPr>
+        <w:rFonts w:ascii="Wingdings" w:hAnsi="Wingdings" w:hint="default"/>
+        <w:sz w:val="20"/>
+      </w:rPr>
+    </w:lvl>
+    <w:lvl w:ilvl="5" w:tentative="1">
+      <w:start w:val="1"/>
+      <w:numFmt w:val="bullet"/>
+      <w:lvlText w:val=""/>
+      <w:lvlJc w:val="left"/>
+      <w:pPr>
+        <w:tabs>
+          <w:tab w:val="num" w:pos="4320"/>
+        </w:tabs>
+        <w:ind w:left="4320" w:hanging="360"/>
+      </w:pPr>
+      <w:rPr>
+        <w:rFonts w:ascii="Wingdings" w:hAnsi="Wingdings" w:hint="default"/>
+        <w:sz w:val="20"/>
+      </w:rPr>
+    </w:lvl>
+    <w:lvl w:ilvl="6" w:tentative="1">
+      <w:start w:val="1"/>
+      <w:numFmt w:val="bullet"/>
+      <w:lvlText w:val=""/>
+      <w:lvlJc w:val="left"/>
+      <w:pPr>
+        <w:tabs>
+          <w:tab w:val="num" w:pos="5040"/>
+        </w:tabs>
+        <w:ind w:left="5040" w:hanging="360"/>
+      </w:pPr>
+      <w:rPr>
+        <w:rFonts w:ascii="Wingdings" w:hAnsi="Wingdings" w:hint="default"/>
+        <w:sz w:val="20"/>
+      </w:rPr>
+    </w:lvl>
+    <w:lvl w:ilvl="7" w:tentative="1">
+      <w:start w:val="1"/>
+      <w:numFmt w:val="bullet"/>
+      <w:lvlText w:val=""/>
+      <w:lvlJc w:val="left"/>
+      <w:pPr>
+        <w:tabs>
+          <w:tab w:val="num" w:pos="5760"/>
+        </w:tabs>
+        <w:ind w:left="5760" w:hanging="360"/>
+      </w:pPr>
+      <w:rPr>
+        <w:rFonts w:ascii="Wingdings" w:hAnsi="Wingdings" w:hint="default"/>
+        <w:sz w:val="20"/>
+      </w:rPr>
+    </w:lvl>
+    <w:lvl w:ilvl="8" w:tentative="1">
+      <w:start w:val="1"/>
+      <w:numFmt w:val="bullet"/>
+      <w:lvlText w:val=""/>
+      <w:lvlJc w:val="left"/>
+      <w:pPr>
+        <w:tabs>
+          <w:tab w:val="num" w:pos="6480"/>
+        </w:tabs>
+        <w:ind w:left="6480" w:hanging="360"/>
+      </w:pPr>
+      <w:rPr>
+        <w:rFonts w:ascii="Wingdings" w:hAnsi="Wingdings" w:hint="default"/>
+        <w:sz w:val="20"/>
+      </w:rPr>
+    </w:lvl>
+  </w:abstractNum>
+  <w:abstractNum w:abstractNumId="4" w15:restartNumberingAfterBreak="0">
+    <w:nsid w:val="433A53D6"/>
+    <w:multiLevelType w:val="multilevel"/>
+    <w:tmpl w:val="0618478E"/>
+    <w:lvl w:ilvl="0">
+      <w:start w:val="1"/>
+      <w:numFmt w:val="bullet"/>
+      <w:lvlText w:val=""/>
+      <w:lvlJc w:val="left"/>
+      <w:pPr>
+        <w:tabs>
+          <w:tab w:val="num" w:pos="720"/>
+        </w:tabs>
+        <w:ind w:left="720" w:hanging="360"/>
+      </w:pPr>
+      <w:rPr>
+        <w:rFonts w:ascii="Symbol" w:hAnsi="Symbol" w:hint="default"/>
+        <w:sz w:val="20"/>
+      </w:rPr>
+    </w:lvl>
+    <w:lvl w:ilvl="1" w:tentative="1">
+      <w:start w:val="1"/>
+      <w:numFmt w:val="bullet"/>
+      <w:lvlText w:val="o"/>
+      <w:lvlJc w:val="left"/>
+      <w:pPr>
+        <w:tabs>
+          <w:tab w:val="num" w:pos="1440"/>
+        </w:tabs>
+        <w:ind w:left="1440" w:hanging="360"/>
+      </w:pPr>
+      <w:rPr>
+        <w:rFonts w:ascii="Courier New" w:hAnsi="Courier New" w:hint="default"/>
+        <w:sz w:val="20"/>
+      </w:rPr>
+    </w:lvl>
+    <w:lvl w:ilvl="2" w:tentative="1">
+      <w:start w:val="1"/>
+      <w:numFmt w:val="bullet"/>
+      <w:lvlText w:val=""/>
+      <w:lvlJc w:val="left"/>
+      <w:pPr>
+        <w:tabs>
+          <w:tab w:val="num" w:pos="2160"/>
+        </w:tabs>
+        <w:ind w:left="2160" w:hanging="360"/>
+      </w:pPr>
+      <w:rPr>
+        <w:rFonts w:ascii="Wingdings" w:hAnsi="Wingdings" w:hint="default"/>
+        <w:sz w:val="20"/>
+      </w:rPr>
+    </w:lvl>
+    <w:lvl w:ilvl="3" w:tentative="1">
+      <w:start w:val="1"/>
+      <w:numFmt w:val="bullet"/>
+      <w:lvlText w:val=""/>
+      <w:lvlJc w:val="left"/>
+      <w:pPr>
+        <w:tabs>
+          <w:tab w:val="num" w:pos="2880"/>
+        </w:tabs>
+        <w:ind w:left="2880" w:hanging="360"/>
+      </w:pPr>
+      <w:rPr>
+        <w:rFonts w:ascii="Wingdings" w:hAnsi="Wingdings" w:hint="default"/>
+        <w:sz w:val="20"/>
+      </w:rPr>
+    </w:lvl>
+    <w:lvl w:ilvl="4" w:tentative="1">
+      <w:start w:val="1"/>
+      <w:numFmt w:val="bullet"/>
+      <w:lvlText w:val=""/>
+      <w:lvlJc w:val="left"/>
+      <w:pPr>
+        <w:tabs>
+          <w:tab w:val="num" w:pos="3600"/>
+        </w:tabs>
+        <w:ind w:left="3600" w:hanging="360"/>
+      </w:pPr>
+      <w:rPr>
+        <w:rFonts w:ascii="Wingdings" w:hAnsi="Wingdings" w:hint="default"/>
+        <w:sz w:val="20"/>
+      </w:rPr>
+    </w:lvl>
+    <w:lvl w:ilvl="5" w:tentative="1">
+      <w:start w:val="1"/>
+      <w:numFmt w:val="bullet"/>
+      <w:lvlText w:val=""/>
+      <w:lvlJc w:val="left"/>
+      <w:pPr>
+        <w:tabs>
+          <w:tab w:val="num" w:pos="4320"/>
+        </w:tabs>
+        <w:ind w:left="4320" w:hanging="360"/>
+      </w:pPr>
+      <w:rPr>
+        <w:rFonts w:ascii="Wingdings" w:hAnsi="Wingdings" w:hint="default"/>
+        <w:sz w:val="20"/>
+      </w:rPr>
+    </w:lvl>
+    <w:lvl w:ilvl="6" w:tentative="1">
+      <w:start w:val="1"/>
+      <w:numFmt w:val="bullet"/>
+      <w:lvlText w:val=""/>
+      <w:lvlJc w:val="left"/>
+      <w:pPr>
+        <w:tabs>
+          <w:tab w:val="num" w:pos="5040"/>
+        </w:tabs>
+        <w:ind w:left="5040" w:hanging="360"/>
+      </w:pPr>
+      <w:rPr>
+        <w:rFonts w:ascii="Wingdings" w:hAnsi="Wingdings" w:hint="default"/>
+        <w:sz w:val="20"/>
+      </w:rPr>
+    </w:lvl>
+    <w:lvl w:ilvl="7" w:tentative="1">
+      <w:start w:val="1"/>
+      <w:numFmt w:val="bullet"/>
+      <w:lvlText w:val=""/>
+      <w:lvlJc w:val="left"/>
+      <w:pPr>
+        <w:tabs>
+          <w:tab w:val="num" w:pos="5760"/>
+        </w:tabs>
+        <w:ind w:left="5760" w:hanging="360"/>
+      </w:pPr>
+      <w:rPr>
+        <w:rFonts w:ascii="Wingdings" w:hAnsi="Wingdings" w:hint="default"/>
+        <w:sz w:val="20"/>
+      </w:rPr>
+    </w:lvl>
+    <w:lvl w:ilvl="8" w:tentative="1">
+      <w:start w:val="1"/>
+      <w:numFmt w:val="bullet"/>
+      <w:lvlText w:val=""/>
+      <w:lvlJc w:val="left"/>
+      <w:pPr>
+        <w:tabs>
+          <w:tab w:val="num" w:pos="6480"/>
+        </w:tabs>
+        <w:ind w:left="6480" w:hanging="360"/>
+      </w:pPr>
+      <w:rPr>
+        <w:rFonts w:ascii="Wingdings" w:hAnsi="Wingdings" w:hint="default"/>
+        <w:sz w:val="20"/>
+      </w:rPr>
+    </w:lvl>
+  </w:abstractNum>
+  <w:abstractNum w:abstractNumId="5" w15:restartNumberingAfterBreak="0">
+    <w:nsid w:val="44AC35CE"/>
+    <w:multiLevelType w:val="multilevel"/>
+    <w:tmpl w:val="CA0CD90A"/>
+    <w:lvl w:ilvl="0">
+      <w:start w:val="1"/>
+      <w:numFmt w:val="bullet"/>
+      <w:lvlText w:val=""/>
+      <w:lvlJc w:val="left"/>
+      <w:pPr>
+        <w:tabs>
+          <w:tab w:val="num" w:pos="720"/>
+        </w:tabs>
+        <w:ind w:left="720" w:hanging="360"/>
+      </w:pPr>
+      <w:rPr>
+        <w:rFonts w:ascii="Symbol" w:hAnsi="Symbol" w:hint="default"/>
+        <w:sz w:val="20"/>
+      </w:rPr>
+    </w:lvl>
+    <w:lvl w:ilvl="1" w:tentative="1">
+      <w:start w:val="1"/>
+      <w:numFmt w:val="bullet"/>
+      <w:lvlText w:val="o"/>
+      <w:lvlJc w:val="left"/>
+      <w:pPr>
+        <w:tabs>
+          <w:tab w:val="num" w:pos="1440"/>
+        </w:tabs>
+        <w:ind w:left="1440" w:hanging="360"/>
+      </w:pPr>
+      <w:rPr>
+        <w:rFonts w:ascii="Courier New" w:hAnsi="Courier New" w:hint="default"/>
+        <w:sz w:val="20"/>
+      </w:rPr>
+    </w:lvl>
+    <w:lvl w:ilvl="2" w:tentative="1">
+      <w:start w:val="1"/>
+      <w:numFmt w:val="bullet"/>
+      <w:lvlText w:val=""/>
+      <w:lvlJc w:val="left"/>
+      <w:pPr>
+        <w:tabs>
+          <w:tab w:val="num" w:pos="2160"/>
+        </w:tabs>
+        <w:ind w:left="2160" w:hanging="360"/>
+      </w:pPr>
+      <w:rPr>
+        <w:rFonts w:ascii="Wingdings" w:hAnsi="Wingdings" w:hint="default"/>
+        <w:sz w:val="20"/>
+      </w:rPr>
+    </w:lvl>
+    <w:lvl w:ilvl="3" w:tentative="1">
+      <w:start w:val="1"/>
+      <w:numFmt w:val="bullet"/>
+      <w:lvlText w:val=""/>
+      <w:lvlJc w:val="left"/>
+      <w:pPr>
+        <w:tabs>
+          <w:tab w:val="num" w:pos="2880"/>
+        </w:tabs>
+        <w:ind w:left="2880" w:hanging="360"/>
+      </w:pPr>
+      <w:rPr>
+        <w:rFonts w:ascii="Wingdings" w:hAnsi="Wingdings" w:hint="default"/>
+        <w:sz w:val="20"/>
+      </w:rPr>
+    </w:lvl>
+    <w:lvl w:ilvl="4" w:tentative="1">
+      <w:start w:val="1"/>
+      <w:numFmt w:val="bullet"/>
+      <w:lvlText w:val=""/>
+      <w:lvlJc w:val="left"/>
+      <w:pPr>
+        <w:tabs>
+          <w:tab w:val="num" w:pos="3600"/>
+        </w:tabs>
+        <w:ind w:left="3600" w:hanging="360"/>
+      </w:pPr>
+      <w:rPr>
+        <w:rFonts w:ascii="Wingdings" w:hAnsi="Wingdings" w:hint="default"/>
+        <w:sz w:val="20"/>
+      </w:rPr>
+    </w:lvl>
+    <w:lvl w:ilvl="5" w:tentative="1">
+      <w:start w:val="1"/>
+      <w:numFmt w:val="bullet"/>
+      <w:lvlText w:val=""/>
+      <w:lvlJc w:val="left"/>
+      <w:pPr>
+        <w:tabs>
+          <w:tab w:val="num" w:pos="4320"/>
+        </w:tabs>
+        <w:ind w:left="4320" w:hanging="360"/>
+      </w:pPr>
+      <w:rPr>
+        <w:rFonts w:ascii="Wingdings" w:hAnsi="Wingdings" w:hint="default"/>
+        <w:sz w:val="20"/>
+      </w:rPr>
+    </w:lvl>
+    <w:lvl w:ilvl="6" w:tentative="1">
+      <w:start w:val="1"/>
+      <w:numFmt w:val="bullet"/>
+      <w:lvlText w:val=""/>
+      <w:lvlJc w:val="left"/>
+      <w:pPr>
+        <w:tabs>
+          <w:tab w:val="num" w:pos="5040"/>
+        </w:tabs>
+        <w:ind w:left="5040" w:hanging="360"/>
+      </w:pPr>
+      <w:rPr>
+        <w:rFonts w:ascii="Wingdings" w:hAnsi="Wingdings" w:hint="default"/>
+        <w:sz w:val="20"/>
+      </w:rPr>
+    </w:lvl>
+    <w:lvl w:ilvl="7" w:tentative="1">
+      <w:start w:val="1"/>
+      <w:numFmt w:val="bullet"/>
+      <w:lvlText w:val=""/>
+      <w:lvlJc w:val="left"/>
+      <w:pPr>
+        <w:tabs>
+          <w:tab w:val="num" w:pos="5760"/>
+        </w:tabs>
+        <w:ind w:left="5760" w:hanging="360"/>
+      </w:pPr>
+      <w:rPr>
+        <w:rFonts w:ascii="Wingdings" w:hAnsi="Wingdings" w:hint="default"/>
+        <w:sz w:val="20"/>
+      </w:rPr>
+    </w:lvl>
+    <w:lvl w:ilvl="8" w:tentative="1">
+      <w:start w:val="1"/>
+      <w:numFmt w:val="bullet"/>
+      <w:lvlText w:val=""/>
+      <w:lvlJc w:val="left"/>
+      <w:pPr>
+        <w:tabs>
+          <w:tab w:val="num" w:pos="6480"/>
+        </w:tabs>
+        <w:ind w:left="6480" w:hanging="360"/>
+      </w:pPr>
+      <w:rPr>
+        <w:rFonts w:ascii="Wingdings" w:hAnsi="Wingdings" w:hint="default"/>
+        <w:sz w:val="20"/>
+      </w:rPr>
+    </w:lvl>
+  </w:abstractNum>
+  <w:abstractNum w:abstractNumId="6" w15:restartNumberingAfterBreak="0">
     <w:nsid w:val="4BB5113C"/>
     <w:multiLevelType w:val="multilevel"/>
     <w:tmpl w:val="D248D0E4"/>
@@ -803,11 +3123,178 @@
       </w:rPr>
     </w:lvl>
   </w:abstractNum>
+  <w:abstractNum w:abstractNumId="7" w15:restartNumberingAfterBreak="0">
+    <w:nsid w:val="5A6F0D69"/>
+    <w:multiLevelType w:val="multilevel"/>
+    <w:tmpl w:val="673A92B6"/>
+    <w:lvl w:ilvl="0">
+      <w:start w:val="1"/>
+      <w:numFmt w:val="bullet"/>
+      <w:lvlText w:val=""/>
+      <w:lvlJc w:val="left"/>
+      <w:pPr>
+        <w:tabs>
+          <w:tab w:val="num" w:pos="720"/>
+        </w:tabs>
+        <w:ind w:left="720" w:hanging="360"/>
+      </w:pPr>
+      <w:rPr>
+        <w:rFonts w:ascii="Symbol" w:hAnsi="Symbol" w:hint="default"/>
+        <w:sz w:val="20"/>
+      </w:rPr>
+    </w:lvl>
+    <w:lvl w:ilvl="1" w:tentative="1">
+      <w:start w:val="1"/>
+      <w:numFmt w:val="bullet"/>
+      <w:lvlText w:val="o"/>
+      <w:lvlJc w:val="left"/>
+      <w:pPr>
+        <w:tabs>
+          <w:tab w:val="num" w:pos="1440"/>
+        </w:tabs>
+        <w:ind w:left="1440" w:hanging="360"/>
+      </w:pPr>
+      <w:rPr>
+        <w:rFonts w:ascii="Courier New" w:hAnsi="Courier New" w:hint="default"/>
+        <w:sz w:val="20"/>
+      </w:rPr>
+    </w:lvl>
+    <w:lvl w:ilvl="2" w:tentative="1">
+      <w:start w:val="1"/>
+      <w:numFmt w:val="bullet"/>
+      <w:lvlText w:val=""/>
+      <w:lvlJc w:val="left"/>
+      <w:pPr>
+        <w:tabs>
+          <w:tab w:val="num" w:pos="2160"/>
+        </w:tabs>
+        <w:ind w:left="2160" w:hanging="360"/>
+      </w:pPr>
+      <w:rPr>
+        <w:rFonts w:ascii="Wingdings" w:hAnsi="Wingdings" w:hint="default"/>
+        <w:sz w:val="20"/>
+      </w:rPr>
+    </w:lvl>
+    <w:lvl w:ilvl="3" w:tentative="1">
+      <w:start w:val="1"/>
+      <w:numFmt w:val="bullet"/>
+      <w:lvlText w:val=""/>
+      <w:lvlJc w:val="left"/>
+      <w:pPr>
+        <w:tabs>
+          <w:tab w:val="num" w:pos="2880"/>
+        </w:tabs>
+        <w:ind w:left="2880" w:hanging="360"/>
+      </w:pPr>
+      <w:rPr>
+        <w:rFonts w:ascii="Wingdings" w:hAnsi="Wingdings" w:hint="default"/>
+        <w:sz w:val="20"/>
+      </w:rPr>
+    </w:lvl>
+    <w:lvl w:ilvl="4" w:tentative="1">
+      <w:start w:val="1"/>
+      <w:numFmt w:val="bullet"/>
+      <w:lvlText w:val=""/>
+      <w:lvlJc w:val="left"/>
+      <w:pPr>
+        <w:tabs>
+          <w:tab w:val="num" w:pos="3600"/>
+        </w:tabs>
+        <w:ind w:left="3600" w:hanging="360"/>
+      </w:pPr>
+      <w:rPr>
+        <w:rFonts w:ascii="Wingdings" w:hAnsi="Wingdings" w:hint="default"/>
+        <w:sz w:val="20"/>
+      </w:rPr>
+    </w:lvl>
+    <w:lvl w:ilvl="5" w:tentative="1">
+      <w:start w:val="1"/>
+      <w:numFmt w:val="bullet"/>
+      <w:lvlText w:val=""/>
+      <w:lvlJc w:val="left"/>
+      <w:pPr>
+        <w:tabs>
+          <w:tab w:val="num" w:pos="4320"/>
+        </w:tabs>
+        <w:ind w:left="4320" w:hanging="360"/>
+      </w:pPr>
+      <w:rPr>
+        <w:rFonts w:ascii="Wingdings" w:hAnsi="Wingdings" w:hint="default"/>
+        <w:sz w:val="20"/>
+      </w:rPr>
+    </w:lvl>
+    <w:lvl w:ilvl="6" w:tentative="1">
+      <w:start w:val="1"/>
+      <w:numFmt w:val="bullet"/>
+      <w:lvlText w:val=""/>
+      <w:lvlJc w:val="left"/>
+      <w:pPr>
+        <w:tabs>
+          <w:tab w:val="num" w:pos="5040"/>
+        </w:tabs>
+        <w:ind w:left="5040" w:hanging="360"/>
+      </w:pPr>
+      <w:rPr>
+        <w:rFonts w:ascii="Wingdings" w:hAnsi="Wingdings" w:hint="default"/>
+        <w:sz w:val="20"/>
+      </w:rPr>
+    </w:lvl>
+    <w:lvl w:ilvl="7" w:tentative="1">
+      <w:start w:val="1"/>
+      <w:numFmt w:val="bullet"/>
+      <w:lvlText w:val=""/>
+      <w:lvlJc w:val="left"/>
+      <w:pPr>
+        <w:tabs>
+          <w:tab w:val="num" w:pos="5760"/>
+        </w:tabs>
+        <w:ind w:left="5760" w:hanging="360"/>
+      </w:pPr>
+      <w:rPr>
+        <w:rFonts w:ascii="Wingdings" w:hAnsi="Wingdings" w:hint="default"/>
+        <w:sz w:val="20"/>
+      </w:rPr>
+    </w:lvl>
+    <w:lvl w:ilvl="8" w:tentative="1">
+      <w:start w:val="1"/>
+      <w:numFmt w:val="bullet"/>
+      <w:lvlText w:val=""/>
+      <w:lvlJc w:val="left"/>
+      <w:pPr>
+        <w:tabs>
+          <w:tab w:val="num" w:pos="6480"/>
+        </w:tabs>
+        <w:ind w:left="6480" w:hanging="360"/>
+      </w:pPr>
+      <w:rPr>
+        <w:rFonts w:ascii="Wingdings" w:hAnsi="Wingdings" w:hint="default"/>
+        <w:sz w:val="20"/>
+      </w:rPr>
+    </w:lvl>
+  </w:abstractNum>
   <w:num w:numId="1" w16cid:durableId="1341007489">
+    <w:abstractNumId w:val="1"/>
+  </w:num>
+  <w:num w:numId="2" w16cid:durableId="1687515977">
+    <w:abstractNumId w:val="6"/>
+  </w:num>
+  <w:num w:numId="3" w16cid:durableId="1301881533">
+    <w:abstractNumId w:val="3"/>
+  </w:num>
+  <w:num w:numId="4" w16cid:durableId="974796528">
+    <w:abstractNumId w:val="7"/>
+  </w:num>
+  <w:num w:numId="5" w16cid:durableId="184829328">
     <w:abstractNumId w:val="0"/>
   </w:num>
-  <w:num w:numId="2" w16cid:durableId="1687515977">
-    <w:abstractNumId w:val="1"/>
+  <w:num w:numId="6" w16cid:durableId="1881701082">
+    <w:abstractNumId w:val="4"/>
+  </w:num>
+  <w:num w:numId="7" w16cid:durableId="773787043">
+    <w:abstractNumId w:val="2"/>
+  </w:num>
+  <w:num w:numId="8" w16cid:durableId="1648168056">
+    <w:abstractNumId w:val="5"/>
   </w:num>
 </w:numbering>
 </file>
@@ -1211,6 +3698,70 @@
     <w:name w:val="Normal"/>
     <w:qFormat/>
   </w:style>
+  <w:style w:type="paragraph" w:styleId="Heading1">
+    <w:name w:val="heading 1"/>
+    <w:basedOn w:val="Normal"/>
+    <w:next w:val="Normal"/>
+    <w:link w:val="Heading1Char"/>
+    <w:uiPriority w:val="9"/>
+    <w:qFormat/>
+    <w:rsid w:val="008263D9"/>
+    <w:pPr>
+      <w:keepNext/>
+      <w:keepLines/>
+      <w:spacing w:before="240" w:after="0"/>
+      <w:outlineLvl w:val="0"/>
+    </w:pPr>
+    <w:rPr>
+      <w:rFonts w:asciiTheme="majorHAnsi" w:eastAsiaTheme="majorEastAsia" w:hAnsiTheme="majorHAnsi" w:cstheme="majorBidi"/>
+      <w:color w:val="2F5496" w:themeColor="accent1" w:themeShade="BF"/>
+      <w:sz w:val="32"/>
+      <w:szCs w:val="32"/>
+    </w:rPr>
+  </w:style>
+  <w:style w:type="paragraph" w:styleId="Heading2">
+    <w:name w:val="heading 2"/>
+    <w:basedOn w:val="Normal"/>
+    <w:next w:val="Normal"/>
+    <w:link w:val="Heading2Char"/>
+    <w:uiPriority w:val="9"/>
+    <w:semiHidden/>
+    <w:unhideWhenUsed/>
+    <w:qFormat/>
+    <w:rsid w:val="000611E9"/>
+    <w:pPr>
+      <w:keepNext/>
+      <w:keepLines/>
+      <w:spacing w:before="40" w:after="0"/>
+      <w:outlineLvl w:val="1"/>
+    </w:pPr>
+    <w:rPr>
+      <w:rFonts w:asciiTheme="majorHAnsi" w:eastAsiaTheme="majorEastAsia" w:hAnsiTheme="majorHAnsi" w:cstheme="majorBidi"/>
+      <w:color w:val="2F5496" w:themeColor="accent1" w:themeShade="BF"/>
+      <w:sz w:val="26"/>
+      <w:szCs w:val="26"/>
+    </w:rPr>
+  </w:style>
+  <w:style w:type="paragraph" w:styleId="Heading3">
+    <w:name w:val="heading 3"/>
+    <w:basedOn w:val="Normal"/>
+    <w:link w:val="Heading3Char"/>
+    <w:uiPriority w:val="9"/>
+    <w:qFormat/>
+    <w:rsid w:val="00E12255"/>
+    <w:pPr>
+      <w:spacing w:before="100" w:beforeAutospacing="1" w:after="100" w:afterAutospacing="1" w:line="240" w:lineRule="auto"/>
+      <w:outlineLvl w:val="2"/>
+    </w:pPr>
+    <w:rPr>
+      <w:rFonts w:ascii="Times New Roman" w:eastAsia="Times New Roman" w:hAnsi="Times New Roman" w:cs="Times New Roman"/>
+      <w:b/>
+      <w:bCs/>
+      <w:sz w:val="27"/>
+      <w:szCs w:val="27"/>
+      <w:lang w:eastAsia="es-AR"/>
+    </w:rPr>
+  </w:style>
   <w:style w:type="character" w:default="1" w:styleId="DefaultParagraphFont">
     <w:name w:val="Default Paragraph Font"/>
     <w:uiPriority w:val="1"/>
@@ -1236,6 +3787,76 @@
     <w:uiPriority w:val="99"/>
     <w:semiHidden/>
     <w:unhideWhenUsed/>
+  </w:style>
+  <w:style w:type="character" w:customStyle="1" w:styleId="Heading3Char">
+    <w:name w:val="Heading 3 Char"/>
+    <w:basedOn w:val="DefaultParagraphFont"/>
+    <w:link w:val="Heading3"/>
+    <w:uiPriority w:val="9"/>
+    <w:rsid w:val="00E12255"/>
+    <w:rPr>
+      <w:rFonts w:ascii="Times New Roman" w:eastAsia="Times New Roman" w:hAnsi="Times New Roman" w:cs="Times New Roman"/>
+      <w:b/>
+      <w:bCs/>
+      <w:sz w:val="27"/>
+      <w:szCs w:val="27"/>
+      <w:lang w:eastAsia="es-AR"/>
+    </w:rPr>
+  </w:style>
+  <w:style w:type="paragraph" w:styleId="NormalWeb">
+    <w:name w:val="Normal (Web)"/>
+    <w:basedOn w:val="Normal"/>
+    <w:uiPriority w:val="99"/>
+    <w:semiHidden/>
+    <w:unhideWhenUsed/>
+    <w:rsid w:val="00E12255"/>
+    <w:pPr>
+      <w:spacing w:before="100" w:beforeAutospacing="1" w:after="100" w:afterAutospacing="1" w:line="240" w:lineRule="auto"/>
+    </w:pPr>
+    <w:rPr>
+      <w:rFonts w:ascii="Times New Roman" w:eastAsia="Times New Roman" w:hAnsi="Times New Roman" w:cs="Times New Roman"/>
+      <w:sz w:val="24"/>
+      <w:szCs w:val="24"/>
+      <w:lang w:eastAsia="es-AR"/>
+    </w:rPr>
+  </w:style>
+  <w:style w:type="character" w:customStyle="1" w:styleId="Heading1Char">
+    <w:name w:val="Heading 1 Char"/>
+    <w:basedOn w:val="DefaultParagraphFont"/>
+    <w:link w:val="Heading1"/>
+    <w:uiPriority w:val="9"/>
+    <w:rsid w:val="008263D9"/>
+    <w:rPr>
+      <w:rFonts w:asciiTheme="majorHAnsi" w:eastAsiaTheme="majorEastAsia" w:hAnsiTheme="majorHAnsi" w:cstheme="majorBidi"/>
+      <w:color w:val="2F5496" w:themeColor="accent1" w:themeShade="BF"/>
+      <w:sz w:val="32"/>
+      <w:szCs w:val="32"/>
+    </w:rPr>
+  </w:style>
+  <w:style w:type="character" w:styleId="Strong">
+    <w:name w:val="Strong"/>
+    <w:basedOn w:val="DefaultParagraphFont"/>
+    <w:uiPriority w:val="22"/>
+    <w:qFormat/>
+    <w:rsid w:val="008263D9"/>
+    <w:rPr>
+      <w:b/>
+      <w:bCs/>
+    </w:rPr>
+  </w:style>
+  <w:style w:type="character" w:customStyle="1" w:styleId="Heading2Char">
+    <w:name w:val="Heading 2 Char"/>
+    <w:basedOn w:val="DefaultParagraphFont"/>
+    <w:link w:val="Heading2"/>
+    <w:uiPriority w:val="9"/>
+    <w:semiHidden/>
+    <w:rsid w:val="000611E9"/>
+    <w:rPr>
+      <w:rFonts w:asciiTheme="majorHAnsi" w:eastAsiaTheme="majorEastAsia" w:hAnsiTheme="majorHAnsi" w:cstheme="majorBidi"/>
+      <w:color w:val="2F5496" w:themeColor="accent1" w:themeShade="BF"/>
+      <w:sz w:val="26"/>
+      <w:szCs w:val="26"/>
+    </w:rPr>
   </w:style>
 </w:styles>
 </file>

</xml_diff>

<commit_message>
Dia 4 - Clasificacion con regresion logistica
</commit_message>
<xml_diff>
--- a/Apuntes.docx
+++ b/Apuntes.docx
@@ -759,149 +759,13 @@
         </w:drawing>
       </w:r>
     </w:p>
-    <w:p/>
-    <w:p>
-      <w:pPr>
-        <w:rPr>
-          <w:b/>
-          <w:bCs/>
-          <w:sz w:val="36"/>
-          <w:szCs w:val="36"/>
-          <w:u w:val="single"/>
-        </w:rPr>
-      </w:pPr>
-      <w:r>
-        <w:rPr>
-          <w:b/>
-          <w:bCs/>
-          <w:sz w:val="36"/>
-          <w:szCs w:val="36"/>
-          <w:u w:val="single"/>
-        </w:rPr>
-        <w:t>S</w:t>
-      </w:r>
-      <w:r>
-        <w:rPr>
-          <w:b/>
-          <w:bCs/>
-          <w:sz w:val="36"/>
-          <w:szCs w:val="36"/>
-          <w:u w:val="single"/>
-        </w:rPr>
-        <w:t>cikit-learn</w:t>
-      </w:r>
-    </w:p>
-    <w:p>
-      <w:pPr>
-        <w:rPr>
-          <w:sz w:val="24"/>
-          <w:szCs w:val="24"/>
-        </w:rPr>
-      </w:pPr>
-      <w:r>
-        <w:rPr>
-          <w:sz w:val="24"/>
-          <w:szCs w:val="24"/>
-        </w:rPr>
-        <w:t>es una librería de Python para Machine Learning clásico.</w:t>
-      </w:r>
-    </w:p>
-    <w:p>
-      <w:r>
-        <w:t>Es una caja de herramientas que te permite entrenar, evaluar y usar modelos de ML sin implementar la matemática a mano.</w:t>
-      </w:r>
-    </w:p>
-    <w:p>
-      <w:pPr>
-        <w:rPr>
-          <w:b/>
-          <w:bCs/>
-          <w:sz w:val="24"/>
-          <w:szCs w:val="24"/>
-          <w:u w:val="single"/>
-        </w:rPr>
-      </w:pPr>
-      <w:r>
-        <w:rPr>
-          <w:b/>
-          <w:bCs/>
-          <w:sz w:val="24"/>
-          <w:szCs w:val="24"/>
-          <w:u w:val="single"/>
-        </w:rPr>
-        <w:t>QUÉ TRAE scikit-learn (lo importante)</w:t>
-      </w:r>
-    </w:p>
-    <w:p>
-      <w:pPr>
-        <w:rPr>
-          <w:b/>
-          <w:bCs/>
-          <w:sz w:val="24"/>
-          <w:szCs w:val="24"/>
-        </w:rPr>
-      </w:pPr>
-      <w:r>
-        <w:rPr>
-          <w:b/>
-          <w:bCs/>
-          <w:sz w:val="24"/>
-          <w:szCs w:val="24"/>
-        </w:rPr>
-        <w:t>1️ Modelos (algoritmos)</w:t>
-      </w:r>
-    </w:p>
-    <w:p>
-      <w:pPr>
-        <w:rPr>
-          <w:sz w:val="24"/>
-          <w:szCs w:val="24"/>
-        </w:rPr>
-      </w:pPr>
-      <w:r>
-        <w:rPr>
-          <w:sz w:val="24"/>
-          <w:szCs w:val="24"/>
-        </w:rPr>
-        <w:t>Ejemplos:</w:t>
-      </w:r>
-    </w:p>
-    <w:p>
-      <w:pPr>
-        <w:numPr>
-          <w:ilvl w:val="0"/>
-          <w:numId w:val="3"/>
-        </w:numPr>
-        <w:rPr>
-          <w:sz w:val="24"/>
-          <w:szCs w:val="24"/>
-        </w:rPr>
-      </w:pPr>
-      <w:r>
-        <w:rPr>
-          <w:sz w:val="24"/>
-          <w:szCs w:val="24"/>
-        </w:rPr>
-        <w:t>Regresión lineal</w:t>
-      </w:r>
-    </w:p>
-    <w:p>
-      <w:pPr>
-        <w:ind w:left="720"/>
-        <w:rPr>
-          <w:sz w:val="24"/>
-          <w:szCs w:val="24"/>
-        </w:rPr>
-      </w:pPr>
-      <w:r>
-        <w:rPr>
-          <w:noProof/>
-        </w:rPr>
+    <w:p>
+      <w:r>
         <w:drawing>
-          <wp:inline distT="0" distB="0" distL="0" distR="0" wp14:anchorId="0268A9CF" wp14:editId="04472A7E">
-            <wp:extent cx="4744112" cy="228632"/>
-            <wp:effectExtent l="0" t="0" r="0" b="0"/>
-            <wp:docPr id="8" name="Picture 8"/>
+          <wp:inline distT="0" distB="0" distL="0" distR="0" wp14:anchorId="365B924F" wp14:editId="7208A328">
+            <wp:extent cx="3077004" cy="3534268"/>
+            <wp:effectExtent l="0" t="0" r="9525" b="9525"/>
+            <wp:docPr id="5" name="Picture 5"/>
             <wp:cNvGraphicFramePr>
               <a:graphicFrameLocks xmlns:a="http://schemas.openxmlformats.org/drawingml/2006/main" noChangeAspect="1"/>
             </wp:cNvGraphicFramePr>
@@ -921,7 +785,7 @@
                   <pic:spPr>
                     <a:xfrm>
                       <a:off x="0" y="0"/>
-                      <a:ext cx="4744112" cy="228632"/>
+                      <a:ext cx="3077004" cy="3534268"/>
                     </a:xfrm>
                     <a:prstGeom prst="rect">
                       <a:avLst/>
@@ -934,20 +798,112 @@
         </w:drawing>
       </w:r>
     </w:p>
-    <w:p>
-      <w:pPr>
-        <w:ind w:left="720"/>
-        <w:rPr>
-          <w:sz w:val="28"/>
-          <w:szCs w:val="28"/>
-        </w:rPr>
-      </w:pPr>
-      <w:r>
-        <w:rPr>
-          <w:sz w:val="24"/>
-          <w:szCs w:val="24"/>
-        </w:rPr>
-        <w:t>el objeto que va a “aprender” la relación entre X e y</w:t>
+    <w:p/>
+    <w:p>
+      <w:pPr>
+        <w:rPr>
+          <w:b/>
+          <w:bCs/>
+          <w:sz w:val="36"/>
+          <w:szCs w:val="36"/>
+          <w:u w:val="single"/>
+        </w:rPr>
+      </w:pPr>
+      <w:r>
+        <w:rPr>
+          <w:b/>
+          <w:bCs/>
+          <w:sz w:val="36"/>
+          <w:szCs w:val="36"/>
+          <w:u w:val="single"/>
+        </w:rPr>
+        <w:t>S</w:t>
+      </w:r>
+      <w:r>
+        <w:rPr>
+          <w:b/>
+          <w:bCs/>
+          <w:sz w:val="36"/>
+          <w:szCs w:val="36"/>
+          <w:u w:val="single"/>
+        </w:rPr>
+        <w:t>cikit-learn</w:t>
+      </w:r>
+    </w:p>
+    <w:p>
+      <w:pPr>
+        <w:rPr>
+          <w:sz w:val="24"/>
+          <w:szCs w:val="24"/>
+        </w:rPr>
+      </w:pPr>
+      <w:r>
+        <w:rPr>
+          <w:sz w:val="24"/>
+          <w:szCs w:val="24"/>
+        </w:rPr>
+        <w:t>es una librería de Python para Machine Learning clásico.</w:t>
+      </w:r>
+    </w:p>
+    <w:p>
+      <w:r>
+        <w:t>Es una caja de herramientas que te permite entrenar, evaluar y usar modelos de ML sin implementar la matemática a mano.</w:t>
+      </w:r>
+    </w:p>
+    <w:p>
+      <w:pPr>
+        <w:rPr>
+          <w:b/>
+          <w:bCs/>
+          <w:sz w:val="24"/>
+          <w:szCs w:val="24"/>
+          <w:u w:val="single"/>
+        </w:rPr>
+      </w:pPr>
+      <w:r>
+        <w:rPr>
+          <w:b/>
+          <w:bCs/>
+          <w:sz w:val="24"/>
+          <w:szCs w:val="24"/>
+          <w:u w:val="single"/>
+        </w:rPr>
+        <w:t>QUÉ TRAE scikit-learn (lo importante)</w:t>
+      </w:r>
+    </w:p>
+    <w:p>
+      <w:pPr>
+        <w:rPr>
+          <w:b/>
+          <w:bCs/>
+          <w:sz w:val="24"/>
+          <w:szCs w:val="24"/>
+        </w:rPr>
+      </w:pPr>
+      <w:r>
+        <w:rPr>
+          <w:b/>
+          <w:bCs/>
+          <w:sz w:val="24"/>
+          <w:szCs w:val="24"/>
+        </w:rPr>
+        <w:lastRenderedPageBreak/>
+        <w:t>1️ Modelos (algoritmos)</w:t>
+      </w:r>
+    </w:p>
+    <w:p>
+      <w:pPr>
+        <w:rPr>
+          <w:sz w:val="24"/>
+          <w:szCs w:val="24"/>
+        </w:rPr>
+      </w:pPr>
+      <w:r>
+        <w:rPr>
+          <w:sz w:val="24"/>
+          <w:szCs w:val="24"/>
+        </w:rPr>
+        <w:t>Ejemplos:</w:t>
       </w:r>
     </w:p>
     <w:p>
@@ -966,163 +922,26 @@
           <w:sz w:val="24"/>
           <w:szCs w:val="24"/>
         </w:rPr>
-        <w:t>Regresión logística</w:t>
-      </w:r>
-    </w:p>
-    <w:p>
-      <w:pPr>
-        <w:numPr>
-          <w:ilvl w:val="0"/>
-          <w:numId w:val="3"/>
-        </w:numPr>
-        <w:rPr>
-          <w:sz w:val="24"/>
-          <w:szCs w:val="24"/>
-        </w:rPr>
-      </w:pPr>
-      <w:r>
-        <w:rPr>
-          <w:sz w:val="24"/>
-          <w:szCs w:val="24"/>
-        </w:rPr>
-        <w:t>Árboles de decisión</w:t>
-      </w:r>
-    </w:p>
-    <w:p>
-      <w:pPr>
-        <w:numPr>
-          <w:ilvl w:val="0"/>
-          <w:numId w:val="3"/>
-        </w:numPr>
-        <w:rPr>
-          <w:sz w:val="24"/>
-          <w:szCs w:val="24"/>
-        </w:rPr>
-      </w:pPr>
-      <w:r>
-        <w:rPr>
-          <w:sz w:val="24"/>
-          <w:szCs w:val="24"/>
-        </w:rPr>
-        <w:t>Random Forest</w:t>
-      </w:r>
-    </w:p>
-    <w:p>
-      <w:pPr>
-        <w:numPr>
-          <w:ilvl w:val="0"/>
-          <w:numId w:val="3"/>
-        </w:numPr>
-        <w:rPr>
-          <w:sz w:val="24"/>
-          <w:szCs w:val="24"/>
-        </w:rPr>
-      </w:pPr>
-      <w:r>
-        <w:rPr>
-          <w:sz w:val="24"/>
-          <w:szCs w:val="24"/>
-        </w:rPr>
-        <w:t>KNN</w:t>
-      </w:r>
-    </w:p>
-    <w:p>
-      <w:pPr>
-        <w:numPr>
-          <w:ilvl w:val="0"/>
-          <w:numId w:val="3"/>
-        </w:numPr>
-        <w:rPr>
-          <w:sz w:val="24"/>
-          <w:szCs w:val="24"/>
-        </w:rPr>
-      </w:pPr>
-      <w:r>
-        <w:rPr>
-          <w:sz w:val="24"/>
-          <w:szCs w:val="24"/>
-        </w:rPr>
-        <w:t>SVM</w:t>
-      </w:r>
-    </w:p>
-    <w:p>
-      <w:pPr>
-        <w:rPr>
-          <w:b/>
-          <w:bCs/>
-          <w:sz w:val="24"/>
-          <w:szCs w:val="24"/>
-        </w:rPr>
-      </w:pPr>
-    </w:p>
-    <w:p>
-      <w:pPr>
-        <w:rPr>
-          <w:b/>
-          <w:bCs/>
-          <w:sz w:val="24"/>
-          <w:szCs w:val="24"/>
-        </w:rPr>
-      </w:pPr>
-    </w:p>
-    <w:p>
-      <w:pPr>
-        <w:rPr>
-          <w:b/>
-          <w:bCs/>
-          <w:sz w:val="24"/>
-          <w:szCs w:val="24"/>
-        </w:rPr>
-      </w:pPr>
-    </w:p>
-    <w:p>
-      <w:pPr>
-        <w:rPr>
-          <w:b/>
-          <w:bCs/>
-          <w:sz w:val="24"/>
-          <w:szCs w:val="24"/>
-        </w:rPr>
-      </w:pPr>
-      <w:r>
-        <w:rPr>
-          <w:b/>
-          <w:bCs/>
-          <w:sz w:val="24"/>
-          <w:szCs w:val="24"/>
-        </w:rPr>
-        <w:t>2️</w:t>
-      </w:r>
-      <w:r>
-        <w:rPr>
-          <w:rFonts w:ascii="Tahoma" w:hAnsi="Tahoma" w:cs="Tahoma"/>
-          <w:b/>
-          <w:bCs/>
-          <w:sz w:val="24"/>
-          <w:szCs w:val="24"/>
-        </w:rPr>
-        <w:t xml:space="preserve"> </w:t>
-      </w:r>
-      <w:r>
-        <w:rPr>
-          <w:b/>
-          <w:bCs/>
-          <w:sz w:val="24"/>
-          <w:szCs w:val="24"/>
-        </w:rPr>
-        <w:t>División de datos (regla fundamental)</w:t>
-      </w:r>
-    </w:p>
-    <w:p>
+        <w:t>Regresión lineal</w:t>
+      </w:r>
+    </w:p>
+    <w:p>
+      <w:pPr>
+        <w:ind w:left="720"/>
+        <w:rPr>
+          <w:sz w:val="24"/>
+          <w:szCs w:val="24"/>
+        </w:rPr>
+      </w:pPr>
       <w:r>
         <w:rPr>
           <w:noProof/>
         </w:rPr>
         <w:drawing>
-          <wp:inline distT="0" distB="0" distL="0" distR="0" wp14:anchorId="4EEB3C9C" wp14:editId="31811F03">
-            <wp:extent cx="4915586" cy="323895"/>
+          <wp:inline distT="0" distB="0" distL="0" distR="0" wp14:anchorId="0268A9CF" wp14:editId="04472A7E">
+            <wp:extent cx="4744112" cy="228632"/>
             <wp:effectExtent l="0" t="0" r="0" b="0"/>
-            <wp:docPr id="7" name="Picture 7"/>
+            <wp:docPr id="8" name="Picture 8"/>
             <wp:cNvGraphicFramePr>
               <a:graphicFrameLocks xmlns:a="http://schemas.openxmlformats.org/drawingml/2006/main" noChangeAspect="1"/>
             </wp:cNvGraphicFramePr>
@@ -1142,7 +961,7 @@
                   <pic:spPr>
                     <a:xfrm>
                       <a:off x="0" y="0"/>
-                      <a:ext cx="4915586" cy="323895"/>
+                      <a:ext cx="4744112" cy="228632"/>
                     </a:xfrm>
                     <a:prstGeom prst="rect">
                       <a:avLst/>
@@ -1157,110 +976,22 @@
     </w:p>
     <w:p>
       <w:pPr>
-        <w:rPr>
-          <w:sz w:val="24"/>
-          <w:szCs w:val="24"/>
-        </w:rPr>
-      </w:pPr>
-      <w:r>
-        <w:rPr>
-          <w:sz w:val="24"/>
-          <w:szCs w:val="24"/>
-        </w:rPr>
-        <w:t>Es una regla fundamental:</w:t>
-      </w:r>
-    </w:p>
-    <w:p>
-      <w:pPr>
-        <w:rPr>
-          <w:sz w:val="24"/>
-          <w:szCs w:val="24"/>
-        </w:rPr>
-      </w:pPr>
-      <w:r>
-        <w:rPr>
-          <w:sz w:val="24"/>
-          <w:szCs w:val="24"/>
-        </w:rPr>
-        <w:t>nunca entrenar y evaluar con los mismos datos.</w:t>
-      </w:r>
-    </w:p>
-    <w:p>
-      <w:pPr>
-        <w:rPr>
-          <w:sz w:val="24"/>
-          <w:szCs w:val="24"/>
-        </w:rPr>
-      </w:pPr>
-    </w:p>
-    <w:p>
-      <w:pPr>
-        <w:rPr>
-          <w:sz w:val="24"/>
-          <w:szCs w:val="24"/>
-        </w:rPr>
-      </w:pPr>
-    </w:p>
-    <w:p>
-      <w:pPr>
-        <w:rPr>
-          <w:b/>
-          <w:bCs/>
-          <w:sz w:val="24"/>
-          <w:szCs w:val="24"/>
-        </w:rPr>
-      </w:pPr>
-      <w:r>
-        <w:rPr>
-          <w:b/>
-          <w:bCs/>
-          <w:sz w:val="24"/>
-          <w:szCs w:val="24"/>
-        </w:rPr>
-        <w:t>3️</w:t>
-      </w:r>
-      <w:r>
-        <w:rPr>
-          <w:rFonts w:ascii="Tahoma" w:hAnsi="Tahoma" w:cs="Tahoma"/>
-          <w:b/>
-          <w:bCs/>
-          <w:sz w:val="24"/>
-          <w:szCs w:val="24"/>
-        </w:rPr>
-        <w:t xml:space="preserve"> </w:t>
-      </w:r>
-      <w:r>
-        <w:rPr>
-          <w:b/>
-          <w:bCs/>
-          <w:sz w:val="24"/>
-          <w:szCs w:val="24"/>
-        </w:rPr>
-        <w:t>Métricas (medir qué tan bien anda)</w:t>
-      </w:r>
-    </w:p>
-    <w:p>
-      <w:pPr>
-        <w:rPr>
-          <w:b/>
-          <w:bCs/>
-          <w:sz w:val="28"/>
-          <w:szCs w:val="28"/>
-        </w:rPr>
-      </w:pPr>
-      <w:r>
-        <w:rPr>
-          <w:b/>
-          <w:bCs/>
-          <w:noProof/>
-          <w:sz w:val="28"/>
-          <w:szCs w:val="28"/>
+        <w:ind w:left="720"/>
+        <w:rPr>
+          <w:sz w:val="24"/>
+          <w:szCs w:val="24"/>
+        </w:rPr>
+      </w:pPr>
+      <w:r>
+        <w:rPr>
+          <w:sz w:val="24"/>
+          <w:szCs w:val="24"/>
         </w:rPr>
         <w:drawing>
-          <wp:inline distT="0" distB="0" distL="0" distR="0" wp14:anchorId="5C7825BF" wp14:editId="084D0069">
-            <wp:extent cx="4420217" cy="295316"/>
-            <wp:effectExtent l="0" t="0" r="0" b="9525"/>
-            <wp:docPr id="9" name="Picture 9"/>
+          <wp:inline distT="0" distB="0" distL="0" distR="0" wp14:anchorId="3B2F2F75" wp14:editId="1C3C8023">
+            <wp:extent cx="2572109" cy="1486107"/>
+            <wp:effectExtent l="0" t="0" r="0" b="0"/>
+            <wp:docPr id="13" name="Picture 13"/>
             <wp:cNvGraphicFramePr>
               <a:graphicFrameLocks xmlns:a="http://schemas.openxmlformats.org/drawingml/2006/main" noChangeAspect="1"/>
             </wp:cNvGraphicFramePr>
@@ -1280,7 +1011,7 @@
                   <pic:spPr>
                     <a:xfrm>
                       <a:off x="0" y="0"/>
-                      <a:ext cx="4420217" cy="295316"/>
+                      <a:ext cx="2572109" cy="1486107"/>
                     </a:xfrm>
                     <a:prstGeom prst="rect">
                       <a:avLst/>
@@ -1295,39 +1026,25 @@
     </w:p>
     <w:p>
       <w:pPr>
-        <w:rPr>
-          <w:sz w:val="24"/>
-          <w:szCs w:val="24"/>
-        </w:rPr>
-      </w:pPr>
-      <w:r>
-        <w:rPr>
-          <w:sz w:val="24"/>
-          <w:szCs w:val="24"/>
-        </w:rPr>
-        <w:t>Cómo medir errores</w:t>
-      </w:r>
-    </w:p>
-    <w:p>
-      <w:pPr>
-        <w:rPr>
-          <w:sz w:val="24"/>
-          <w:szCs w:val="24"/>
-        </w:rPr>
-      </w:pPr>
-      <w:r>
-        <w:rPr>
-          <w:sz w:val="24"/>
-          <w:szCs w:val="24"/>
-        </w:rPr>
-        <w:t>Sirve para:</w:t>
+        <w:ind w:left="720"/>
+        <w:rPr>
+          <w:sz w:val="28"/>
+          <w:szCs w:val="28"/>
+        </w:rPr>
+      </w:pPr>
+      <w:r>
+        <w:rPr>
+          <w:sz w:val="24"/>
+          <w:szCs w:val="24"/>
+        </w:rPr>
+        <w:t>el objeto que va a “aprender” la relación entre X e y</w:t>
       </w:r>
     </w:p>
     <w:p>
       <w:pPr>
         <w:numPr>
           <w:ilvl w:val="0"/>
-          <w:numId w:val="5"/>
+          <w:numId w:val="3"/>
         </w:numPr>
         <w:rPr>
           <w:sz w:val="24"/>
@@ -1339,274 +1056,27 @@
           <w:sz w:val="24"/>
           <w:szCs w:val="24"/>
         </w:rPr>
-        <w:t>comparar predicciones vs valores reales</w:t>
-      </w:r>
-    </w:p>
-    <w:p>
-      <w:pPr>
-        <w:numPr>
-          <w:ilvl w:val="0"/>
-          <w:numId w:val="5"/>
-        </w:numPr>
-        <w:rPr>
-          <w:sz w:val="24"/>
-          <w:szCs w:val="24"/>
-        </w:rPr>
-      </w:pPr>
-      <w:r>
-        <w:rPr>
-          <w:sz w:val="24"/>
-          <w:szCs w:val="24"/>
-        </w:rPr>
-        <w:t>ver qué tan mal o bien se equivoca el modelo</w:t>
-      </w:r>
-    </w:p>
-    <w:p>
-      <w:pPr>
-        <w:rPr>
-          <w:b/>
-          <w:bCs/>
-          <w:sz w:val="28"/>
-          <w:szCs w:val="28"/>
-        </w:rPr>
-      </w:pPr>
-    </w:p>
-    <w:p>
-      <w:pPr>
-        <w:spacing w:before="100" w:beforeAutospacing="1" w:after="100" w:afterAutospacing="1" w:line="240" w:lineRule="auto"/>
-        <w:outlineLvl w:val="2"/>
-        <w:rPr>
-          <w:rFonts w:ascii="Times New Roman" w:eastAsia="Times New Roman" w:hAnsi="Times New Roman" w:cs="Times New Roman"/>
-          <w:b/>
-          <w:bCs/>
-          <w:sz w:val="27"/>
-          <w:szCs w:val="27"/>
-          <w:lang w:eastAsia="es-AR"/>
-        </w:rPr>
-      </w:pPr>
-      <w:r>
-        <w:rPr>
-          <w:rFonts w:ascii="Times New Roman" w:eastAsia="Times New Roman" w:hAnsi="Times New Roman" w:cs="Times New Roman"/>
-          <w:b/>
-          <w:bCs/>
-          <w:sz w:val="27"/>
-          <w:szCs w:val="27"/>
-          <w:lang w:eastAsia="es-AR"/>
-        </w:rPr>
-        <w:t>4️ Preprocesamiento</w:t>
-      </w:r>
-    </w:p>
-    <w:p>
-      <w:pPr>
-        <w:spacing w:before="100" w:beforeAutospacing="1" w:after="100" w:afterAutospacing="1" w:line="240" w:lineRule="auto"/>
-        <w:rPr>
-          <w:rFonts w:eastAsia="Times New Roman" w:cstheme="minorHAnsi"/>
-          <w:sz w:val="24"/>
-          <w:szCs w:val="24"/>
-          <w:lang w:eastAsia="es-AR"/>
-        </w:rPr>
-      </w:pPr>
-      <w:r>
-        <w:rPr>
-          <w:rFonts w:eastAsia="Times New Roman" w:cstheme="minorHAnsi"/>
-          <w:sz w:val="24"/>
-          <w:szCs w:val="24"/>
-          <w:lang w:eastAsia="es-AR"/>
-        </w:rPr>
-        <w:t>(scikit-learn también hace esto)</w:t>
-      </w:r>
-    </w:p>
-    <w:p>
-      <w:pPr>
-        <w:numPr>
-          <w:ilvl w:val="0"/>
-          <w:numId w:val="4"/>
-        </w:numPr>
-        <w:spacing w:before="100" w:beforeAutospacing="1" w:after="100" w:afterAutospacing="1" w:line="240" w:lineRule="auto"/>
-        <w:rPr>
-          <w:rFonts w:eastAsia="Times New Roman" w:cstheme="minorHAnsi"/>
-          <w:sz w:val="24"/>
-          <w:szCs w:val="24"/>
-          <w:lang w:eastAsia="es-AR"/>
-        </w:rPr>
-      </w:pPr>
-      <w:r>
-        <w:rPr>
-          <w:rFonts w:eastAsia="Times New Roman" w:cstheme="minorHAnsi"/>
-          <w:sz w:val="24"/>
-          <w:szCs w:val="24"/>
-          <w:lang w:eastAsia="es-AR"/>
-        </w:rPr>
-        <w:t>normalización</w:t>
-      </w:r>
-    </w:p>
-    <w:p>
-      <w:pPr>
-        <w:numPr>
-          <w:ilvl w:val="0"/>
-          <w:numId w:val="4"/>
-        </w:numPr>
-        <w:spacing w:before="100" w:beforeAutospacing="1" w:after="100" w:afterAutospacing="1" w:line="240" w:lineRule="auto"/>
-        <w:rPr>
-          <w:rFonts w:eastAsia="Times New Roman" w:cstheme="minorHAnsi"/>
-          <w:sz w:val="24"/>
-          <w:szCs w:val="24"/>
-          <w:lang w:eastAsia="es-AR"/>
-        </w:rPr>
-      </w:pPr>
-      <w:r>
-        <w:rPr>
-          <w:rFonts w:eastAsia="Times New Roman" w:cstheme="minorHAnsi"/>
-          <w:sz w:val="24"/>
-          <w:szCs w:val="24"/>
-          <w:lang w:eastAsia="es-AR"/>
-        </w:rPr>
-        <w:t>estandarización</w:t>
-      </w:r>
-    </w:p>
-    <w:p>
-      <w:pPr>
-        <w:numPr>
-          <w:ilvl w:val="0"/>
-          <w:numId w:val="4"/>
-        </w:numPr>
-        <w:spacing w:before="100" w:beforeAutospacing="1" w:after="100" w:afterAutospacing="1" w:line="240" w:lineRule="auto"/>
-        <w:rPr>
-          <w:rFonts w:eastAsia="Times New Roman" w:cstheme="minorHAnsi"/>
-          <w:sz w:val="24"/>
-          <w:szCs w:val="24"/>
-          <w:lang w:eastAsia="es-AR"/>
-        </w:rPr>
-      </w:pPr>
-      <w:r>
-        <w:rPr>
-          <w:rFonts w:eastAsia="Times New Roman" w:cstheme="minorHAnsi"/>
-          <w:sz w:val="24"/>
-          <w:szCs w:val="24"/>
-          <w:lang w:eastAsia="es-AR"/>
-        </w:rPr>
-        <w:t>one-hot encoding</w:t>
-      </w:r>
-    </w:p>
-    <w:p>
-      <w:pPr>
-        <w:numPr>
-          <w:ilvl w:val="0"/>
-          <w:numId w:val="4"/>
-        </w:numPr>
-        <w:spacing w:before="100" w:beforeAutospacing="1" w:after="100" w:afterAutospacing="1" w:line="240" w:lineRule="auto"/>
-        <w:rPr>
-          <w:rFonts w:eastAsia="Times New Roman" w:cstheme="minorHAnsi"/>
-          <w:sz w:val="24"/>
-          <w:szCs w:val="24"/>
-          <w:lang w:eastAsia="es-AR"/>
-        </w:rPr>
-      </w:pPr>
-      <w:r>
-        <w:rPr>
-          <w:rFonts w:eastAsia="Times New Roman" w:cstheme="minorHAnsi"/>
-          <w:sz w:val="24"/>
-          <w:szCs w:val="24"/>
-          <w:lang w:eastAsia="es-AR"/>
-        </w:rPr>
-        <w:t>pipelines</w:t>
-      </w:r>
-    </w:p>
-    <w:p>
-      <w:pPr>
-        <w:spacing w:before="100" w:beforeAutospacing="1" w:after="100" w:afterAutospacing="1" w:line="240" w:lineRule="auto"/>
+        <w:t>Regresión logística</w:t>
+      </w:r>
+    </w:p>
+    <w:p>
+      <w:pPr>
         <w:ind w:left="720"/>
         <w:rPr>
-          <w:rFonts w:eastAsia="Times New Roman" w:cstheme="minorHAnsi"/>
-          <w:sz w:val="24"/>
-          <w:szCs w:val="24"/>
-          <w:lang w:eastAsia="es-AR"/>
-        </w:rPr>
-      </w:pPr>
-    </w:p>
-    <w:p>
-      <w:pPr>
-        <w:pStyle w:val="Heading1"/>
-        <w:rPr>
-          <w:rFonts w:asciiTheme="minorHAnsi" w:hAnsiTheme="minorHAnsi" w:cstheme="minorHAnsi"/>
-          <w:b/>
-          <w:bCs/>
-          <w:color w:val="auto"/>
-          <w:u w:val="single"/>
-        </w:rPr>
-      </w:pPr>
-      <w:r>
-        <w:rPr>
-          <w:rFonts w:asciiTheme="minorHAnsi" w:hAnsiTheme="minorHAnsi" w:cstheme="minorHAnsi"/>
-          <w:b/>
-          <w:bCs/>
-          <w:color w:val="auto"/>
-          <w:u w:val="single"/>
-        </w:rPr>
-        <w:t>¿QUÉ SIGNIFICA “ENTRENAR” Y “PROBAR”?</w:t>
-      </w:r>
-    </w:p>
-    <w:p>
-      <w:pPr>
-        <w:pStyle w:val="Heading3"/>
-      </w:pPr>
-      <w:r>
-        <w:t>Versión corta:</w:t>
-      </w:r>
-    </w:p>
-    <w:p>
-      <w:pPr>
-        <w:pStyle w:val="NormalWeb"/>
-        <w:numPr>
-          <w:ilvl w:val="0"/>
-          <w:numId w:val="6"/>
-        </w:numPr>
-      </w:pPr>
-      <w:r>
-        <w:rPr>
-          <w:rStyle w:val="Strong"/>
-          <w:rFonts w:eastAsiaTheme="majorEastAsia"/>
-        </w:rPr>
-        <w:t>Entrenar</w:t>
-      </w:r>
-      <w:r>
-        <w:t xml:space="preserve"> = aprender una regla</w:t>
-      </w:r>
-    </w:p>
-    <w:p>
-      <w:pPr>
-        <w:pStyle w:val="NormalWeb"/>
-        <w:numPr>
-          <w:ilvl w:val="0"/>
-          <w:numId w:val="6"/>
-        </w:numPr>
-      </w:pPr>
-      <w:r>
-        <w:rPr>
-          <w:rStyle w:val="Strong"/>
-          <w:rFonts w:eastAsiaTheme="majorEastAsia"/>
-        </w:rPr>
-        <w:t>Probar</w:t>
-      </w:r>
-      <w:r>
-        <w:t xml:space="preserve"> = ver si esa regla funciona con datos nuevos</w:t>
-      </w:r>
-    </w:p>
-    <w:p>
-      <w:pPr>
-        <w:pStyle w:val="NormalWeb"/>
-        <w:ind w:left="720"/>
-      </w:pPr>
-      <w:r>
-        <w:rPr>
-          <w:noProof/>
-        </w:rPr>
-        <w:lastRenderedPageBreak/>
+          <w:sz w:val="24"/>
+          <w:szCs w:val="24"/>
+        </w:rPr>
+      </w:pPr>
+      <w:r>
+        <w:rPr>
+          <w:sz w:val="24"/>
+          <w:szCs w:val="24"/>
+        </w:rPr>
         <w:drawing>
-          <wp:inline distT="0" distB="0" distL="0" distR="0" wp14:anchorId="149C88DC" wp14:editId="543B0FA6">
-            <wp:extent cx="3258005" cy="5601482"/>
-            <wp:effectExtent l="0" t="0" r="0" b="0"/>
-            <wp:docPr id="10" name="Picture 10"/>
+          <wp:inline distT="0" distB="0" distL="0" distR="0" wp14:anchorId="2145A424" wp14:editId="07B6D04C">
+            <wp:extent cx="4925112" cy="266737"/>
+            <wp:effectExtent l="0" t="0" r="8890" b="0"/>
+            <wp:docPr id="4" name="Picture 4"/>
             <wp:cNvGraphicFramePr>
               <a:graphicFrameLocks xmlns:a="http://schemas.openxmlformats.org/drawingml/2006/main" noChangeAspect="1"/>
             </wp:cNvGraphicFramePr>
@@ -1626,7 +1096,7 @@
                   <pic:spPr>
                     <a:xfrm>
                       <a:off x="0" y="0"/>
-                      <a:ext cx="3258005" cy="5601482"/>
+                      <a:ext cx="4925112" cy="266737"/>
                     </a:xfrm>
                     <a:prstGeom prst="rect">
                       <a:avLst/>
@@ -1641,18 +1111,154 @@
     </w:p>
     <w:p>
       <w:pPr>
-        <w:pStyle w:val="NormalWeb"/>
         <w:ind w:left="720"/>
-      </w:pPr>
+        <w:rPr>
+          <w:sz w:val="24"/>
+          <w:szCs w:val="24"/>
+        </w:rPr>
+      </w:pPr>
+      <w:r>
+        <w:rPr>
+          <w:sz w:val="24"/>
+          <w:szCs w:val="24"/>
+        </w:rPr>
+        <w:t>LogisticRegression → clasificación</w:t>
+      </w:r>
+    </w:p>
+    <w:p>
+      <w:pPr>
+        <w:numPr>
+          <w:ilvl w:val="0"/>
+          <w:numId w:val="3"/>
+        </w:numPr>
+        <w:rPr>
+          <w:sz w:val="24"/>
+          <w:szCs w:val="24"/>
+        </w:rPr>
+      </w:pPr>
+      <w:r>
+        <w:rPr>
+          <w:sz w:val="24"/>
+          <w:szCs w:val="24"/>
+        </w:rPr>
+        <w:t>Árboles de decisión</w:t>
+      </w:r>
+    </w:p>
+    <w:p>
+      <w:pPr>
+        <w:numPr>
+          <w:ilvl w:val="0"/>
+          <w:numId w:val="3"/>
+        </w:numPr>
+        <w:rPr>
+          <w:sz w:val="24"/>
+          <w:szCs w:val="24"/>
+        </w:rPr>
+      </w:pPr>
+      <w:r>
+        <w:rPr>
+          <w:sz w:val="24"/>
+          <w:szCs w:val="24"/>
+        </w:rPr>
+        <w:t>Random Forest</w:t>
+      </w:r>
+    </w:p>
+    <w:p>
+      <w:pPr>
+        <w:numPr>
+          <w:ilvl w:val="0"/>
+          <w:numId w:val="3"/>
+        </w:numPr>
+        <w:rPr>
+          <w:sz w:val="24"/>
+          <w:szCs w:val="24"/>
+        </w:rPr>
+      </w:pPr>
+      <w:r>
+        <w:rPr>
+          <w:sz w:val="24"/>
+          <w:szCs w:val="24"/>
+        </w:rPr>
+        <w:t>KNN</w:t>
+      </w:r>
+    </w:p>
+    <w:p>
+      <w:pPr>
+        <w:numPr>
+          <w:ilvl w:val="0"/>
+          <w:numId w:val="3"/>
+        </w:numPr>
+        <w:rPr>
+          <w:sz w:val="24"/>
+          <w:szCs w:val="24"/>
+        </w:rPr>
+      </w:pPr>
+      <w:r>
+        <w:rPr>
+          <w:sz w:val="24"/>
+          <w:szCs w:val="24"/>
+        </w:rPr>
+        <w:t>SVM</w:t>
+      </w:r>
+    </w:p>
+    <w:p>
+      <w:pPr>
+        <w:rPr>
+          <w:b/>
+          <w:bCs/>
+          <w:sz w:val="24"/>
+          <w:szCs w:val="24"/>
+        </w:rPr>
+      </w:pPr>
+    </w:p>
+    <w:p>
+      <w:pPr>
+        <w:rPr>
+          <w:b/>
+          <w:bCs/>
+          <w:sz w:val="24"/>
+          <w:szCs w:val="24"/>
+        </w:rPr>
+      </w:pPr>
+      <w:r>
+        <w:rPr>
+          <w:b/>
+          <w:bCs/>
+          <w:sz w:val="24"/>
+          <w:szCs w:val="24"/>
+        </w:rPr>
+        <w:t>2️</w:t>
+      </w:r>
+      <w:r>
+        <w:rPr>
+          <w:rFonts w:ascii="Tahoma" w:hAnsi="Tahoma" w:cs="Tahoma"/>
+          <w:b/>
+          <w:bCs/>
+          <w:sz w:val="24"/>
+          <w:szCs w:val="24"/>
+        </w:rPr>
+        <w:t xml:space="preserve"> </w:t>
+      </w:r>
+      <w:r>
+        <w:rPr>
+          <w:b/>
+          <w:bCs/>
+          <w:sz w:val="24"/>
+          <w:szCs w:val="24"/>
+        </w:rPr>
+        <w:t>División de datos (regla fundamental)</w:t>
+      </w:r>
+    </w:p>
+    <w:p>
       <w:r>
         <w:rPr>
           <w:noProof/>
         </w:rPr>
         <w:drawing>
-          <wp:inline distT="0" distB="0" distL="0" distR="0" wp14:anchorId="7889686A" wp14:editId="1B2E00D5">
-            <wp:extent cx="5400040" cy="2162810"/>
-            <wp:effectExtent l="0" t="0" r="0" b="8890"/>
-            <wp:docPr id="11" name="Picture 11"/>
+          <wp:inline distT="0" distB="0" distL="0" distR="0" wp14:anchorId="4EEB3C9C" wp14:editId="31811F03">
+            <wp:extent cx="4915586" cy="323895"/>
+            <wp:effectExtent l="0" t="0" r="0" b="0"/>
+            <wp:docPr id="7" name="Picture 7"/>
             <wp:cNvGraphicFramePr>
               <a:graphicFrameLocks xmlns:a="http://schemas.openxmlformats.org/drawingml/2006/main" noChangeAspect="1"/>
             </wp:cNvGraphicFramePr>
@@ -1672,6 +1278,790 @@
                   <pic:spPr>
                     <a:xfrm>
                       <a:off x="0" y="0"/>
+                      <a:ext cx="4915586" cy="323895"/>
+                    </a:xfrm>
+                    <a:prstGeom prst="rect">
+                      <a:avLst/>
+                    </a:prstGeom>
+                  </pic:spPr>
+                </pic:pic>
+              </a:graphicData>
+            </a:graphic>
+          </wp:inline>
+        </w:drawing>
+      </w:r>
+    </w:p>
+    <w:p>
+      <w:pPr>
+        <w:rPr>
+          <w:sz w:val="24"/>
+          <w:szCs w:val="24"/>
+        </w:rPr>
+      </w:pPr>
+      <w:r>
+        <w:rPr>
+          <w:sz w:val="24"/>
+          <w:szCs w:val="24"/>
+        </w:rPr>
+        <w:t>Es una regla fundamental:</w:t>
+      </w:r>
+    </w:p>
+    <w:p>
+      <w:pPr>
+        <w:rPr>
+          <w:sz w:val="24"/>
+          <w:szCs w:val="24"/>
+        </w:rPr>
+      </w:pPr>
+      <w:r>
+        <w:rPr>
+          <w:sz w:val="24"/>
+          <w:szCs w:val="24"/>
+        </w:rPr>
+        <w:t>nunca entrenar y evaluar con los mismos datos.</w:t>
+      </w:r>
+    </w:p>
+    <w:p>
+      <w:pPr>
+        <w:rPr>
+          <w:sz w:val="24"/>
+          <w:szCs w:val="24"/>
+        </w:rPr>
+      </w:pPr>
+      <w:r>
+        <w:rPr>
+          <w:sz w:val="24"/>
+          <w:szCs w:val="24"/>
+        </w:rPr>
+        <w:drawing>
+          <wp:inline distT="0" distB="0" distL="0" distR="0" wp14:anchorId="22A2B9AE" wp14:editId="57BA0DE5">
+            <wp:extent cx="3353268" cy="1638529"/>
+            <wp:effectExtent l="0" t="0" r="0" b="0"/>
+            <wp:docPr id="6" name="Picture 6"/>
+            <wp:cNvGraphicFramePr>
+              <a:graphicFrameLocks xmlns:a="http://schemas.openxmlformats.org/drawingml/2006/main" noChangeAspect="1"/>
+            </wp:cNvGraphicFramePr>
+            <a:graphic xmlns:a="http://schemas.openxmlformats.org/drawingml/2006/main">
+              <a:graphicData uri="http://schemas.openxmlformats.org/drawingml/2006/picture">
+                <pic:pic xmlns:pic="http://schemas.openxmlformats.org/drawingml/2006/picture">
+                  <pic:nvPicPr>
+                    <pic:cNvPr id="1" name=""/>
+                    <pic:cNvPicPr/>
+                  </pic:nvPicPr>
+                  <pic:blipFill>
+                    <a:blip r:embed="rId13"/>
+                    <a:stretch>
+                      <a:fillRect/>
+                    </a:stretch>
+                  </pic:blipFill>
+                  <pic:spPr>
+                    <a:xfrm>
+                      <a:off x="0" y="0"/>
+                      <a:ext cx="3353268" cy="1638529"/>
+                    </a:xfrm>
+                    <a:prstGeom prst="rect">
+                      <a:avLst/>
+                    </a:prstGeom>
+                  </pic:spPr>
+                </pic:pic>
+              </a:graphicData>
+            </a:graphic>
+          </wp:inline>
+        </w:drawing>
+      </w:r>
+    </w:p>
+    <w:p>
+      <w:pPr>
+        <w:rPr>
+          <w:sz w:val="24"/>
+          <w:szCs w:val="24"/>
+        </w:rPr>
+      </w:pPr>
+    </w:p>
+    <w:p>
+      <w:pPr>
+        <w:rPr>
+          <w:sz w:val="24"/>
+          <w:szCs w:val="24"/>
+        </w:rPr>
+      </w:pPr>
+    </w:p>
+    <w:p>
+      <w:pPr>
+        <w:rPr>
+          <w:sz w:val="24"/>
+          <w:szCs w:val="24"/>
+        </w:rPr>
+      </w:pPr>
+    </w:p>
+    <w:p>
+      <w:pPr>
+        <w:rPr>
+          <w:sz w:val="24"/>
+          <w:szCs w:val="24"/>
+        </w:rPr>
+      </w:pPr>
+    </w:p>
+    <w:p>
+      <w:pPr>
+        <w:rPr>
+          <w:b/>
+          <w:bCs/>
+          <w:sz w:val="24"/>
+          <w:szCs w:val="24"/>
+        </w:rPr>
+      </w:pPr>
+      <w:r>
+        <w:rPr>
+          <w:b/>
+          <w:bCs/>
+          <w:sz w:val="24"/>
+          <w:szCs w:val="24"/>
+        </w:rPr>
+        <w:t>3️</w:t>
+      </w:r>
+      <w:r>
+        <w:rPr>
+          <w:rFonts w:ascii="Tahoma" w:hAnsi="Tahoma" w:cs="Tahoma"/>
+          <w:b/>
+          <w:bCs/>
+          <w:sz w:val="24"/>
+          <w:szCs w:val="24"/>
+        </w:rPr>
+        <w:t xml:space="preserve"> </w:t>
+      </w:r>
+      <w:r>
+        <w:rPr>
+          <w:b/>
+          <w:bCs/>
+          <w:sz w:val="24"/>
+          <w:szCs w:val="24"/>
+        </w:rPr>
+        <w:t>Métricas (medir qué tan bien anda)</w:t>
+      </w:r>
+    </w:p>
+    <w:p>
+      <w:pPr>
+        <w:rPr>
+          <w:b/>
+          <w:bCs/>
+          <w:sz w:val="28"/>
+          <w:szCs w:val="28"/>
+        </w:rPr>
+      </w:pPr>
+      <w:r>
+        <w:rPr>
+          <w:b/>
+          <w:bCs/>
+          <w:noProof/>
+          <w:sz w:val="28"/>
+          <w:szCs w:val="28"/>
+        </w:rPr>
+        <w:drawing>
+          <wp:inline distT="0" distB="0" distL="0" distR="0" wp14:anchorId="5C7825BF" wp14:editId="084D0069">
+            <wp:extent cx="4420217" cy="295316"/>
+            <wp:effectExtent l="0" t="0" r="0" b="9525"/>
+            <wp:docPr id="9" name="Picture 9"/>
+            <wp:cNvGraphicFramePr>
+              <a:graphicFrameLocks xmlns:a="http://schemas.openxmlformats.org/drawingml/2006/main" noChangeAspect="1"/>
+            </wp:cNvGraphicFramePr>
+            <a:graphic xmlns:a="http://schemas.openxmlformats.org/drawingml/2006/main">
+              <a:graphicData uri="http://schemas.openxmlformats.org/drawingml/2006/picture">
+                <pic:pic xmlns:pic="http://schemas.openxmlformats.org/drawingml/2006/picture">
+                  <pic:nvPicPr>
+                    <pic:cNvPr id="1" name=""/>
+                    <pic:cNvPicPr/>
+                  </pic:nvPicPr>
+                  <pic:blipFill>
+                    <a:blip r:embed="rId14"/>
+                    <a:stretch>
+                      <a:fillRect/>
+                    </a:stretch>
+                  </pic:blipFill>
+                  <pic:spPr>
+                    <a:xfrm>
+                      <a:off x="0" y="0"/>
+                      <a:ext cx="4420217" cy="295316"/>
+                    </a:xfrm>
+                    <a:prstGeom prst="rect">
+                      <a:avLst/>
+                    </a:prstGeom>
+                  </pic:spPr>
+                </pic:pic>
+              </a:graphicData>
+            </a:graphic>
+          </wp:inline>
+        </w:drawing>
+      </w:r>
+    </w:p>
+    <w:p>
+      <w:pPr>
+        <w:rPr>
+          <w:sz w:val="24"/>
+          <w:szCs w:val="24"/>
+        </w:rPr>
+      </w:pPr>
+      <w:r>
+        <w:rPr>
+          <w:sz w:val="24"/>
+          <w:szCs w:val="24"/>
+        </w:rPr>
+        <w:t>Cómo medir errores</w:t>
+      </w:r>
+    </w:p>
+    <w:p>
+      <w:pPr>
+        <w:rPr>
+          <w:sz w:val="24"/>
+          <w:szCs w:val="24"/>
+        </w:rPr>
+      </w:pPr>
+      <w:r>
+        <w:rPr>
+          <w:sz w:val="24"/>
+          <w:szCs w:val="24"/>
+        </w:rPr>
+        <w:t>Sirve para:</w:t>
+      </w:r>
+    </w:p>
+    <w:p>
+      <w:pPr>
+        <w:numPr>
+          <w:ilvl w:val="0"/>
+          <w:numId w:val="5"/>
+        </w:numPr>
+        <w:rPr>
+          <w:sz w:val="24"/>
+          <w:szCs w:val="24"/>
+        </w:rPr>
+      </w:pPr>
+      <w:r>
+        <w:rPr>
+          <w:sz w:val="24"/>
+          <w:szCs w:val="24"/>
+        </w:rPr>
+        <w:t>comparar predicciones vs valores reales</w:t>
+      </w:r>
+    </w:p>
+    <w:p>
+      <w:pPr>
+        <w:numPr>
+          <w:ilvl w:val="0"/>
+          <w:numId w:val="5"/>
+        </w:numPr>
+        <w:rPr>
+          <w:sz w:val="24"/>
+          <w:szCs w:val="24"/>
+        </w:rPr>
+      </w:pPr>
+      <w:r>
+        <w:rPr>
+          <w:sz w:val="24"/>
+          <w:szCs w:val="24"/>
+        </w:rPr>
+        <w:t>ver qué tan mal o bien se equivoca el modelo</w:t>
+      </w:r>
+    </w:p>
+    <w:p>
+      <w:pPr>
+        <w:rPr>
+          <w:sz w:val="24"/>
+          <w:szCs w:val="24"/>
+        </w:rPr>
+      </w:pPr>
+      <w:r>
+        <w:rPr>
+          <w:sz w:val="24"/>
+          <w:szCs w:val="24"/>
+        </w:rPr>
+        <w:drawing>
+          <wp:inline distT="0" distB="0" distL="0" distR="0" wp14:anchorId="700954B9" wp14:editId="3AF8144D">
+            <wp:extent cx="5400040" cy="2937510"/>
+            <wp:effectExtent l="0" t="0" r="0" b="0"/>
+            <wp:docPr id="14" name="Picture 14"/>
+            <wp:cNvGraphicFramePr>
+              <a:graphicFrameLocks xmlns:a="http://schemas.openxmlformats.org/drawingml/2006/main" noChangeAspect="1"/>
+            </wp:cNvGraphicFramePr>
+            <a:graphic xmlns:a="http://schemas.openxmlformats.org/drawingml/2006/main">
+              <a:graphicData uri="http://schemas.openxmlformats.org/drawingml/2006/picture">
+                <pic:pic xmlns:pic="http://schemas.openxmlformats.org/drawingml/2006/picture">
+                  <pic:nvPicPr>
+                    <pic:cNvPr id="1" name=""/>
+                    <pic:cNvPicPr/>
+                  </pic:nvPicPr>
+                  <pic:blipFill>
+                    <a:blip r:embed="rId15"/>
+                    <a:stretch>
+                      <a:fillRect/>
+                    </a:stretch>
+                  </pic:blipFill>
+                  <pic:spPr>
+                    <a:xfrm>
+                      <a:off x="0" y="0"/>
+                      <a:ext cx="5400040" cy="2937510"/>
+                    </a:xfrm>
+                    <a:prstGeom prst="rect">
+                      <a:avLst/>
+                    </a:prstGeom>
+                  </pic:spPr>
+                </pic:pic>
+              </a:graphicData>
+            </a:graphic>
+          </wp:inline>
+        </w:drawing>
+      </w:r>
+    </w:p>
+    <w:p>
+      <w:pPr>
+        <w:rPr>
+          <w:b/>
+          <w:bCs/>
+          <w:sz w:val="28"/>
+          <w:szCs w:val="28"/>
+        </w:rPr>
+      </w:pPr>
+    </w:p>
+    <w:p>
+      <w:pPr>
+        <w:rPr>
+          <w:b/>
+          <w:bCs/>
+          <w:sz w:val="28"/>
+          <w:szCs w:val="28"/>
+        </w:rPr>
+      </w:pPr>
+    </w:p>
+    <w:p>
+      <w:pPr>
+        <w:spacing w:before="100" w:beforeAutospacing="1" w:after="100" w:afterAutospacing="1" w:line="240" w:lineRule="auto"/>
+        <w:outlineLvl w:val="2"/>
+        <w:rPr>
+          <w:rFonts w:ascii="Times New Roman" w:eastAsia="Times New Roman" w:hAnsi="Times New Roman" w:cs="Times New Roman"/>
+          <w:b/>
+          <w:bCs/>
+          <w:sz w:val="27"/>
+          <w:szCs w:val="27"/>
+          <w:lang w:eastAsia="es-AR"/>
+        </w:rPr>
+      </w:pPr>
+    </w:p>
+    <w:p>
+      <w:pPr>
+        <w:spacing w:before="100" w:beforeAutospacing="1" w:after="100" w:afterAutospacing="1" w:line="240" w:lineRule="auto"/>
+        <w:outlineLvl w:val="2"/>
+        <w:rPr>
+          <w:rFonts w:ascii="Times New Roman" w:eastAsia="Times New Roman" w:hAnsi="Times New Roman" w:cs="Times New Roman"/>
+          <w:b/>
+          <w:bCs/>
+          <w:sz w:val="27"/>
+          <w:szCs w:val="27"/>
+          <w:lang w:eastAsia="es-AR"/>
+        </w:rPr>
+      </w:pPr>
+    </w:p>
+    <w:p>
+      <w:pPr>
+        <w:spacing w:before="100" w:beforeAutospacing="1" w:after="100" w:afterAutospacing="1" w:line="240" w:lineRule="auto"/>
+        <w:outlineLvl w:val="2"/>
+        <w:rPr>
+          <w:rFonts w:ascii="Times New Roman" w:eastAsia="Times New Roman" w:hAnsi="Times New Roman" w:cs="Times New Roman"/>
+          <w:b/>
+          <w:bCs/>
+          <w:sz w:val="27"/>
+          <w:szCs w:val="27"/>
+          <w:lang w:eastAsia="es-AR"/>
+        </w:rPr>
+      </w:pPr>
+    </w:p>
+    <w:p>
+      <w:pPr>
+        <w:spacing w:before="100" w:beforeAutospacing="1" w:after="100" w:afterAutospacing="1" w:line="240" w:lineRule="auto"/>
+        <w:outlineLvl w:val="2"/>
+        <w:rPr>
+          <w:rFonts w:ascii="Times New Roman" w:eastAsia="Times New Roman" w:hAnsi="Times New Roman" w:cs="Times New Roman"/>
+          <w:b/>
+          <w:bCs/>
+          <w:sz w:val="27"/>
+          <w:szCs w:val="27"/>
+          <w:lang w:eastAsia="es-AR"/>
+        </w:rPr>
+      </w:pPr>
+    </w:p>
+    <w:p>
+      <w:pPr>
+        <w:spacing w:before="100" w:beforeAutospacing="1" w:after="100" w:afterAutospacing="1" w:line="240" w:lineRule="auto"/>
+        <w:outlineLvl w:val="2"/>
+        <w:rPr>
+          <w:rFonts w:ascii="Times New Roman" w:eastAsia="Times New Roman" w:hAnsi="Times New Roman" w:cs="Times New Roman"/>
+          <w:b/>
+          <w:bCs/>
+          <w:sz w:val="27"/>
+          <w:szCs w:val="27"/>
+          <w:lang w:eastAsia="es-AR"/>
+        </w:rPr>
+      </w:pPr>
+    </w:p>
+    <w:p>
+      <w:pPr>
+        <w:spacing w:before="100" w:beforeAutospacing="1" w:after="100" w:afterAutospacing="1" w:line="240" w:lineRule="auto"/>
+        <w:outlineLvl w:val="2"/>
+        <w:rPr>
+          <w:rFonts w:ascii="Times New Roman" w:eastAsia="Times New Roman" w:hAnsi="Times New Roman" w:cs="Times New Roman"/>
+          <w:b/>
+          <w:bCs/>
+          <w:sz w:val="27"/>
+          <w:szCs w:val="27"/>
+          <w:lang w:eastAsia="es-AR"/>
+        </w:rPr>
+      </w:pPr>
+      <w:r>
+        <w:rPr>
+          <w:rFonts w:ascii="Times New Roman" w:eastAsia="Times New Roman" w:hAnsi="Times New Roman" w:cs="Times New Roman"/>
+          <w:b/>
+          <w:bCs/>
+          <w:sz w:val="27"/>
+          <w:szCs w:val="27"/>
+          <w:lang w:eastAsia="es-AR"/>
+        </w:rPr>
+        <w:lastRenderedPageBreak/>
+        <w:t>4️ Preprocesamiento</w:t>
+      </w:r>
+    </w:p>
+    <w:p>
+      <w:pPr>
+        <w:spacing w:before="100" w:beforeAutospacing="1" w:after="100" w:afterAutospacing="1" w:line="240" w:lineRule="auto"/>
+        <w:outlineLvl w:val="2"/>
+        <w:rPr>
+          <w:rFonts w:ascii="Times New Roman" w:eastAsia="Times New Roman" w:hAnsi="Times New Roman" w:cs="Times New Roman"/>
+          <w:b/>
+          <w:bCs/>
+          <w:sz w:val="27"/>
+          <w:szCs w:val="27"/>
+          <w:lang w:eastAsia="es-AR"/>
+        </w:rPr>
+      </w:pPr>
+      <w:r>
+        <w:rPr>
+          <w:rFonts w:ascii="Times New Roman" w:eastAsia="Times New Roman" w:hAnsi="Times New Roman" w:cs="Times New Roman"/>
+          <w:b/>
+          <w:bCs/>
+          <w:sz w:val="27"/>
+          <w:szCs w:val="27"/>
+          <w:lang w:eastAsia="es-AR"/>
+        </w:rPr>
+        <w:drawing>
+          <wp:inline distT="0" distB="0" distL="0" distR="0" wp14:anchorId="37FAC25E" wp14:editId="0FBD1103">
+            <wp:extent cx="5400040" cy="3034030"/>
+            <wp:effectExtent l="0" t="0" r="0" b="0"/>
+            <wp:docPr id="12" name="Picture 12"/>
+            <wp:cNvGraphicFramePr>
+              <a:graphicFrameLocks xmlns:a="http://schemas.openxmlformats.org/drawingml/2006/main" noChangeAspect="1"/>
+            </wp:cNvGraphicFramePr>
+            <a:graphic xmlns:a="http://schemas.openxmlformats.org/drawingml/2006/main">
+              <a:graphicData uri="http://schemas.openxmlformats.org/drawingml/2006/picture">
+                <pic:pic xmlns:pic="http://schemas.openxmlformats.org/drawingml/2006/picture">
+                  <pic:nvPicPr>
+                    <pic:cNvPr id="1" name=""/>
+                    <pic:cNvPicPr/>
+                  </pic:nvPicPr>
+                  <pic:blipFill>
+                    <a:blip r:embed="rId16"/>
+                    <a:stretch>
+                      <a:fillRect/>
+                    </a:stretch>
+                  </pic:blipFill>
+                  <pic:spPr>
+                    <a:xfrm>
+                      <a:off x="0" y="0"/>
+                      <a:ext cx="5400040" cy="3034030"/>
+                    </a:xfrm>
+                    <a:prstGeom prst="rect">
+                      <a:avLst/>
+                    </a:prstGeom>
+                  </pic:spPr>
+                </pic:pic>
+              </a:graphicData>
+            </a:graphic>
+          </wp:inline>
+        </w:drawing>
+      </w:r>
+    </w:p>
+    <w:p>
+      <w:pPr>
+        <w:spacing w:before="100" w:beforeAutospacing="1" w:after="100" w:afterAutospacing="1" w:line="240" w:lineRule="auto"/>
+        <w:rPr>
+          <w:rFonts w:eastAsia="Times New Roman" w:cstheme="minorHAnsi"/>
+          <w:sz w:val="24"/>
+          <w:szCs w:val="24"/>
+          <w:lang w:eastAsia="es-AR"/>
+        </w:rPr>
+      </w:pPr>
+      <w:r>
+        <w:rPr>
+          <w:rFonts w:eastAsia="Times New Roman" w:cstheme="minorHAnsi"/>
+          <w:sz w:val="24"/>
+          <w:szCs w:val="24"/>
+          <w:lang w:eastAsia="es-AR"/>
+        </w:rPr>
+        <w:t>(scikit-learn también hace esto)</w:t>
+      </w:r>
+    </w:p>
+    <w:p>
+      <w:pPr>
+        <w:numPr>
+          <w:ilvl w:val="0"/>
+          <w:numId w:val="4"/>
+        </w:numPr>
+        <w:spacing w:before="100" w:beforeAutospacing="1" w:after="100" w:afterAutospacing="1" w:line="240" w:lineRule="auto"/>
+        <w:rPr>
+          <w:rFonts w:eastAsia="Times New Roman" w:cstheme="minorHAnsi"/>
+          <w:sz w:val="24"/>
+          <w:szCs w:val="24"/>
+          <w:lang w:eastAsia="es-AR"/>
+        </w:rPr>
+      </w:pPr>
+      <w:r>
+        <w:rPr>
+          <w:rFonts w:eastAsia="Times New Roman" w:cstheme="minorHAnsi"/>
+          <w:sz w:val="24"/>
+          <w:szCs w:val="24"/>
+          <w:lang w:eastAsia="es-AR"/>
+        </w:rPr>
+        <w:t>normalización</w:t>
+      </w:r>
+    </w:p>
+    <w:p>
+      <w:pPr>
+        <w:numPr>
+          <w:ilvl w:val="0"/>
+          <w:numId w:val="4"/>
+        </w:numPr>
+        <w:spacing w:before="100" w:beforeAutospacing="1" w:after="100" w:afterAutospacing="1" w:line="240" w:lineRule="auto"/>
+        <w:rPr>
+          <w:rFonts w:eastAsia="Times New Roman" w:cstheme="minorHAnsi"/>
+          <w:sz w:val="24"/>
+          <w:szCs w:val="24"/>
+          <w:lang w:eastAsia="es-AR"/>
+        </w:rPr>
+      </w:pPr>
+      <w:r>
+        <w:rPr>
+          <w:rFonts w:eastAsia="Times New Roman" w:cstheme="minorHAnsi"/>
+          <w:sz w:val="24"/>
+          <w:szCs w:val="24"/>
+          <w:lang w:eastAsia="es-AR"/>
+        </w:rPr>
+        <w:t>estandarización</w:t>
+      </w:r>
+    </w:p>
+    <w:p>
+      <w:pPr>
+        <w:numPr>
+          <w:ilvl w:val="0"/>
+          <w:numId w:val="4"/>
+        </w:numPr>
+        <w:spacing w:before="100" w:beforeAutospacing="1" w:after="100" w:afterAutospacing="1" w:line="240" w:lineRule="auto"/>
+        <w:rPr>
+          <w:rFonts w:eastAsia="Times New Roman" w:cstheme="minorHAnsi"/>
+          <w:sz w:val="24"/>
+          <w:szCs w:val="24"/>
+          <w:lang w:eastAsia="es-AR"/>
+        </w:rPr>
+      </w:pPr>
+      <w:r>
+        <w:rPr>
+          <w:rFonts w:eastAsia="Times New Roman" w:cstheme="minorHAnsi"/>
+          <w:sz w:val="24"/>
+          <w:szCs w:val="24"/>
+          <w:lang w:eastAsia="es-AR"/>
+        </w:rPr>
+        <w:t>one-hot encoding</w:t>
+      </w:r>
+    </w:p>
+    <w:p>
+      <w:pPr>
+        <w:numPr>
+          <w:ilvl w:val="0"/>
+          <w:numId w:val="4"/>
+        </w:numPr>
+        <w:spacing w:before="100" w:beforeAutospacing="1" w:after="100" w:afterAutospacing="1" w:line="240" w:lineRule="auto"/>
+        <w:rPr>
+          <w:rFonts w:eastAsia="Times New Roman" w:cstheme="minorHAnsi"/>
+          <w:sz w:val="24"/>
+          <w:szCs w:val="24"/>
+          <w:lang w:eastAsia="es-AR"/>
+        </w:rPr>
+      </w:pPr>
+      <w:r>
+        <w:rPr>
+          <w:rFonts w:eastAsia="Times New Roman" w:cstheme="minorHAnsi"/>
+          <w:sz w:val="24"/>
+          <w:szCs w:val="24"/>
+          <w:lang w:eastAsia="es-AR"/>
+        </w:rPr>
+        <w:t>pipelines</w:t>
+      </w:r>
+    </w:p>
+    <w:p>
+      <w:pPr>
+        <w:spacing w:before="100" w:beforeAutospacing="1" w:after="100" w:afterAutospacing="1" w:line="240" w:lineRule="auto"/>
+        <w:ind w:left="720"/>
+        <w:rPr>
+          <w:rFonts w:eastAsia="Times New Roman" w:cstheme="minorHAnsi"/>
+          <w:sz w:val="24"/>
+          <w:szCs w:val="24"/>
+          <w:lang w:eastAsia="es-AR"/>
+        </w:rPr>
+      </w:pPr>
+    </w:p>
+    <w:p>
+      <w:pPr>
+        <w:pStyle w:val="Heading1"/>
+        <w:rPr>
+          <w:rFonts w:asciiTheme="minorHAnsi" w:hAnsiTheme="minorHAnsi" w:cstheme="minorHAnsi"/>
+          <w:b/>
+          <w:bCs/>
+          <w:color w:val="auto"/>
+          <w:u w:val="single"/>
+        </w:rPr>
+      </w:pPr>
+      <w:r>
+        <w:rPr>
+          <w:rFonts w:asciiTheme="minorHAnsi" w:hAnsiTheme="minorHAnsi" w:cstheme="minorHAnsi"/>
+          <w:b/>
+          <w:bCs/>
+          <w:color w:val="auto"/>
+          <w:u w:val="single"/>
+        </w:rPr>
+        <w:t>¿QUÉ SIGNIFICA “ENTRENAR” Y “PROBAR”?</w:t>
+      </w:r>
+    </w:p>
+    <w:p>
+      <w:pPr>
+        <w:pStyle w:val="Heading3"/>
+      </w:pPr>
+      <w:r>
+        <w:t>Versión corta:</w:t>
+      </w:r>
+    </w:p>
+    <w:p>
+      <w:pPr>
+        <w:pStyle w:val="NormalWeb"/>
+        <w:numPr>
+          <w:ilvl w:val="0"/>
+          <w:numId w:val="6"/>
+        </w:numPr>
+      </w:pPr>
+      <w:r>
+        <w:rPr>
+          <w:rStyle w:val="Strong"/>
+          <w:rFonts w:eastAsiaTheme="majorEastAsia"/>
+        </w:rPr>
+        <w:t>Entrenar</w:t>
+      </w:r>
+      <w:r>
+        <w:t xml:space="preserve"> = aprender una regla</w:t>
+      </w:r>
+    </w:p>
+    <w:p>
+      <w:pPr>
+        <w:pStyle w:val="NormalWeb"/>
+        <w:numPr>
+          <w:ilvl w:val="0"/>
+          <w:numId w:val="6"/>
+        </w:numPr>
+      </w:pPr>
+      <w:r>
+        <w:rPr>
+          <w:rStyle w:val="Strong"/>
+          <w:rFonts w:eastAsiaTheme="majorEastAsia"/>
+        </w:rPr>
+        <w:t>Probar</w:t>
+      </w:r>
+      <w:r>
+        <w:t xml:space="preserve"> = ver si esa regla funciona con datos nuevos</w:t>
+      </w:r>
+    </w:p>
+    <w:p>
+      <w:pPr>
+        <w:pStyle w:val="NormalWeb"/>
+        <w:ind w:left="720"/>
+      </w:pPr>
+      <w:r>
+        <w:rPr>
+          <w:noProof/>
+        </w:rPr>
+        <w:lastRenderedPageBreak/>
+        <w:drawing>
+          <wp:inline distT="0" distB="0" distL="0" distR="0" wp14:anchorId="149C88DC" wp14:editId="543B0FA6">
+            <wp:extent cx="3258005" cy="5601482"/>
+            <wp:effectExtent l="0" t="0" r="0" b="0"/>
+            <wp:docPr id="10" name="Picture 10"/>
+            <wp:cNvGraphicFramePr>
+              <a:graphicFrameLocks xmlns:a="http://schemas.openxmlformats.org/drawingml/2006/main" noChangeAspect="1"/>
+            </wp:cNvGraphicFramePr>
+            <a:graphic xmlns:a="http://schemas.openxmlformats.org/drawingml/2006/main">
+              <a:graphicData uri="http://schemas.openxmlformats.org/drawingml/2006/picture">
+                <pic:pic xmlns:pic="http://schemas.openxmlformats.org/drawingml/2006/picture">
+                  <pic:nvPicPr>
+                    <pic:cNvPr id="1" name=""/>
+                    <pic:cNvPicPr/>
+                  </pic:nvPicPr>
+                  <pic:blipFill>
+                    <a:blip r:embed="rId17"/>
+                    <a:stretch>
+                      <a:fillRect/>
+                    </a:stretch>
+                  </pic:blipFill>
+                  <pic:spPr>
+                    <a:xfrm>
+                      <a:off x="0" y="0"/>
+                      <a:ext cx="3258005" cy="5601482"/>
+                    </a:xfrm>
+                    <a:prstGeom prst="rect">
+                      <a:avLst/>
+                    </a:prstGeom>
+                  </pic:spPr>
+                </pic:pic>
+              </a:graphicData>
+            </a:graphic>
+          </wp:inline>
+        </w:drawing>
+      </w:r>
+    </w:p>
+    <w:p>
+      <w:pPr>
+        <w:pStyle w:val="NormalWeb"/>
+        <w:ind w:left="720"/>
+      </w:pPr>
+      <w:r>
+        <w:rPr>
+          <w:noProof/>
+        </w:rPr>
+        <w:drawing>
+          <wp:inline distT="0" distB="0" distL="0" distR="0" wp14:anchorId="7889686A" wp14:editId="1B2E00D5">
+            <wp:extent cx="5400040" cy="2162810"/>
+            <wp:effectExtent l="0" t="0" r="0" b="8890"/>
+            <wp:docPr id="11" name="Picture 11"/>
+            <wp:cNvGraphicFramePr>
+              <a:graphicFrameLocks xmlns:a="http://schemas.openxmlformats.org/drawingml/2006/main" noChangeAspect="1"/>
+            </wp:cNvGraphicFramePr>
+            <a:graphic xmlns:a="http://schemas.openxmlformats.org/drawingml/2006/main">
+              <a:graphicData uri="http://schemas.openxmlformats.org/drawingml/2006/picture">
+                <pic:pic xmlns:pic="http://schemas.openxmlformats.org/drawingml/2006/picture">
+                  <pic:nvPicPr>
+                    <pic:cNvPr id="1" name=""/>
+                    <pic:cNvPicPr/>
+                  </pic:nvPicPr>
+                  <pic:blipFill>
+                    <a:blip r:embed="rId18"/>
+                    <a:stretch>
+                      <a:fillRect/>
+                    </a:stretch>
+                  </pic:blipFill>
+                  <pic:spPr>
+                    <a:xfrm>
+                      <a:off x="0" y="0"/>
                       <a:ext cx="5400040" cy="2162810"/>
                     </a:xfrm>
                     <a:prstGeom prst="rect">
@@ -1903,8 +2293,335 @@
     </w:p>
     <w:p>
       <w:r>
-        <w:t>hola</w:t>
-      </w:r>
+        <w:drawing>
+          <wp:inline distT="0" distB="0" distL="0" distR="0" wp14:anchorId="76510BEE" wp14:editId="1E43A70B">
+            <wp:extent cx="2381582" cy="2067213"/>
+            <wp:effectExtent l="0" t="0" r="0" b="9525"/>
+            <wp:docPr id="15" name="Picture 15"/>
+            <wp:cNvGraphicFramePr>
+              <a:graphicFrameLocks xmlns:a="http://schemas.openxmlformats.org/drawingml/2006/main" noChangeAspect="1"/>
+            </wp:cNvGraphicFramePr>
+            <a:graphic xmlns:a="http://schemas.openxmlformats.org/drawingml/2006/main">
+              <a:graphicData uri="http://schemas.openxmlformats.org/drawingml/2006/picture">
+                <pic:pic xmlns:pic="http://schemas.openxmlformats.org/drawingml/2006/picture">
+                  <pic:nvPicPr>
+                    <pic:cNvPr id="1" name=""/>
+                    <pic:cNvPicPr/>
+                  </pic:nvPicPr>
+                  <pic:blipFill>
+                    <a:blip r:embed="rId19"/>
+                    <a:stretch>
+                      <a:fillRect/>
+                    </a:stretch>
+                  </pic:blipFill>
+                  <pic:spPr>
+                    <a:xfrm>
+                      <a:off x="0" y="0"/>
+                      <a:ext cx="2381582" cy="2067213"/>
+                    </a:xfrm>
+                    <a:prstGeom prst="rect">
+                      <a:avLst/>
+                    </a:prstGeom>
+                  </pic:spPr>
+                </pic:pic>
+              </a:graphicData>
+            </a:graphic>
+          </wp:inline>
+        </w:drawing>
+      </w:r>
+    </w:p>
+    <w:p>
+      <w:pPr>
+        <w:rPr>
+          <w:b/>
+          <w:bCs/>
+          <w:sz w:val="32"/>
+          <w:szCs w:val="32"/>
+          <w:u w:val="single"/>
+        </w:rPr>
+      </w:pPr>
+      <w:r>
+        <w:rPr>
+          <w:b/>
+          <w:bCs/>
+          <w:sz w:val="32"/>
+          <w:szCs w:val="32"/>
+          <w:u w:val="single"/>
+        </w:rPr>
+        <w:t>Matriz de confusión</w:t>
+      </w:r>
+    </w:p>
+    <w:p>
+      <w:pPr>
+        <w:rPr>
+          <w:sz w:val="24"/>
+          <w:szCs w:val="24"/>
+        </w:rPr>
+      </w:pPr>
+      <w:r>
+        <w:rPr>
+          <w:sz w:val="24"/>
+          <w:szCs w:val="24"/>
+        </w:rPr>
+        <w:t xml:space="preserve">Es simplemente una </w:t>
+      </w:r>
+      <w:r>
+        <w:rPr>
+          <w:b/>
+          <w:bCs/>
+          <w:sz w:val="24"/>
+          <w:szCs w:val="24"/>
+        </w:rPr>
+        <w:t>tabla de conteo</w:t>
+      </w:r>
+      <w:r>
+        <w:rPr>
+          <w:sz w:val="24"/>
+          <w:szCs w:val="24"/>
+        </w:rPr>
+        <w:t xml:space="preserve"> que responde esta pregunta:</w:t>
+      </w:r>
+    </w:p>
+    <w:p>
+      <w:pPr>
+        <w:rPr>
+          <w:sz w:val="24"/>
+          <w:szCs w:val="24"/>
+        </w:rPr>
+      </w:pPr>
+      <w:r>
+        <w:rPr>
+          <w:b/>
+          <w:bCs/>
+          <w:sz w:val="24"/>
+          <w:szCs w:val="24"/>
+        </w:rPr>
+        <w:t>¿Qué dijo el modelo vs qué era en realidad?</w:t>
+      </w:r>
+    </w:p>
+    <w:p>
+      <w:pPr>
+        <w:rPr>
+          <w:sz w:val="24"/>
+          <w:szCs w:val="24"/>
+        </w:rPr>
+      </w:pPr>
+      <w:r>
+        <w:rPr>
+          <w:sz w:val="24"/>
+          <w:szCs w:val="24"/>
+        </w:rPr>
+        <w:t>Siempre cruza:</w:t>
+      </w:r>
+    </w:p>
+    <w:p>
+      <w:pPr>
+        <w:numPr>
+          <w:ilvl w:val="0"/>
+          <w:numId w:val="9"/>
+        </w:numPr>
+        <w:rPr>
+          <w:sz w:val="24"/>
+          <w:szCs w:val="24"/>
+        </w:rPr>
+      </w:pPr>
+      <w:r>
+        <w:rPr>
+          <w:b/>
+          <w:bCs/>
+          <w:sz w:val="24"/>
+          <w:szCs w:val="24"/>
+        </w:rPr>
+        <w:t>Real (verdad)</w:t>
+      </w:r>
+    </w:p>
+    <w:p>
+      <w:pPr>
+        <w:numPr>
+          <w:ilvl w:val="0"/>
+          <w:numId w:val="9"/>
+        </w:numPr>
+        <w:rPr>
+          <w:sz w:val="24"/>
+          <w:szCs w:val="24"/>
+        </w:rPr>
+      </w:pPr>
+      <w:r>
+        <w:rPr>
+          <w:b/>
+          <w:bCs/>
+          <w:sz w:val="24"/>
+          <w:szCs w:val="24"/>
+        </w:rPr>
+        <w:t>Predicción (modelo)</w:t>
+      </w:r>
+    </w:p>
+    <w:p>
+      <w:pPr>
+        <w:rPr>
+          <w:b/>
+          <w:bCs/>
+          <w:sz w:val="24"/>
+          <w:szCs w:val="24"/>
+        </w:rPr>
+      </w:pPr>
+    </w:p>
+    <w:p>
+      <w:pPr>
+        <w:rPr>
+          <w:sz w:val="24"/>
+          <w:szCs w:val="24"/>
+        </w:rPr>
+      </w:pPr>
+      <w:r>
+        <w:rPr>
+          <w:sz w:val="24"/>
+          <w:szCs w:val="24"/>
+        </w:rPr>
+        <w:lastRenderedPageBreak/>
+        <w:drawing>
+          <wp:inline distT="0" distB="0" distL="0" distR="0" wp14:anchorId="3647005C" wp14:editId="6048CE65">
+            <wp:extent cx="5400040" cy="2023110"/>
+            <wp:effectExtent l="0" t="0" r="0" b="0"/>
+            <wp:docPr id="16" name="Picture 16"/>
+            <wp:cNvGraphicFramePr>
+              <a:graphicFrameLocks xmlns:a="http://schemas.openxmlformats.org/drawingml/2006/main" noChangeAspect="1"/>
+            </wp:cNvGraphicFramePr>
+            <a:graphic xmlns:a="http://schemas.openxmlformats.org/drawingml/2006/main">
+              <a:graphicData uri="http://schemas.openxmlformats.org/drawingml/2006/picture">
+                <pic:pic xmlns:pic="http://schemas.openxmlformats.org/drawingml/2006/picture">
+                  <pic:nvPicPr>
+                    <pic:cNvPr id="1" name=""/>
+                    <pic:cNvPicPr/>
+                  </pic:nvPicPr>
+                  <pic:blipFill>
+                    <a:blip r:embed="rId20"/>
+                    <a:stretch>
+                      <a:fillRect/>
+                    </a:stretch>
+                  </pic:blipFill>
+                  <pic:spPr>
+                    <a:xfrm>
+                      <a:off x="0" y="0"/>
+                      <a:ext cx="5400040" cy="2023110"/>
+                    </a:xfrm>
+                    <a:prstGeom prst="rect">
+                      <a:avLst/>
+                    </a:prstGeom>
+                  </pic:spPr>
+                </pic:pic>
+              </a:graphicData>
+            </a:graphic>
+          </wp:inline>
+        </w:drawing>
+      </w:r>
+    </w:p>
+    <w:p>
+      <w:pPr>
+        <w:rPr>
+          <w:sz w:val="24"/>
+          <w:szCs w:val="24"/>
+        </w:rPr>
+      </w:pPr>
+      <w:r>
+        <w:rPr>
+          <w:sz w:val="24"/>
+          <w:szCs w:val="24"/>
+        </w:rPr>
+        <w:drawing>
+          <wp:inline distT="0" distB="0" distL="0" distR="0" wp14:anchorId="70C43141" wp14:editId="31A27876">
+            <wp:extent cx="3762900" cy="4467849"/>
+            <wp:effectExtent l="0" t="0" r="0" b="9525"/>
+            <wp:docPr id="17" name="Picture 17"/>
+            <wp:cNvGraphicFramePr>
+              <a:graphicFrameLocks xmlns:a="http://schemas.openxmlformats.org/drawingml/2006/main" noChangeAspect="1"/>
+            </wp:cNvGraphicFramePr>
+            <a:graphic xmlns:a="http://schemas.openxmlformats.org/drawingml/2006/main">
+              <a:graphicData uri="http://schemas.openxmlformats.org/drawingml/2006/picture">
+                <pic:pic xmlns:pic="http://schemas.openxmlformats.org/drawingml/2006/picture">
+                  <pic:nvPicPr>
+                    <pic:cNvPr id="1" name=""/>
+                    <pic:cNvPicPr/>
+                  </pic:nvPicPr>
+                  <pic:blipFill>
+                    <a:blip r:embed="rId21"/>
+                    <a:stretch>
+                      <a:fillRect/>
+                    </a:stretch>
+                  </pic:blipFill>
+                  <pic:spPr>
+                    <a:xfrm>
+                      <a:off x="0" y="0"/>
+                      <a:ext cx="3762900" cy="4467849"/>
+                    </a:xfrm>
+                    <a:prstGeom prst="rect">
+                      <a:avLst/>
+                    </a:prstGeom>
+                  </pic:spPr>
+                </pic:pic>
+              </a:graphicData>
+            </a:graphic>
+          </wp:inline>
+        </w:drawing>
+      </w:r>
+    </w:p>
+    <w:p>
+      <w:pPr>
+        <w:rPr>
+          <w:sz w:val="24"/>
+          <w:szCs w:val="24"/>
+        </w:rPr>
+      </w:pPr>
+      <w:r>
+        <w:rPr>
+          <w:sz w:val="24"/>
+          <w:szCs w:val="24"/>
+        </w:rPr>
+        <w:lastRenderedPageBreak/>
+        <w:drawing>
+          <wp:inline distT="0" distB="0" distL="0" distR="0" wp14:anchorId="1EEE432C" wp14:editId="3593A190">
+            <wp:extent cx="3391373" cy="3419952"/>
+            <wp:effectExtent l="0" t="0" r="0" b="9525"/>
+            <wp:docPr id="18" name="Picture 18"/>
+            <wp:cNvGraphicFramePr>
+              <a:graphicFrameLocks xmlns:a="http://schemas.openxmlformats.org/drawingml/2006/main" noChangeAspect="1"/>
+            </wp:cNvGraphicFramePr>
+            <a:graphic xmlns:a="http://schemas.openxmlformats.org/drawingml/2006/main">
+              <a:graphicData uri="http://schemas.openxmlformats.org/drawingml/2006/picture">
+                <pic:pic xmlns:pic="http://schemas.openxmlformats.org/drawingml/2006/picture">
+                  <pic:nvPicPr>
+                    <pic:cNvPr id="1" name=""/>
+                    <pic:cNvPicPr/>
+                  </pic:nvPicPr>
+                  <pic:blipFill>
+                    <a:blip r:embed="rId22"/>
+                    <a:stretch>
+                      <a:fillRect/>
+                    </a:stretch>
+                  </pic:blipFill>
+                  <pic:spPr>
+                    <a:xfrm>
+                      <a:off x="0" y="0"/>
+                      <a:ext cx="3391373" cy="3419952"/>
+                    </a:xfrm>
+                    <a:prstGeom prst="rect">
+                      <a:avLst/>
+                    </a:prstGeom>
+                  </pic:spPr>
+                </pic:pic>
+              </a:graphicData>
+            </a:graphic>
+          </wp:inline>
+        </w:drawing>
+      </w:r>
+    </w:p>
+    <w:p>
+      <w:pPr>
+        <w:rPr>
+          <w:sz w:val="24"/>
+          <w:szCs w:val="24"/>
+        </w:rPr>
+      </w:pPr>
     </w:p>
     <w:sectPr>
       <w:pgSz w:w="11906" w:h="16838"/>
@@ -1919,6 +2636,155 @@
 <file path=word/numbering.xml><?xml version="1.0" encoding="utf-8"?>
 <w:numbering xmlns:wpc="http://schemas.microsoft.com/office/word/2010/wordprocessingCanvas" xmlns:cx="http://schemas.microsoft.com/office/drawing/2014/chartex" xmlns:cx1="http://schemas.microsoft.com/office/drawing/2015/9/8/chartex" xmlns:cx2="http://schemas.microsoft.com/office/drawing/2015/10/21/chartex" xmlns:cx3="http://schemas.microsoft.com/office/drawing/2016/5/9/chartex" xmlns:cx4="http://schemas.microsoft.com/office/drawing/2016/5/10/chartex" xmlns:cx5="http://schemas.microsoft.com/office/drawing/2016/5/11/chartex" xmlns:cx6="http://schemas.microsoft.com/office/drawing/2016/5/12/chartex" xmlns:cx7="http://schemas.microsoft.com/office/drawing/2016/5/13/chartex" xmlns:cx8="http://schemas.microsoft.com/office/drawing/2016/5/14/chartex" xmlns:mc="http://schemas.openxmlformats.org/markup-compatibility/2006" xmlns:aink="http://schemas.microsoft.com/office/drawing/2016/ink" xmlns:am3d="http://schemas.microsoft.com/office/drawing/2017/model3d" xmlns:o="urn:schemas-microsoft-com:office:office" xmlns:oel="http://schemas.microsoft.com/office/2019/extlst" xmlns:r="http://schemas.openxmlformats.org/officeDocument/2006/relationships" xmlns:m="http://schemas.openxmlformats.org/officeDocument/2006/math" xmlns:v="urn:schemas-microsoft-com:vml" xmlns:wp14="http://schemas.microsoft.com/office/word/2010/wordprocessingDrawing" xmlns:wp="http://schemas.openxmlformats.org/drawingml/2006/wordprocessingDrawing" xmlns:w10="urn:schemas-microsoft-com:office:word" xmlns:w="http://schemas.openxmlformats.org/wordprocessingml/2006/main" xmlns:w14="http://schemas.microsoft.com/office/word/2010/wordml" xmlns:w15="http://schemas.microsoft.com/office/word/2012/wordml" xmlns:w16cex="http://schemas.microsoft.com/office/word/2018/wordml/cex" xmlns:w16cid="http://schemas.microsoft.com/office/word/2016/wordml/cid" xmlns:w16="http://schemas.microsoft.com/office/word/2018/wordml" xmlns:w16sdtdh="http://schemas.microsoft.com/office/word/2020/wordml/sdtdatahash" xmlns:w16se="http://schemas.microsoft.com/office/word/2015/wordml/symex" xmlns:wpg="http://schemas.microsoft.com/office/word/2010/wordprocessingGroup" xmlns:wpi="http://schemas.microsoft.com/office/word/2010/wordprocessingInk" xmlns:wne="http://schemas.microsoft.com/office/word/2006/wordml" xmlns:wps="http://schemas.microsoft.com/office/word/2010/wordprocessingShape" mc:Ignorable="w14 w15 w16se w16cid w16 w16cex w16sdtdh wp14">
   <w:abstractNum w:abstractNumId="0" w15:restartNumberingAfterBreak="0">
+    <w:nsid w:val="05C0423C"/>
+    <w:multiLevelType w:val="multilevel"/>
+    <w:tmpl w:val="7A9E9A64"/>
+    <w:lvl w:ilvl="0">
+      <w:start w:val="1"/>
+      <w:numFmt w:val="bullet"/>
+      <w:lvlText w:val=""/>
+      <w:lvlJc w:val="left"/>
+      <w:pPr>
+        <w:tabs>
+          <w:tab w:val="num" w:pos="720"/>
+        </w:tabs>
+        <w:ind w:left="720" w:hanging="360"/>
+      </w:pPr>
+      <w:rPr>
+        <w:rFonts w:ascii="Symbol" w:hAnsi="Symbol" w:hint="default"/>
+        <w:sz w:val="20"/>
+      </w:rPr>
+    </w:lvl>
+    <w:lvl w:ilvl="1" w:tentative="1">
+      <w:start w:val="1"/>
+      <w:numFmt w:val="bullet"/>
+      <w:lvlText w:val="o"/>
+      <w:lvlJc w:val="left"/>
+      <w:pPr>
+        <w:tabs>
+          <w:tab w:val="num" w:pos="1440"/>
+        </w:tabs>
+        <w:ind w:left="1440" w:hanging="360"/>
+      </w:pPr>
+      <w:rPr>
+        <w:rFonts w:ascii="Courier New" w:hAnsi="Courier New" w:hint="default"/>
+        <w:sz w:val="20"/>
+      </w:rPr>
+    </w:lvl>
+    <w:lvl w:ilvl="2" w:tentative="1">
+      <w:start w:val="1"/>
+      <w:numFmt w:val="bullet"/>
+      <w:lvlText w:val=""/>
+      <w:lvlJc w:val="left"/>
+      <w:pPr>
+        <w:tabs>
+          <w:tab w:val="num" w:pos="2160"/>
+        </w:tabs>
+        <w:ind w:left="2160" w:hanging="360"/>
+      </w:pPr>
+      <w:rPr>
+        <w:rFonts w:ascii="Wingdings" w:hAnsi="Wingdings" w:hint="default"/>
+        <w:sz w:val="20"/>
+      </w:rPr>
+    </w:lvl>
+    <w:lvl w:ilvl="3" w:tentative="1">
+      <w:start w:val="1"/>
+      <w:numFmt w:val="bullet"/>
+      <w:lvlText w:val=""/>
+      <w:lvlJc w:val="left"/>
+      <w:pPr>
+        <w:tabs>
+          <w:tab w:val="num" w:pos="2880"/>
+        </w:tabs>
+        <w:ind w:left="2880" w:hanging="360"/>
+      </w:pPr>
+      <w:rPr>
+        <w:rFonts w:ascii="Wingdings" w:hAnsi="Wingdings" w:hint="default"/>
+        <w:sz w:val="20"/>
+      </w:rPr>
+    </w:lvl>
+    <w:lvl w:ilvl="4" w:tentative="1">
+      <w:start w:val="1"/>
+      <w:numFmt w:val="bullet"/>
+      <w:lvlText w:val=""/>
+      <w:lvlJc w:val="left"/>
+      <w:pPr>
+        <w:tabs>
+          <w:tab w:val="num" w:pos="3600"/>
+        </w:tabs>
+        <w:ind w:left="3600" w:hanging="360"/>
+      </w:pPr>
+      <w:rPr>
+        <w:rFonts w:ascii="Wingdings" w:hAnsi="Wingdings" w:hint="default"/>
+        <w:sz w:val="20"/>
+      </w:rPr>
+    </w:lvl>
+    <w:lvl w:ilvl="5" w:tentative="1">
+      <w:start w:val="1"/>
+      <w:numFmt w:val="bullet"/>
+      <w:lvlText w:val=""/>
+      <w:lvlJc w:val="left"/>
+      <w:pPr>
+        <w:tabs>
+          <w:tab w:val="num" w:pos="4320"/>
+        </w:tabs>
+        <w:ind w:left="4320" w:hanging="360"/>
+      </w:pPr>
+      <w:rPr>
+        <w:rFonts w:ascii="Wingdings" w:hAnsi="Wingdings" w:hint="default"/>
+        <w:sz w:val="20"/>
+      </w:rPr>
+    </w:lvl>
+    <w:lvl w:ilvl="6" w:tentative="1">
+      <w:start w:val="1"/>
+      <w:numFmt w:val="bullet"/>
+      <w:lvlText w:val=""/>
+      <w:lvlJc w:val="left"/>
+      <w:pPr>
+        <w:tabs>
+          <w:tab w:val="num" w:pos="5040"/>
+        </w:tabs>
+        <w:ind w:left="5040" w:hanging="360"/>
+      </w:pPr>
+      <w:rPr>
+        <w:rFonts w:ascii="Wingdings" w:hAnsi="Wingdings" w:hint="default"/>
+        <w:sz w:val="20"/>
+      </w:rPr>
+    </w:lvl>
+    <w:lvl w:ilvl="7" w:tentative="1">
+      <w:start w:val="1"/>
+      <w:numFmt w:val="bullet"/>
+      <w:lvlText w:val=""/>
+      <w:lvlJc w:val="left"/>
+      <w:pPr>
+        <w:tabs>
+          <w:tab w:val="num" w:pos="5760"/>
+        </w:tabs>
+        <w:ind w:left="5760" w:hanging="360"/>
+      </w:pPr>
+      <w:rPr>
+        <w:rFonts w:ascii="Wingdings" w:hAnsi="Wingdings" w:hint="default"/>
+        <w:sz w:val="20"/>
+      </w:rPr>
+    </w:lvl>
+    <w:lvl w:ilvl="8" w:tentative="1">
+      <w:start w:val="1"/>
+      <w:numFmt w:val="bullet"/>
+      <w:lvlText w:val=""/>
+      <w:lvlJc w:val="left"/>
+      <w:pPr>
+        <w:tabs>
+          <w:tab w:val="num" w:pos="6480"/>
+        </w:tabs>
+        <w:ind w:left="6480" w:hanging="360"/>
+      </w:pPr>
+      <w:rPr>
+        <w:rFonts w:ascii="Wingdings" w:hAnsi="Wingdings" w:hint="default"/>
+        <w:sz w:val="20"/>
+      </w:rPr>
+    </w:lvl>
+  </w:abstractNum>
+  <w:abstractNum w:abstractNumId="1" w15:restartNumberingAfterBreak="0">
     <w:nsid w:val="12C95305"/>
     <w:multiLevelType w:val="multilevel"/>
     <w:tmpl w:val="70D4DCF2"/>
@@ -2067,7 +2933,7 @@
       </w:rPr>
     </w:lvl>
   </w:abstractNum>
-  <w:abstractNum w:abstractNumId="1" w15:restartNumberingAfterBreak="0">
+  <w:abstractNum w:abstractNumId="2" w15:restartNumberingAfterBreak="0">
     <w:nsid w:val="17F25683"/>
     <w:multiLevelType w:val="multilevel"/>
     <w:tmpl w:val="6256DD96"/>
@@ -2216,7 +3082,7 @@
       </w:rPr>
     </w:lvl>
   </w:abstractNum>
-  <w:abstractNum w:abstractNumId="2" w15:restartNumberingAfterBreak="0">
+  <w:abstractNum w:abstractNumId="3" w15:restartNumberingAfterBreak="0">
     <w:nsid w:val="20290700"/>
     <w:multiLevelType w:val="multilevel"/>
     <w:tmpl w:val="86000F00"/>
@@ -2365,7 +3231,7 @@
       </w:rPr>
     </w:lvl>
   </w:abstractNum>
-  <w:abstractNum w:abstractNumId="3" w15:restartNumberingAfterBreak="0">
+  <w:abstractNum w:abstractNumId="4" w15:restartNumberingAfterBreak="0">
     <w:nsid w:val="32646927"/>
     <w:multiLevelType w:val="multilevel"/>
     <w:tmpl w:val="806C1D48"/>
@@ -2514,7 +3380,7 @@
       </w:rPr>
     </w:lvl>
   </w:abstractNum>
-  <w:abstractNum w:abstractNumId="4" w15:restartNumberingAfterBreak="0">
+  <w:abstractNum w:abstractNumId="5" w15:restartNumberingAfterBreak="0">
     <w:nsid w:val="433A53D6"/>
     <w:multiLevelType w:val="multilevel"/>
     <w:tmpl w:val="0618478E"/>
@@ -2663,7 +3529,7 @@
       </w:rPr>
     </w:lvl>
   </w:abstractNum>
-  <w:abstractNum w:abstractNumId="5" w15:restartNumberingAfterBreak="0">
+  <w:abstractNum w:abstractNumId="6" w15:restartNumberingAfterBreak="0">
     <w:nsid w:val="44AC35CE"/>
     <w:multiLevelType w:val="multilevel"/>
     <w:tmpl w:val="CA0CD90A"/>
@@ -2812,7 +3678,7 @@
       </w:rPr>
     </w:lvl>
   </w:abstractNum>
-  <w:abstractNum w:abstractNumId="6" w15:restartNumberingAfterBreak="0">
+  <w:abstractNum w:abstractNumId="7" w15:restartNumberingAfterBreak="0">
     <w:nsid w:val="4BB5113C"/>
     <w:multiLevelType w:val="multilevel"/>
     <w:tmpl w:val="D248D0E4"/>
@@ -2961,7 +3827,7 @@
       </w:rPr>
     </w:lvl>
   </w:abstractNum>
-  <w:abstractNum w:abstractNumId="7" w15:restartNumberingAfterBreak="0">
+  <w:abstractNum w:abstractNumId="8" w15:restartNumberingAfterBreak="0">
     <w:nsid w:val="5A6F0D69"/>
     <w:multiLevelType w:val="multilevel"/>
     <w:tmpl w:val="673A92B6"/>
@@ -3111,28 +3977,31 @@
     </w:lvl>
   </w:abstractNum>
   <w:num w:numId="1" w16cid:durableId="1341007489">
+    <w:abstractNumId w:val="2"/>
+  </w:num>
+  <w:num w:numId="2" w16cid:durableId="1687515977">
+    <w:abstractNumId w:val="7"/>
+  </w:num>
+  <w:num w:numId="3" w16cid:durableId="1301881533">
+    <w:abstractNumId w:val="4"/>
+  </w:num>
+  <w:num w:numId="4" w16cid:durableId="974796528">
+    <w:abstractNumId w:val="8"/>
+  </w:num>
+  <w:num w:numId="5" w16cid:durableId="184829328">
     <w:abstractNumId w:val="1"/>
   </w:num>
-  <w:num w:numId="2" w16cid:durableId="1687515977">
+  <w:num w:numId="6" w16cid:durableId="1881701082">
+    <w:abstractNumId w:val="5"/>
+  </w:num>
+  <w:num w:numId="7" w16cid:durableId="773787043">
+    <w:abstractNumId w:val="3"/>
+  </w:num>
+  <w:num w:numId="8" w16cid:durableId="1648168056">
     <w:abstractNumId w:val="6"/>
   </w:num>
-  <w:num w:numId="3" w16cid:durableId="1301881533">
-    <w:abstractNumId w:val="3"/>
-  </w:num>
-  <w:num w:numId="4" w16cid:durableId="974796528">
-    <w:abstractNumId w:val="7"/>
-  </w:num>
-  <w:num w:numId="5" w16cid:durableId="184829328">
+  <w:num w:numId="9" w16cid:durableId="761335373">
     <w:abstractNumId w:val="0"/>
-  </w:num>
-  <w:num w:numId="6" w16cid:durableId="1881701082">
-    <w:abstractNumId w:val="4"/>
-  </w:num>
-  <w:num w:numId="7" w16cid:durableId="773787043">
-    <w:abstractNumId w:val="2"/>
-  </w:num>
-  <w:num w:numId="8" w16cid:durableId="1648168056">
-    <w:abstractNumId w:val="5"/>
   </w:num>
 </w:numbering>
 </file>
@@ -3603,7 +4472,6 @@
   <w:style w:type="character" w:default="1" w:styleId="DefaultParagraphFont">
     <w:name w:val="Default Paragraph Font"/>
     <w:uiPriority w:val="1"/>
-    <w:semiHidden/>
     <w:unhideWhenUsed/>
   </w:style>
   <w:style w:type="table" w:default="1" w:styleId="TableNormal">

</xml_diff>

<commit_message>
Dia 5: arbol de decision y evaluacion de modelos
</commit_message>
<xml_diff>
--- a/Apuntes.docx
+++ b/Apuntes.docx
@@ -113,13 +113,23 @@
       </w:r>
     </w:p>
     <w:p>
-      <w:r>
-        <w:t>std chica → datos muy parecidos entre sí</w:t>
-      </w:r>
-    </w:p>
-    <w:p>
-      <w:r>
-        <w:t>std grande → datos muy dispersos</w:t>
+      <w:proofErr w:type="spellStart"/>
+      <w:r>
+        <w:t>std</w:t>
+      </w:r>
+      <w:proofErr w:type="spellEnd"/>
+      <w:r>
+        <w:t xml:space="preserve"> chica → datos muy parecidos entre sí</w:t>
+      </w:r>
+    </w:p>
+    <w:p>
+      <w:proofErr w:type="spellStart"/>
+      <w:r>
+        <w:t>std</w:t>
+      </w:r>
+      <w:proofErr w:type="spellEnd"/>
+      <w:r>
+        <w:t xml:space="preserve"> grande → datos muy dispersos</w:t>
       </w:r>
     </w:p>
     <w:p>
@@ -129,12 +139,28 @@
     </w:p>
     <w:p>
       <w:r>
-        <w:t>notas todas entre 7 y 8 → std chica</w:t>
-      </w:r>
-    </w:p>
-    <w:p>
-      <w:r>
-        <w:t>notas entre 2 y 10 → std grande</w:t>
+        <w:t xml:space="preserve">notas todas entre 7 y 8 → </w:t>
+      </w:r>
+      <w:proofErr w:type="spellStart"/>
+      <w:r>
+        <w:t>std</w:t>
+      </w:r>
+      <w:proofErr w:type="spellEnd"/>
+      <w:r>
+        <w:t xml:space="preserve"> chica</w:t>
+      </w:r>
+    </w:p>
+    <w:p>
+      <w:r>
+        <w:t xml:space="preserve">notas entre 2 y 10 → </w:t>
+      </w:r>
+      <w:proofErr w:type="spellStart"/>
+      <w:r>
+        <w:t>std</w:t>
+      </w:r>
+      <w:proofErr w:type="spellEnd"/>
+      <w:r>
+        <w:t xml:space="preserve"> grande</w:t>
       </w:r>
     </w:p>
     <w:p>
@@ -387,8 +413,17 @@
           <w:sz w:val="24"/>
           <w:szCs w:val="24"/>
         </w:rPr>
-        <w:t xml:space="preserve"> → outlier</w:t>
-      </w:r>
+        <w:t xml:space="preserve"> → </w:t>
+      </w:r>
+      <w:proofErr w:type="spellStart"/>
+      <w:r>
+        <w:rPr>
+          <w:sz w:val="24"/>
+          <w:szCs w:val="24"/>
+        </w:rPr>
+        <w:t>outlier</w:t>
+      </w:r>
+      <w:proofErr w:type="spellEnd"/>
     </w:p>
     <w:p>
       <w:pPr>
@@ -633,6 +668,7 @@
       </w:pPr>
     </w:p>
     <w:p>
+      <w:proofErr w:type="spellStart"/>
       <w:r>
         <w:rPr>
           <w:b/>
@@ -643,6 +679,7 @@
         </w:rPr>
         <w:t>Numpy</w:t>
       </w:r>
+      <w:proofErr w:type="spellEnd"/>
       <w:r>
         <w:rPr>
           <w:b/>
@@ -657,7 +694,15 @@
         <w:t xml:space="preserve"> </w:t>
       </w:r>
       <w:r>
-        <w:t>sirve para trabajar con números y arrays.</w:t>
+        <w:t xml:space="preserve">sirve para trabajar con números y </w:t>
+      </w:r>
+      <w:proofErr w:type="spellStart"/>
+      <w:r>
+        <w:t>arrays</w:t>
+      </w:r>
+      <w:proofErr w:type="spellEnd"/>
+      <w:r>
+        <w:t>.</w:t>
       </w:r>
     </w:p>
     <w:p>
@@ -703,6 +748,7 @@
       </w:r>
     </w:p>
     <w:p>
+      <w:proofErr w:type="spellStart"/>
       <w:r>
         <w:rPr>
           <w:b/>
@@ -714,7 +760,19 @@
         <w:t>PANDA:</w:t>
       </w:r>
       <w:r>
-        <w:t>sirve para manejar tablas (DataFrame).</w:t>
+        <w:t>sirve</w:t>
+      </w:r>
+      <w:proofErr w:type="spellEnd"/>
+      <w:r>
+        <w:t xml:space="preserve"> para manejar tablas (</w:t>
+      </w:r>
+      <w:proofErr w:type="spellStart"/>
+      <w:r>
+        <w:t>DataFrame</w:t>
+      </w:r>
+      <w:proofErr w:type="spellEnd"/>
+      <w:r>
+        <w:t>).</w:t>
       </w:r>
     </w:p>
     <w:p>
@@ -761,6 +819,9 @@
     </w:p>
     <w:p>
       <w:r>
+        <w:rPr>
+          <w:noProof/>
+        </w:rPr>
         <w:drawing>
           <wp:inline distT="0" distB="0" distL="0" distR="0" wp14:anchorId="365B924F" wp14:editId="7208A328">
             <wp:extent cx="3077004" cy="3534268"/>
@@ -809,6 +870,7 @@
           <w:u w:val="single"/>
         </w:rPr>
       </w:pPr>
+      <w:proofErr w:type="spellStart"/>
       <w:r>
         <w:rPr>
           <w:b/>
@@ -829,20 +891,37 @@
         </w:rPr>
         <w:t>cikit-learn</w:t>
       </w:r>
-    </w:p>
-    <w:p>
-      <w:pPr>
-        <w:rPr>
-          <w:sz w:val="24"/>
-          <w:szCs w:val="24"/>
-        </w:rPr>
-      </w:pPr>
-      <w:r>
-        <w:rPr>
-          <w:sz w:val="24"/>
-          <w:szCs w:val="24"/>
-        </w:rPr>
-        <w:t>es una librería de Python para Machine Learning clásico.</w:t>
+      <w:proofErr w:type="spellEnd"/>
+    </w:p>
+    <w:p>
+      <w:pPr>
+        <w:rPr>
+          <w:sz w:val="24"/>
+          <w:szCs w:val="24"/>
+        </w:rPr>
+      </w:pPr>
+      <w:r>
+        <w:rPr>
+          <w:sz w:val="24"/>
+          <w:szCs w:val="24"/>
+        </w:rPr>
+        <w:t xml:space="preserve">es una librería de Python para Machine </w:t>
+      </w:r>
+      <w:proofErr w:type="spellStart"/>
+      <w:r>
+        <w:rPr>
+          <w:sz w:val="24"/>
+          <w:szCs w:val="24"/>
+        </w:rPr>
+        <w:t>Learning</w:t>
+      </w:r>
+      <w:proofErr w:type="spellEnd"/>
+      <w:r>
+        <w:rPr>
+          <w:sz w:val="24"/>
+          <w:szCs w:val="24"/>
+        </w:rPr>
+        <w:t xml:space="preserve"> clásico.</w:t>
       </w:r>
     </w:p>
     <w:p>
@@ -868,7 +947,29 @@
           <w:szCs w:val="24"/>
           <w:u w:val="single"/>
         </w:rPr>
-        <w:t>QUÉ TRAE scikit-learn (lo importante)</w:t>
+        <w:t xml:space="preserve">QUÉ TRAE </w:t>
+      </w:r>
+      <w:proofErr w:type="spellStart"/>
+      <w:r>
+        <w:rPr>
+          <w:b/>
+          <w:bCs/>
+          <w:sz w:val="24"/>
+          <w:szCs w:val="24"/>
+          <w:u w:val="single"/>
+        </w:rPr>
+        <w:t>scikit-learn</w:t>
+      </w:r>
+      <w:proofErr w:type="spellEnd"/>
+      <w:r>
+        <w:rPr>
+          <w:b/>
+          <w:bCs/>
+          <w:sz w:val="24"/>
+          <w:szCs w:val="24"/>
+          <w:u w:val="single"/>
+        </w:rPr>
+        <w:t xml:space="preserve"> (lo importante)</w:t>
       </w:r>
     </w:p>
     <w:p>
@@ -984,6 +1085,7 @@
       </w:pPr>
       <w:r>
         <w:rPr>
+          <w:noProof/>
           <w:sz w:val="24"/>
           <w:szCs w:val="24"/>
         </w:rPr>
@@ -1069,6 +1171,7 @@
       </w:pPr>
       <w:r>
         <w:rPr>
+          <w:noProof/>
           <w:sz w:val="24"/>
           <w:szCs w:val="24"/>
         </w:rPr>
@@ -1117,12 +1220,21 @@
           <w:szCs w:val="24"/>
         </w:rPr>
       </w:pPr>
-      <w:r>
-        <w:rPr>
-          <w:sz w:val="24"/>
-          <w:szCs w:val="24"/>
-        </w:rPr>
-        <w:t>LogisticRegression → clasificación</w:t>
+      <w:proofErr w:type="spellStart"/>
+      <w:r>
+        <w:rPr>
+          <w:sz w:val="24"/>
+          <w:szCs w:val="24"/>
+        </w:rPr>
+        <w:t>LogisticRegression</w:t>
+      </w:r>
+      <w:proofErr w:type="spellEnd"/>
+      <w:r>
+        <w:rPr>
+          <w:sz w:val="24"/>
+          <w:szCs w:val="24"/>
+        </w:rPr>
+        <w:t xml:space="preserve"> → clasificación</w:t>
       </w:r>
     </w:p>
     <w:p>
@@ -1155,12 +1267,21 @@
           <w:szCs w:val="24"/>
         </w:rPr>
       </w:pPr>
-      <w:r>
-        <w:rPr>
-          <w:sz w:val="24"/>
-          <w:szCs w:val="24"/>
-        </w:rPr>
-        <w:t>Random Forest</w:t>
+      <w:proofErr w:type="spellStart"/>
+      <w:r>
+        <w:rPr>
+          <w:sz w:val="24"/>
+          <w:szCs w:val="24"/>
+        </w:rPr>
+        <w:t>Random</w:t>
+      </w:r>
+      <w:proofErr w:type="spellEnd"/>
+      <w:r>
+        <w:rPr>
+          <w:sz w:val="24"/>
+          <w:szCs w:val="24"/>
+        </w:rPr>
+        <w:t xml:space="preserve"> Forest</w:t>
       </w:r>
     </w:p>
     <w:p>
@@ -1330,6 +1451,7 @@
       </w:pPr>
       <w:r>
         <w:rPr>
+          <w:noProof/>
           <w:sz w:val="24"/>
           <w:szCs w:val="24"/>
         </w:rPr>
@@ -1571,6 +1693,7 @@
       </w:pPr>
       <w:r>
         <w:rPr>
+          <w:noProof/>
           <w:sz w:val="24"/>
           <w:szCs w:val="24"/>
         </w:rPr>
@@ -1745,6 +1868,7 @@
           <w:rFonts w:ascii="Times New Roman" w:eastAsia="Times New Roman" w:hAnsi="Times New Roman" w:cs="Times New Roman"/>
           <w:b/>
           <w:bCs/>
+          <w:noProof/>
           <w:sz w:val="27"/>
           <w:szCs w:val="27"/>
           <w:lang w:eastAsia="es-AR"/>
@@ -1803,7 +1927,27 @@
           <w:szCs w:val="24"/>
           <w:lang w:eastAsia="es-AR"/>
         </w:rPr>
-        <w:t>(scikit-learn también hace esto)</w:t>
+        <w:t>(</w:t>
+      </w:r>
+      <w:proofErr w:type="spellStart"/>
+      <w:r>
+        <w:rPr>
+          <w:rFonts w:eastAsia="Times New Roman" w:cstheme="minorHAnsi"/>
+          <w:sz w:val="24"/>
+          <w:szCs w:val="24"/>
+          <w:lang w:eastAsia="es-AR"/>
+        </w:rPr>
+        <w:t>scikit-learn</w:t>
+      </w:r>
+      <w:proofErr w:type="spellEnd"/>
+      <w:r>
+        <w:rPr>
+          <w:rFonts w:eastAsia="Times New Roman" w:cstheme="minorHAnsi"/>
+          <w:sz w:val="24"/>
+          <w:szCs w:val="24"/>
+          <w:lang w:eastAsia="es-AR"/>
+        </w:rPr>
+        <w:t xml:space="preserve"> también hace esto)</w:t>
       </w:r>
     </w:p>
     <w:p>
@@ -1868,6 +2012,7 @@
           <w:lang w:eastAsia="es-AR"/>
         </w:rPr>
       </w:pPr>
+      <w:proofErr w:type="spellStart"/>
       <w:r>
         <w:rPr>
           <w:rFonts w:eastAsia="Times New Roman" w:cstheme="minorHAnsi"/>
@@ -1875,8 +2020,29 @@
           <w:szCs w:val="24"/>
           <w:lang w:eastAsia="es-AR"/>
         </w:rPr>
-        <w:t>one-hot encoding</w:t>
-      </w:r>
+        <w:t>one-hot</w:t>
+      </w:r>
+      <w:proofErr w:type="spellEnd"/>
+      <w:r>
+        <w:rPr>
+          <w:rFonts w:eastAsia="Times New Roman" w:cstheme="minorHAnsi"/>
+          <w:sz w:val="24"/>
+          <w:szCs w:val="24"/>
+          <w:lang w:eastAsia="es-AR"/>
+        </w:rPr>
+        <w:t xml:space="preserve"> </w:t>
+      </w:r>
+      <w:proofErr w:type="spellStart"/>
+      <w:r>
+        <w:rPr>
+          <w:rFonts w:eastAsia="Times New Roman" w:cstheme="minorHAnsi"/>
+          <w:sz w:val="24"/>
+          <w:szCs w:val="24"/>
+          <w:lang w:eastAsia="es-AR"/>
+        </w:rPr>
+        <w:t>encoding</w:t>
+      </w:r>
+      <w:proofErr w:type="spellEnd"/>
     </w:p>
     <w:p>
       <w:pPr>
@@ -2293,6 +2459,9 @@
     </w:p>
     <w:p>
       <w:r>
+        <w:rPr>
+          <w:noProof/>
+        </w:rPr>
         <w:drawing>
           <wp:inline distT="0" distB="0" distL="0" distR="0" wp14:anchorId="76510BEE" wp14:editId="1E43A70B">
             <wp:extent cx="2381582" cy="2067213"/>
@@ -2475,6 +2644,7 @@
       </w:pPr>
       <w:r>
         <w:rPr>
+          <w:noProof/>
           <w:sz w:val="24"/>
           <w:szCs w:val="24"/>
         </w:rPr>
@@ -2525,6 +2695,7 @@
       </w:pPr>
       <w:r>
         <w:rPr>
+          <w:noProof/>
           <w:sz w:val="24"/>
           <w:szCs w:val="24"/>
         </w:rPr>
@@ -2574,6 +2745,7 @@
       </w:pPr>
       <w:r>
         <w:rPr>
+          <w:noProof/>
           <w:sz w:val="24"/>
           <w:szCs w:val="24"/>
         </w:rPr>
@@ -2614,6 +2786,754 @@
           </wp:inline>
         </w:drawing>
       </w:r>
+    </w:p>
+    <w:p>
+      <w:pPr>
+        <w:rPr>
+          <w:sz w:val="24"/>
+          <w:szCs w:val="24"/>
+        </w:rPr>
+      </w:pPr>
+    </w:p>
+    <w:p>
+      <w:pPr>
+        <w:rPr>
+          <w:b/>
+          <w:bCs/>
+          <w:sz w:val="36"/>
+          <w:szCs w:val="36"/>
+          <w:u w:val="single"/>
+        </w:rPr>
+      </w:pPr>
+      <w:r>
+        <w:rPr>
+          <w:b/>
+          <w:bCs/>
+          <w:sz w:val="36"/>
+          <w:szCs w:val="36"/>
+          <w:u w:val="single"/>
+        </w:rPr>
+        <w:t>Métricas</w:t>
+      </w:r>
+    </w:p>
+    <w:p>
+      <w:pPr>
+        <w:rPr>
+          <w:b/>
+          <w:bCs/>
+          <w:sz w:val="24"/>
+          <w:szCs w:val="24"/>
+          <w:u w:val="single"/>
+        </w:rPr>
+      </w:pPr>
+      <w:r>
+        <w:rPr>
+          <w:b/>
+          <w:bCs/>
+          <w:sz w:val="24"/>
+          <w:szCs w:val="24"/>
+          <w:u w:val="single"/>
+        </w:rPr>
+        <w:t>1️</w:t>
+      </w:r>
+      <w:r>
+        <w:rPr>
+          <w:b/>
+          <w:bCs/>
+          <w:sz w:val="24"/>
+          <w:szCs w:val="24"/>
+          <w:u w:val="single"/>
+        </w:rPr>
+        <w:t>)</w:t>
+      </w:r>
+      <w:r>
+        <w:rPr>
+          <w:rFonts w:ascii="Tahoma" w:hAnsi="Tahoma" w:cs="Tahoma"/>
+          <w:b/>
+          <w:bCs/>
+          <w:sz w:val="24"/>
+          <w:szCs w:val="24"/>
+          <w:u w:val="single"/>
+        </w:rPr>
+        <w:t xml:space="preserve"> </w:t>
+      </w:r>
+      <w:proofErr w:type="spellStart"/>
+      <w:r>
+        <w:rPr>
+          <w:b/>
+          <w:bCs/>
+          <w:sz w:val="24"/>
+          <w:szCs w:val="24"/>
+          <w:u w:val="single"/>
+        </w:rPr>
+        <w:t>Accuracy</w:t>
+      </w:r>
+      <w:proofErr w:type="spellEnd"/>
+      <w:r>
+        <w:rPr>
+          <w:b/>
+          <w:bCs/>
+          <w:sz w:val="24"/>
+          <w:szCs w:val="24"/>
+          <w:u w:val="single"/>
+        </w:rPr>
+        <w:t xml:space="preserve"> </w:t>
+      </w:r>
+    </w:p>
+    <w:p>
+      <w:pPr>
+        <w:rPr>
+          <w:b/>
+          <w:bCs/>
+          <w:sz w:val="24"/>
+          <w:szCs w:val="24"/>
+          <w:u w:val="single"/>
+        </w:rPr>
+      </w:pPr>
+      <w:r>
+        <w:rPr>
+          <w:b/>
+          <w:bCs/>
+          <w:sz w:val="24"/>
+          <w:szCs w:val="24"/>
+          <w:u w:val="single"/>
+        </w:rPr>
+        <w:drawing>
+          <wp:inline distT="0" distB="0" distL="0" distR="0" wp14:anchorId="26D7A154" wp14:editId="3954E869">
+            <wp:extent cx="3286584" cy="790685"/>
+            <wp:effectExtent l="0" t="0" r="9525" b="9525"/>
+            <wp:docPr id="19" name="Picture 19"/>
+            <wp:cNvGraphicFramePr>
+              <a:graphicFrameLocks xmlns:a="http://schemas.openxmlformats.org/drawingml/2006/main" noChangeAspect="1"/>
+            </wp:cNvGraphicFramePr>
+            <a:graphic xmlns:a="http://schemas.openxmlformats.org/drawingml/2006/main">
+              <a:graphicData uri="http://schemas.openxmlformats.org/drawingml/2006/picture">
+                <pic:pic xmlns:pic="http://schemas.openxmlformats.org/drawingml/2006/picture">
+                  <pic:nvPicPr>
+                    <pic:cNvPr id="1" name=""/>
+                    <pic:cNvPicPr/>
+                  </pic:nvPicPr>
+                  <pic:blipFill>
+                    <a:blip r:embed="rId23"/>
+                    <a:stretch>
+                      <a:fillRect/>
+                    </a:stretch>
+                  </pic:blipFill>
+                  <pic:spPr>
+                    <a:xfrm>
+                      <a:off x="0" y="0"/>
+                      <a:ext cx="3286584" cy="790685"/>
+                    </a:xfrm>
+                    <a:prstGeom prst="rect">
+                      <a:avLst/>
+                    </a:prstGeom>
+                  </pic:spPr>
+                </pic:pic>
+              </a:graphicData>
+            </a:graphic>
+          </wp:inline>
+        </w:drawing>
+      </w:r>
+    </w:p>
+    <w:p>
+      <w:pPr>
+        <w:rPr>
+          <w:sz w:val="24"/>
+          <w:szCs w:val="24"/>
+        </w:rPr>
+      </w:pPr>
+      <w:r>
+        <w:rPr>
+          <w:rFonts w:ascii="Segoe UI Emoji" w:hAnsi="Segoe UI Emoji" w:cs="Segoe UI Emoji"/>
+          <w:sz w:val="24"/>
+          <w:szCs w:val="24"/>
+        </w:rPr>
+        <w:t>📌</w:t>
+      </w:r>
+      <w:r>
+        <w:rPr>
+          <w:sz w:val="24"/>
+          <w:szCs w:val="24"/>
+        </w:rPr>
+        <w:t xml:space="preserve"> Problema:</w:t>
+      </w:r>
+      <w:r>
+        <w:rPr>
+          <w:sz w:val="24"/>
+          <w:szCs w:val="24"/>
+        </w:rPr>
+        <w:br/>
+        <w:t>Si casi todos aprueban, el modelo puede “acertar” sin pensar.</w:t>
+      </w:r>
+    </w:p>
+    <w:p>
+      <w:pPr>
+        <w:rPr>
+          <w:b/>
+          <w:bCs/>
+          <w:sz w:val="24"/>
+          <w:szCs w:val="24"/>
+          <w:u w:val="single"/>
+        </w:rPr>
+      </w:pPr>
+      <w:r>
+        <w:rPr>
+          <w:b/>
+          <w:bCs/>
+          <w:sz w:val="24"/>
+          <w:szCs w:val="24"/>
+          <w:u w:val="single"/>
+        </w:rPr>
+        <w:t>2️</w:t>
+      </w:r>
+      <w:r>
+        <w:rPr>
+          <w:b/>
+          <w:bCs/>
+          <w:sz w:val="24"/>
+          <w:szCs w:val="24"/>
+          <w:u w:val="single"/>
+        </w:rPr>
+        <w:t>)</w:t>
+      </w:r>
+      <w:r>
+        <w:rPr>
+          <w:rFonts w:ascii="Tahoma" w:hAnsi="Tahoma" w:cs="Tahoma"/>
+          <w:b/>
+          <w:bCs/>
+          <w:sz w:val="24"/>
+          <w:szCs w:val="24"/>
+          <w:u w:val="single"/>
+        </w:rPr>
+        <w:t xml:space="preserve"> </w:t>
+      </w:r>
+      <w:r>
+        <w:rPr>
+          <w:b/>
+          <w:bCs/>
+          <w:sz w:val="24"/>
+          <w:szCs w:val="24"/>
+          <w:u w:val="single"/>
+        </w:rPr>
+        <w:t>Precisión (</w:t>
+      </w:r>
+      <w:proofErr w:type="spellStart"/>
+      <w:r>
+        <w:rPr>
+          <w:b/>
+          <w:bCs/>
+          <w:sz w:val="24"/>
+          <w:szCs w:val="24"/>
+          <w:u w:val="single"/>
+        </w:rPr>
+        <w:t>precision</w:t>
+      </w:r>
+      <w:proofErr w:type="spellEnd"/>
+      <w:r>
+        <w:rPr>
+          <w:b/>
+          <w:bCs/>
+          <w:sz w:val="24"/>
+          <w:szCs w:val="24"/>
+          <w:u w:val="single"/>
+        </w:rPr>
+        <w:t>)</w:t>
+      </w:r>
+    </w:p>
+    <w:p>
+      <w:pPr>
+        <w:rPr>
+          <w:sz w:val="24"/>
+          <w:szCs w:val="24"/>
+        </w:rPr>
+      </w:pPr>
+      <w:r>
+        <w:rPr>
+          <w:sz w:val="24"/>
+          <w:szCs w:val="24"/>
+        </w:rPr>
+        <w:t>De los que el modelo dijo “aprobado”, ¿cuántos lo eran?</w:t>
+      </w:r>
+    </w:p>
+    <w:p>
+      <w:pPr>
+        <w:rPr>
+          <w:sz w:val="24"/>
+          <w:szCs w:val="24"/>
+        </w:rPr>
+      </w:pPr>
+      <w:r>
+        <w:rPr>
+          <w:sz w:val="24"/>
+          <w:szCs w:val="24"/>
+        </w:rPr>
+        <w:drawing>
+          <wp:inline distT="0" distB="0" distL="0" distR="0" wp14:anchorId="2F147EAC" wp14:editId="404C655A">
+            <wp:extent cx="3562847" cy="562053"/>
+            <wp:effectExtent l="0" t="0" r="0" b="9525"/>
+            <wp:docPr id="20" name="Picture 20"/>
+            <wp:cNvGraphicFramePr>
+              <a:graphicFrameLocks xmlns:a="http://schemas.openxmlformats.org/drawingml/2006/main" noChangeAspect="1"/>
+            </wp:cNvGraphicFramePr>
+            <a:graphic xmlns:a="http://schemas.openxmlformats.org/drawingml/2006/main">
+              <a:graphicData uri="http://schemas.openxmlformats.org/drawingml/2006/picture">
+                <pic:pic xmlns:pic="http://schemas.openxmlformats.org/drawingml/2006/picture">
+                  <pic:nvPicPr>
+                    <pic:cNvPr id="1" name=""/>
+                    <pic:cNvPicPr/>
+                  </pic:nvPicPr>
+                  <pic:blipFill>
+                    <a:blip r:embed="rId24"/>
+                    <a:stretch>
+                      <a:fillRect/>
+                    </a:stretch>
+                  </pic:blipFill>
+                  <pic:spPr>
+                    <a:xfrm>
+                      <a:off x="0" y="0"/>
+                      <a:ext cx="3562847" cy="562053"/>
+                    </a:xfrm>
+                    <a:prstGeom prst="rect">
+                      <a:avLst/>
+                    </a:prstGeom>
+                  </pic:spPr>
+                </pic:pic>
+              </a:graphicData>
+            </a:graphic>
+          </wp:inline>
+        </w:drawing>
+      </w:r>
+    </w:p>
+    <w:p>
+      <w:pPr>
+        <w:rPr>
+          <w:sz w:val="24"/>
+          <w:szCs w:val="24"/>
+        </w:rPr>
+      </w:pPr>
+      <w:r>
+        <w:rPr>
+          <w:rFonts w:ascii="Segoe UI Emoji" w:hAnsi="Segoe UI Emoji" w:cs="Segoe UI Emoji"/>
+          <w:sz w:val="24"/>
+          <w:szCs w:val="24"/>
+        </w:rPr>
+        <w:t>📌</w:t>
+      </w:r>
+      <w:r>
+        <w:rPr>
+          <w:sz w:val="24"/>
+          <w:szCs w:val="24"/>
+        </w:rPr>
+        <w:t xml:space="preserve"> Importa cuando </w:t>
+      </w:r>
+      <w:r>
+        <w:rPr>
+          <w:b/>
+          <w:bCs/>
+          <w:sz w:val="24"/>
+          <w:szCs w:val="24"/>
+        </w:rPr>
+        <w:t xml:space="preserve">no </w:t>
+      </w:r>
+      <w:proofErr w:type="spellStart"/>
+      <w:r>
+        <w:rPr>
+          <w:b/>
+          <w:bCs/>
+          <w:sz w:val="24"/>
+          <w:szCs w:val="24"/>
+        </w:rPr>
+        <w:t>querés</w:t>
+      </w:r>
+      <w:proofErr w:type="spellEnd"/>
+      <w:r>
+        <w:rPr>
+          <w:b/>
+          <w:bCs/>
+          <w:sz w:val="24"/>
+          <w:szCs w:val="24"/>
+        </w:rPr>
+        <w:t xml:space="preserve"> falsos aprobados</w:t>
+      </w:r>
+      <w:r>
+        <w:rPr>
+          <w:sz w:val="24"/>
+          <w:szCs w:val="24"/>
+        </w:rPr>
+        <w:t>.</w:t>
+      </w:r>
+    </w:p>
+    <w:p>
+      <w:pPr>
+        <w:rPr>
+          <w:b/>
+          <w:bCs/>
+          <w:sz w:val="24"/>
+          <w:szCs w:val="24"/>
+        </w:rPr>
+      </w:pPr>
+    </w:p>
+    <w:p>
+      <w:pPr>
+        <w:rPr>
+          <w:b/>
+          <w:bCs/>
+          <w:sz w:val="24"/>
+          <w:szCs w:val="24"/>
+        </w:rPr>
+      </w:pPr>
+    </w:p>
+    <w:p>
+      <w:pPr>
+        <w:rPr>
+          <w:b/>
+          <w:bCs/>
+          <w:sz w:val="24"/>
+          <w:szCs w:val="24"/>
+        </w:rPr>
+      </w:pPr>
+    </w:p>
+    <w:p>
+      <w:pPr>
+        <w:rPr>
+          <w:b/>
+          <w:bCs/>
+          <w:sz w:val="24"/>
+          <w:szCs w:val="24"/>
+        </w:rPr>
+      </w:pPr>
+    </w:p>
+    <w:p>
+      <w:pPr>
+        <w:rPr>
+          <w:b/>
+          <w:bCs/>
+          <w:sz w:val="24"/>
+          <w:szCs w:val="24"/>
+          <w:u w:val="single"/>
+        </w:rPr>
+      </w:pPr>
+      <w:r>
+        <w:rPr>
+          <w:b/>
+          <w:bCs/>
+          <w:sz w:val="24"/>
+          <w:szCs w:val="24"/>
+          <w:u w:val="single"/>
+        </w:rPr>
+        <w:lastRenderedPageBreak/>
+        <w:t>3️</w:t>
+      </w:r>
+      <w:r>
+        <w:rPr>
+          <w:b/>
+          <w:bCs/>
+          <w:sz w:val="24"/>
+          <w:szCs w:val="24"/>
+          <w:u w:val="single"/>
+        </w:rPr>
+        <w:t>)</w:t>
+      </w:r>
+      <w:r>
+        <w:rPr>
+          <w:rFonts w:ascii="Tahoma" w:hAnsi="Tahoma" w:cs="Tahoma"/>
+          <w:b/>
+          <w:bCs/>
+          <w:sz w:val="24"/>
+          <w:szCs w:val="24"/>
+          <w:u w:val="single"/>
+        </w:rPr>
+        <w:t xml:space="preserve"> </w:t>
+      </w:r>
+      <w:proofErr w:type="spellStart"/>
+      <w:r>
+        <w:rPr>
+          <w:b/>
+          <w:bCs/>
+          <w:sz w:val="24"/>
+          <w:szCs w:val="24"/>
+          <w:u w:val="single"/>
+        </w:rPr>
+        <w:t>Recall</w:t>
+      </w:r>
+      <w:proofErr w:type="spellEnd"/>
+    </w:p>
+    <w:p>
+      <w:pPr>
+        <w:rPr>
+          <w:sz w:val="24"/>
+          <w:szCs w:val="24"/>
+        </w:rPr>
+      </w:pPr>
+      <w:r>
+        <w:rPr>
+          <w:sz w:val="24"/>
+          <w:szCs w:val="24"/>
+        </w:rPr>
+        <w:t>De los que realmente aprobaron, ¿cuántos detectó?</w:t>
+      </w:r>
+    </w:p>
+    <w:p>
+      <w:pPr>
+        <w:rPr>
+          <w:sz w:val="24"/>
+          <w:szCs w:val="24"/>
+        </w:rPr>
+      </w:pPr>
+      <w:r>
+        <w:rPr>
+          <w:sz w:val="24"/>
+          <w:szCs w:val="24"/>
+        </w:rPr>
+        <w:drawing>
+          <wp:inline distT="0" distB="0" distL="0" distR="0" wp14:anchorId="28474C35" wp14:editId="52435D5A">
+            <wp:extent cx="3143689" cy="590632"/>
+            <wp:effectExtent l="0" t="0" r="0" b="0"/>
+            <wp:docPr id="21" name="Picture 21"/>
+            <wp:cNvGraphicFramePr>
+              <a:graphicFrameLocks xmlns:a="http://schemas.openxmlformats.org/drawingml/2006/main" noChangeAspect="1"/>
+            </wp:cNvGraphicFramePr>
+            <a:graphic xmlns:a="http://schemas.openxmlformats.org/drawingml/2006/main">
+              <a:graphicData uri="http://schemas.openxmlformats.org/drawingml/2006/picture">
+                <pic:pic xmlns:pic="http://schemas.openxmlformats.org/drawingml/2006/picture">
+                  <pic:nvPicPr>
+                    <pic:cNvPr id="1" name=""/>
+                    <pic:cNvPicPr/>
+                  </pic:nvPicPr>
+                  <pic:blipFill>
+                    <a:blip r:embed="rId25"/>
+                    <a:stretch>
+                      <a:fillRect/>
+                    </a:stretch>
+                  </pic:blipFill>
+                  <pic:spPr>
+                    <a:xfrm>
+                      <a:off x="0" y="0"/>
+                      <a:ext cx="3143689" cy="590632"/>
+                    </a:xfrm>
+                    <a:prstGeom prst="rect">
+                      <a:avLst/>
+                    </a:prstGeom>
+                  </pic:spPr>
+                </pic:pic>
+              </a:graphicData>
+            </a:graphic>
+          </wp:inline>
+        </w:drawing>
+      </w:r>
+    </w:p>
+    <w:p>
+      <w:pPr>
+        <w:rPr>
+          <w:sz w:val="24"/>
+          <w:szCs w:val="24"/>
+        </w:rPr>
+      </w:pPr>
+      <w:r>
+        <w:rPr>
+          <w:rFonts w:ascii="Segoe UI Emoji" w:hAnsi="Segoe UI Emoji" w:cs="Segoe UI Emoji"/>
+          <w:sz w:val="24"/>
+          <w:szCs w:val="24"/>
+        </w:rPr>
+        <w:t>📌</w:t>
+      </w:r>
+      <w:r>
+        <w:rPr>
+          <w:sz w:val="24"/>
+          <w:szCs w:val="24"/>
+        </w:rPr>
+        <w:t xml:space="preserve"> Importa cuando </w:t>
+      </w:r>
+      <w:r>
+        <w:rPr>
+          <w:b/>
+          <w:bCs/>
+          <w:sz w:val="24"/>
+          <w:szCs w:val="24"/>
+        </w:rPr>
+        <w:t xml:space="preserve">no </w:t>
+      </w:r>
+      <w:proofErr w:type="spellStart"/>
+      <w:r>
+        <w:rPr>
+          <w:b/>
+          <w:bCs/>
+          <w:sz w:val="24"/>
+          <w:szCs w:val="24"/>
+        </w:rPr>
+        <w:t>querés</w:t>
+      </w:r>
+      <w:proofErr w:type="spellEnd"/>
+      <w:r>
+        <w:rPr>
+          <w:b/>
+          <w:bCs/>
+          <w:sz w:val="24"/>
+          <w:szCs w:val="24"/>
+        </w:rPr>
+        <w:t xml:space="preserve"> dejar gente afuera injustamente</w:t>
+      </w:r>
+      <w:r>
+        <w:rPr>
+          <w:sz w:val="24"/>
+          <w:szCs w:val="24"/>
+        </w:rPr>
+        <w:t>.</w:t>
+      </w:r>
+    </w:p>
+    <w:p>
+      <w:pPr>
+        <w:rPr>
+          <w:b/>
+          <w:bCs/>
+          <w:sz w:val="24"/>
+          <w:szCs w:val="24"/>
+          <w:u w:val="single"/>
+        </w:rPr>
+      </w:pPr>
+      <w:r>
+        <w:rPr>
+          <w:b/>
+          <w:bCs/>
+          <w:sz w:val="24"/>
+          <w:szCs w:val="24"/>
+          <w:u w:val="single"/>
+        </w:rPr>
+        <w:t>4️</w:t>
+      </w:r>
+      <w:r>
+        <w:rPr>
+          <w:rFonts w:ascii="Tahoma" w:hAnsi="Tahoma" w:cs="Tahoma"/>
+          <w:b/>
+          <w:bCs/>
+          <w:sz w:val="24"/>
+          <w:szCs w:val="24"/>
+          <w:u w:val="single"/>
+        </w:rPr>
+        <w:t xml:space="preserve">) </w:t>
+      </w:r>
+      <w:r>
+        <w:rPr>
+          <w:b/>
+          <w:bCs/>
+          <w:sz w:val="24"/>
+          <w:szCs w:val="24"/>
+          <w:u w:val="single"/>
+        </w:rPr>
+        <w:t>F1-score</w:t>
+      </w:r>
+    </w:p>
+    <w:p>
+      <w:pPr>
+        <w:rPr>
+          <w:sz w:val="24"/>
+          <w:szCs w:val="24"/>
+        </w:rPr>
+      </w:pPr>
+      <w:r>
+        <w:rPr>
+          <w:sz w:val="24"/>
+          <w:szCs w:val="24"/>
+        </w:rPr>
+        <w:t xml:space="preserve">Balance entre precisión y </w:t>
+      </w:r>
+      <w:proofErr w:type="spellStart"/>
+      <w:r>
+        <w:rPr>
+          <w:sz w:val="24"/>
+          <w:szCs w:val="24"/>
+        </w:rPr>
+        <w:t>recall</w:t>
+      </w:r>
+      <w:proofErr w:type="spellEnd"/>
+    </w:p>
+    <w:p>
+      <w:pPr>
+        <w:rPr>
+          <w:sz w:val="24"/>
+          <w:szCs w:val="24"/>
+        </w:rPr>
+      </w:pPr>
+      <w:r>
+        <w:rPr>
+          <w:sz w:val="24"/>
+          <w:szCs w:val="24"/>
+        </w:rPr>
+        <w:drawing>
+          <wp:inline distT="0" distB="0" distL="0" distR="0" wp14:anchorId="0E8E5587" wp14:editId="0573C3D5">
+            <wp:extent cx="2943636" cy="628738"/>
+            <wp:effectExtent l="0" t="0" r="0" b="0"/>
+            <wp:docPr id="22" name="Picture 22"/>
+            <wp:cNvGraphicFramePr>
+              <a:graphicFrameLocks xmlns:a="http://schemas.openxmlformats.org/drawingml/2006/main" noChangeAspect="1"/>
+            </wp:cNvGraphicFramePr>
+            <a:graphic xmlns:a="http://schemas.openxmlformats.org/drawingml/2006/main">
+              <a:graphicData uri="http://schemas.openxmlformats.org/drawingml/2006/picture">
+                <pic:pic xmlns:pic="http://schemas.openxmlformats.org/drawingml/2006/picture">
+                  <pic:nvPicPr>
+                    <pic:cNvPr id="1" name=""/>
+                    <pic:cNvPicPr/>
+                  </pic:nvPicPr>
+                  <pic:blipFill>
+                    <a:blip r:embed="rId26"/>
+                    <a:stretch>
+                      <a:fillRect/>
+                    </a:stretch>
+                  </pic:blipFill>
+                  <pic:spPr>
+                    <a:xfrm>
+                      <a:off x="0" y="0"/>
+                      <a:ext cx="2943636" cy="628738"/>
+                    </a:xfrm>
+                    <a:prstGeom prst="rect">
+                      <a:avLst/>
+                    </a:prstGeom>
+                  </pic:spPr>
+                </pic:pic>
+              </a:graphicData>
+            </a:graphic>
+          </wp:inline>
+        </w:drawing>
+      </w:r>
+    </w:p>
+    <w:p>
+      <w:pPr>
+        <w:rPr>
+          <w:sz w:val="24"/>
+          <w:szCs w:val="24"/>
+        </w:rPr>
+      </w:pPr>
+      <w:r>
+        <w:rPr>
+          <w:rFonts w:ascii="Segoe UI Emoji" w:hAnsi="Segoe UI Emoji" w:cs="Segoe UI Emoji"/>
+          <w:sz w:val="24"/>
+          <w:szCs w:val="24"/>
+        </w:rPr>
+        <w:t>📌</w:t>
+      </w:r>
+      <w:r>
+        <w:rPr>
+          <w:sz w:val="24"/>
+          <w:szCs w:val="24"/>
+        </w:rPr>
+        <w:t xml:space="preserve"> Es la métrica más usada en IA real.</w:t>
+      </w:r>
+    </w:p>
+    <w:p>
+      <w:pPr>
+        <w:rPr>
+          <w:sz w:val="24"/>
+          <w:szCs w:val="24"/>
+        </w:rPr>
+      </w:pPr>
+    </w:p>
+    <w:p>
+      <w:pPr>
+        <w:rPr>
+          <w:sz w:val="24"/>
+          <w:szCs w:val="24"/>
+        </w:rPr>
+      </w:pPr>
     </w:p>
     <w:p>
       <w:pPr>

</xml_diff>

<commit_message>
Dia 6: Decision Trees y max_depth
</commit_message>
<xml_diff>
--- a/Apuntes.docx
+++ b/Apuntes.docx
@@ -113,23 +113,13 @@
       </w:r>
     </w:p>
     <w:p>
-      <w:proofErr w:type="spellStart"/>
-      <w:r>
-        <w:t>std</w:t>
-      </w:r>
-      <w:proofErr w:type="spellEnd"/>
-      <w:r>
-        <w:t xml:space="preserve"> chica → datos muy parecidos entre sí</w:t>
-      </w:r>
-    </w:p>
-    <w:p>
-      <w:proofErr w:type="spellStart"/>
-      <w:r>
-        <w:t>std</w:t>
-      </w:r>
-      <w:proofErr w:type="spellEnd"/>
-      <w:r>
-        <w:t xml:space="preserve"> grande → datos muy dispersos</w:t>
+      <w:r>
+        <w:t>std chica → datos muy parecidos entre sí</w:t>
+      </w:r>
+    </w:p>
+    <w:p>
+      <w:r>
+        <w:t>std grande → datos muy dispersos</w:t>
       </w:r>
     </w:p>
     <w:p>
@@ -139,28 +129,12 @@
     </w:p>
     <w:p>
       <w:r>
-        <w:t xml:space="preserve">notas todas entre 7 y 8 → </w:t>
-      </w:r>
-      <w:proofErr w:type="spellStart"/>
-      <w:r>
-        <w:t>std</w:t>
-      </w:r>
-      <w:proofErr w:type="spellEnd"/>
-      <w:r>
-        <w:t xml:space="preserve"> chica</w:t>
-      </w:r>
-    </w:p>
-    <w:p>
-      <w:r>
-        <w:t xml:space="preserve">notas entre 2 y 10 → </w:t>
-      </w:r>
-      <w:proofErr w:type="spellStart"/>
-      <w:r>
-        <w:t>std</w:t>
-      </w:r>
-      <w:proofErr w:type="spellEnd"/>
-      <w:r>
-        <w:t xml:space="preserve"> grande</w:t>
+        <w:t>notas todas entre 7 y 8 → std chica</w:t>
+      </w:r>
+    </w:p>
+    <w:p>
+      <w:r>
+        <w:t>notas entre 2 y 10 → std grande</w:t>
       </w:r>
     </w:p>
     <w:p>
@@ -413,17 +387,8 @@
           <w:sz w:val="24"/>
           <w:szCs w:val="24"/>
         </w:rPr>
-        <w:t xml:space="preserve"> → </w:t>
-      </w:r>
-      <w:proofErr w:type="spellStart"/>
-      <w:r>
-        <w:rPr>
-          <w:sz w:val="24"/>
-          <w:szCs w:val="24"/>
-        </w:rPr>
-        <w:t>outlier</w:t>
-      </w:r>
-      <w:proofErr w:type="spellEnd"/>
+        <w:t xml:space="preserve"> → outlier</w:t>
+      </w:r>
     </w:p>
     <w:p>
       <w:pPr>
@@ -668,7 +633,6 @@
       </w:pPr>
     </w:p>
     <w:p>
-      <w:proofErr w:type="spellStart"/>
       <w:r>
         <w:rPr>
           <w:b/>
@@ -679,7 +643,6 @@
         </w:rPr>
         <w:t>Numpy</w:t>
       </w:r>
-      <w:proofErr w:type="spellEnd"/>
       <w:r>
         <w:rPr>
           <w:b/>
@@ -694,15 +657,7 @@
         <w:t xml:space="preserve"> </w:t>
       </w:r>
       <w:r>
-        <w:t xml:space="preserve">sirve para trabajar con números y </w:t>
-      </w:r>
-      <w:proofErr w:type="spellStart"/>
-      <w:r>
-        <w:t>arrays</w:t>
-      </w:r>
-      <w:proofErr w:type="spellEnd"/>
-      <w:r>
-        <w:t>.</w:t>
+        <w:t>sirve para trabajar con números y arrays.</w:t>
       </w:r>
     </w:p>
     <w:p>
@@ -748,7 +703,6 @@
       </w:r>
     </w:p>
     <w:p>
-      <w:proofErr w:type="spellStart"/>
       <w:r>
         <w:rPr>
           <w:b/>
@@ -760,19 +714,7 @@
         <w:t>PANDA:</w:t>
       </w:r>
       <w:r>
-        <w:t>sirve</w:t>
-      </w:r>
-      <w:proofErr w:type="spellEnd"/>
-      <w:r>
-        <w:t xml:space="preserve"> para manejar tablas (</w:t>
-      </w:r>
-      <w:proofErr w:type="spellStart"/>
-      <w:r>
-        <w:t>DataFrame</w:t>
-      </w:r>
-      <w:proofErr w:type="spellEnd"/>
-      <w:r>
-        <w:t>).</w:t>
+        <w:t>sirve para manejar tablas (DataFrame).</w:t>
       </w:r>
     </w:p>
     <w:p>
@@ -870,7 +812,6 @@
           <w:u w:val="single"/>
         </w:rPr>
       </w:pPr>
-      <w:proofErr w:type="spellStart"/>
       <w:r>
         <w:rPr>
           <w:b/>
@@ -891,37 +832,20 @@
         </w:rPr>
         <w:t>cikit-learn</w:t>
       </w:r>
-      <w:proofErr w:type="spellEnd"/>
-    </w:p>
-    <w:p>
-      <w:pPr>
-        <w:rPr>
-          <w:sz w:val="24"/>
-          <w:szCs w:val="24"/>
-        </w:rPr>
-      </w:pPr>
-      <w:r>
-        <w:rPr>
-          <w:sz w:val="24"/>
-          <w:szCs w:val="24"/>
-        </w:rPr>
-        <w:t xml:space="preserve">es una librería de Python para Machine </w:t>
-      </w:r>
-      <w:proofErr w:type="spellStart"/>
-      <w:r>
-        <w:rPr>
-          <w:sz w:val="24"/>
-          <w:szCs w:val="24"/>
-        </w:rPr>
-        <w:t>Learning</w:t>
-      </w:r>
-      <w:proofErr w:type="spellEnd"/>
-      <w:r>
-        <w:rPr>
-          <w:sz w:val="24"/>
-          <w:szCs w:val="24"/>
-        </w:rPr>
-        <w:t xml:space="preserve"> clásico.</w:t>
+    </w:p>
+    <w:p>
+      <w:pPr>
+        <w:rPr>
+          <w:sz w:val="24"/>
+          <w:szCs w:val="24"/>
+        </w:rPr>
+      </w:pPr>
+      <w:r>
+        <w:rPr>
+          <w:sz w:val="24"/>
+          <w:szCs w:val="24"/>
+        </w:rPr>
+        <w:t>es una librería de Python para Machine Learning clásico.</w:t>
       </w:r>
     </w:p>
     <w:p>
@@ -947,29 +871,7 @@
           <w:szCs w:val="24"/>
           <w:u w:val="single"/>
         </w:rPr>
-        <w:t xml:space="preserve">QUÉ TRAE </w:t>
-      </w:r>
-      <w:proofErr w:type="spellStart"/>
-      <w:r>
-        <w:rPr>
-          <w:b/>
-          <w:bCs/>
-          <w:sz w:val="24"/>
-          <w:szCs w:val="24"/>
-          <w:u w:val="single"/>
-        </w:rPr>
-        <w:t>scikit-learn</w:t>
-      </w:r>
-      <w:proofErr w:type="spellEnd"/>
-      <w:r>
-        <w:rPr>
-          <w:b/>
-          <w:bCs/>
-          <w:sz w:val="24"/>
-          <w:szCs w:val="24"/>
-          <w:u w:val="single"/>
-        </w:rPr>
-        <w:t xml:space="preserve"> (lo importante)</w:t>
+        <w:t>QUÉ TRAE scikit-learn (lo importante)</w:t>
       </w:r>
     </w:p>
     <w:p>
@@ -1220,21 +1122,12 @@
           <w:szCs w:val="24"/>
         </w:rPr>
       </w:pPr>
-      <w:proofErr w:type="spellStart"/>
-      <w:r>
-        <w:rPr>
-          <w:sz w:val="24"/>
-          <w:szCs w:val="24"/>
-        </w:rPr>
-        <w:t>LogisticRegression</w:t>
-      </w:r>
-      <w:proofErr w:type="spellEnd"/>
-      <w:r>
-        <w:rPr>
-          <w:sz w:val="24"/>
-          <w:szCs w:val="24"/>
-        </w:rPr>
-        <w:t xml:space="preserve"> → clasificación</w:t>
+      <w:r>
+        <w:rPr>
+          <w:sz w:val="24"/>
+          <w:szCs w:val="24"/>
+        </w:rPr>
+        <w:t>LogisticRegression → clasificación</w:t>
       </w:r>
     </w:p>
     <w:p>
@@ -1267,21 +1160,12 @@
           <w:szCs w:val="24"/>
         </w:rPr>
       </w:pPr>
-      <w:proofErr w:type="spellStart"/>
-      <w:r>
-        <w:rPr>
-          <w:sz w:val="24"/>
-          <w:szCs w:val="24"/>
-        </w:rPr>
-        <w:t>Random</w:t>
-      </w:r>
-      <w:proofErr w:type="spellEnd"/>
-      <w:r>
-        <w:rPr>
-          <w:sz w:val="24"/>
-          <w:szCs w:val="24"/>
-        </w:rPr>
-        <w:t xml:space="preserve"> Forest</w:t>
+      <w:r>
+        <w:rPr>
+          <w:sz w:val="24"/>
+          <w:szCs w:val="24"/>
+        </w:rPr>
+        <w:t>Random Forest</w:t>
       </w:r>
     </w:p>
     <w:p>
@@ -1927,27 +1811,7 @@
           <w:szCs w:val="24"/>
           <w:lang w:eastAsia="es-AR"/>
         </w:rPr>
-        <w:t>(</w:t>
-      </w:r>
-      <w:proofErr w:type="spellStart"/>
-      <w:r>
-        <w:rPr>
-          <w:rFonts w:eastAsia="Times New Roman" w:cstheme="minorHAnsi"/>
-          <w:sz w:val="24"/>
-          <w:szCs w:val="24"/>
-          <w:lang w:eastAsia="es-AR"/>
-        </w:rPr>
-        <w:t>scikit-learn</w:t>
-      </w:r>
-      <w:proofErr w:type="spellEnd"/>
-      <w:r>
-        <w:rPr>
-          <w:rFonts w:eastAsia="Times New Roman" w:cstheme="minorHAnsi"/>
-          <w:sz w:val="24"/>
-          <w:szCs w:val="24"/>
-          <w:lang w:eastAsia="es-AR"/>
-        </w:rPr>
-        <w:t xml:space="preserve"> también hace esto)</w:t>
+        <w:t>(scikit-learn también hace esto)</w:t>
       </w:r>
     </w:p>
     <w:p>
@@ -2012,7 +1876,6 @@
           <w:lang w:eastAsia="es-AR"/>
         </w:rPr>
       </w:pPr>
-      <w:proofErr w:type="spellStart"/>
       <w:r>
         <w:rPr>
           <w:rFonts w:eastAsia="Times New Roman" w:cstheme="minorHAnsi"/>
@@ -2020,29 +1883,8 @@
           <w:szCs w:val="24"/>
           <w:lang w:eastAsia="es-AR"/>
         </w:rPr>
-        <w:t>one-hot</w:t>
-      </w:r>
-      <w:proofErr w:type="spellEnd"/>
-      <w:r>
-        <w:rPr>
-          <w:rFonts w:eastAsia="Times New Roman" w:cstheme="minorHAnsi"/>
-          <w:sz w:val="24"/>
-          <w:szCs w:val="24"/>
-          <w:lang w:eastAsia="es-AR"/>
-        </w:rPr>
-        <w:t xml:space="preserve"> </w:t>
-      </w:r>
-      <w:proofErr w:type="spellStart"/>
-      <w:r>
-        <w:rPr>
-          <w:rFonts w:eastAsia="Times New Roman" w:cstheme="minorHAnsi"/>
-          <w:sz w:val="24"/>
-          <w:szCs w:val="24"/>
-          <w:lang w:eastAsia="es-AR"/>
-        </w:rPr>
-        <w:t>encoding</w:t>
-      </w:r>
-      <w:proofErr w:type="spellEnd"/>
+        <w:t>one-hot encoding</w:t>
+      </w:r>
     </w:p>
     <w:p>
       <w:pPr>
@@ -2857,7 +2699,6 @@
         </w:rPr>
         <w:t xml:space="preserve"> </w:t>
       </w:r>
-      <w:proofErr w:type="spellStart"/>
       <w:r>
         <w:rPr>
           <w:b/>
@@ -2866,10 +2707,11 @@
           <w:szCs w:val="24"/>
           <w:u w:val="single"/>
         </w:rPr>
-        <w:t>Accuracy</w:t>
-      </w:r>
-      <w:proofErr w:type="spellEnd"/>
-      <w:r>
+        <w:t xml:space="preserve">Accuracy </w:t>
+      </w:r>
+    </w:p>
+    <w:p>
+      <w:pPr>
         <w:rPr>
           <w:b/>
           <w:bCs/>
@@ -2877,23 +2719,12 @@
           <w:szCs w:val="24"/>
           <w:u w:val="single"/>
         </w:rPr>
-        <w:t xml:space="preserve"> </w:t>
-      </w:r>
-    </w:p>
-    <w:p>
-      <w:pPr>
-        <w:rPr>
-          <w:b/>
-          <w:bCs/>
-          <w:sz w:val="24"/>
-          <w:szCs w:val="24"/>
-          <w:u w:val="single"/>
-        </w:rPr>
-      </w:pPr>
-      <w:r>
-        <w:rPr>
-          <w:b/>
-          <w:bCs/>
+      </w:pPr>
+      <w:r>
+        <w:rPr>
+          <w:b/>
+          <w:bCs/>
+          <w:noProof/>
           <w:sz w:val="24"/>
           <w:szCs w:val="24"/>
           <w:u w:val="single"/>
@@ -3015,29 +2846,7 @@
           <w:szCs w:val="24"/>
           <w:u w:val="single"/>
         </w:rPr>
-        <w:t>Precisión (</w:t>
-      </w:r>
-      <w:proofErr w:type="spellStart"/>
-      <w:r>
-        <w:rPr>
-          <w:b/>
-          <w:bCs/>
-          <w:sz w:val="24"/>
-          <w:szCs w:val="24"/>
-          <w:u w:val="single"/>
-        </w:rPr>
-        <w:t>precision</w:t>
-      </w:r>
-      <w:proofErr w:type="spellEnd"/>
-      <w:r>
-        <w:rPr>
-          <w:b/>
-          <w:bCs/>
-          <w:sz w:val="24"/>
-          <w:szCs w:val="24"/>
-          <w:u w:val="single"/>
-        </w:rPr>
-        <w:t>)</w:t>
+        <w:t>Precisión (precision)</w:t>
       </w:r>
     </w:p>
     <w:p>
@@ -3064,6 +2873,7 @@
       </w:pPr>
       <w:r>
         <w:rPr>
+          <w:noProof/>
           <w:sz w:val="24"/>
           <w:szCs w:val="24"/>
         </w:rPr>
@@ -3133,27 +2943,7 @@
           <w:sz w:val="24"/>
           <w:szCs w:val="24"/>
         </w:rPr>
-        <w:t xml:space="preserve">no </w:t>
-      </w:r>
-      <w:proofErr w:type="spellStart"/>
-      <w:r>
-        <w:rPr>
-          <w:b/>
-          <w:bCs/>
-          <w:sz w:val="24"/>
-          <w:szCs w:val="24"/>
-        </w:rPr>
-        <w:t>querés</w:t>
-      </w:r>
-      <w:proofErr w:type="spellEnd"/>
-      <w:r>
-        <w:rPr>
-          <w:b/>
-          <w:bCs/>
-          <w:sz w:val="24"/>
-          <w:szCs w:val="24"/>
-        </w:rPr>
-        <w:t xml:space="preserve"> falsos aprobados</w:t>
+        <w:t>no querés falsos aprobados</w:t>
       </w:r>
       <w:r>
         <w:rPr>
@@ -3245,7 +3035,6 @@
         </w:rPr>
         <w:t xml:space="preserve"> </w:t>
       </w:r>
-      <w:proofErr w:type="spellStart"/>
       <w:r>
         <w:rPr>
           <w:b/>
@@ -3256,7 +3045,6 @@
         </w:rPr>
         <w:t>Recall</w:t>
       </w:r>
-      <w:proofErr w:type="spellEnd"/>
     </w:p>
     <w:p>
       <w:pPr>
@@ -3282,6 +3070,7 @@
       </w:pPr>
       <w:r>
         <w:rPr>
+          <w:noProof/>
           <w:sz w:val="24"/>
           <w:szCs w:val="24"/>
         </w:rPr>
@@ -3351,27 +3140,7 @@
           <w:sz w:val="24"/>
           <w:szCs w:val="24"/>
         </w:rPr>
-        <w:t xml:space="preserve">no </w:t>
-      </w:r>
-      <w:proofErr w:type="spellStart"/>
-      <w:r>
-        <w:rPr>
-          <w:b/>
-          <w:bCs/>
-          <w:sz w:val="24"/>
-          <w:szCs w:val="24"/>
-        </w:rPr>
-        <w:t>querés</w:t>
-      </w:r>
-      <w:proofErr w:type="spellEnd"/>
-      <w:r>
-        <w:rPr>
-          <w:b/>
-          <w:bCs/>
-          <w:sz w:val="24"/>
-          <w:szCs w:val="24"/>
-        </w:rPr>
-        <w:t xml:space="preserve"> dejar gente afuera injustamente</w:t>
+        <w:t>no querés dejar gente afuera injustamente</w:t>
       </w:r>
       <w:r>
         <w:rPr>
@@ -3435,27 +3204,19 @@
           <w:sz w:val="24"/>
           <w:szCs w:val="24"/>
         </w:rPr>
-        <w:t xml:space="preserve">Balance entre precisión y </w:t>
-      </w:r>
-      <w:proofErr w:type="spellStart"/>
-      <w:r>
-        <w:rPr>
-          <w:sz w:val="24"/>
-          <w:szCs w:val="24"/>
-        </w:rPr>
-        <w:t>recall</w:t>
-      </w:r>
-      <w:proofErr w:type="spellEnd"/>
-    </w:p>
-    <w:p>
-      <w:pPr>
-        <w:rPr>
-          <w:sz w:val="24"/>
-          <w:szCs w:val="24"/>
-        </w:rPr>
-      </w:pPr>
-      <w:r>
-        <w:rPr>
+        <w:t>Balance entre precisión y recall</w:t>
+      </w:r>
+    </w:p>
+    <w:p>
+      <w:pPr>
+        <w:rPr>
+          <w:sz w:val="24"/>
+          <w:szCs w:val="24"/>
+        </w:rPr>
+      </w:pPr>
+      <w:r>
+        <w:rPr>
+          <w:noProof/>
           <w:sz w:val="24"/>
           <w:szCs w:val="24"/>
         </w:rPr>
@@ -3530,18 +3291,504 @@
     <w:p>
       <w:pPr>
         <w:rPr>
-          <w:sz w:val="24"/>
-          <w:szCs w:val="24"/>
-        </w:rPr>
-      </w:pPr>
-    </w:p>
-    <w:p>
-      <w:pPr>
-        <w:rPr>
-          <w:sz w:val="24"/>
-          <w:szCs w:val="24"/>
-        </w:rPr>
-      </w:pPr>
+          <w:b/>
+          <w:bCs/>
+          <w:sz w:val="36"/>
+          <w:szCs w:val="36"/>
+          <w:u w:val="single"/>
+        </w:rPr>
+      </w:pPr>
+      <w:r>
+        <w:rPr>
+          <w:b/>
+          <w:bCs/>
+          <w:sz w:val="36"/>
+          <w:szCs w:val="36"/>
+          <w:u w:val="single"/>
+        </w:rPr>
+        <w:t>Validación cruzada</w:t>
+      </w:r>
+    </w:p>
+    <w:p>
+      <w:pPr>
+        <w:rPr>
+          <w:sz w:val="24"/>
+          <w:szCs w:val="24"/>
+        </w:rPr>
+      </w:pPr>
+      <w:r>
+        <w:rPr>
+          <w:sz w:val="24"/>
+          <w:szCs w:val="24"/>
+        </w:rPr>
+        <w:t>Divido muchas veces → promedio resultados</w:t>
+      </w:r>
+    </w:p>
+    <w:p>
+      <w:pPr>
+        <w:rPr>
+          <w:sz w:val="24"/>
+          <w:szCs w:val="24"/>
+        </w:rPr>
+      </w:pPr>
+      <w:r>
+        <w:rPr>
+          <w:sz w:val="24"/>
+          <w:szCs w:val="24"/>
+        </w:rPr>
+        <w:t>en vez de probar una sola vez</w:t>
+      </w:r>
+      <w:r>
+        <w:rPr>
+          <w:sz w:val="24"/>
+          <w:szCs w:val="24"/>
+        </w:rPr>
+        <w:t xml:space="preserve">, </w:t>
+      </w:r>
+      <w:r>
+        <w:rPr>
+          <w:sz w:val="24"/>
+          <w:szCs w:val="24"/>
+        </w:rPr>
+        <w:t>probas</w:t>
+      </w:r>
+      <w:r>
+        <w:rPr>
+          <w:sz w:val="24"/>
+          <w:szCs w:val="24"/>
+        </w:rPr>
+        <w:t xml:space="preserve"> 5 </w:t>
+      </w:r>
+      <w:r>
+        <w:rPr>
+          <w:sz w:val="24"/>
+          <w:szCs w:val="24"/>
+        </w:rPr>
+        <w:t>veces</w:t>
+      </w:r>
+      <w:r>
+        <w:rPr>
+          <w:sz w:val="24"/>
+          <w:szCs w:val="24"/>
+        </w:rPr>
+        <w:t>,</w:t>
+      </w:r>
+      <w:r>
+        <w:rPr>
+          <w:sz w:val="24"/>
+          <w:szCs w:val="24"/>
+        </w:rPr>
+        <w:t xml:space="preserve"> cada</w:t>
+      </w:r>
+      <w:r>
+        <w:rPr>
+          <w:sz w:val="24"/>
+          <w:szCs w:val="24"/>
+        </w:rPr>
+        <w:t xml:space="preserve"> vez con un </w:t>
+      </w:r>
+      <w:r>
+        <w:rPr>
+          <w:sz w:val="24"/>
+          <w:szCs w:val="24"/>
+        </w:rPr>
+        <w:t>Split</w:t>
+      </w:r>
+      <w:r>
+        <w:rPr>
+          <w:sz w:val="24"/>
+          <w:szCs w:val="24"/>
+        </w:rPr>
+        <w:t xml:space="preserve"> distinto</w:t>
+      </w:r>
+      <w:r>
+        <w:rPr>
+          <w:sz w:val="24"/>
+          <w:szCs w:val="24"/>
+        </w:rPr>
+        <w:t xml:space="preserve"> </w:t>
+      </w:r>
+      <w:r>
+        <w:rPr>
+          <w:sz w:val="24"/>
+          <w:szCs w:val="24"/>
+        </w:rPr>
+        <w:t xml:space="preserve">y después </w:t>
+      </w:r>
+      <w:r>
+        <w:rPr>
+          <w:sz w:val="24"/>
+          <w:szCs w:val="24"/>
+        </w:rPr>
+        <w:t>miras</w:t>
+      </w:r>
+      <w:r>
+        <w:rPr>
+          <w:sz w:val="24"/>
+          <w:szCs w:val="24"/>
+        </w:rPr>
+        <w:t xml:space="preserve"> el promedio</w:t>
+      </w:r>
+    </w:p>
+    <w:p>
+      <w:pPr>
+        <w:rPr>
+          <w:sz w:val="24"/>
+          <w:szCs w:val="24"/>
+        </w:rPr>
+      </w:pPr>
+    </w:p>
+    <w:p>
+      <w:pPr>
+        <w:rPr>
+          <w:b/>
+          <w:bCs/>
+          <w:sz w:val="32"/>
+          <w:szCs w:val="32"/>
+          <w:u w:val="single"/>
+        </w:rPr>
+      </w:pPr>
+      <w:r>
+        <w:rPr>
+          <w:b/>
+          <w:bCs/>
+          <w:sz w:val="32"/>
+          <w:szCs w:val="32"/>
+          <w:u w:val="single"/>
+        </w:rPr>
+        <w:t>Como interpretar los números</w:t>
+      </w:r>
+    </w:p>
+    <w:p>
+      <w:pPr>
+        <w:rPr>
+          <w:sz w:val="24"/>
+          <w:szCs w:val="24"/>
+        </w:rPr>
+      </w:pPr>
+      <w:r>
+        <w:rPr>
+          <w:sz w:val="24"/>
+          <w:szCs w:val="24"/>
+        </w:rPr>
+        <w:drawing>
+          <wp:inline distT="0" distB="0" distL="0" distR="0" wp14:anchorId="33AFFAFD" wp14:editId="7204B227">
+            <wp:extent cx="5400040" cy="1057910"/>
+            <wp:effectExtent l="0" t="0" r="0" b="8890"/>
+            <wp:docPr id="23" name="Picture 23"/>
+            <wp:cNvGraphicFramePr>
+              <a:graphicFrameLocks xmlns:a="http://schemas.openxmlformats.org/drawingml/2006/main" noChangeAspect="1"/>
+            </wp:cNvGraphicFramePr>
+            <a:graphic xmlns:a="http://schemas.openxmlformats.org/drawingml/2006/main">
+              <a:graphicData uri="http://schemas.openxmlformats.org/drawingml/2006/picture">
+                <pic:pic xmlns:pic="http://schemas.openxmlformats.org/drawingml/2006/picture">
+                  <pic:nvPicPr>
+                    <pic:cNvPr id="1" name=""/>
+                    <pic:cNvPicPr/>
+                  </pic:nvPicPr>
+                  <pic:blipFill>
+                    <a:blip r:embed="rId27"/>
+                    <a:stretch>
+                      <a:fillRect/>
+                    </a:stretch>
+                  </pic:blipFill>
+                  <pic:spPr>
+                    <a:xfrm>
+                      <a:off x="0" y="0"/>
+                      <a:ext cx="5400040" cy="1057910"/>
+                    </a:xfrm>
+                    <a:prstGeom prst="rect">
+                      <a:avLst/>
+                    </a:prstGeom>
+                  </pic:spPr>
+                </pic:pic>
+              </a:graphicData>
+            </a:graphic>
+          </wp:inline>
+        </w:drawing>
+      </w:r>
+    </w:p>
+    <w:p>
+      <w:pPr>
+        <w:rPr>
+          <w:sz w:val="24"/>
+          <w:szCs w:val="24"/>
+        </w:rPr>
+      </w:pPr>
+      <w:r>
+        <w:rPr>
+          <w:sz w:val="24"/>
+          <w:szCs w:val="24"/>
+        </w:rPr>
+        <w:t>El modelo predice la probabilidad de aprobado (1) o desaprobado (0)</w:t>
+      </w:r>
+    </w:p>
+    <w:p>
+      <w:pPr>
+        <w:rPr>
+          <w:sz w:val="24"/>
+          <w:szCs w:val="24"/>
+        </w:rPr>
+      </w:pPr>
+      <w:r>
+        <w:rPr>
+          <w:sz w:val="24"/>
+          <w:szCs w:val="24"/>
+        </w:rPr>
+        <w:t>Positivo= caso bueno(aprobado)</w:t>
+      </w:r>
+    </w:p>
+    <w:p>
+      <w:pPr>
+        <w:rPr>
+          <w:sz w:val="24"/>
+          <w:szCs w:val="24"/>
+        </w:rPr>
+      </w:pPr>
+      <w:r>
+        <w:rPr>
+          <w:sz w:val="24"/>
+          <w:szCs w:val="24"/>
+        </w:rPr>
+        <w:t>Negativo= caso malo (Desaprobado)</w:t>
+      </w:r>
+    </w:p>
+    <w:p>
+      <w:pPr>
+        <w:rPr>
+          <w:sz w:val="24"/>
+          <w:szCs w:val="24"/>
+        </w:rPr>
+      </w:pPr>
+      <w:r>
+        <w:rPr>
+          <w:sz w:val="24"/>
+          <w:szCs w:val="24"/>
+        </w:rPr>
+        <w:t>El numero cuanto mas alejado del 0 este mas influye.</w:t>
+      </w:r>
+    </w:p>
+    <w:p>
+      <w:pPr>
+        <w:rPr>
+          <w:sz w:val="24"/>
+          <w:szCs w:val="24"/>
+        </w:rPr>
+      </w:pPr>
+      <w:r>
+        <w:rPr>
+          <w:sz w:val="24"/>
+          <w:szCs w:val="24"/>
+        </w:rPr>
+        <w:t>Por ejemplo, el trabajo= -0,77 significa que si trabaja es más probable que desapruebe</w:t>
+      </w:r>
+    </w:p>
+    <w:p>
+      <w:pPr>
+        <w:rPr>
+          <w:sz w:val="24"/>
+          <w:szCs w:val="24"/>
+        </w:rPr>
+      </w:pPr>
+      <w:r>
+        <w:rPr>
+          <w:sz w:val="24"/>
+          <w:szCs w:val="24"/>
+        </w:rPr>
+        <w:t>El intercepto indica la tendencia base del modelo cuando todas las variables están en su valor promedio. En este caso, la tendencia inicial es levemente hacia desaprobar.</w:t>
+      </w:r>
+    </w:p>
+    <w:p>
+      <w:pPr>
+        <w:rPr>
+          <w:sz w:val="24"/>
+          <w:szCs w:val="24"/>
+        </w:rPr>
+      </w:pPr>
+    </w:p>
+    <w:p>
+      <w:pPr>
+        <w:rPr>
+          <w:b/>
+          <w:bCs/>
+          <w:sz w:val="36"/>
+          <w:szCs w:val="36"/>
+          <w:u w:val="single"/>
+        </w:rPr>
+      </w:pPr>
+      <w:r>
+        <w:rPr>
+          <w:b/>
+          <w:bCs/>
+          <w:sz w:val="36"/>
+          <w:szCs w:val="36"/>
+          <w:u w:val="single"/>
+        </w:rPr>
+        <w:lastRenderedPageBreak/>
+        <w:t>Overfitting / Underfitting</w:t>
+      </w:r>
+    </w:p>
+    <w:p>
+      <w:pPr>
+        <w:rPr>
+          <w:sz w:val="24"/>
+          <w:szCs w:val="24"/>
+        </w:rPr>
+      </w:pPr>
+      <w:r>
+        <w:rPr>
+          <w:sz w:val="24"/>
+          <w:szCs w:val="24"/>
+        </w:rPr>
+        <w:t>Tres estados posibles de un modelo.</w:t>
+      </w:r>
+    </w:p>
+    <w:p>
+      <w:pPr>
+        <w:rPr>
+          <w:sz w:val="24"/>
+          <w:szCs w:val="24"/>
+        </w:rPr>
+      </w:pPr>
+      <w:r>
+        <w:rPr>
+          <w:sz w:val="24"/>
+          <w:szCs w:val="24"/>
+        </w:rPr>
+        <w:drawing>
+          <wp:inline distT="0" distB="0" distL="0" distR="0" wp14:anchorId="6CB220C3" wp14:editId="089FD6CC">
+            <wp:extent cx="2953162" cy="2410161"/>
+            <wp:effectExtent l="0" t="0" r="0" b="9525"/>
+            <wp:docPr id="24" name="Picture 24"/>
+            <wp:cNvGraphicFramePr>
+              <a:graphicFrameLocks xmlns:a="http://schemas.openxmlformats.org/drawingml/2006/main" noChangeAspect="1"/>
+            </wp:cNvGraphicFramePr>
+            <a:graphic xmlns:a="http://schemas.openxmlformats.org/drawingml/2006/main">
+              <a:graphicData uri="http://schemas.openxmlformats.org/drawingml/2006/picture">
+                <pic:pic xmlns:pic="http://schemas.openxmlformats.org/drawingml/2006/picture">
+                  <pic:nvPicPr>
+                    <pic:cNvPr id="1" name=""/>
+                    <pic:cNvPicPr/>
+                  </pic:nvPicPr>
+                  <pic:blipFill>
+                    <a:blip r:embed="rId28"/>
+                    <a:stretch>
+                      <a:fillRect/>
+                    </a:stretch>
+                  </pic:blipFill>
+                  <pic:spPr>
+                    <a:xfrm>
+                      <a:off x="0" y="0"/>
+                      <a:ext cx="2953162" cy="2410161"/>
+                    </a:xfrm>
+                    <a:prstGeom prst="rect">
+                      <a:avLst/>
+                    </a:prstGeom>
+                  </pic:spPr>
+                </pic:pic>
+              </a:graphicData>
+            </a:graphic>
+          </wp:inline>
+        </w:drawing>
+      </w:r>
+    </w:p>
+    <w:p>
+      <w:pPr>
+        <w:rPr>
+          <w:sz w:val="24"/>
+          <w:szCs w:val="24"/>
+        </w:rPr>
+      </w:pPr>
+      <w:r>
+        <w:rPr>
+          <w:sz w:val="24"/>
+          <w:szCs w:val="24"/>
+        </w:rPr>
+        <w:drawing>
+          <wp:inline distT="0" distB="0" distL="0" distR="0" wp14:anchorId="7CEC7D3E" wp14:editId="178DB5D4">
+            <wp:extent cx="2753109" cy="1733792"/>
+            <wp:effectExtent l="0" t="0" r="9525" b="0"/>
+            <wp:docPr id="25" name="Picture 25"/>
+            <wp:cNvGraphicFramePr>
+              <a:graphicFrameLocks xmlns:a="http://schemas.openxmlformats.org/drawingml/2006/main" noChangeAspect="1"/>
+            </wp:cNvGraphicFramePr>
+            <a:graphic xmlns:a="http://schemas.openxmlformats.org/drawingml/2006/main">
+              <a:graphicData uri="http://schemas.openxmlformats.org/drawingml/2006/picture">
+                <pic:pic xmlns:pic="http://schemas.openxmlformats.org/drawingml/2006/picture">
+                  <pic:nvPicPr>
+                    <pic:cNvPr id="1" name=""/>
+                    <pic:cNvPicPr/>
+                  </pic:nvPicPr>
+                  <pic:blipFill>
+                    <a:blip r:embed="rId29"/>
+                    <a:stretch>
+                      <a:fillRect/>
+                    </a:stretch>
+                  </pic:blipFill>
+                  <pic:spPr>
+                    <a:xfrm>
+                      <a:off x="0" y="0"/>
+                      <a:ext cx="2753109" cy="1733792"/>
+                    </a:xfrm>
+                    <a:prstGeom prst="rect">
+                      <a:avLst/>
+                    </a:prstGeom>
+                  </pic:spPr>
+                </pic:pic>
+              </a:graphicData>
+            </a:graphic>
+          </wp:inline>
+        </w:drawing>
+      </w:r>
+    </w:p>
+    <w:p>
+      <w:pPr>
+        <w:rPr>
+          <w:sz w:val="24"/>
+          <w:szCs w:val="24"/>
+        </w:rPr>
+      </w:pPr>
+      <w:r>
+        <w:rPr>
+          <w:sz w:val="24"/>
+          <w:szCs w:val="24"/>
+        </w:rPr>
+        <w:drawing>
+          <wp:inline distT="0" distB="0" distL="0" distR="0" wp14:anchorId="0F8B82AB" wp14:editId="76208953">
+            <wp:extent cx="4153480" cy="2467319"/>
+            <wp:effectExtent l="0" t="0" r="0" b="0"/>
+            <wp:docPr id="26" name="Picture 26"/>
+            <wp:cNvGraphicFramePr>
+              <a:graphicFrameLocks xmlns:a="http://schemas.openxmlformats.org/drawingml/2006/main" noChangeAspect="1"/>
+            </wp:cNvGraphicFramePr>
+            <a:graphic xmlns:a="http://schemas.openxmlformats.org/drawingml/2006/main">
+              <a:graphicData uri="http://schemas.openxmlformats.org/drawingml/2006/picture">
+                <pic:pic xmlns:pic="http://schemas.openxmlformats.org/drawingml/2006/picture">
+                  <pic:nvPicPr>
+                    <pic:cNvPr id="1" name=""/>
+                    <pic:cNvPicPr/>
+                  </pic:nvPicPr>
+                  <pic:blipFill>
+                    <a:blip r:embed="rId30"/>
+                    <a:stretch>
+                      <a:fillRect/>
+                    </a:stretch>
+                  </pic:blipFill>
+                  <pic:spPr>
+                    <a:xfrm>
+                      <a:off x="0" y="0"/>
+                      <a:ext cx="4153480" cy="2467319"/>
+                    </a:xfrm>
+                    <a:prstGeom prst="rect">
+                      <a:avLst/>
+                    </a:prstGeom>
+                  </pic:spPr>
+                </pic:pic>
+              </a:graphicData>
+            </a:graphic>
+          </wp:inline>
+        </w:drawing>
+      </w:r>
     </w:p>
     <w:sectPr>
       <w:pgSz w:w="11906" w:h="16838"/>

</xml_diff>

<commit_message>
Dia 7: Arboles de decision
</commit_message>
<xml_diff>
--- a/Apuntes.docx
+++ b/Apuntes.docx
@@ -113,13 +113,23 @@
       </w:r>
     </w:p>
     <w:p>
-      <w:r>
-        <w:t>std chica → datos muy parecidos entre sí</w:t>
-      </w:r>
-    </w:p>
-    <w:p>
-      <w:r>
-        <w:t>std grande → datos muy dispersos</w:t>
+      <w:proofErr w:type="spellStart"/>
+      <w:r>
+        <w:t>std</w:t>
+      </w:r>
+      <w:proofErr w:type="spellEnd"/>
+      <w:r>
+        <w:t xml:space="preserve"> chica → datos muy parecidos entre sí</w:t>
+      </w:r>
+    </w:p>
+    <w:p>
+      <w:proofErr w:type="spellStart"/>
+      <w:r>
+        <w:t>std</w:t>
+      </w:r>
+      <w:proofErr w:type="spellEnd"/>
+      <w:r>
+        <w:t xml:space="preserve"> grande → datos muy dispersos</w:t>
       </w:r>
     </w:p>
     <w:p>
@@ -129,12 +139,28 @@
     </w:p>
     <w:p>
       <w:r>
-        <w:t>notas todas entre 7 y 8 → std chica</w:t>
-      </w:r>
-    </w:p>
-    <w:p>
-      <w:r>
-        <w:t>notas entre 2 y 10 → std grande</w:t>
+        <w:t xml:space="preserve">notas todas entre 7 y 8 → </w:t>
+      </w:r>
+      <w:proofErr w:type="spellStart"/>
+      <w:r>
+        <w:t>std</w:t>
+      </w:r>
+      <w:proofErr w:type="spellEnd"/>
+      <w:r>
+        <w:t xml:space="preserve"> chica</w:t>
+      </w:r>
+    </w:p>
+    <w:p>
+      <w:r>
+        <w:t xml:space="preserve">notas entre 2 y 10 → </w:t>
+      </w:r>
+      <w:proofErr w:type="spellStart"/>
+      <w:r>
+        <w:t>std</w:t>
+      </w:r>
+      <w:proofErr w:type="spellEnd"/>
+      <w:r>
+        <w:t xml:space="preserve"> grande</w:t>
       </w:r>
     </w:p>
     <w:p>
@@ -387,8 +413,17 @@
           <w:sz w:val="24"/>
           <w:szCs w:val="24"/>
         </w:rPr>
-        <w:t xml:space="preserve"> → outlier</w:t>
-      </w:r>
+        <w:t xml:space="preserve"> → </w:t>
+      </w:r>
+      <w:proofErr w:type="spellStart"/>
+      <w:r>
+        <w:rPr>
+          <w:sz w:val="24"/>
+          <w:szCs w:val="24"/>
+        </w:rPr>
+        <w:t>outlier</w:t>
+      </w:r>
+      <w:proofErr w:type="spellEnd"/>
     </w:p>
     <w:p>
       <w:pPr>
@@ -633,6 +668,7 @@
       </w:pPr>
     </w:p>
     <w:p>
+      <w:proofErr w:type="spellStart"/>
       <w:r>
         <w:rPr>
           <w:b/>
@@ -643,6 +679,7 @@
         </w:rPr>
         <w:t>Numpy</w:t>
       </w:r>
+      <w:proofErr w:type="spellEnd"/>
       <w:r>
         <w:rPr>
           <w:b/>
@@ -657,7 +694,15 @@
         <w:t xml:space="preserve"> </w:t>
       </w:r>
       <w:r>
-        <w:t>sirve para trabajar con números y arrays.</w:t>
+        <w:t xml:space="preserve">sirve para trabajar con números y </w:t>
+      </w:r>
+      <w:proofErr w:type="spellStart"/>
+      <w:r>
+        <w:t>arrays</w:t>
+      </w:r>
+      <w:proofErr w:type="spellEnd"/>
+      <w:r>
+        <w:t>.</w:t>
       </w:r>
     </w:p>
     <w:p>
@@ -703,6 +748,7 @@
       </w:r>
     </w:p>
     <w:p>
+      <w:proofErr w:type="spellStart"/>
       <w:r>
         <w:rPr>
           <w:b/>
@@ -714,7 +760,19 @@
         <w:t>PANDA:</w:t>
       </w:r>
       <w:r>
-        <w:t>sirve para manejar tablas (DataFrame).</w:t>
+        <w:t>sirve</w:t>
+      </w:r>
+      <w:proofErr w:type="spellEnd"/>
+      <w:r>
+        <w:t xml:space="preserve"> para manejar tablas (</w:t>
+      </w:r>
+      <w:proofErr w:type="spellStart"/>
+      <w:r>
+        <w:t>DataFrame</w:t>
+      </w:r>
+      <w:proofErr w:type="spellEnd"/>
+      <w:r>
+        <w:t>).</w:t>
       </w:r>
     </w:p>
     <w:p>
@@ -812,6 +870,7 @@
           <w:u w:val="single"/>
         </w:rPr>
       </w:pPr>
+      <w:proofErr w:type="spellStart"/>
       <w:r>
         <w:rPr>
           <w:b/>
@@ -832,20 +891,37 @@
         </w:rPr>
         <w:t>cikit-learn</w:t>
       </w:r>
-    </w:p>
-    <w:p>
-      <w:pPr>
-        <w:rPr>
-          <w:sz w:val="24"/>
-          <w:szCs w:val="24"/>
-        </w:rPr>
-      </w:pPr>
-      <w:r>
-        <w:rPr>
-          <w:sz w:val="24"/>
-          <w:szCs w:val="24"/>
-        </w:rPr>
-        <w:t>es una librería de Python para Machine Learning clásico.</w:t>
+      <w:proofErr w:type="spellEnd"/>
+    </w:p>
+    <w:p>
+      <w:pPr>
+        <w:rPr>
+          <w:sz w:val="24"/>
+          <w:szCs w:val="24"/>
+        </w:rPr>
+      </w:pPr>
+      <w:r>
+        <w:rPr>
+          <w:sz w:val="24"/>
+          <w:szCs w:val="24"/>
+        </w:rPr>
+        <w:t xml:space="preserve">es una librería de Python para Machine </w:t>
+      </w:r>
+      <w:proofErr w:type="spellStart"/>
+      <w:r>
+        <w:rPr>
+          <w:sz w:val="24"/>
+          <w:szCs w:val="24"/>
+        </w:rPr>
+        <w:t>Learning</w:t>
+      </w:r>
+      <w:proofErr w:type="spellEnd"/>
+      <w:r>
+        <w:rPr>
+          <w:sz w:val="24"/>
+          <w:szCs w:val="24"/>
+        </w:rPr>
+        <w:t xml:space="preserve"> clásico.</w:t>
       </w:r>
     </w:p>
     <w:p>
@@ -871,7 +947,29 @@
           <w:szCs w:val="24"/>
           <w:u w:val="single"/>
         </w:rPr>
-        <w:t>QUÉ TRAE scikit-learn (lo importante)</w:t>
+        <w:t xml:space="preserve">QUÉ TRAE </w:t>
+      </w:r>
+      <w:proofErr w:type="spellStart"/>
+      <w:r>
+        <w:rPr>
+          <w:b/>
+          <w:bCs/>
+          <w:sz w:val="24"/>
+          <w:szCs w:val="24"/>
+          <w:u w:val="single"/>
+        </w:rPr>
+        <w:t>scikit-learn</w:t>
+      </w:r>
+      <w:proofErr w:type="spellEnd"/>
+      <w:r>
+        <w:rPr>
+          <w:b/>
+          <w:bCs/>
+          <w:sz w:val="24"/>
+          <w:szCs w:val="24"/>
+          <w:u w:val="single"/>
+        </w:rPr>
+        <w:t xml:space="preserve"> (lo importante)</w:t>
       </w:r>
     </w:p>
     <w:p>
@@ -1122,12 +1220,21 @@
           <w:szCs w:val="24"/>
         </w:rPr>
       </w:pPr>
-      <w:r>
-        <w:rPr>
-          <w:sz w:val="24"/>
-          <w:szCs w:val="24"/>
-        </w:rPr>
-        <w:t>LogisticRegression → clasificación</w:t>
+      <w:proofErr w:type="spellStart"/>
+      <w:r>
+        <w:rPr>
+          <w:sz w:val="24"/>
+          <w:szCs w:val="24"/>
+        </w:rPr>
+        <w:t>LogisticRegression</w:t>
+      </w:r>
+      <w:proofErr w:type="spellEnd"/>
+      <w:r>
+        <w:rPr>
+          <w:sz w:val="24"/>
+          <w:szCs w:val="24"/>
+        </w:rPr>
+        <w:t xml:space="preserve"> → clasificación</w:t>
       </w:r>
     </w:p>
     <w:p>
@@ -1160,12 +1267,21 @@
           <w:szCs w:val="24"/>
         </w:rPr>
       </w:pPr>
-      <w:r>
-        <w:rPr>
-          <w:sz w:val="24"/>
-          <w:szCs w:val="24"/>
-        </w:rPr>
-        <w:t>Random Forest</w:t>
+      <w:proofErr w:type="spellStart"/>
+      <w:r>
+        <w:rPr>
+          <w:sz w:val="24"/>
+          <w:szCs w:val="24"/>
+        </w:rPr>
+        <w:t>Random</w:t>
+      </w:r>
+      <w:proofErr w:type="spellEnd"/>
+      <w:r>
+        <w:rPr>
+          <w:sz w:val="24"/>
+          <w:szCs w:val="24"/>
+        </w:rPr>
+        <w:t xml:space="preserve"> Forest</w:t>
       </w:r>
     </w:p>
     <w:p>
@@ -1811,7 +1927,27 @@
           <w:szCs w:val="24"/>
           <w:lang w:eastAsia="es-AR"/>
         </w:rPr>
-        <w:t>(scikit-learn también hace esto)</w:t>
+        <w:t>(</w:t>
+      </w:r>
+      <w:proofErr w:type="spellStart"/>
+      <w:r>
+        <w:rPr>
+          <w:rFonts w:eastAsia="Times New Roman" w:cstheme="minorHAnsi"/>
+          <w:sz w:val="24"/>
+          <w:szCs w:val="24"/>
+          <w:lang w:eastAsia="es-AR"/>
+        </w:rPr>
+        <w:t>scikit-learn</w:t>
+      </w:r>
+      <w:proofErr w:type="spellEnd"/>
+      <w:r>
+        <w:rPr>
+          <w:rFonts w:eastAsia="Times New Roman" w:cstheme="minorHAnsi"/>
+          <w:sz w:val="24"/>
+          <w:szCs w:val="24"/>
+          <w:lang w:eastAsia="es-AR"/>
+        </w:rPr>
+        <w:t xml:space="preserve"> también hace esto)</w:t>
       </w:r>
     </w:p>
     <w:p>
@@ -1876,6 +2012,7 @@
           <w:lang w:eastAsia="es-AR"/>
         </w:rPr>
       </w:pPr>
+      <w:proofErr w:type="spellStart"/>
       <w:r>
         <w:rPr>
           <w:rFonts w:eastAsia="Times New Roman" w:cstheme="minorHAnsi"/>
@@ -1883,8 +2020,29 @@
           <w:szCs w:val="24"/>
           <w:lang w:eastAsia="es-AR"/>
         </w:rPr>
-        <w:t>one-hot encoding</w:t>
-      </w:r>
+        <w:t>one-hot</w:t>
+      </w:r>
+      <w:proofErr w:type="spellEnd"/>
+      <w:r>
+        <w:rPr>
+          <w:rFonts w:eastAsia="Times New Roman" w:cstheme="minorHAnsi"/>
+          <w:sz w:val="24"/>
+          <w:szCs w:val="24"/>
+          <w:lang w:eastAsia="es-AR"/>
+        </w:rPr>
+        <w:t xml:space="preserve"> </w:t>
+      </w:r>
+      <w:proofErr w:type="spellStart"/>
+      <w:r>
+        <w:rPr>
+          <w:rFonts w:eastAsia="Times New Roman" w:cstheme="minorHAnsi"/>
+          <w:sz w:val="24"/>
+          <w:szCs w:val="24"/>
+          <w:lang w:eastAsia="es-AR"/>
+        </w:rPr>
+        <w:t>encoding</w:t>
+      </w:r>
+      <w:proofErr w:type="spellEnd"/>
     </w:p>
     <w:p>
       <w:pPr>
@@ -2699,15 +2857,27 @@
         </w:rPr>
         <w:t xml:space="preserve"> </w:t>
       </w:r>
-      <w:r>
-        <w:rPr>
-          <w:b/>
-          <w:bCs/>
-          <w:sz w:val="24"/>
-          <w:szCs w:val="24"/>
-          <w:u w:val="single"/>
-        </w:rPr>
-        <w:t xml:space="preserve">Accuracy </w:t>
+      <w:proofErr w:type="spellStart"/>
+      <w:r>
+        <w:rPr>
+          <w:b/>
+          <w:bCs/>
+          <w:sz w:val="24"/>
+          <w:szCs w:val="24"/>
+          <w:u w:val="single"/>
+        </w:rPr>
+        <w:t>Accuracy</w:t>
+      </w:r>
+      <w:proofErr w:type="spellEnd"/>
+      <w:r>
+        <w:rPr>
+          <w:b/>
+          <w:bCs/>
+          <w:sz w:val="24"/>
+          <w:szCs w:val="24"/>
+          <w:u w:val="single"/>
+        </w:rPr>
+        <w:t xml:space="preserve"> </w:t>
       </w:r>
     </w:p>
     <w:p>
@@ -2846,7 +3016,29 @@
           <w:szCs w:val="24"/>
           <w:u w:val="single"/>
         </w:rPr>
-        <w:t>Precisión (precision)</w:t>
+        <w:t>Precisión (</w:t>
+      </w:r>
+      <w:proofErr w:type="spellStart"/>
+      <w:r>
+        <w:rPr>
+          <w:b/>
+          <w:bCs/>
+          <w:sz w:val="24"/>
+          <w:szCs w:val="24"/>
+          <w:u w:val="single"/>
+        </w:rPr>
+        <w:t>precision</w:t>
+      </w:r>
+      <w:proofErr w:type="spellEnd"/>
+      <w:r>
+        <w:rPr>
+          <w:b/>
+          <w:bCs/>
+          <w:sz w:val="24"/>
+          <w:szCs w:val="24"/>
+          <w:u w:val="single"/>
+        </w:rPr>
+        <w:t>)</w:t>
       </w:r>
     </w:p>
     <w:p>
@@ -2943,7 +3135,27 @@
           <w:sz w:val="24"/>
           <w:szCs w:val="24"/>
         </w:rPr>
-        <w:t>no querés falsos aprobados</w:t>
+        <w:t xml:space="preserve">no </w:t>
+      </w:r>
+      <w:proofErr w:type="spellStart"/>
+      <w:r>
+        <w:rPr>
+          <w:b/>
+          <w:bCs/>
+          <w:sz w:val="24"/>
+          <w:szCs w:val="24"/>
+        </w:rPr>
+        <w:t>querés</w:t>
+      </w:r>
+      <w:proofErr w:type="spellEnd"/>
+      <w:r>
+        <w:rPr>
+          <w:b/>
+          <w:bCs/>
+          <w:sz w:val="24"/>
+          <w:szCs w:val="24"/>
+        </w:rPr>
+        <w:t xml:space="preserve"> falsos aprobados</w:t>
       </w:r>
       <w:r>
         <w:rPr>
@@ -3035,6 +3247,7 @@
         </w:rPr>
         <w:t xml:space="preserve"> </w:t>
       </w:r>
+      <w:proofErr w:type="spellStart"/>
       <w:r>
         <w:rPr>
           <w:b/>
@@ -3045,6 +3258,7 @@
         </w:rPr>
         <w:t>Recall</w:t>
       </w:r>
+      <w:proofErr w:type="spellEnd"/>
     </w:p>
     <w:p>
       <w:pPr>
@@ -3140,7 +3354,27 @@
           <w:sz w:val="24"/>
           <w:szCs w:val="24"/>
         </w:rPr>
-        <w:t>no querés dejar gente afuera injustamente</w:t>
+        <w:t xml:space="preserve">no </w:t>
+      </w:r>
+      <w:proofErr w:type="spellStart"/>
+      <w:r>
+        <w:rPr>
+          <w:b/>
+          <w:bCs/>
+          <w:sz w:val="24"/>
+          <w:szCs w:val="24"/>
+        </w:rPr>
+        <w:t>querés</w:t>
+      </w:r>
+      <w:proofErr w:type="spellEnd"/>
+      <w:r>
+        <w:rPr>
+          <w:b/>
+          <w:bCs/>
+          <w:sz w:val="24"/>
+          <w:szCs w:val="24"/>
+        </w:rPr>
+        <w:t xml:space="preserve"> dejar gente afuera injustamente</w:t>
       </w:r>
       <w:r>
         <w:rPr>
@@ -3204,8 +3438,17 @@
           <w:sz w:val="24"/>
           <w:szCs w:val="24"/>
         </w:rPr>
-        <w:t>Balance entre precisión y recall</w:t>
-      </w:r>
+        <w:t xml:space="preserve">Balance entre precisión y </w:t>
+      </w:r>
+      <w:proofErr w:type="spellStart"/>
+      <w:r>
+        <w:rPr>
+          <w:sz w:val="24"/>
+          <w:szCs w:val="24"/>
+        </w:rPr>
+        <w:t>recall</w:t>
+      </w:r>
+      <w:proofErr w:type="spellEnd"/>
     </w:p>
     <w:p>
       <w:pPr>
@@ -3350,21 +3593,7 @@
           <w:sz w:val="24"/>
           <w:szCs w:val="24"/>
         </w:rPr>
-        <w:t>probas</w:t>
-      </w:r>
-      <w:r>
-        <w:rPr>
-          <w:sz w:val="24"/>
-          <w:szCs w:val="24"/>
-        </w:rPr>
-        <w:t xml:space="preserve"> 5 </w:t>
-      </w:r>
-      <w:r>
-        <w:rPr>
-          <w:sz w:val="24"/>
-          <w:szCs w:val="24"/>
-        </w:rPr>
-        <w:t>veces</w:t>
+        <w:t>probas 5 veces</w:t>
       </w:r>
       <w:r>
         <w:rPr>
@@ -3378,28 +3607,7 @@
           <w:sz w:val="24"/>
           <w:szCs w:val="24"/>
         </w:rPr>
-        <w:t xml:space="preserve"> cada</w:t>
-      </w:r>
-      <w:r>
-        <w:rPr>
-          <w:sz w:val="24"/>
-          <w:szCs w:val="24"/>
-        </w:rPr>
-        <w:t xml:space="preserve"> vez con un </w:t>
-      </w:r>
-      <w:r>
-        <w:rPr>
-          <w:sz w:val="24"/>
-          <w:szCs w:val="24"/>
-        </w:rPr>
-        <w:t>Split</w:t>
-      </w:r>
-      <w:r>
-        <w:rPr>
-          <w:sz w:val="24"/>
-          <w:szCs w:val="24"/>
-        </w:rPr>
-        <w:t xml:space="preserve"> distinto</w:t>
+        <w:t xml:space="preserve"> cada vez con un Split distinto</w:t>
       </w:r>
       <w:r>
         <w:rPr>
@@ -3413,21 +3621,7 @@
           <w:sz w:val="24"/>
           <w:szCs w:val="24"/>
         </w:rPr>
-        <w:t xml:space="preserve">y después </w:t>
-      </w:r>
-      <w:r>
-        <w:rPr>
-          <w:sz w:val="24"/>
-          <w:szCs w:val="24"/>
-        </w:rPr>
-        <w:t>miras</w:t>
-      </w:r>
-      <w:r>
-        <w:rPr>
-          <w:sz w:val="24"/>
-          <w:szCs w:val="24"/>
-        </w:rPr>
-        <w:t xml:space="preserve"> el promedio</w:t>
+        <w:t>y después miras el promedio</w:t>
       </w:r>
     </w:p>
     <w:p>
@@ -3468,6 +3662,7 @@
       </w:pPr>
       <w:r>
         <w:rPr>
+          <w:noProof/>
           <w:sz w:val="24"/>
           <w:szCs w:val="24"/>
         </w:rPr>
@@ -3565,7 +3760,23 @@
           <w:sz w:val="24"/>
           <w:szCs w:val="24"/>
         </w:rPr>
-        <w:t>El numero cuanto mas alejado del 0 este mas influye.</w:t>
+        <w:t xml:space="preserve">El numero cuanto </w:t>
+      </w:r>
+      <w:proofErr w:type="spellStart"/>
+      <w:r>
+        <w:rPr>
+          <w:sz w:val="24"/>
+          <w:szCs w:val="24"/>
+        </w:rPr>
+        <w:t>mas</w:t>
+      </w:r>
+      <w:proofErr w:type="spellEnd"/>
+      <w:r>
+        <w:rPr>
+          <w:sz w:val="24"/>
+          <w:szCs w:val="24"/>
+        </w:rPr>
+        <w:t xml:space="preserve"> alejado del 0 este mas influye.</w:t>
       </w:r>
     </w:p>
     <w:p>
@@ -3616,6 +3827,7 @@
           <w:u w:val="single"/>
         </w:rPr>
       </w:pPr>
+      <w:proofErr w:type="spellStart"/>
       <w:r>
         <w:rPr>
           <w:b/>
@@ -3625,8 +3837,31 @@
           <w:u w:val="single"/>
         </w:rPr>
         <w:lastRenderedPageBreak/>
-        <w:t>Overfitting / Underfitting</w:t>
-      </w:r>
+        <w:t>Overfitting</w:t>
+      </w:r>
+      <w:proofErr w:type="spellEnd"/>
+      <w:r>
+        <w:rPr>
+          <w:b/>
+          <w:bCs/>
+          <w:sz w:val="36"/>
+          <w:szCs w:val="36"/>
+          <w:u w:val="single"/>
+        </w:rPr>
+        <w:t xml:space="preserve"> / </w:t>
+      </w:r>
+      <w:proofErr w:type="spellStart"/>
+      <w:r>
+        <w:rPr>
+          <w:b/>
+          <w:bCs/>
+          <w:sz w:val="36"/>
+          <w:szCs w:val="36"/>
+          <w:u w:val="single"/>
+        </w:rPr>
+        <w:t>Underfitting</w:t>
+      </w:r>
+      <w:proofErr w:type="spellEnd"/>
     </w:p>
     <w:p>
       <w:pPr>
@@ -3652,6 +3887,7 @@
       </w:pPr>
       <w:r>
         <w:rPr>
+          <w:noProof/>
           <w:sz w:val="24"/>
           <w:szCs w:val="24"/>
         </w:rPr>
@@ -3701,6 +3937,7 @@
       </w:pPr>
       <w:r>
         <w:rPr>
+          <w:noProof/>
           <w:sz w:val="24"/>
           <w:szCs w:val="24"/>
         </w:rPr>
@@ -3750,6 +3987,7 @@
       </w:pPr>
       <w:r>
         <w:rPr>
+          <w:noProof/>
           <w:sz w:val="24"/>
           <w:szCs w:val="24"/>
         </w:rPr>
@@ -3789,6 +4027,395 @@
           </wp:inline>
         </w:drawing>
       </w:r>
+    </w:p>
+    <w:p>
+      <w:pPr>
+        <w:rPr>
+          <w:b/>
+          <w:bCs/>
+          <w:sz w:val="32"/>
+          <w:szCs w:val="32"/>
+          <w:u w:val="single"/>
+        </w:rPr>
+      </w:pPr>
+    </w:p>
+    <w:p>
+      <w:pPr>
+        <w:rPr>
+          <w:b/>
+          <w:bCs/>
+          <w:sz w:val="32"/>
+          <w:szCs w:val="32"/>
+          <w:u w:val="single"/>
+        </w:rPr>
+      </w:pPr>
+    </w:p>
+    <w:p>
+      <w:pPr>
+        <w:rPr>
+          <w:b/>
+          <w:bCs/>
+          <w:sz w:val="32"/>
+          <w:szCs w:val="32"/>
+          <w:u w:val="single"/>
+        </w:rPr>
+      </w:pPr>
+    </w:p>
+    <w:p>
+      <w:proofErr w:type="spellStart"/>
+      <w:r>
+        <w:rPr>
+          <w:b/>
+          <w:bCs/>
+          <w:sz w:val="32"/>
+          <w:szCs w:val="32"/>
+          <w:u w:val="single"/>
+        </w:rPr>
+        <w:lastRenderedPageBreak/>
+        <w:t>Matplotlib</w:t>
+      </w:r>
+      <w:proofErr w:type="spellEnd"/>
+      <w:r>
+        <w:rPr>
+          <w:sz w:val="24"/>
+          <w:szCs w:val="24"/>
+        </w:rPr>
+        <w:t xml:space="preserve">: </w:t>
+      </w:r>
+      <w:r>
+        <w:t>E</w:t>
+      </w:r>
+      <w:r>
+        <w:t>s la librería de gráficos</w:t>
+      </w:r>
+    </w:p>
+    <w:p>
+      <w:pPr>
+        <w:rPr>
+          <w:sz w:val="24"/>
+          <w:szCs w:val="24"/>
+        </w:rPr>
+      </w:pPr>
+      <w:r>
+        <w:rPr>
+          <w:sz w:val="24"/>
+          <w:szCs w:val="24"/>
+        </w:rPr>
+        <w:drawing>
+          <wp:inline distT="0" distB="0" distL="0" distR="0" wp14:anchorId="490AFA02" wp14:editId="00726683">
+            <wp:extent cx="5400040" cy="2580005"/>
+            <wp:effectExtent l="0" t="0" r="0" b="0"/>
+            <wp:docPr id="27" name="Picture 27"/>
+            <wp:cNvGraphicFramePr>
+              <a:graphicFrameLocks xmlns:a="http://schemas.openxmlformats.org/drawingml/2006/main" noChangeAspect="1"/>
+            </wp:cNvGraphicFramePr>
+            <a:graphic xmlns:a="http://schemas.openxmlformats.org/drawingml/2006/main">
+              <a:graphicData uri="http://schemas.openxmlformats.org/drawingml/2006/picture">
+                <pic:pic xmlns:pic="http://schemas.openxmlformats.org/drawingml/2006/picture">
+                  <pic:nvPicPr>
+                    <pic:cNvPr id="1" name=""/>
+                    <pic:cNvPicPr/>
+                  </pic:nvPicPr>
+                  <pic:blipFill>
+                    <a:blip r:embed="rId31"/>
+                    <a:stretch>
+                      <a:fillRect/>
+                    </a:stretch>
+                  </pic:blipFill>
+                  <pic:spPr>
+                    <a:xfrm>
+                      <a:off x="0" y="0"/>
+                      <a:ext cx="5400040" cy="2580005"/>
+                    </a:xfrm>
+                    <a:prstGeom prst="rect">
+                      <a:avLst/>
+                    </a:prstGeom>
+                  </pic:spPr>
+                </pic:pic>
+              </a:graphicData>
+            </a:graphic>
+          </wp:inline>
+        </w:drawing>
+      </w:r>
+    </w:p>
+    <w:p>
+      <w:pPr>
+        <w:rPr>
+          <w:sz w:val="24"/>
+          <w:szCs w:val="24"/>
+          <w:u w:val="single"/>
+        </w:rPr>
+      </w:pPr>
+      <w:r>
+        <w:rPr>
+          <w:sz w:val="24"/>
+          <w:szCs w:val="24"/>
+          <w:u w:val="single"/>
+        </w:rPr>
+        <w:t>Conceptos:</w:t>
+      </w:r>
+    </w:p>
+    <w:p>
+      <w:pPr>
+        <w:rPr>
+          <w:sz w:val="24"/>
+          <w:szCs w:val="24"/>
+        </w:rPr>
+      </w:pPr>
+      <w:r>
+        <w:rPr>
+          <w:sz w:val="24"/>
+          <w:szCs w:val="24"/>
+        </w:rPr>
+        <w:t>Gini:</w:t>
+      </w:r>
+      <w:r>
+        <w:t xml:space="preserve"> </w:t>
+      </w:r>
+      <w:r>
+        <w:rPr>
+          <w:sz w:val="24"/>
+          <w:szCs w:val="24"/>
+        </w:rPr>
+        <w:t>M</w:t>
+      </w:r>
+      <w:r>
+        <w:rPr>
+          <w:sz w:val="24"/>
+          <w:szCs w:val="24"/>
+        </w:rPr>
+        <w:t>ide qué tan mezcladas están las clases en ese nodo</w:t>
+      </w:r>
+      <w:r>
+        <w:rPr>
+          <w:sz w:val="24"/>
+          <w:szCs w:val="24"/>
+        </w:rPr>
+        <w:t>, se fija si hay confusión o no</w:t>
+      </w:r>
+      <w:r>
+        <w:rPr>
+          <w:sz w:val="24"/>
+          <w:szCs w:val="24"/>
+        </w:rPr>
+        <w:t>, se fija cuantos aprobados y desaprobados hay en este caso, 3 desaprobados y 4 aprobados = Gini 0.49, 0 desaprobados y 2 aprobados = Gini 0.0.</w:t>
+      </w:r>
+    </w:p>
+    <w:p>
+      <w:pPr>
+        <w:rPr>
+          <w:sz w:val="24"/>
+          <w:szCs w:val="24"/>
+        </w:rPr>
+      </w:pPr>
+      <w:r>
+        <w:rPr>
+          <w:sz w:val="24"/>
+          <w:szCs w:val="24"/>
+        </w:rPr>
+        <w:drawing>
+          <wp:inline distT="0" distB="0" distL="0" distR="0" wp14:anchorId="1811E726" wp14:editId="254468E5">
+            <wp:extent cx="5400040" cy="2534285"/>
+            <wp:effectExtent l="0" t="0" r="0" b="0"/>
+            <wp:docPr id="28" name="Picture 28"/>
+            <wp:cNvGraphicFramePr>
+              <a:graphicFrameLocks xmlns:a="http://schemas.openxmlformats.org/drawingml/2006/main" noChangeAspect="1"/>
+            </wp:cNvGraphicFramePr>
+            <a:graphic xmlns:a="http://schemas.openxmlformats.org/drawingml/2006/main">
+              <a:graphicData uri="http://schemas.openxmlformats.org/drawingml/2006/picture">
+                <pic:pic xmlns:pic="http://schemas.openxmlformats.org/drawingml/2006/picture">
+                  <pic:nvPicPr>
+                    <pic:cNvPr id="1" name=""/>
+                    <pic:cNvPicPr/>
+                  </pic:nvPicPr>
+                  <pic:blipFill>
+                    <a:blip r:embed="rId32"/>
+                    <a:stretch>
+                      <a:fillRect/>
+                    </a:stretch>
+                  </pic:blipFill>
+                  <pic:spPr>
+                    <a:xfrm>
+                      <a:off x="0" y="0"/>
+                      <a:ext cx="5400040" cy="2534285"/>
+                    </a:xfrm>
+                    <a:prstGeom prst="rect">
+                      <a:avLst/>
+                    </a:prstGeom>
+                  </pic:spPr>
+                </pic:pic>
+              </a:graphicData>
+            </a:graphic>
+          </wp:inline>
+        </w:drawing>
+      </w:r>
+    </w:p>
+    <w:p>
+      <w:r>
+        <w:rPr>
+          <w:sz w:val="24"/>
+          <w:szCs w:val="24"/>
+        </w:rPr>
+        <w:t xml:space="preserve"> Simples:</w:t>
+      </w:r>
+      <w:r>
+        <w:t xml:space="preserve"> </w:t>
+      </w:r>
+      <w:r>
+        <w:t>cantidad de datos que llegan a ese nod</w:t>
+      </w:r>
+      <w:r>
+        <w:t>o.</w:t>
+      </w:r>
+    </w:p>
+    <w:p>
+      <w:proofErr w:type="spellStart"/>
+      <w:r>
+        <w:t>Value</w:t>
+      </w:r>
+      <w:proofErr w:type="spellEnd"/>
+      <w:r>
+        <w:t>: el numero de la izquierda desaprobados, el de la derecha aprobados.</w:t>
+      </w:r>
+    </w:p>
+    <w:p>
+      <w:pPr>
+        <w:rPr>
+          <w:sz w:val="24"/>
+          <w:szCs w:val="24"/>
+          <w:u w:val="single"/>
+        </w:rPr>
+      </w:pPr>
+      <w:r>
+        <w:rPr>
+          <w:sz w:val="24"/>
+          <w:szCs w:val="24"/>
+          <w:u w:val="single"/>
+        </w:rPr>
+        <w:t>Como se lee:</w:t>
+      </w:r>
+    </w:p>
+    <w:p>
+      <w:pPr>
+        <w:rPr>
+          <w:sz w:val="24"/>
+          <w:szCs w:val="24"/>
+        </w:rPr>
+      </w:pPr>
+      <w:r>
+        <w:rPr>
+          <w:sz w:val="24"/>
+          <w:szCs w:val="24"/>
+        </w:rPr>
+        <w:t xml:space="preserve">De arriba hacia abajo, el primer </w:t>
+      </w:r>
+      <w:r>
+        <w:rPr>
+          <w:sz w:val="24"/>
+          <w:szCs w:val="24"/>
+        </w:rPr>
+        <w:t>cuadrado (</w:t>
+      </w:r>
+      <w:r>
+        <w:rPr>
+          <w:sz w:val="24"/>
+          <w:szCs w:val="24"/>
+        </w:rPr>
+        <w:t xml:space="preserve">Nodo) dice edad&lt;=22.5? si es verdadero va la rama de </w:t>
+      </w:r>
+      <w:r>
+        <w:rPr>
+          <w:sz w:val="24"/>
+          <w:szCs w:val="24"/>
+        </w:rPr>
+        <w:t>true (</w:t>
+      </w:r>
+      <w:r>
+        <w:rPr>
+          <w:sz w:val="24"/>
+          <w:szCs w:val="24"/>
+        </w:rPr>
+        <w:t xml:space="preserve">la de la izquierda), la rama izquierda dice que </w:t>
+      </w:r>
+      <w:r>
+        <w:rPr>
+          <w:sz w:val="24"/>
+          <w:szCs w:val="24"/>
+        </w:rPr>
+        <w:t xml:space="preserve">de 2 aprobaron los 2 así que asume que si </w:t>
+      </w:r>
+      <w:proofErr w:type="spellStart"/>
+      <w:r>
+        <w:rPr>
+          <w:sz w:val="24"/>
+          <w:szCs w:val="24"/>
+        </w:rPr>
+        <w:t>tenes</w:t>
+      </w:r>
+      <w:proofErr w:type="spellEnd"/>
+      <w:r>
+        <w:rPr>
+          <w:sz w:val="24"/>
+          <w:szCs w:val="24"/>
+        </w:rPr>
+        <w:t xml:space="preserve"> mas de 22.5 años </w:t>
+      </w:r>
+      <w:proofErr w:type="spellStart"/>
+      <w:r>
+        <w:rPr>
+          <w:sz w:val="24"/>
+          <w:szCs w:val="24"/>
+        </w:rPr>
+        <w:t>aprobas</w:t>
+      </w:r>
+      <w:proofErr w:type="spellEnd"/>
+      <w:r>
+        <w:rPr>
+          <w:sz w:val="24"/>
+          <w:szCs w:val="24"/>
+        </w:rPr>
+        <w:t xml:space="preserve">. En la de rama derecha de false ahora pregunta altura&lt;=1.79? si es verdad rama izquierda sino rama derecha, la rama izquierda asume que si </w:t>
+      </w:r>
+      <w:proofErr w:type="spellStart"/>
+      <w:r>
+        <w:rPr>
+          <w:sz w:val="24"/>
+          <w:szCs w:val="24"/>
+        </w:rPr>
+        <w:t>medis</w:t>
+      </w:r>
+      <w:proofErr w:type="spellEnd"/>
+      <w:r>
+        <w:rPr>
+          <w:sz w:val="24"/>
+          <w:szCs w:val="24"/>
+        </w:rPr>
+        <w:t xml:space="preserve"> menos de 1.79 </w:t>
+      </w:r>
+      <w:proofErr w:type="spellStart"/>
+      <w:r>
+        <w:rPr>
+          <w:sz w:val="24"/>
+          <w:szCs w:val="24"/>
+        </w:rPr>
+        <w:t>desaprobas</w:t>
+      </w:r>
+      <w:proofErr w:type="spellEnd"/>
+      <w:r>
+        <w:rPr>
+          <w:sz w:val="24"/>
+          <w:szCs w:val="24"/>
+        </w:rPr>
+        <w:t xml:space="preserve"> y la derecha lo contrario.</w:t>
+      </w:r>
+    </w:p>
+    <w:p>
+      <w:pPr>
+        <w:rPr>
+          <w:sz w:val="24"/>
+          <w:szCs w:val="24"/>
+        </w:rPr>
+      </w:pPr>
     </w:p>
     <w:sectPr>
       <w:pgSz w:w="11906" w:h="16838"/>

</xml_diff>

<commit_message>
Dia 8: Random Forest
</commit_message>
<xml_diff>
--- a/Apuntes.docx
+++ b/Apuntes.docx
@@ -12,6 +12,7 @@
           <w:u w:val="single"/>
         </w:rPr>
       </w:pPr>
+      <w:proofErr w:type="gramStart"/>
       <w:r>
         <w:rPr>
           <w:b/>
@@ -20,7 +21,18 @@
           <w:szCs w:val="32"/>
           <w:u w:val="single"/>
         </w:rPr>
-        <w:t>STD(Desviación estándar)</w:t>
+        <w:t>STD(</w:t>
+      </w:r>
+      <w:proofErr w:type="gramEnd"/>
+      <w:r>
+        <w:rPr>
+          <w:b/>
+          <w:bCs/>
+          <w:sz w:val="32"/>
+          <w:szCs w:val="32"/>
+          <w:u w:val="single"/>
+        </w:rPr>
+        <w:t>Desviación estándar)</w:t>
       </w:r>
     </w:p>
     <w:p>
@@ -356,7 +368,15 @@
           <w:sz w:val="24"/>
           <w:szCs w:val="24"/>
         </w:rPr>
-        <w:t xml:space="preserve"> 2</w:t>
+        <w:t xml:space="preserve"> </w:t>
+      </w:r>
+      <w:proofErr w:type="gramStart"/>
+      <w:r>
+        <w:rPr>
+          <w:sz w:val="24"/>
+          <w:szCs w:val="24"/>
+        </w:rPr>
+        <w:t>2</w:t>
       </w:r>
       <w:r>
         <w:rPr>
@@ -370,7 +390,15 @@
           <w:sz w:val="24"/>
           <w:szCs w:val="24"/>
         </w:rPr>
-        <w:t>→ dato raro</w:t>
+        <w:t>→</w:t>
+      </w:r>
+      <w:proofErr w:type="gramEnd"/>
+      <w:r>
+        <w:rPr>
+          <w:sz w:val="24"/>
+          <w:szCs w:val="24"/>
+        </w:rPr>
+        <w:t xml:space="preserve"> dato raro</w:t>
       </w:r>
     </w:p>
     <w:p>
@@ -749,6 +777,7 @@
     </w:p>
     <w:p>
       <w:proofErr w:type="spellStart"/>
+      <w:proofErr w:type="gramStart"/>
       <w:r>
         <w:rPr>
           <w:b/>
@@ -763,6 +792,7 @@
         <w:t>sirve</w:t>
       </w:r>
       <w:proofErr w:type="spellEnd"/>
+      <w:proofErr w:type="gramEnd"/>
       <w:r>
         <w:t xml:space="preserve"> para manejar tablas (</w:t>
       </w:r>
@@ -4083,21 +4113,19 @@
         <w:t xml:space="preserve">: </w:t>
       </w:r>
       <w:r>
-        <w:t>E</w:t>
-      </w:r>
-      <w:r>
-        <w:t>s la librería de gráficos</w:t>
-      </w:r>
-    </w:p>
-    <w:p>
-      <w:pPr>
-        <w:rPr>
-          <w:sz w:val="24"/>
-          <w:szCs w:val="24"/>
-        </w:rPr>
-      </w:pPr>
-      <w:r>
-        <w:rPr>
+        <w:t>Es la librería de gráficos</w:t>
+      </w:r>
+    </w:p>
+    <w:p>
+      <w:pPr>
+        <w:rPr>
+          <w:sz w:val="24"/>
+          <w:szCs w:val="24"/>
+        </w:rPr>
+      </w:pPr>
+      <w:r>
+        <w:rPr>
+          <w:noProof/>
           <w:sz w:val="24"/>
           <w:szCs w:val="24"/>
         </w:rPr>
@@ -4210,6 +4238,7 @@
       </w:pPr>
       <w:r>
         <w:rPr>
+          <w:noProof/>
           <w:sz w:val="24"/>
           <w:szCs w:val="24"/>
         </w:rPr>
@@ -4259,90 +4288,119 @@
         <w:t xml:space="preserve"> Simples:</w:t>
       </w:r>
       <w:r>
+        <w:t xml:space="preserve"> cantidad de datos que llegan a ese nod</w:t>
+      </w:r>
+      <w:r>
+        <w:t>o.</w:t>
+      </w:r>
+    </w:p>
+    <w:p>
+      <w:proofErr w:type="spellStart"/>
+      <w:r>
+        <w:t>Value</w:t>
+      </w:r>
+      <w:proofErr w:type="spellEnd"/>
+      <w:r>
+        <w:t>: el numero de la izquierda desaprobados, el de la derecha aprobados.</w:t>
+      </w:r>
+    </w:p>
+    <w:p>
+      <w:pPr>
+        <w:rPr>
+          <w:sz w:val="24"/>
+          <w:szCs w:val="24"/>
+          <w:u w:val="single"/>
+        </w:rPr>
+      </w:pPr>
+      <w:r>
+        <w:rPr>
+          <w:sz w:val="24"/>
+          <w:szCs w:val="24"/>
+          <w:u w:val="single"/>
+        </w:rPr>
+        <w:t>Como se lee:</w:t>
+      </w:r>
+    </w:p>
+    <w:p>
+      <w:pPr>
+        <w:rPr>
+          <w:sz w:val="24"/>
+          <w:szCs w:val="24"/>
+        </w:rPr>
+      </w:pPr>
+      <w:r>
+        <w:rPr>
+          <w:sz w:val="24"/>
+          <w:szCs w:val="24"/>
+        </w:rPr>
+        <w:t xml:space="preserve">De arriba hacia abajo, el primer </w:t>
+      </w:r>
+      <w:r>
+        <w:rPr>
+          <w:sz w:val="24"/>
+          <w:szCs w:val="24"/>
+        </w:rPr>
+        <w:t>cuadrado (</w:t>
+      </w:r>
+      <w:r>
+        <w:rPr>
+          <w:sz w:val="24"/>
+          <w:szCs w:val="24"/>
+        </w:rPr>
+        <w:t xml:space="preserve">Nodo) dice edad&lt;=22.5? si es verdadero va la rama de </w:t>
+      </w:r>
+      <w:r>
+        <w:rPr>
+          <w:sz w:val="24"/>
+          <w:szCs w:val="24"/>
+        </w:rPr>
+        <w:t>true (</w:t>
+      </w:r>
+      <w:r>
+        <w:rPr>
+          <w:sz w:val="24"/>
+          <w:szCs w:val="24"/>
+        </w:rPr>
+        <w:t xml:space="preserve">la de la izquierda), la rama izquierda dice que </w:t>
+      </w:r>
+      <w:r>
+        <w:rPr>
+          <w:sz w:val="24"/>
+          <w:szCs w:val="24"/>
+        </w:rPr>
+        <w:t xml:space="preserve">de 2 aprobaron los 2 así que asume que si </w:t>
+      </w:r>
+      <w:proofErr w:type="spellStart"/>
+      <w:r>
+        <w:rPr>
+          <w:sz w:val="24"/>
+          <w:szCs w:val="24"/>
+        </w:rPr>
+        <w:t>tenes</w:t>
+      </w:r>
+      <w:proofErr w:type="spellEnd"/>
+      <w:r>
+        <w:rPr>
+          <w:sz w:val="24"/>
+          <w:szCs w:val="24"/>
+        </w:rPr>
         <w:t xml:space="preserve"> </w:t>
       </w:r>
-      <w:r>
-        <w:t>cantidad de datos que llegan a ese nod</w:t>
-      </w:r>
-      <w:r>
-        <w:t>o.</w:t>
-      </w:r>
-    </w:p>
-    <w:p>
       <w:proofErr w:type="spellStart"/>
       <w:r>
-        <w:t>Value</w:t>
+        <w:rPr>
+          <w:sz w:val="24"/>
+          <w:szCs w:val="24"/>
+        </w:rPr>
+        <w:t>mas</w:t>
       </w:r>
       <w:proofErr w:type="spellEnd"/>
       <w:r>
-        <w:t>: el numero de la izquierda desaprobados, el de la derecha aprobados.</w:t>
-      </w:r>
-    </w:p>
-    <w:p>
-      <w:pPr>
-        <w:rPr>
-          <w:sz w:val="24"/>
-          <w:szCs w:val="24"/>
-          <w:u w:val="single"/>
-        </w:rPr>
-      </w:pPr>
-      <w:r>
-        <w:rPr>
-          <w:sz w:val="24"/>
-          <w:szCs w:val="24"/>
-          <w:u w:val="single"/>
-        </w:rPr>
-        <w:t>Como se lee:</w:t>
-      </w:r>
-    </w:p>
-    <w:p>
-      <w:pPr>
-        <w:rPr>
-          <w:sz w:val="24"/>
-          <w:szCs w:val="24"/>
-        </w:rPr>
-      </w:pPr>
-      <w:r>
-        <w:rPr>
-          <w:sz w:val="24"/>
-          <w:szCs w:val="24"/>
-        </w:rPr>
-        <w:t xml:space="preserve">De arriba hacia abajo, el primer </w:t>
-      </w:r>
-      <w:r>
-        <w:rPr>
-          <w:sz w:val="24"/>
-          <w:szCs w:val="24"/>
-        </w:rPr>
-        <w:t>cuadrado (</w:t>
-      </w:r>
-      <w:r>
-        <w:rPr>
-          <w:sz w:val="24"/>
-          <w:szCs w:val="24"/>
-        </w:rPr>
-        <w:t xml:space="preserve">Nodo) dice edad&lt;=22.5? si es verdadero va la rama de </w:t>
-      </w:r>
-      <w:r>
-        <w:rPr>
-          <w:sz w:val="24"/>
-          <w:szCs w:val="24"/>
-        </w:rPr>
-        <w:t>true (</w:t>
-      </w:r>
-      <w:r>
-        <w:rPr>
-          <w:sz w:val="24"/>
-          <w:szCs w:val="24"/>
-        </w:rPr>
-        <w:t xml:space="preserve">la de la izquierda), la rama izquierda dice que </w:t>
-      </w:r>
-      <w:r>
-        <w:rPr>
-          <w:sz w:val="24"/>
-          <w:szCs w:val="24"/>
-        </w:rPr>
-        <w:t xml:space="preserve">de 2 aprobaron los 2 así que asume que si </w:t>
+        <w:rPr>
+          <w:sz w:val="24"/>
+          <w:szCs w:val="24"/>
+        </w:rPr>
+        <w:t xml:space="preserve"> de 22.5 años </w:t>
       </w:r>
       <w:proofErr w:type="spellStart"/>
       <w:r>
@@ -4350,7 +4408,7 @@
           <w:sz w:val="24"/>
           <w:szCs w:val="24"/>
         </w:rPr>
-        <w:t>tenes</w:t>
+        <w:t>aprobas</w:t>
       </w:r>
       <w:proofErr w:type="spellEnd"/>
       <w:r>
@@ -4358,7 +4416,7 @@
           <w:sz w:val="24"/>
           <w:szCs w:val="24"/>
         </w:rPr>
-        <w:t xml:space="preserve"> mas de 22.5 años </w:t>
+        <w:t xml:space="preserve">. En la de rama derecha de false ahora pregunta altura&lt;=1.79? si es verdad rama izquierda sino rama derecha, la rama izquierda asume que si </w:t>
       </w:r>
       <w:proofErr w:type="spellStart"/>
       <w:r>
@@ -4366,7 +4424,7 @@
           <w:sz w:val="24"/>
           <w:szCs w:val="24"/>
         </w:rPr>
-        <w:t>aprobas</w:t>
+        <w:t>medis</w:t>
       </w:r>
       <w:proofErr w:type="spellEnd"/>
       <w:r>
@@ -4374,7 +4432,7 @@
           <w:sz w:val="24"/>
           <w:szCs w:val="24"/>
         </w:rPr>
-        <w:t xml:space="preserve">. En la de rama derecha de false ahora pregunta altura&lt;=1.79? si es verdad rama izquierda sino rama derecha, la rama izquierda asume que si </w:t>
+        <w:t xml:space="preserve"> menos de 1.79 </w:t>
       </w:r>
       <w:proofErr w:type="spellStart"/>
       <w:r>
@@ -4382,7 +4440,7 @@
           <w:sz w:val="24"/>
           <w:szCs w:val="24"/>
         </w:rPr>
-        <w:t>medis</w:t>
+        <w:t>desaprobas</w:t>
       </w:r>
       <w:proofErr w:type="spellEnd"/>
       <w:r>
@@ -4390,23 +4448,278 @@
           <w:sz w:val="24"/>
           <w:szCs w:val="24"/>
         </w:rPr>
-        <w:t xml:space="preserve"> menos de 1.79 </w:t>
-      </w:r>
+        <w:t xml:space="preserve"> y la derecha lo contrario.</w:t>
+      </w:r>
+    </w:p>
+    <w:p>
+      <w:pPr>
+        <w:rPr>
+          <w:b/>
+          <w:bCs/>
+          <w:sz w:val="32"/>
+          <w:szCs w:val="32"/>
+          <w:u w:val="single"/>
+        </w:rPr>
+      </w:pPr>
       <w:proofErr w:type="spellStart"/>
       <w:r>
         <w:rPr>
-          <w:sz w:val="24"/>
-          <w:szCs w:val="24"/>
-        </w:rPr>
-        <w:t>desaprobas</w:t>
+          <w:b/>
+          <w:bCs/>
+          <w:sz w:val="32"/>
+          <w:szCs w:val="32"/>
+          <w:u w:val="single"/>
+        </w:rPr>
+        <w:lastRenderedPageBreak/>
+        <w:t>Random</w:t>
       </w:r>
       <w:proofErr w:type="spellEnd"/>
       <w:r>
         <w:rPr>
-          <w:sz w:val="24"/>
-          <w:szCs w:val="24"/>
-        </w:rPr>
-        <w:t xml:space="preserve"> y la derecha lo contrario.</w:t>
+          <w:b/>
+          <w:bCs/>
+          <w:sz w:val="32"/>
+          <w:szCs w:val="32"/>
+          <w:u w:val="single"/>
+        </w:rPr>
+        <w:t xml:space="preserve"> Forest</w:t>
+      </w:r>
+    </w:p>
+    <w:p>
+      <w:pPr>
+        <w:rPr>
+          <w:sz w:val="24"/>
+          <w:szCs w:val="24"/>
+        </w:rPr>
+      </w:pPr>
+      <w:r>
+        <w:rPr>
+          <w:sz w:val="24"/>
+          <w:szCs w:val="24"/>
+        </w:rPr>
+        <w:t xml:space="preserve">Un </w:t>
+      </w:r>
+      <w:proofErr w:type="spellStart"/>
+      <w:r>
+        <w:rPr>
+          <w:sz w:val="24"/>
+          <w:szCs w:val="24"/>
+        </w:rPr>
+        <w:t>Random</w:t>
+      </w:r>
+      <w:proofErr w:type="spellEnd"/>
+      <w:r>
+        <w:rPr>
+          <w:sz w:val="24"/>
+          <w:szCs w:val="24"/>
+        </w:rPr>
+        <w:t xml:space="preserve"> Forest es muchos árboles simples votando juntos.</w:t>
+      </w:r>
+    </w:p>
+    <w:p>
+      <w:pPr>
+        <w:rPr>
+          <w:sz w:val="24"/>
+          <w:szCs w:val="24"/>
+        </w:rPr>
+      </w:pPr>
+      <w:r>
+        <w:rPr>
+          <w:sz w:val="24"/>
+          <w:szCs w:val="24"/>
+        </w:rPr>
+        <w:t xml:space="preserve">Un </w:t>
+      </w:r>
+      <w:proofErr w:type="spellStart"/>
+      <w:r>
+        <w:rPr>
+          <w:sz w:val="24"/>
+          <w:szCs w:val="24"/>
+        </w:rPr>
+        <w:t>Random</w:t>
+      </w:r>
+      <w:proofErr w:type="spellEnd"/>
+      <w:r>
+        <w:rPr>
+          <w:sz w:val="24"/>
+          <w:szCs w:val="24"/>
+        </w:rPr>
+        <w:t xml:space="preserve"> Forest:</w:t>
+      </w:r>
+    </w:p>
+    <w:p>
+      <w:pPr>
+        <w:numPr>
+          <w:ilvl w:val="0"/>
+          <w:numId w:val="10"/>
+        </w:numPr>
+        <w:rPr>
+          <w:sz w:val="24"/>
+          <w:szCs w:val="24"/>
+        </w:rPr>
+      </w:pPr>
+      <w:r>
+        <w:rPr>
+          <w:sz w:val="24"/>
+          <w:szCs w:val="24"/>
+        </w:rPr>
+        <w:t xml:space="preserve">entrena </w:t>
+      </w:r>
+      <w:r>
+        <w:rPr>
+          <w:b/>
+          <w:bCs/>
+          <w:sz w:val="24"/>
+          <w:szCs w:val="24"/>
+        </w:rPr>
+        <w:t>muchos árboles</w:t>
+      </w:r>
+    </w:p>
+    <w:p>
+      <w:pPr>
+        <w:numPr>
+          <w:ilvl w:val="0"/>
+          <w:numId w:val="10"/>
+        </w:numPr>
+        <w:rPr>
+          <w:sz w:val="24"/>
+          <w:szCs w:val="24"/>
+        </w:rPr>
+      </w:pPr>
+      <w:r>
+        <w:rPr>
+          <w:sz w:val="24"/>
+          <w:szCs w:val="24"/>
+        </w:rPr>
+        <w:t>cada árbol ve:</w:t>
+      </w:r>
+    </w:p>
+    <w:p>
+      <w:pPr>
+        <w:numPr>
+          <w:ilvl w:val="1"/>
+          <w:numId w:val="10"/>
+        </w:numPr>
+        <w:rPr>
+          <w:sz w:val="24"/>
+          <w:szCs w:val="24"/>
+        </w:rPr>
+      </w:pPr>
+      <w:r>
+        <w:rPr>
+          <w:sz w:val="24"/>
+          <w:szCs w:val="24"/>
+        </w:rPr>
+        <w:t>una muestra distinta de datos</w:t>
+      </w:r>
+    </w:p>
+    <w:p>
+      <w:pPr>
+        <w:numPr>
+          <w:ilvl w:val="1"/>
+          <w:numId w:val="10"/>
+        </w:numPr>
+        <w:rPr>
+          <w:sz w:val="24"/>
+          <w:szCs w:val="24"/>
+        </w:rPr>
+      </w:pPr>
+      <w:r>
+        <w:rPr>
+          <w:sz w:val="24"/>
+          <w:szCs w:val="24"/>
+        </w:rPr>
+        <w:t>un subconjunto distinto de variables</w:t>
+      </w:r>
+    </w:p>
+    <w:p>
+      <w:pPr>
+        <w:numPr>
+          <w:ilvl w:val="0"/>
+          <w:numId w:val="10"/>
+        </w:numPr>
+        <w:rPr>
+          <w:sz w:val="24"/>
+          <w:szCs w:val="24"/>
+        </w:rPr>
+      </w:pPr>
+      <w:r>
+        <w:rPr>
+          <w:sz w:val="24"/>
+          <w:szCs w:val="24"/>
+        </w:rPr>
+        <w:t xml:space="preserve">después </w:t>
+      </w:r>
+      <w:r>
+        <w:rPr>
+          <w:b/>
+          <w:bCs/>
+          <w:sz w:val="24"/>
+          <w:szCs w:val="24"/>
+        </w:rPr>
+        <w:t>vota</w:t>
+      </w:r>
+    </w:p>
+    <w:p>
+      <w:pPr>
+        <w:rPr>
+          <w:sz w:val="24"/>
+          <w:szCs w:val="24"/>
+        </w:rPr>
+      </w:pPr>
+      <w:r>
+        <w:rPr>
+          <w:sz w:val="24"/>
+          <w:szCs w:val="24"/>
+        </w:rPr>
+        <w:t>Resultado:</w:t>
+      </w:r>
+    </w:p>
+    <w:p>
+      <w:pPr>
+        <w:numPr>
+          <w:ilvl w:val="0"/>
+          <w:numId w:val="11"/>
+        </w:numPr>
+        <w:rPr>
+          <w:sz w:val="24"/>
+          <w:szCs w:val="24"/>
+        </w:rPr>
+      </w:pPr>
+      <w:r>
+        <w:rPr>
+          <w:sz w:val="24"/>
+          <w:szCs w:val="24"/>
+        </w:rPr>
+        <w:t>errores individuales se cancelan</w:t>
+      </w:r>
+    </w:p>
+    <w:p>
+      <w:pPr>
+        <w:numPr>
+          <w:ilvl w:val="0"/>
+          <w:numId w:val="11"/>
+        </w:numPr>
+        <w:rPr>
+          <w:sz w:val="24"/>
+          <w:szCs w:val="24"/>
+        </w:rPr>
+      </w:pPr>
+      <w:r>
+        <w:rPr>
+          <w:sz w:val="24"/>
+          <w:szCs w:val="24"/>
+        </w:rPr>
+        <w:t xml:space="preserve">el modelo es </w:t>
+      </w:r>
+      <w:r>
+        <w:rPr>
+          <w:b/>
+          <w:bCs/>
+          <w:sz w:val="24"/>
+          <w:szCs w:val="24"/>
+        </w:rPr>
+        <w:t>mucho más estable</w:t>
       </w:r>
     </w:p>
     <w:p>
@@ -5026,6 +5339,155 @@
     </w:lvl>
   </w:abstractNum>
   <w:abstractNum w:abstractNumId="4" w15:restartNumberingAfterBreak="0">
+    <w:nsid w:val="2B09442F"/>
+    <w:multiLevelType w:val="multilevel"/>
+    <w:tmpl w:val="15B0460A"/>
+    <w:lvl w:ilvl="0">
+      <w:start w:val="1"/>
+      <w:numFmt w:val="bullet"/>
+      <w:lvlText w:val=""/>
+      <w:lvlJc w:val="left"/>
+      <w:pPr>
+        <w:tabs>
+          <w:tab w:val="num" w:pos="720"/>
+        </w:tabs>
+        <w:ind w:left="720" w:hanging="360"/>
+      </w:pPr>
+      <w:rPr>
+        <w:rFonts w:ascii="Symbol" w:hAnsi="Symbol" w:hint="default"/>
+        <w:sz w:val="20"/>
+      </w:rPr>
+    </w:lvl>
+    <w:lvl w:ilvl="1" w:tentative="1">
+      <w:start w:val="1"/>
+      <w:numFmt w:val="bullet"/>
+      <w:lvlText w:val="o"/>
+      <w:lvlJc w:val="left"/>
+      <w:pPr>
+        <w:tabs>
+          <w:tab w:val="num" w:pos="1440"/>
+        </w:tabs>
+        <w:ind w:left="1440" w:hanging="360"/>
+      </w:pPr>
+      <w:rPr>
+        <w:rFonts w:ascii="Courier New" w:hAnsi="Courier New" w:hint="default"/>
+        <w:sz w:val="20"/>
+      </w:rPr>
+    </w:lvl>
+    <w:lvl w:ilvl="2" w:tentative="1">
+      <w:start w:val="1"/>
+      <w:numFmt w:val="bullet"/>
+      <w:lvlText w:val=""/>
+      <w:lvlJc w:val="left"/>
+      <w:pPr>
+        <w:tabs>
+          <w:tab w:val="num" w:pos="2160"/>
+        </w:tabs>
+        <w:ind w:left="2160" w:hanging="360"/>
+      </w:pPr>
+      <w:rPr>
+        <w:rFonts w:ascii="Wingdings" w:hAnsi="Wingdings" w:hint="default"/>
+        <w:sz w:val="20"/>
+      </w:rPr>
+    </w:lvl>
+    <w:lvl w:ilvl="3" w:tentative="1">
+      <w:start w:val="1"/>
+      <w:numFmt w:val="bullet"/>
+      <w:lvlText w:val=""/>
+      <w:lvlJc w:val="left"/>
+      <w:pPr>
+        <w:tabs>
+          <w:tab w:val="num" w:pos="2880"/>
+        </w:tabs>
+        <w:ind w:left="2880" w:hanging="360"/>
+      </w:pPr>
+      <w:rPr>
+        <w:rFonts w:ascii="Wingdings" w:hAnsi="Wingdings" w:hint="default"/>
+        <w:sz w:val="20"/>
+      </w:rPr>
+    </w:lvl>
+    <w:lvl w:ilvl="4" w:tentative="1">
+      <w:start w:val="1"/>
+      <w:numFmt w:val="bullet"/>
+      <w:lvlText w:val=""/>
+      <w:lvlJc w:val="left"/>
+      <w:pPr>
+        <w:tabs>
+          <w:tab w:val="num" w:pos="3600"/>
+        </w:tabs>
+        <w:ind w:left="3600" w:hanging="360"/>
+      </w:pPr>
+      <w:rPr>
+        <w:rFonts w:ascii="Wingdings" w:hAnsi="Wingdings" w:hint="default"/>
+        <w:sz w:val="20"/>
+      </w:rPr>
+    </w:lvl>
+    <w:lvl w:ilvl="5" w:tentative="1">
+      <w:start w:val="1"/>
+      <w:numFmt w:val="bullet"/>
+      <w:lvlText w:val=""/>
+      <w:lvlJc w:val="left"/>
+      <w:pPr>
+        <w:tabs>
+          <w:tab w:val="num" w:pos="4320"/>
+        </w:tabs>
+        <w:ind w:left="4320" w:hanging="360"/>
+      </w:pPr>
+      <w:rPr>
+        <w:rFonts w:ascii="Wingdings" w:hAnsi="Wingdings" w:hint="default"/>
+        <w:sz w:val="20"/>
+      </w:rPr>
+    </w:lvl>
+    <w:lvl w:ilvl="6" w:tentative="1">
+      <w:start w:val="1"/>
+      <w:numFmt w:val="bullet"/>
+      <w:lvlText w:val=""/>
+      <w:lvlJc w:val="left"/>
+      <w:pPr>
+        <w:tabs>
+          <w:tab w:val="num" w:pos="5040"/>
+        </w:tabs>
+        <w:ind w:left="5040" w:hanging="360"/>
+      </w:pPr>
+      <w:rPr>
+        <w:rFonts w:ascii="Wingdings" w:hAnsi="Wingdings" w:hint="default"/>
+        <w:sz w:val="20"/>
+      </w:rPr>
+    </w:lvl>
+    <w:lvl w:ilvl="7" w:tentative="1">
+      <w:start w:val="1"/>
+      <w:numFmt w:val="bullet"/>
+      <w:lvlText w:val=""/>
+      <w:lvlJc w:val="left"/>
+      <w:pPr>
+        <w:tabs>
+          <w:tab w:val="num" w:pos="5760"/>
+        </w:tabs>
+        <w:ind w:left="5760" w:hanging="360"/>
+      </w:pPr>
+      <w:rPr>
+        <w:rFonts w:ascii="Wingdings" w:hAnsi="Wingdings" w:hint="default"/>
+        <w:sz w:val="20"/>
+      </w:rPr>
+    </w:lvl>
+    <w:lvl w:ilvl="8" w:tentative="1">
+      <w:start w:val="1"/>
+      <w:numFmt w:val="bullet"/>
+      <w:lvlText w:val=""/>
+      <w:lvlJc w:val="left"/>
+      <w:pPr>
+        <w:tabs>
+          <w:tab w:val="num" w:pos="6480"/>
+        </w:tabs>
+        <w:ind w:left="6480" w:hanging="360"/>
+      </w:pPr>
+      <w:rPr>
+        <w:rFonts w:ascii="Wingdings" w:hAnsi="Wingdings" w:hint="default"/>
+        <w:sz w:val="20"/>
+      </w:rPr>
+    </w:lvl>
+  </w:abstractNum>
+  <w:abstractNum w:abstractNumId="5" w15:restartNumberingAfterBreak="0">
     <w:nsid w:val="32646927"/>
     <w:multiLevelType w:val="multilevel"/>
     <w:tmpl w:val="806C1D48"/>
@@ -5174,7 +5636,7 @@
       </w:rPr>
     </w:lvl>
   </w:abstractNum>
-  <w:abstractNum w:abstractNumId="5" w15:restartNumberingAfterBreak="0">
+  <w:abstractNum w:abstractNumId="6" w15:restartNumberingAfterBreak="0">
     <w:nsid w:val="433A53D6"/>
     <w:multiLevelType w:val="multilevel"/>
     <w:tmpl w:val="0618478E"/>
@@ -5323,7 +5785,7 @@
       </w:rPr>
     </w:lvl>
   </w:abstractNum>
-  <w:abstractNum w:abstractNumId="6" w15:restartNumberingAfterBreak="0">
+  <w:abstractNum w:abstractNumId="7" w15:restartNumberingAfterBreak="0">
     <w:nsid w:val="44AC35CE"/>
     <w:multiLevelType w:val="multilevel"/>
     <w:tmpl w:val="CA0CD90A"/>
@@ -5472,7 +5934,156 @@
       </w:rPr>
     </w:lvl>
   </w:abstractNum>
-  <w:abstractNum w:abstractNumId="7" w15:restartNumberingAfterBreak="0">
+  <w:abstractNum w:abstractNumId="8" w15:restartNumberingAfterBreak="0">
+    <w:nsid w:val="45725720"/>
+    <w:multiLevelType w:val="multilevel"/>
+    <w:tmpl w:val="3B9E886E"/>
+    <w:lvl w:ilvl="0">
+      <w:start w:val="1"/>
+      <w:numFmt w:val="bullet"/>
+      <w:lvlText w:val=""/>
+      <w:lvlJc w:val="left"/>
+      <w:pPr>
+        <w:tabs>
+          <w:tab w:val="num" w:pos="720"/>
+        </w:tabs>
+        <w:ind w:left="720" w:hanging="360"/>
+      </w:pPr>
+      <w:rPr>
+        <w:rFonts w:ascii="Symbol" w:hAnsi="Symbol" w:hint="default"/>
+        <w:sz w:val="20"/>
+      </w:rPr>
+    </w:lvl>
+    <w:lvl w:ilvl="1">
+      <w:start w:val="1"/>
+      <w:numFmt w:val="bullet"/>
+      <w:lvlText w:val="o"/>
+      <w:lvlJc w:val="left"/>
+      <w:pPr>
+        <w:tabs>
+          <w:tab w:val="num" w:pos="1440"/>
+        </w:tabs>
+        <w:ind w:left="1440" w:hanging="360"/>
+      </w:pPr>
+      <w:rPr>
+        <w:rFonts w:ascii="Courier New" w:hAnsi="Courier New" w:hint="default"/>
+        <w:sz w:val="20"/>
+      </w:rPr>
+    </w:lvl>
+    <w:lvl w:ilvl="2" w:tentative="1">
+      <w:start w:val="1"/>
+      <w:numFmt w:val="bullet"/>
+      <w:lvlText w:val=""/>
+      <w:lvlJc w:val="left"/>
+      <w:pPr>
+        <w:tabs>
+          <w:tab w:val="num" w:pos="2160"/>
+        </w:tabs>
+        <w:ind w:left="2160" w:hanging="360"/>
+      </w:pPr>
+      <w:rPr>
+        <w:rFonts w:ascii="Wingdings" w:hAnsi="Wingdings" w:hint="default"/>
+        <w:sz w:val="20"/>
+      </w:rPr>
+    </w:lvl>
+    <w:lvl w:ilvl="3" w:tentative="1">
+      <w:start w:val="1"/>
+      <w:numFmt w:val="bullet"/>
+      <w:lvlText w:val=""/>
+      <w:lvlJc w:val="left"/>
+      <w:pPr>
+        <w:tabs>
+          <w:tab w:val="num" w:pos="2880"/>
+        </w:tabs>
+        <w:ind w:left="2880" w:hanging="360"/>
+      </w:pPr>
+      <w:rPr>
+        <w:rFonts w:ascii="Wingdings" w:hAnsi="Wingdings" w:hint="default"/>
+        <w:sz w:val="20"/>
+      </w:rPr>
+    </w:lvl>
+    <w:lvl w:ilvl="4" w:tentative="1">
+      <w:start w:val="1"/>
+      <w:numFmt w:val="bullet"/>
+      <w:lvlText w:val=""/>
+      <w:lvlJc w:val="left"/>
+      <w:pPr>
+        <w:tabs>
+          <w:tab w:val="num" w:pos="3600"/>
+        </w:tabs>
+        <w:ind w:left="3600" w:hanging="360"/>
+      </w:pPr>
+      <w:rPr>
+        <w:rFonts w:ascii="Wingdings" w:hAnsi="Wingdings" w:hint="default"/>
+        <w:sz w:val="20"/>
+      </w:rPr>
+    </w:lvl>
+    <w:lvl w:ilvl="5" w:tentative="1">
+      <w:start w:val="1"/>
+      <w:numFmt w:val="bullet"/>
+      <w:lvlText w:val=""/>
+      <w:lvlJc w:val="left"/>
+      <w:pPr>
+        <w:tabs>
+          <w:tab w:val="num" w:pos="4320"/>
+        </w:tabs>
+        <w:ind w:left="4320" w:hanging="360"/>
+      </w:pPr>
+      <w:rPr>
+        <w:rFonts w:ascii="Wingdings" w:hAnsi="Wingdings" w:hint="default"/>
+        <w:sz w:val="20"/>
+      </w:rPr>
+    </w:lvl>
+    <w:lvl w:ilvl="6" w:tentative="1">
+      <w:start w:val="1"/>
+      <w:numFmt w:val="bullet"/>
+      <w:lvlText w:val=""/>
+      <w:lvlJc w:val="left"/>
+      <w:pPr>
+        <w:tabs>
+          <w:tab w:val="num" w:pos="5040"/>
+        </w:tabs>
+        <w:ind w:left="5040" w:hanging="360"/>
+      </w:pPr>
+      <w:rPr>
+        <w:rFonts w:ascii="Wingdings" w:hAnsi="Wingdings" w:hint="default"/>
+        <w:sz w:val="20"/>
+      </w:rPr>
+    </w:lvl>
+    <w:lvl w:ilvl="7" w:tentative="1">
+      <w:start w:val="1"/>
+      <w:numFmt w:val="bullet"/>
+      <w:lvlText w:val=""/>
+      <w:lvlJc w:val="left"/>
+      <w:pPr>
+        <w:tabs>
+          <w:tab w:val="num" w:pos="5760"/>
+        </w:tabs>
+        <w:ind w:left="5760" w:hanging="360"/>
+      </w:pPr>
+      <w:rPr>
+        <w:rFonts w:ascii="Wingdings" w:hAnsi="Wingdings" w:hint="default"/>
+        <w:sz w:val="20"/>
+      </w:rPr>
+    </w:lvl>
+    <w:lvl w:ilvl="8" w:tentative="1">
+      <w:start w:val="1"/>
+      <w:numFmt w:val="bullet"/>
+      <w:lvlText w:val=""/>
+      <w:lvlJc w:val="left"/>
+      <w:pPr>
+        <w:tabs>
+          <w:tab w:val="num" w:pos="6480"/>
+        </w:tabs>
+        <w:ind w:left="6480" w:hanging="360"/>
+      </w:pPr>
+      <w:rPr>
+        <w:rFonts w:ascii="Wingdings" w:hAnsi="Wingdings" w:hint="default"/>
+        <w:sz w:val="20"/>
+      </w:rPr>
+    </w:lvl>
+  </w:abstractNum>
+  <w:abstractNum w:abstractNumId="9" w15:restartNumberingAfterBreak="0">
     <w:nsid w:val="4BB5113C"/>
     <w:multiLevelType w:val="multilevel"/>
     <w:tmpl w:val="D248D0E4"/>
@@ -5621,7 +6232,7 @@
       </w:rPr>
     </w:lvl>
   </w:abstractNum>
-  <w:abstractNum w:abstractNumId="8" w15:restartNumberingAfterBreak="0">
+  <w:abstractNum w:abstractNumId="10" w15:restartNumberingAfterBreak="0">
     <w:nsid w:val="5A6F0D69"/>
     <w:multiLevelType w:val="multilevel"/>
     <w:tmpl w:val="673A92B6"/>
@@ -5774,28 +6385,34 @@
     <w:abstractNumId w:val="2"/>
   </w:num>
   <w:num w:numId="2" w16cid:durableId="1687515977">
-    <w:abstractNumId w:val="7"/>
+    <w:abstractNumId w:val="9"/>
   </w:num>
   <w:num w:numId="3" w16cid:durableId="1301881533">
-    <w:abstractNumId w:val="4"/>
+    <w:abstractNumId w:val="5"/>
   </w:num>
   <w:num w:numId="4" w16cid:durableId="974796528">
-    <w:abstractNumId w:val="8"/>
+    <w:abstractNumId w:val="10"/>
   </w:num>
   <w:num w:numId="5" w16cid:durableId="184829328">
     <w:abstractNumId w:val="1"/>
   </w:num>
   <w:num w:numId="6" w16cid:durableId="1881701082">
-    <w:abstractNumId w:val="5"/>
+    <w:abstractNumId w:val="6"/>
   </w:num>
   <w:num w:numId="7" w16cid:durableId="773787043">
     <w:abstractNumId w:val="3"/>
   </w:num>
   <w:num w:numId="8" w16cid:durableId="1648168056">
-    <w:abstractNumId w:val="6"/>
+    <w:abstractNumId w:val="7"/>
   </w:num>
   <w:num w:numId="9" w16cid:durableId="761335373">
     <w:abstractNumId w:val="0"/>
+  </w:num>
+  <w:num w:numId="10" w16cid:durableId="702823799">
+    <w:abstractNumId w:val="8"/>
+  </w:num>
+  <w:num w:numId="11" w16cid:durableId="1024358569">
+    <w:abstractNumId w:val="4"/>
   </w:num>
 </w:numbering>
 </file>

</xml_diff>

<commit_message>
Dia 9: Bias VS Variance
</commit_message>
<xml_diff>
--- a/Apuntes.docx
+++ b/Apuntes.docx
@@ -12,6 +12,7 @@
           <w:u w:val="single"/>
         </w:rPr>
       </w:pPr>
+      <w:proofErr w:type="gramStart"/>
       <w:r>
         <w:rPr>
           <w:b/>
@@ -20,7 +21,18 @@
           <w:szCs w:val="32"/>
           <w:u w:val="single"/>
         </w:rPr>
-        <w:t>STD(Desviación estándar)</w:t>
+        <w:t>STD(</w:t>
+      </w:r>
+      <w:proofErr w:type="gramEnd"/>
+      <w:r>
+        <w:rPr>
+          <w:b/>
+          <w:bCs/>
+          <w:sz w:val="32"/>
+          <w:szCs w:val="32"/>
+          <w:u w:val="single"/>
+        </w:rPr>
+        <w:t>Desviación estándar)</w:t>
       </w:r>
     </w:p>
     <w:p>
@@ -113,13 +125,23 @@
       </w:r>
     </w:p>
     <w:p>
-      <w:r>
-        <w:t>std chica → datos muy parecidos entre sí</w:t>
-      </w:r>
-    </w:p>
-    <w:p>
-      <w:r>
-        <w:t>std grande → datos muy dispersos</w:t>
+      <w:proofErr w:type="spellStart"/>
+      <w:r>
+        <w:t>std</w:t>
+      </w:r>
+      <w:proofErr w:type="spellEnd"/>
+      <w:r>
+        <w:t xml:space="preserve"> chica → datos muy parecidos entre sí</w:t>
+      </w:r>
+    </w:p>
+    <w:p>
+      <w:proofErr w:type="spellStart"/>
+      <w:r>
+        <w:t>std</w:t>
+      </w:r>
+      <w:proofErr w:type="spellEnd"/>
+      <w:r>
+        <w:t xml:space="preserve"> grande → datos muy dispersos</w:t>
       </w:r>
     </w:p>
     <w:p>
@@ -129,12 +151,28 @@
     </w:p>
     <w:p>
       <w:r>
-        <w:t>notas todas entre 7 y 8 → std chica</w:t>
-      </w:r>
-    </w:p>
-    <w:p>
-      <w:r>
-        <w:t>notas entre 2 y 10 → std grande</w:t>
+        <w:t xml:space="preserve">notas todas entre 7 y 8 → </w:t>
+      </w:r>
+      <w:proofErr w:type="spellStart"/>
+      <w:r>
+        <w:t>std</w:t>
+      </w:r>
+      <w:proofErr w:type="spellEnd"/>
+      <w:r>
+        <w:t xml:space="preserve"> chica</w:t>
+      </w:r>
+    </w:p>
+    <w:p>
+      <w:r>
+        <w:t xml:space="preserve">notas entre 2 y 10 → </w:t>
+      </w:r>
+      <w:proofErr w:type="spellStart"/>
+      <w:r>
+        <w:t>std</w:t>
+      </w:r>
+      <w:proofErr w:type="spellEnd"/>
+      <w:r>
+        <w:t xml:space="preserve"> grande</w:t>
       </w:r>
     </w:p>
     <w:p>
@@ -330,7 +368,15 @@
           <w:sz w:val="24"/>
           <w:szCs w:val="24"/>
         </w:rPr>
-        <w:t xml:space="preserve"> 2</w:t>
+        <w:t xml:space="preserve"> </w:t>
+      </w:r>
+      <w:proofErr w:type="gramStart"/>
+      <w:r>
+        <w:rPr>
+          <w:sz w:val="24"/>
+          <w:szCs w:val="24"/>
+        </w:rPr>
+        <w:t>2</w:t>
       </w:r>
       <w:r>
         <w:rPr>
@@ -344,7 +390,15 @@
           <w:sz w:val="24"/>
           <w:szCs w:val="24"/>
         </w:rPr>
-        <w:t>→ dato raro</w:t>
+        <w:t>→</w:t>
+      </w:r>
+      <w:proofErr w:type="gramEnd"/>
+      <w:r>
+        <w:rPr>
+          <w:sz w:val="24"/>
+          <w:szCs w:val="24"/>
+        </w:rPr>
+        <w:t xml:space="preserve"> dato raro</w:t>
       </w:r>
     </w:p>
     <w:p>
@@ -387,8 +441,17 @@
           <w:sz w:val="24"/>
           <w:szCs w:val="24"/>
         </w:rPr>
-        <w:t xml:space="preserve"> → outlier</w:t>
-      </w:r>
+        <w:t xml:space="preserve"> → </w:t>
+      </w:r>
+      <w:proofErr w:type="spellStart"/>
+      <w:r>
+        <w:rPr>
+          <w:sz w:val="24"/>
+          <w:szCs w:val="24"/>
+        </w:rPr>
+        <w:t>outlier</w:t>
+      </w:r>
+      <w:proofErr w:type="spellEnd"/>
     </w:p>
     <w:p>
       <w:pPr>
@@ -633,6 +696,7 @@
       </w:pPr>
     </w:p>
     <w:p>
+      <w:proofErr w:type="spellStart"/>
       <w:r>
         <w:rPr>
           <w:b/>
@@ -643,6 +707,7 @@
         </w:rPr>
         <w:t>Numpy</w:t>
       </w:r>
+      <w:proofErr w:type="spellEnd"/>
       <w:r>
         <w:rPr>
           <w:b/>
@@ -657,7 +722,15 @@
         <w:t xml:space="preserve"> </w:t>
       </w:r>
       <w:r>
-        <w:t>sirve para trabajar con números y arrays.</w:t>
+        <w:t xml:space="preserve">sirve para trabajar con números y </w:t>
+      </w:r>
+      <w:proofErr w:type="spellStart"/>
+      <w:r>
+        <w:t>arrays</w:t>
+      </w:r>
+      <w:proofErr w:type="spellEnd"/>
+      <w:r>
+        <w:t>.</w:t>
       </w:r>
     </w:p>
     <w:p>
@@ -703,6 +776,8 @@
       </w:r>
     </w:p>
     <w:p>
+      <w:proofErr w:type="spellStart"/>
+      <w:proofErr w:type="gramStart"/>
       <w:r>
         <w:rPr>
           <w:b/>
@@ -714,7 +789,20 @@
         <w:t>PANDA:</w:t>
       </w:r>
       <w:r>
-        <w:t>sirve para manejar tablas (DataFrame).</w:t>
+        <w:t>sirve</w:t>
+      </w:r>
+      <w:proofErr w:type="spellEnd"/>
+      <w:proofErr w:type="gramEnd"/>
+      <w:r>
+        <w:t xml:space="preserve"> para manejar tablas (</w:t>
+      </w:r>
+      <w:proofErr w:type="spellStart"/>
+      <w:r>
+        <w:t>DataFrame</w:t>
+      </w:r>
+      <w:proofErr w:type="spellEnd"/>
+      <w:r>
+        <w:t>).</w:t>
       </w:r>
     </w:p>
     <w:p>
@@ -812,6 +900,7 @@
           <w:u w:val="single"/>
         </w:rPr>
       </w:pPr>
+      <w:proofErr w:type="spellStart"/>
       <w:r>
         <w:rPr>
           <w:b/>
@@ -832,20 +921,37 @@
         </w:rPr>
         <w:t>cikit-learn</w:t>
       </w:r>
-    </w:p>
-    <w:p>
-      <w:pPr>
-        <w:rPr>
-          <w:sz w:val="24"/>
-          <w:szCs w:val="24"/>
-        </w:rPr>
-      </w:pPr>
-      <w:r>
-        <w:rPr>
-          <w:sz w:val="24"/>
-          <w:szCs w:val="24"/>
-        </w:rPr>
-        <w:t>es una librería de Python para Machine Learning clásico.</w:t>
+      <w:proofErr w:type="spellEnd"/>
+    </w:p>
+    <w:p>
+      <w:pPr>
+        <w:rPr>
+          <w:sz w:val="24"/>
+          <w:szCs w:val="24"/>
+        </w:rPr>
+      </w:pPr>
+      <w:r>
+        <w:rPr>
+          <w:sz w:val="24"/>
+          <w:szCs w:val="24"/>
+        </w:rPr>
+        <w:t xml:space="preserve">es una librería de Python para Machine </w:t>
+      </w:r>
+      <w:proofErr w:type="spellStart"/>
+      <w:r>
+        <w:rPr>
+          <w:sz w:val="24"/>
+          <w:szCs w:val="24"/>
+        </w:rPr>
+        <w:t>Learning</w:t>
+      </w:r>
+      <w:proofErr w:type="spellEnd"/>
+      <w:r>
+        <w:rPr>
+          <w:sz w:val="24"/>
+          <w:szCs w:val="24"/>
+        </w:rPr>
+        <w:t xml:space="preserve"> clásico.</w:t>
       </w:r>
     </w:p>
     <w:p>
@@ -871,7 +977,29 @@
           <w:szCs w:val="24"/>
           <w:u w:val="single"/>
         </w:rPr>
-        <w:t>QUÉ TRAE scikit-learn (lo importante)</w:t>
+        <w:t xml:space="preserve">QUÉ TRAE </w:t>
+      </w:r>
+      <w:proofErr w:type="spellStart"/>
+      <w:r>
+        <w:rPr>
+          <w:b/>
+          <w:bCs/>
+          <w:sz w:val="24"/>
+          <w:szCs w:val="24"/>
+          <w:u w:val="single"/>
+        </w:rPr>
+        <w:t>scikit-learn</w:t>
+      </w:r>
+      <w:proofErr w:type="spellEnd"/>
+      <w:r>
+        <w:rPr>
+          <w:b/>
+          <w:bCs/>
+          <w:sz w:val="24"/>
+          <w:szCs w:val="24"/>
+          <w:u w:val="single"/>
+        </w:rPr>
+        <w:t xml:space="preserve"> (lo importante)</w:t>
       </w:r>
     </w:p>
     <w:p>
@@ -1122,12 +1250,21 @@
           <w:szCs w:val="24"/>
         </w:rPr>
       </w:pPr>
-      <w:r>
-        <w:rPr>
-          <w:sz w:val="24"/>
-          <w:szCs w:val="24"/>
-        </w:rPr>
-        <w:t>LogisticRegression → clasificación</w:t>
+      <w:proofErr w:type="spellStart"/>
+      <w:r>
+        <w:rPr>
+          <w:sz w:val="24"/>
+          <w:szCs w:val="24"/>
+        </w:rPr>
+        <w:t>LogisticRegression</w:t>
+      </w:r>
+      <w:proofErr w:type="spellEnd"/>
+      <w:r>
+        <w:rPr>
+          <w:sz w:val="24"/>
+          <w:szCs w:val="24"/>
+        </w:rPr>
+        <w:t xml:space="preserve"> → clasificación</w:t>
       </w:r>
     </w:p>
     <w:p>
@@ -1160,12 +1297,21 @@
           <w:szCs w:val="24"/>
         </w:rPr>
       </w:pPr>
-      <w:r>
-        <w:rPr>
-          <w:sz w:val="24"/>
-          <w:szCs w:val="24"/>
-        </w:rPr>
-        <w:t>Random Forest</w:t>
+      <w:proofErr w:type="spellStart"/>
+      <w:r>
+        <w:rPr>
+          <w:sz w:val="24"/>
+          <w:szCs w:val="24"/>
+        </w:rPr>
+        <w:t>Random</w:t>
+      </w:r>
+      <w:proofErr w:type="spellEnd"/>
+      <w:r>
+        <w:rPr>
+          <w:sz w:val="24"/>
+          <w:szCs w:val="24"/>
+        </w:rPr>
+        <w:t xml:space="preserve"> Forest</w:t>
       </w:r>
     </w:p>
     <w:p>
@@ -1811,7 +1957,27 @@
           <w:szCs w:val="24"/>
           <w:lang w:eastAsia="es-AR"/>
         </w:rPr>
-        <w:t>(scikit-learn también hace esto)</w:t>
+        <w:t>(</w:t>
+      </w:r>
+      <w:proofErr w:type="spellStart"/>
+      <w:r>
+        <w:rPr>
+          <w:rFonts w:eastAsia="Times New Roman" w:cstheme="minorHAnsi"/>
+          <w:sz w:val="24"/>
+          <w:szCs w:val="24"/>
+          <w:lang w:eastAsia="es-AR"/>
+        </w:rPr>
+        <w:t>scikit-learn</w:t>
+      </w:r>
+      <w:proofErr w:type="spellEnd"/>
+      <w:r>
+        <w:rPr>
+          <w:rFonts w:eastAsia="Times New Roman" w:cstheme="minorHAnsi"/>
+          <w:sz w:val="24"/>
+          <w:szCs w:val="24"/>
+          <w:lang w:eastAsia="es-AR"/>
+        </w:rPr>
+        <w:t xml:space="preserve"> también hace esto)</w:t>
       </w:r>
     </w:p>
     <w:p>
@@ -1876,6 +2042,7 @@
           <w:lang w:eastAsia="es-AR"/>
         </w:rPr>
       </w:pPr>
+      <w:proofErr w:type="spellStart"/>
       <w:r>
         <w:rPr>
           <w:rFonts w:eastAsia="Times New Roman" w:cstheme="minorHAnsi"/>
@@ -1883,8 +2050,29 @@
           <w:szCs w:val="24"/>
           <w:lang w:eastAsia="es-AR"/>
         </w:rPr>
-        <w:t>one-hot encoding</w:t>
-      </w:r>
+        <w:t>one-hot</w:t>
+      </w:r>
+      <w:proofErr w:type="spellEnd"/>
+      <w:r>
+        <w:rPr>
+          <w:rFonts w:eastAsia="Times New Roman" w:cstheme="minorHAnsi"/>
+          <w:sz w:val="24"/>
+          <w:szCs w:val="24"/>
+          <w:lang w:eastAsia="es-AR"/>
+        </w:rPr>
+        <w:t xml:space="preserve"> </w:t>
+      </w:r>
+      <w:proofErr w:type="spellStart"/>
+      <w:r>
+        <w:rPr>
+          <w:rFonts w:eastAsia="Times New Roman" w:cstheme="minorHAnsi"/>
+          <w:sz w:val="24"/>
+          <w:szCs w:val="24"/>
+          <w:lang w:eastAsia="es-AR"/>
+        </w:rPr>
+        <w:t>encoding</w:t>
+      </w:r>
+      <w:proofErr w:type="spellEnd"/>
     </w:p>
     <w:p>
       <w:pPr>
@@ -2699,6 +2887,7 @@
         </w:rPr>
         <w:t xml:space="preserve"> </w:t>
       </w:r>
+      <w:proofErr w:type="spellStart"/>
       <w:r>
         <w:rPr>
           <w:b/>
@@ -2707,7 +2896,18 @@
           <w:szCs w:val="24"/>
           <w:u w:val="single"/>
         </w:rPr>
-        <w:t xml:space="preserve">Accuracy </w:t>
+        <w:t>Accuracy</w:t>
+      </w:r>
+      <w:proofErr w:type="spellEnd"/>
+      <w:r>
+        <w:rPr>
+          <w:b/>
+          <w:bCs/>
+          <w:sz w:val="24"/>
+          <w:szCs w:val="24"/>
+          <w:u w:val="single"/>
+        </w:rPr>
+        <w:t xml:space="preserve"> </w:t>
       </w:r>
     </w:p>
     <w:p>
@@ -2846,7 +3046,29 @@
           <w:szCs w:val="24"/>
           <w:u w:val="single"/>
         </w:rPr>
-        <w:t>Precisión (precision)</w:t>
+        <w:t>Precisión (</w:t>
+      </w:r>
+      <w:proofErr w:type="spellStart"/>
+      <w:r>
+        <w:rPr>
+          <w:b/>
+          <w:bCs/>
+          <w:sz w:val="24"/>
+          <w:szCs w:val="24"/>
+          <w:u w:val="single"/>
+        </w:rPr>
+        <w:t>precision</w:t>
+      </w:r>
+      <w:proofErr w:type="spellEnd"/>
+      <w:r>
+        <w:rPr>
+          <w:b/>
+          <w:bCs/>
+          <w:sz w:val="24"/>
+          <w:szCs w:val="24"/>
+          <w:u w:val="single"/>
+        </w:rPr>
+        <w:t>)</w:t>
       </w:r>
     </w:p>
     <w:p>
@@ -2943,7 +3165,27 @@
           <w:sz w:val="24"/>
           <w:szCs w:val="24"/>
         </w:rPr>
-        <w:t>no querés falsos aprobados</w:t>
+        <w:t xml:space="preserve">no </w:t>
+      </w:r>
+      <w:proofErr w:type="spellStart"/>
+      <w:r>
+        <w:rPr>
+          <w:b/>
+          <w:bCs/>
+          <w:sz w:val="24"/>
+          <w:szCs w:val="24"/>
+        </w:rPr>
+        <w:t>querés</w:t>
+      </w:r>
+      <w:proofErr w:type="spellEnd"/>
+      <w:r>
+        <w:rPr>
+          <w:b/>
+          <w:bCs/>
+          <w:sz w:val="24"/>
+          <w:szCs w:val="24"/>
+        </w:rPr>
+        <w:t xml:space="preserve"> falsos aprobados</w:t>
       </w:r>
       <w:r>
         <w:rPr>
@@ -3035,6 +3277,7 @@
         </w:rPr>
         <w:t xml:space="preserve"> </w:t>
       </w:r>
+      <w:proofErr w:type="spellStart"/>
       <w:r>
         <w:rPr>
           <w:b/>
@@ -3045,6 +3288,7 @@
         </w:rPr>
         <w:t>Recall</w:t>
       </w:r>
+      <w:proofErr w:type="spellEnd"/>
     </w:p>
     <w:p>
       <w:pPr>
@@ -3140,7 +3384,27 @@
           <w:sz w:val="24"/>
           <w:szCs w:val="24"/>
         </w:rPr>
-        <w:t>no querés dejar gente afuera injustamente</w:t>
+        <w:t xml:space="preserve">no </w:t>
+      </w:r>
+      <w:proofErr w:type="spellStart"/>
+      <w:r>
+        <w:rPr>
+          <w:b/>
+          <w:bCs/>
+          <w:sz w:val="24"/>
+          <w:szCs w:val="24"/>
+        </w:rPr>
+        <w:t>querés</w:t>
+      </w:r>
+      <w:proofErr w:type="spellEnd"/>
+      <w:r>
+        <w:rPr>
+          <w:b/>
+          <w:bCs/>
+          <w:sz w:val="24"/>
+          <w:szCs w:val="24"/>
+        </w:rPr>
+        <w:t xml:space="preserve"> dejar gente afuera injustamente</w:t>
       </w:r>
       <w:r>
         <w:rPr>
@@ -3204,8 +3468,17 @@
           <w:sz w:val="24"/>
           <w:szCs w:val="24"/>
         </w:rPr>
-        <w:t>Balance entre precisión y recall</w:t>
-      </w:r>
+        <w:t xml:space="preserve">Balance entre precisión y </w:t>
+      </w:r>
+      <w:proofErr w:type="spellStart"/>
+      <w:r>
+        <w:rPr>
+          <w:sz w:val="24"/>
+          <w:szCs w:val="24"/>
+        </w:rPr>
+        <w:t>recall</w:t>
+      </w:r>
+      <w:proofErr w:type="spellEnd"/>
     </w:p>
     <w:p>
       <w:pPr>
@@ -3517,7 +3790,23 @@
           <w:sz w:val="24"/>
           <w:szCs w:val="24"/>
         </w:rPr>
-        <w:t>El numero cuanto mas alejado del 0 este mas influye.</w:t>
+        <w:t xml:space="preserve">El numero cuanto </w:t>
+      </w:r>
+      <w:proofErr w:type="spellStart"/>
+      <w:r>
+        <w:rPr>
+          <w:sz w:val="24"/>
+          <w:szCs w:val="24"/>
+        </w:rPr>
+        <w:t>mas</w:t>
+      </w:r>
+      <w:proofErr w:type="spellEnd"/>
+      <w:r>
+        <w:rPr>
+          <w:sz w:val="24"/>
+          <w:szCs w:val="24"/>
+        </w:rPr>
+        <w:t xml:space="preserve"> alejado del 0 este mas influye.</w:t>
       </w:r>
     </w:p>
     <w:p>
@@ -3568,6 +3857,7 @@
           <w:u w:val="single"/>
         </w:rPr>
       </w:pPr>
+      <w:proofErr w:type="spellStart"/>
       <w:r>
         <w:rPr>
           <w:b/>
@@ -3577,8 +3867,31 @@
           <w:u w:val="single"/>
         </w:rPr>
         <w:lastRenderedPageBreak/>
-        <w:t>Overfitting / Underfitting</w:t>
-      </w:r>
+        <w:t>Overfitting</w:t>
+      </w:r>
+      <w:proofErr w:type="spellEnd"/>
+      <w:r>
+        <w:rPr>
+          <w:b/>
+          <w:bCs/>
+          <w:sz w:val="36"/>
+          <w:szCs w:val="36"/>
+          <w:u w:val="single"/>
+        </w:rPr>
+        <w:t xml:space="preserve"> / </w:t>
+      </w:r>
+      <w:proofErr w:type="spellStart"/>
+      <w:r>
+        <w:rPr>
+          <w:b/>
+          <w:bCs/>
+          <w:sz w:val="36"/>
+          <w:szCs w:val="36"/>
+          <w:u w:val="single"/>
+        </w:rPr>
+        <w:t>Underfitting</w:t>
+      </w:r>
+      <w:proofErr w:type="spellEnd"/>
     </w:p>
     <w:p>
       <w:pPr>
@@ -3779,6 +4092,7 @@
       </w:pPr>
     </w:p>
     <w:p>
+      <w:proofErr w:type="spellStart"/>
       <w:r>
         <w:rPr>
           <w:b/>
@@ -3790,6 +4104,7 @@
         <w:lastRenderedPageBreak/>
         <w:t>Matplotlib</w:t>
       </w:r>
+      <w:proofErr w:type="spellEnd"/>
       <w:r>
         <w:rPr>
           <w:sz w:val="24"/>
@@ -3980,8 +4295,13 @@
       </w:r>
     </w:p>
     <w:p>
-      <w:r>
-        <w:t>Value: el numero de la izquierda desaprobados, el de la derecha aprobados.</w:t>
+      <w:proofErr w:type="spellStart"/>
+      <w:r>
+        <w:t>Value</w:t>
+      </w:r>
+      <w:proofErr w:type="spellEnd"/>
+      <w:r>
+        <w:t>: el numero de la izquierda desaprobados, el de la derecha aprobados.</w:t>
       </w:r>
     </w:p>
     <w:p>
@@ -4048,7 +4368,87 @@
           <w:sz w:val="24"/>
           <w:szCs w:val="24"/>
         </w:rPr>
-        <w:t>de 2 aprobaron los 2 así que asume que si tenes mas de 22.5 años aprobas. En la de rama derecha de false ahora pregunta altura&lt;=1.79? si es verdad rama izquierda sino rama derecha, la rama izquierda asume que si medis menos de 1.79 desaprobas y la derecha lo contrario.</w:t>
+        <w:t xml:space="preserve">de 2 aprobaron los 2 así que asume que si </w:t>
+      </w:r>
+      <w:proofErr w:type="spellStart"/>
+      <w:r>
+        <w:rPr>
+          <w:sz w:val="24"/>
+          <w:szCs w:val="24"/>
+        </w:rPr>
+        <w:t>tenes</w:t>
+      </w:r>
+      <w:proofErr w:type="spellEnd"/>
+      <w:r>
+        <w:rPr>
+          <w:sz w:val="24"/>
+          <w:szCs w:val="24"/>
+        </w:rPr>
+        <w:t xml:space="preserve"> </w:t>
+      </w:r>
+      <w:proofErr w:type="spellStart"/>
+      <w:r>
+        <w:rPr>
+          <w:sz w:val="24"/>
+          <w:szCs w:val="24"/>
+        </w:rPr>
+        <w:t>mas</w:t>
+      </w:r>
+      <w:proofErr w:type="spellEnd"/>
+      <w:r>
+        <w:rPr>
+          <w:sz w:val="24"/>
+          <w:szCs w:val="24"/>
+        </w:rPr>
+        <w:t xml:space="preserve"> de 22.5 años </w:t>
+      </w:r>
+      <w:proofErr w:type="spellStart"/>
+      <w:r>
+        <w:rPr>
+          <w:sz w:val="24"/>
+          <w:szCs w:val="24"/>
+        </w:rPr>
+        <w:t>aprobas</w:t>
+      </w:r>
+      <w:proofErr w:type="spellEnd"/>
+      <w:r>
+        <w:rPr>
+          <w:sz w:val="24"/>
+          <w:szCs w:val="24"/>
+        </w:rPr>
+        <w:t xml:space="preserve">. En la de rama derecha de false ahora pregunta altura&lt;=1.79? si es verdad rama izquierda sino rama derecha, la rama izquierda asume que si </w:t>
+      </w:r>
+      <w:proofErr w:type="spellStart"/>
+      <w:r>
+        <w:rPr>
+          <w:sz w:val="24"/>
+          <w:szCs w:val="24"/>
+        </w:rPr>
+        <w:t>medis</w:t>
+      </w:r>
+      <w:proofErr w:type="spellEnd"/>
+      <w:r>
+        <w:rPr>
+          <w:sz w:val="24"/>
+          <w:szCs w:val="24"/>
+        </w:rPr>
+        <w:t xml:space="preserve"> menos de 1.79 </w:t>
+      </w:r>
+      <w:proofErr w:type="spellStart"/>
+      <w:r>
+        <w:rPr>
+          <w:sz w:val="24"/>
+          <w:szCs w:val="24"/>
+        </w:rPr>
+        <w:t>desaprobas</w:t>
+      </w:r>
+      <w:proofErr w:type="spellEnd"/>
+      <w:r>
+        <w:rPr>
+          <w:sz w:val="24"/>
+          <w:szCs w:val="24"/>
+        </w:rPr>
+        <w:t xml:space="preserve"> y la derecha lo contrario.</w:t>
       </w:r>
     </w:p>
     <w:p>
@@ -4061,6 +4461,7 @@
           <w:u w:val="single"/>
         </w:rPr>
       </w:pPr>
+      <w:proofErr w:type="spellStart"/>
       <w:r>
         <w:rPr>
           <w:b/>
@@ -4070,37 +4471,80 @@
           <w:u w:val="single"/>
         </w:rPr>
         <w:lastRenderedPageBreak/>
-        <w:t>Random Forest</w:t>
-      </w:r>
-    </w:p>
-    <w:p>
-      <w:pPr>
-        <w:rPr>
-          <w:sz w:val="24"/>
-          <w:szCs w:val="24"/>
-        </w:rPr>
-      </w:pPr>
-      <w:r>
-        <w:rPr>
-          <w:sz w:val="24"/>
-          <w:szCs w:val="24"/>
-        </w:rPr>
-        <w:t>Un Random Forest es muchos árboles simples votando juntos.</w:t>
-      </w:r>
-    </w:p>
-    <w:p>
-      <w:pPr>
-        <w:rPr>
-          <w:sz w:val="24"/>
-          <w:szCs w:val="24"/>
-        </w:rPr>
-      </w:pPr>
-      <w:r>
-        <w:rPr>
-          <w:sz w:val="24"/>
-          <w:szCs w:val="24"/>
-        </w:rPr>
-        <w:t>Un Random Forest:</w:t>
+        <w:t>Random</w:t>
+      </w:r>
+      <w:proofErr w:type="spellEnd"/>
+      <w:r>
+        <w:rPr>
+          <w:b/>
+          <w:bCs/>
+          <w:sz w:val="32"/>
+          <w:szCs w:val="32"/>
+          <w:u w:val="single"/>
+        </w:rPr>
+        <w:t xml:space="preserve"> Forest</w:t>
+      </w:r>
+    </w:p>
+    <w:p>
+      <w:pPr>
+        <w:rPr>
+          <w:sz w:val="24"/>
+          <w:szCs w:val="24"/>
+        </w:rPr>
+      </w:pPr>
+      <w:r>
+        <w:rPr>
+          <w:sz w:val="24"/>
+          <w:szCs w:val="24"/>
+        </w:rPr>
+        <w:t xml:space="preserve">Un </w:t>
+      </w:r>
+      <w:proofErr w:type="spellStart"/>
+      <w:r>
+        <w:rPr>
+          <w:sz w:val="24"/>
+          <w:szCs w:val="24"/>
+        </w:rPr>
+        <w:t>Random</w:t>
+      </w:r>
+      <w:proofErr w:type="spellEnd"/>
+      <w:r>
+        <w:rPr>
+          <w:sz w:val="24"/>
+          <w:szCs w:val="24"/>
+        </w:rPr>
+        <w:t xml:space="preserve"> Forest es muchos árboles simples votando juntos.</w:t>
+      </w:r>
+    </w:p>
+    <w:p>
+      <w:pPr>
+        <w:rPr>
+          <w:sz w:val="24"/>
+          <w:szCs w:val="24"/>
+        </w:rPr>
+      </w:pPr>
+      <w:r>
+        <w:rPr>
+          <w:sz w:val="24"/>
+          <w:szCs w:val="24"/>
+        </w:rPr>
+        <w:t xml:space="preserve">Un </w:t>
+      </w:r>
+      <w:proofErr w:type="spellStart"/>
+      <w:r>
+        <w:rPr>
+          <w:sz w:val="24"/>
+          <w:szCs w:val="24"/>
+        </w:rPr>
+        <w:t>Random</w:t>
+      </w:r>
+      <w:proofErr w:type="spellEnd"/>
+      <w:r>
+        <w:rPr>
+          <w:sz w:val="24"/>
+          <w:szCs w:val="24"/>
+        </w:rPr>
+        <w:t xml:space="preserve"> Forest:</w:t>
       </w:r>
     </w:p>
     <w:p>
@@ -4294,6 +4738,7 @@
           <w:sz w:val="36"/>
           <w:szCs w:val="36"/>
           <w:u w:val="single"/>
+          <w:lang w:val="en-US"/>
         </w:rPr>
       </w:pPr>
       <w:r>
@@ -4303,37 +4748,39 @@
           <w:sz w:val="36"/>
           <w:szCs w:val="36"/>
           <w:u w:val="single"/>
-        </w:rPr>
-        <w:t>KNN (</w:t>
-      </w:r>
-      <w:r>
-        <w:rPr>
-          <w:b/>
-          <w:bCs/>
-          <w:sz w:val="36"/>
-          <w:szCs w:val="36"/>
-          <w:u w:val="single"/>
-        </w:rPr>
-        <w:t>k-Nearest Neighbors)</w:t>
-      </w:r>
-    </w:p>
-    <w:p>
-      <w:pPr>
-        <w:rPr>
-          <w:b/>
-          <w:bCs/>
-          <w:sz w:val="24"/>
-          <w:szCs w:val="24"/>
-        </w:rPr>
-      </w:pPr>
-      <w:r>
-        <w:rPr>
-          <w:b/>
-          <w:bCs/>
-          <w:sz w:val="24"/>
-          <w:szCs w:val="24"/>
-        </w:rPr>
-        <w:t>1️</w:t>
+          <w:lang w:val="en-US"/>
+        </w:rPr>
+        <w:t>KNN (k-Nearest Neighbors)</w:t>
+      </w:r>
+    </w:p>
+    <w:p>
+      <w:pPr>
+        <w:rPr>
+          <w:b/>
+          <w:bCs/>
+          <w:sz w:val="24"/>
+          <w:szCs w:val="24"/>
+          <w:lang w:val="en-US"/>
+        </w:rPr>
+      </w:pPr>
+      <w:r>
+        <w:rPr>
+          <w:b/>
+          <w:bCs/>
+          <w:sz w:val="24"/>
+          <w:szCs w:val="24"/>
+          <w:lang w:val="en-US"/>
+        </w:rPr>
+        <w:t>1</w:t>
+      </w:r>
+      <w:r>
+        <w:rPr>
+          <w:b/>
+          <w:bCs/>
+          <w:sz w:val="24"/>
+          <w:szCs w:val="24"/>
+        </w:rPr>
+        <w:t>️</w:t>
       </w:r>
       <w:r>
         <w:rPr>
@@ -4342,6 +4789,7 @@
           <w:bCs/>
           <w:sz w:val="24"/>
           <w:szCs w:val="24"/>
+          <w:lang w:val="en-US"/>
         </w:rPr>
         <w:t xml:space="preserve">) </w:t>
       </w:r>
@@ -4351,6 +4799,7 @@
           <w:bCs/>
           <w:sz w:val="24"/>
           <w:szCs w:val="24"/>
+          <w:lang w:val="en-US"/>
         </w:rPr>
         <w:t xml:space="preserve">Idea central de KNN </w:t>
       </w:r>
@@ -4595,10 +5044,7 @@
         <w:t></w:t>
       </w:r>
       <w:r>
-        <w:t xml:space="preserve"> KNN</w:t>
-      </w:r>
-      <w:r>
-        <w:t xml:space="preserve"> con pocos datos es muy inestable</w:t>
+        <w:t xml:space="preserve"> KNN con pocos datos es muy inestable</w:t>
       </w:r>
     </w:p>
     <w:p>
@@ -4612,10 +5058,7 @@
         <w:t></w:t>
       </w:r>
       <w:r>
-        <w:t xml:space="preserve"> Con</w:t>
-      </w:r>
-      <w:r>
-        <w:t xml:space="preserve"> más datos empieza a tener sentido</w:t>
+        <w:t xml:space="preserve"> Con más datos empieza a tener sentido</w:t>
       </w:r>
     </w:p>
     <w:p>
@@ -4668,7 +5111,23 @@
           <w:sz w:val="24"/>
           <w:szCs w:val="24"/>
         </w:rPr>
-        <w:t xml:space="preserve"> en el dataset y voto”.</w:t>
+        <w:t xml:space="preserve"> en el </w:t>
+      </w:r>
+      <w:proofErr w:type="spellStart"/>
+      <w:r>
+        <w:rPr>
+          <w:sz w:val="24"/>
+          <w:szCs w:val="24"/>
+        </w:rPr>
+        <w:t>dataset</w:t>
+      </w:r>
+      <w:proofErr w:type="spellEnd"/>
+      <w:r>
+        <w:rPr>
+          <w:sz w:val="24"/>
+          <w:szCs w:val="24"/>
+        </w:rPr>
+        <w:t xml:space="preserve"> y voto”.</w:t>
       </w:r>
     </w:p>
     <w:p>
@@ -4869,10 +5328,7 @@
         <w:pStyle w:val="Heading3"/>
       </w:pPr>
       <w:r>
-        <w:t>3</w:t>
-      </w:r>
-      <w:r>
-        <w:t>️</w:t>
+        <w:t>3️</w:t>
       </w:r>
       <w:r>
         <w:rPr>
@@ -4881,10 +5337,7 @@
         <w:t>)</w:t>
       </w:r>
       <w:r>
-        <w:t xml:space="preserve"> Por</w:t>
-      </w:r>
-      <w:r>
-        <w:t xml:space="preserve"> qué KNN NECESITA normalización</w:t>
+        <w:t xml:space="preserve"> Por qué KNN NECESITA normalización</w:t>
       </w:r>
     </w:p>
     <w:p>
@@ -5170,7 +5623,6 @@
           <w:bCs/>
           <w:sz w:val="28"/>
           <w:szCs w:val="28"/>
-          <w:lang w:val="en-US"/>
         </w:rPr>
       </w:pPr>
       <w:r>
@@ -5179,7 +5631,6 @@
           <w:bCs/>
           <w:sz w:val="28"/>
           <w:szCs w:val="28"/>
-          <w:lang w:val="en-US"/>
         </w:rPr>
         <w:t xml:space="preserve">5) Idea general </w:t>
       </w:r>
@@ -5192,7 +5643,23 @@
         </w:rPr>
       </w:pPr>
       <w:r>
-        <w:t>“KNN decide por cercanía, mejora al aumentar K porque reduce ruido, necesita normalización y conceptualmente conecta con bias–variance.”</w:t>
+        <w:t xml:space="preserve">“KNN decide por cercanía, mejora al aumentar K porque reduce ruido, necesita normalización y conceptualmente conecta con </w:t>
+      </w:r>
+      <w:proofErr w:type="spellStart"/>
+      <w:r>
+        <w:t>bias</w:t>
+      </w:r>
+      <w:proofErr w:type="spellEnd"/>
+      <w:r>
+        <w:t>–</w:t>
+      </w:r>
+      <w:proofErr w:type="spellStart"/>
+      <w:r>
+        <w:t>variance</w:t>
+      </w:r>
+      <w:proofErr w:type="spellEnd"/>
+      <w:r>
+        <w:t>.”</w:t>
       </w:r>
     </w:p>
     <w:p>
@@ -5249,6 +5716,7 @@
           <w:sz w:val="24"/>
           <w:szCs w:val="24"/>
           <w:u w:val="single"/>
+          <w:lang w:val="en-US"/>
         </w:rPr>
       </w:pPr>
       <w:r>
@@ -5258,6 +5726,7 @@
           <w:sz w:val="24"/>
           <w:szCs w:val="24"/>
           <w:u w:val="single"/>
+          <w:lang w:val="en-US"/>
         </w:rPr>
         <w:t>Random Forest</w:t>
       </w:r>
@@ -5520,7 +5989,23 @@
           <w:sz w:val="24"/>
           <w:szCs w:val="24"/>
         </w:rPr>
-        <w:t>Muy bueno con datasets chicos</w:t>
+        <w:t xml:space="preserve">Muy bueno con </w:t>
+      </w:r>
+      <w:proofErr w:type="spellStart"/>
+      <w:r>
+        <w:rPr>
+          <w:sz w:val="24"/>
+          <w:szCs w:val="24"/>
+        </w:rPr>
+        <w:t>datasets</w:t>
+      </w:r>
+      <w:proofErr w:type="spellEnd"/>
+      <w:r>
+        <w:rPr>
+          <w:sz w:val="24"/>
+          <w:szCs w:val="24"/>
+        </w:rPr>
+        <w:t xml:space="preserve"> chicos</w:t>
       </w:r>
     </w:p>
     <w:p>
@@ -5665,14 +6150,25 @@
         </w:rPr>
         <w:t xml:space="preserve">Hoy empatan, pero </w:t>
       </w:r>
-      <w:r>
-        <w:rPr>
-          <w:b/>
-          <w:bCs/>
-          <w:sz w:val="24"/>
-          <w:szCs w:val="24"/>
-        </w:rPr>
-        <w:t>Random Forest es mejor modelo general</w:t>
+      <w:proofErr w:type="spellStart"/>
+      <w:r>
+        <w:rPr>
+          <w:b/>
+          <w:bCs/>
+          <w:sz w:val="24"/>
+          <w:szCs w:val="24"/>
+        </w:rPr>
+        <w:t>Random</w:t>
+      </w:r>
+      <w:proofErr w:type="spellEnd"/>
+      <w:r>
+        <w:rPr>
+          <w:b/>
+          <w:bCs/>
+          <w:sz w:val="24"/>
+          <w:szCs w:val="24"/>
+        </w:rPr>
+        <w:t xml:space="preserve"> Forest es mejor modelo general</w:t>
       </w:r>
       <w:r>
         <w:rPr>
@@ -5680,6 +6176,1612 @@
           <w:szCs w:val="24"/>
         </w:rPr>
         <w:t>.</w:t>
+      </w:r>
+    </w:p>
+    <w:p>
+      <w:pPr>
+        <w:rPr>
+          <w:sz w:val="24"/>
+          <w:szCs w:val="24"/>
+        </w:rPr>
+      </w:pPr>
+    </w:p>
+    <w:p>
+      <w:pPr>
+        <w:rPr>
+          <w:b/>
+          <w:bCs/>
+          <w:sz w:val="36"/>
+          <w:szCs w:val="36"/>
+          <w:u w:val="single"/>
+        </w:rPr>
+      </w:pPr>
+      <w:proofErr w:type="spellStart"/>
+      <w:r>
+        <w:rPr>
+          <w:b/>
+          <w:bCs/>
+          <w:sz w:val="36"/>
+          <w:szCs w:val="36"/>
+          <w:u w:val="single"/>
+        </w:rPr>
+        <w:t>Bias</w:t>
+      </w:r>
+      <w:proofErr w:type="spellEnd"/>
+      <w:r>
+        <w:rPr>
+          <w:b/>
+          <w:bCs/>
+          <w:sz w:val="36"/>
+          <w:szCs w:val="36"/>
+          <w:u w:val="single"/>
+        </w:rPr>
+        <w:t xml:space="preserve"> vs </w:t>
+      </w:r>
+      <w:proofErr w:type="spellStart"/>
+      <w:r>
+        <w:rPr>
+          <w:b/>
+          <w:bCs/>
+          <w:sz w:val="36"/>
+          <w:szCs w:val="36"/>
+          <w:u w:val="single"/>
+        </w:rPr>
+        <w:t>Variance</w:t>
+      </w:r>
+      <w:proofErr w:type="spellEnd"/>
+    </w:p>
+    <w:p>
+      <w:pPr>
+        <w:rPr>
+          <w:b/>
+          <w:bCs/>
+          <w:sz w:val="24"/>
+          <w:szCs w:val="24"/>
+        </w:rPr>
+      </w:pPr>
+      <w:r>
+        <w:rPr>
+          <w:b/>
+          <w:bCs/>
+          <w:sz w:val="24"/>
+          <w:szCs w:val="24"/>
+        </w:rPr>
+        <w:t>1️</w:t>
+      </w:r>
+      <w:r>
+        <w:rPr>
+          <w:rFonts w:ascii="Tahoma" w:hAnsi="Tahoma" w:cs="Tahoma"/>
+          <w:b/>
+          <w:bCs/>
+          <w:sz w:val="24"/>
+          <w:szCs w:val="24"/>
+        </w:rPr>
+        <w:t xml:space="preserve">) </w:t>
+      </w:r>
+      <w:r>
+        <w:rPr>
+          <w:b/>
+          <w:bCs/>
+          <w:sz w:val="24"/>
+          <w:szCs w:val="24"/>
+        </w:rPr>
+        <w:t>La idea central</w:t>
+      </w:r>
+    </w:p>
+    <w:p>
+      <w:pPr>
+        <w:rPr>
+          <w:sz w:val="24"/>
+          <w:szCs w:val="24"/>
+        </w:rPr>
+      </w:pPr>
+      <w:r>
+        <w:rPr>
+          <w:b/>
+          <w:bCs/>
+          <w:sz w:val="24"/>
+          <w:szCs w:val="24"/>
+        </w:rPr>
+        <w:t>Todo modelo se equivoca por dos motivos posibles:</w:t>
+      </w:r>
+      <w:r>
+        <w:rPr>
+          <w:b/>
+          <w:bCs/>
+          <w:sz w:val="24"/>
+          <w:szCs w:val="24"/>
+        </w:rPr>
+        <w:br/>
+        <w:t>o es demasiado simple (</w:t>
+      </w:r>
+      <w:proofErr w:type="spellStart"/>
+      <w:r>
+        <w:rPr>
+          <w:b/>
+          <w:bCs/>
+          <w:sz w:val="24"/>
+          <w:szCs w:val="24"/>
+        </w:rPr>
+        <w:t>bias</w:t>
+      </w:r>
+      <w:proofErr w:type="spellEnd"/>
+      <w:r>
+        <w:rPr>
+          <w:b/>
+          <w:bCs/>
+          <w:sz w:val="24"/>
+          <w:szCs w:val="24"/>
+        </w:rPr>
+        <w:t>)</w:t>
+      </w:r>
+      <w:r>
+        <w:rPr>
+          <w:b/>
+          <w:bCs/>
+          <w:sz w:val="24"/>
+          <w:szCs w:val="24"/>
+        </w:rPr>
+        <w:br/>
+        <w:t>o es demasiado sensible (</w:t>
+      </w:r>
+      <w:proofErr w:type="spellStart"/>
+      <w:r>
+        <w:rPr>
+          <w:b/>
+          <w:bCs/>
+          <w:sz w:val="24"/>
+          <w:szCs w:val="24"/>
+        </w:rPr>
+        <w:t>variance</w:t>
+      </w:r>
+      <w:proofErr w:type="spellEnd"/>
+      <w:r>
+        <w:rPr>
+          <w:b/>
+          <w:bCs/>
+          <w:sz w:val="24"/>
+          <w:szCs w:val="24"/>
+        </w:rPr>
+        <w:t>).</w:t>
+      </w:r>
+    </w:p>
+    <w:p>
+      <w:pPr>
+        <w:rPr>
+          <w:b/>
+          <w:bCs/>
+          <w:sz w:val="24"/>
+          <w:szCs w:val="24"/>
+        </w:rPr>
+      </w:pPr>
+    </w:p>
+    <w:p>
+      <w:pPr>
+        <w:rPr>
+          <w:b/>
+          <w:bCs/>
+          <w:sz w:val="24"/>
+          <w:szCs w:val="24"/>
+        </w:rPr>
+      </w:pPr>
+      <w:r>
+        <w:rPr>
+          <w:b/>
+          <w:bCs/>
+          <w:sz w:val="24"/>
+          <w:szCs w:val="24"/>
+        </w:rPr>
+        <w:lastRenderedPageBreak/>
+        <w:t>2️</w:t>
+      </w:r>
+      <w:r>
+        <w:rPr>
+          <w:rFonts w:ascii="Tahoma" w:hAnsi="Tahoma" w:cs="Tahoma"/>
+          <w:b/>
+          <w:bCs/>
+          <w:sz w:val="24"/>
+          <w:szCs w:val="24"/>
+        </w:rPr>
+        <w:t xml:space="preserve">) </w:t>
+      </w:r>
+      <w:proofErr w:type="spellStart"/>
+      <w:r>
+        <w:rPr>
+          <w:b/>
+          <w:bCs/>
+          <w:sz w:val="24"/>
+          <w:szCs w:val="24"/>
+        </w:rPr>
+        <w:t>Bias</w:t>
+      </w:r>
+      <w:proofErr w:type="spellEnd"/>
+      <w:r>
+        <w:rPr>
+          <w:b/>
+          <w:bCs/>
+          <w:sz w:val="24"/>
+          <w:szCs w:val="24"/>
+        </w:rPr>
+        <w:t xml:space="preserve"> (modelo rígido)</w:t>
+      </w:r>
+    </w:p>
+    <w:p>
+      <w:pPr>
+        <w:rPr>
+          <w:sz w:val="24"/>
+          <w:szCs w:val="24"/>
+        </w:rPr>
+      </w:pPr>
+      <w:proofErr w:type="spellStart"/>
+      <w:r>
+        <w:rPr>
+          <w:sz w:val="24"/>
+          <w:szCs w:val="24"/>
+        </w:rPr>
+        <w:t>Bias</w:t>
+      </w:r>
+      <w:proofErr w:type="spellEnd"/>
+      <w:r>
+        <w:rPr>
+          <w:sz w:val="24"/>
+          <w:szCs w:val="24"/>
+        </w:rPr>
+        <w:t xml:space="preserve"> = el modelo </w:t>
+      </w:r>
+      <w:r>
+        <w:rPr>
+          <w:b/>
+          <w:bCs/>
+          <w:sz w:val="24"/>
+          <w:szCs w:val="24"/>
+        </w:rPr>
+        <w:t>no logra aprender la relación</w:t>
+      </w:r>
+      <w:r>
+        <w:rPr>
+          <w:sz w:val="24"/>
+          <w:szCs w:val="24"/>
+        </w:rPr>
+        <w:t>, aunque tenga muchos datos.</w:t>
+      </w:r>
+    </w:p>
+    <w:p>
+      <w:pPr>
+        <w:rPr>
+          <w:sz w:val="24"/>
+          <w:szCs w:val="24"/>
+        </w:rPr>
+      </w:pPr>
+      <w:r>
+        <w:rPr>
+          <w:sz w:val="24"/>
+          <w:szCs w:val="24"/>
+        </w:rPr>
+        <w:t>Ejemplos que YA VISTE:</w:t>
+      </w:r>
+    </w:p>
+    <w:p>
+      <w:pPr>
+        <w:numPr>
+          <w:ilvl w:val="0"/>
+          <w:numId w:val="21"/>
+        </w:numPr>
+        <w:rPr>
+          <w:sz w:val="24"/>
+          <w:szCs w:val="24"/>
+        </w:rPr>
+      </w:pPr>
+      <w:r>
+        <w:rPr>
+          <w:sz w:val="24"/>
+          <w:szCs w:val="24"/>
+        </w:rPr>
+        <w:t>Regresión logística quedándose en ~0.65</w:t>
+      </w:r>
+    </w:p>
+    <w:p>
+      <w:pPr>
+        <w:numPr>
+          <w:ilvl w:val="0"/>
+          <w:numId w:val="21"/>
+        </w:numPr>
+        <w:rPr>
+          <w:sz w:val="24"/>
+          <w:szCs w:val="24"/>
+        </w:rPr>
+      </w:pPr>
+      <w:r>
+        <w:rPr>
+          <w:sz w:val="24"/>
+          <w:szCs w:val="24"/>
+        </w:rPr>
+        <w:t xml:space="preserve">Árbol con </w:t>
+      </w:r>
+      <w:proofErr w:type="spellStart"/>
+      <w:r>
+        <w:rPr>
+          <w:sz w:val="24"/>
+          <w:szCs w:val="24"/>
+        </w:rPr>
+        <w:t>max_depth</w:t>
+      </w:r>
+      <w:proofErr w:type="spellEnd"/>
+      <w:r>
+        <w:rPr>
+          <w:sz w:val="24"/>
+          <w:szCs w:val="24"/>
+        </w:rPr>
+        <w:t>=1</w:t>
+      </w:r>
+    </w:p>
+    <w:p>
+      <w:pPr>
+        <w:numPr>
+          <w:ilvl w:val="0"/>
+          <w:numId w:val="21"/>
+        </w:numPr>
+        <w:rPr>
+          <w:sz w:val="24"/>
+          <w:szCs w:val="24"/>
+        </w:rPr>
+      </w:pPr>
+      <w:r>
+        <w:rPr>
+          <w:sz w:val="24"/>
+          <w:szCs w:val="24"/>
+        </w:rPr>
+        <w:t>KNN con K muy grande</w:t>
+      </w:r>
+    </w:p>
+    <w:p>
+      <w:pPr>
+        <w:rPr>
+          <w:sz w:val="24"/>
+          <w:szCs w:val="24"/>
+        </w:rPr>
+      </w:pPr>
+      <w:r>
+        <w:rPr>
+          <w:sz w:val="24"/>
+          <w:szCs w:val="24"/>
+        </w:rPr>
+        <w:t>Qué pasa:</w:t>
+      </w:r>
+    </w:p>
+    <w:p>
+      <w:pPr>
+        <w:numPr>
+          <w:ilvl w:val="0"/>
+          <w:numId w:val="22"/>
+        </w:numPr>
+        <w:rPr>
+          <w:sz w:val="24"/>
+          <w:szCs w:val="24"/>
+        </w:rPr>
+      </w:pPr>
+      <w:r>
+        <w:rPr>
+          <w:sz w:val="24"/>
+          <w:szCs w:val="24"/>
+        </w:rPr>
+        <w:t>decisiones muy generales</w:t>
+      </w:r>
+    </w:p>
+    <w:p>
+      <w:pPr>
+        <w:numPr>
+          <w:ilvl w:val="0"/>
+          <w:numId w:val="22"/>
+        </w:numPr>
+        <w:rPr>
+          <w:sz w:val="24"/>
+          <w:szCs w:val="24"/>
+        </w:rPr>
+      </w:pPr>
+      <w:r>
+        <w:rPr>
+          <w:sz w:val="24"/>
+          <w:szCs w:val="24"/>
+        </w:rPr>
+        <w:t>no captura matices</w:t>
+      </w:r>
+    </w:p>
+    <w:p>
+      <w:pPr>
+        <w:numPr>
+          <w:ilvl w:val="0"/>
+          <w:numId w:val="22"/>
+        </w:numPr>
+        <w:rPr>
+          <w:sz w:val="24"/>
+          <w:szCs w:val="24"/>
+        </w:rPr>
+      </w:pPr>
+      <w:r>
+        <w:rPr>
+          <w:sz w:val="24"/>
+          <w:szCs w:val="24"/>
+        </w:rPr>
+        <w:t>se equivoca “de forma consistente”</w:t>
+      </w:r>
+    </w:p>
+    <w:p>
+      <w:pPr>
+        <w:rPr>
+          <w:sz w:val="24"/>
+          <w:szCs w:val="24"/>
+        </w:rPr>
+      </w:pPr>
+      <w:r>
+        <w:rPr>
+          <w:rFonts w:ascii="Segoe UI Emoji" w:hAnsi="Segoe UI Emoji" w:cs="Segoe UI Emoji"/>
+          <w:sz w:val="24"/>
+          <w:szCs w:val="24"/>
+        </w:rPr>
+        <w:t>📌</w:t>
+      </w:r>
+      <w:r>
+        <w:rPr>
+          <w:sz w:val="24"/>
+          <w:szCs w:val="24"/>
+        </w:rPr>
+        <w:t xml:space="preserve"> </w:t>
+      </w:r>
+      <w:r>
+        <w:rPr>
+          <w:b/>
+          <w:bCs/>
+          <w:sz w:val="24"/>
+          <w:szCs w:val="24"/>
+        </w:rPr>
+        <w:t>Error estructural</w:t>
+      </w:r>
+      <w:r>
+        <w:rPr>
+          <w:sz w:val="24"/>
+          <w:szCs w:val="24"/>
+        </w:rPr>
+        <w:t>, no por azar.</w:t>
+      </w:r>
+    </w:p>
+    <w:p>
+      <w:pPr>
+        <w:rPr>
+          <w:sz w:val="24"/>
+          <w:szCs w:val="24"/>
+        </w:rPr>
+      </w:pPr>
+      <w:r>
+        <w:rPr>
+          <w:rFonts w:ascii="Segoe UI Emoji" w:hAnsi="Segoe UI Emoji" w:cs="Segoe UI Emoji"/>
+          <w:sz w:val="24"/>
+          <w:szCs w:val="24"/>
+        </w:rPr>
+        <w:t>📌</w:t>
+      </w:r>
+      <w:r>
+        <w:rPr>
+          <w:sz w:val="24"/>
+          <w:szCs w:val="24"/>
+        </w:rPr>
+        <w:t xml:space="preserve"> En ML:</w:t>
+      </w:r>
+    </w:p>
+    <w:p>
+      <w:pPr>
+        <w:numPr>
+          <w:ilvl w:val="0"/>
+          <w:numId w:val="25"/>
+        </w:numPr>
+        <w:rPr>
+          <w:sz w:val="24"/>
+          <w:szCs w:val="24"/>
+        </w:rPr>
+      </w:pPr>
+      <w:r>
+        <w:rPr>
+          <w:sz w:val="24"/>
+          <w:szCs w:val="24"/>
+        </w:rPr>
+        <w:t xml:space="preserve">el modelo </w:t>
+      </w:r>
+      <w:r>
+        <w:rPr>
+          <w:b/>
+          <w:bCs/>
+          <w:sz w:val="24"/>
+          <w:szCs w:val="24"/>
+        </w:rPr>
+        <w:t>no se adapta</w:t>
+      </w:r>
+    </w:p>
+    <w:p>
+      <w:pPr>
+        <w:numPr>
+          <w:ilvl w:val="0"/>
+          <w:numId w:val="25"/>
+        </w:numPr>
+        <w:rPr>
+          <w:sz w:val="24"/>
+          <w:szCs w:val="24"/>
+        </w:rPr>
+      </w:pPr>
+      <w:r>
+        <w:rPr>
+          <w:sz w:val="24"/>
+          <w:szCs w:val="24"/>
+        </w:rPr>
+        <w:t>no importa cuántos datos le des</w:t>
+      </w:r>
+    </w:p>
+    <w:p>
+      <w:pPr>
+        <w:numPr>
+          <w:ilvl w:val="0"/>
+          <w:numId w:val="25"/>
+        </w:numPr>
+        <w:rPr>
+          <w:sz w:val="24"/>
+          <w:szCs w:val="24"/>
+        </w:rPr>
+      </w:pPr>
+      <w:r>
+        <w:rPr>
+          <w:b/>
+          <w:bCs/>
+          <w:sz w:val="24"/>
+          <w:szCs w:val="24"/>
+        </w:rPr>
+        <w:t>no aprende lo suficiente</w:t>
+      </w:r>
+    </w:p>
+    <w:p>
+      <w:pPr>
+        <w:rPr>
+          <w:sz w:val="24"/>
+          <w:szCs w:val="24"/>
+        </w:rPr>
+      </w:pPr>
+      <w:r>
+        <w:rPr>
+          <w:sz w:val="24"/>
+          <w:szCs w:val="24"/>
+        </w:rPr>
+        <w:t>En una frase:</w:t>
+      </w:r>
+    </w:p>
+    <w:p>
+      <w:pPr>
+        <w:rPr>
+          <w:sz w:val="24"/>
+          <w:szCs w:val="24"/>
+        </w:rPr>
+      </w:pPr>
+      <w:r>
+        <w:rPr>
+          <w:sz w:val="24"/>
+          <w:szCs w:val="24"/>
+        </w:rPr>
+        <w:t>Como la pensé</w:t>
+      </w:r>
+    </w:p>
+    <w:p>
+      <w:pPr>
+        <w:rPr>
+          <w:sz w:val="24"/>
+          <w:szCs w:val="24"/>
+        </w:rPr>
+      </w:pPr>
+      <w:r>
+        <w:rPr>
+          <w:sz w:val="24"/>
+          <w:szCs w:val="24"/>
+        </w:rPr>
+        <w:t>“</w:t>
+      </w:r>
+      <w:r>
+        <w:rPr>
+          <w:sz w:val="24"/>
+          <w:szCs w:val="24"/>
+        </w:rPr>
+        <w:t>Poco flexible, no se adapta a las reglas.</w:t>
+      </w:r>
+      <w:r>
+        <w:rPr>
+          <w:sz w:val="24"/>
+          <w:szCs w:val="24"/>
+        </w:rPr>
+        <w:t>”</w:t>
+      </w:r>
+    </w:p>
+    <w:p>
+      <w:pPr>
+        <w:rPr>
+          <w:sz w:val="24"/>
+          <w:szCs w:val="24"/>
+        </w:rPr>
+      </w:pPr>
+      <w:r>
+        <w:rPr>
+          <w:sz w:val="24"/>
+          <w:szCs w:val="24"/>
+        </w:rPr>
+        <w:t>Corregida</w:t>
+      </w:r>
+    </w:p>
+    <w:p>
+      <w:pPr>
+        <w:rPr>
+          <w:sz w:val="24"/>
+          <w:szCs w:val="24"/>
+        </w:rPr>
+      </w:pPr>
+      <w:proofErr w:type="spellStart"/>
+      <w:r>
+        <w:rPr>
+          <w:sz w:val="24"/>
+          <w:szCs w:val="24"/>
+        </w:rPr>
+        <w:t>Bias</w:t>
+      </w:r>
+      <w:proofErr w:type="spellEnd"/>
+      <w:r>
+        <w:rPr>
+          <w:sz w:val="24"/>
+          <w:szCs w:val="24"/>
+        </w:rPr>
+        <w:t xml:space="preserve"> = el modelo es tan simple que no logra captar las reglas reales del problema.</w:t>
+      </w:r>
+    </w:p>
+    <w:p>
+      <w:pPr>
+        <w:rPr>
+          <w:b/>
+          <w:bCs/>
+          <w:sz w:val="24"/>
+          <w:szCs w:val="24"/>
+        </w:rPr>
+      </w:pPr>
+      <w:r>
+        <w:rPr>
+          <w:b/>
+          <w:bCs/>
+          <w:sz w:val="24"/>
+          <w:szCs w:val="24"/>
+        </w:rPr>
+        <w:t>3️</w:t>
+      </w:r>
+      <w:r>
+        <w:rPr>
+          <w:rFonts w:ascii="Tahoma" w:hAnsi="Tahoma" w:cs="Tahoma"/>
+          <w:b/>
+          <w:bCs/>
+          <w:sz w:val="24"/>
+          <w:szCs w:val="24"/>
+        </w:rPr>
+        <w:t xml:space="preserve">) </w:t>
+      </w:r>
+      <w:proofErr w:type="spellStart"/>
+      <w:r>
+        <w:rPr>
+          <w:b/>
+          <w:bCs/>
+          <w:sz w:val="24"/>
+          <w:szCs w:val="24"/>
+        </w:rPr>
+        <w:t>Variance</w:t>
+      </w:r>
+      <w:proofErr w:type="spellEnd"/>
+      <w:r>
+        <w:rPr>
+          <w:b/>
+          <w:bCs/>
+          <w:sz w:val="24"/>
+          <w:szCs w:val="24"/>
+        </w:rPr>
+        <w:t xml:space="preserve"> (modelo nervioso)</w:t>
+      </w:r>
+    </w:p>
+    <w:p>
+      <w:pPr>
+        <w:rPr>
+          <w:sz w:val="24"/>
+          <w:szCs w:val="24"/>
+        </w:rPr>
+      </w:pPr>
+      <w:proofErr w:type="spellStart"/>
+      <w:r>
+        <w:rPr>
+          <w:sz w:val="24"/>
+          <w:szCs w:val="24"/>
+        </w:rPr>
+        <w:t>Variance</w:t>
+      </w:r>
+      <w:proofErr w:type="spellEnd"/>
+      <w:r>
+        <w:rPr>
+          <w:sz w:val="24"/>
+          <w:szCs w:val="24"/>
+        </w:rPr>
+        <w:t xml:space="preserve"> = el modelo </w:t>
+      </w:r>
+      <w:r>
+        <w:rPr>
+          <w:b/>
+          <w:bCs/>
+          <w:sz w:val="24"/>
+          <w:szCs w:val="24"/>
+        </w:rPr>
+        <w:t>aprende demasiado los datos que ve</w:t>
+      </w:r>
+      <w:r>
+        <w:rPr>
+          <w:sz w:val="24"/>
+          <w:szCs w:val="24"/>
+        </w:rPr>
+        <w:t>.</w:t>
+      </w:r>
+    </w:p>
+    <w:p>
+      <w:pPr>
+        <w:rPr>
+          <w:sz w:val="24"/>
+          <w:szCs w:val="24"/>
+        </w:rPr>
+      </w:pPr>
+      <w:r>
+        <w:rPr>
+          <w:sz w:val="24"/>
+          <w:szCs w:val="24"/>
+        </w:rPr>
+        <w:t>Ejemplos que YA VISTE:</w:t>
+      </w:r>
+    </w:p>
+    <w:p>
+      <w:pPr>
+        <w:numPr>
+          <w:ilvl w:val="0"/>
+          <w:numId w:val="23"/>
+        </w:numPr>
+        <w:rPr>
+          <w:sz w:val="24"/>
+          <w:szCs w:val="24"/>
+        </w:rPr>
+      </w:pPr>
+      <w:r>
+        <w:rPr>
+          <w:sz w:val="24"/>
+          <w:szCs w:val="24"/>
+        </w:rPr>
+        <w:t xml:space="preserve">Árbol con </w:t>
+      </w:r>
+      <w:proofErr w:type="spellStart"/>
+      <w:r>
+        <w:rPr>
+          <w:sz w:val="24"/>
+          <w:szCs w:val="24"/>
+        </w:rPr>
+        <w:t>max_depth</w:t>
+      </w:r>
+      <w:proofErr w:type="spellEnd"/>
+      <w:r>
+        <w:rPr>
+          <w:sz w:val="24"/>
+          <w:szCs w:val="24"/>
+        </w:rPr>
+        <w:t>=</w:t>
+      </w:r>
+      <w:proofErr w:type="spellStart"/>
+      <w:r>
+        <w:rPr>
+          <w:sz w:val="24"/>
+          <w:szCs w:val="24"/>
+        </w:rPr>
+        <w:t>None</w:t>
+      </w:r>
+      <w:proofErr w:type="spellEnd"/>
+    </w:p>
+    <w:p>
+      <w:pPr>
+        <w:numPr>
+          <w:ilvl w:val="0"/>
+          <w:numId w:val="23"/>
+        </w:numPr>
+        <w:rPr>
+          <w:sz w:val="24"/>
+          <w:szCs w:val="24"/>
+        </w:rPr>
+      </w:pPr>
+      <w:r>
+        <w:rPr>
+          <w:sz w:val="24"/>
+          <w:szCs w:val="24"/>
+        </w:rPr>
+        <w:t>KNN con K=1</w:t>
+      </w:r>
+    </w:p>
+    <w:p>
+      <w:pPr>
+        <w:numPr>
+          <w:ilvl w:val="0"/>
+          <w:numId w:val="23"/>
+        </w:numPr>
+        <w:rPr>
+          <w:sz w:val="24"/>
+          <w:szCs w:val="24"/>
+        </w:rPr>
+      </w:pPr>
+      <w:proofErr w:type="spellStart"/>
+      <w:r>
+        <w:rPr>
+          <w:sz w:val="24"/>
+          <w:szCs w:val="24"/>
+        </w:rPr>
+        <w:t>Accuracy</w:t>
+      </w:r>
+      <w:proofErr w:type="spellEnd"/>
+      <w:r>
+        <w:rPr>
+          <w:sz w:val="24"/>
+          <w:szCs w:val="24"/>
+        </w:rPr>
+        <w:t xml:space="preserve"> perfecto en </w:t>
+      </w:r>
+      <w:proofErr w:type="spellStart"/>
+      <w:r>
+        <w:rPr>
+          <w:sz w:val="24"/>
+          <w:szCs w:val="24"/>
+        </w:rPr>
+        <w:t>train</w:t>
+      </w:r>
+      <w:proofErr w:type="spellEnd"/>
+      <w:r>
+        <w:rPr>
+          <w:sz w:val="24"/>
+          <w:szCs w:val="24"/>
+        </w:rPr>
+        <w:t>, horrible en test</w:t>
+      </w:r>
+    </w:p>
+    <w:p>
+      <w:pPr>
+        <w:rPr>
+          <w:sz w:val="24"/>
+          <w:szCs w:val="24"/>
+        </w:rPr>
+      </w:pPr>
+      <w:r>
+        <w:rPr>
+          <w:sz w:val="24"/>
+          <w:szCs w:val="24"/>
+        </w:rPr>
+        <w:t>Qué pasa:</w:t>
+      </w:r>
+    </w:p>
+    <w:p>
+      <w:pPr>
+        <w:numPr>
+          <w:ilvl w:val="0"/>
+          <w:numId w:val="24"/>
+        </w:numPr>
+        <w:rPr>
+          <w:sz w:val="24"/>
+          <w:szCs w:val="24"/>
+        </w:rPr>
+      </w:pPr>
+      <w:r>
+        <w:rPr>
+          <w:sz w:val="24"/>
+          <w:szCs w:val="24"/>
+        </w:rPr>
+        <w:t>pequeñas variaciones → grandes cambios</w:t>
+      </w:r>
+    </w:p>
+    <w:p>
+      <w:pPr>
+        <w:numPr>
+          <w:ilvl w:val="0"/>
+          <w:numId w:val="24"/>
+        </w:numPr>
+        <w:rPr>
+          <w:sz w:val="24"/>
+          <w:szCs w:val="24"/>
+        </w:rPr>
+      </w:pPr>
+      <w:r>
+        <w:rPr>
+          <w:sz w:val="24"/>
+          <w:szCs w:val="24"/>
+        </w:rPr>
+        <w:t>memoriza ruido</w:t>
+      </w:r>
+    </w:p>
+    <w:p>
+      <w:pPr>
+        <w:numPr>
+          <w:ilvl w:val="0"/>
+          <w:numId w:val="24"/>
+        </w:numPr>
+        <w:rPr>
+          <w:sz w:val="24"/>
+          <w:szCs w:val="24"/>
+        </w:rPr>
+      </w:pPr>
+      <w:r>
+        <w:rPr>
+          <w:sz w:val="24"/>
+          <w:szCs w:val="24"/>
+        </w:rPr>
+        <w:lastRenderedPageBreak/>
+        <w:t>no generaliza</w:t>
+      </w:r>
+    </w:p>
+    <w:p>
+      <w:pPr>
+        <w:rPr>
+          <w:sz w:val="24"/>
+          <w:szCs w:val="24"/>
+        </w:rPr>
+      </w:pPr>
+      <w:r>
+        <w:rPr>
+          <w:rFonts w:ascii="Segoe UI Emoji" w:hAnsi="Segoe UI Emoji" w:cs="Segoe UI Emoji"/>
+          <w:sz w:val="24"/>
+          <w:szCs w:val="24"/>
+        </w:rPr>
+        <w:t>📌</w:t>
+      </w:r>
+      <w:r>
+        <w:rPr>
+          <w:sz w:val="24"/>
+          <w:szCs w:val="24"/>
+        </w:rPr>
+        <w:t xml:space="preserve"> </w:t>
+      </w:r>
+      <w:r>
+        <w:rPr>
+          <w:b/>
+          <w:bCs/>
+          <w:sz w:val="24"/>
+          <w:szCs w:val="24"/>
+        </w:rPr>
+        <w:t>Error por sensibilidad excesiva</w:t>
+      </w:r>
+      <w:r>
+        <w:rPr>
+          <w:sz w:val="24"/>
+          <w:szCs w:val="24"/>
+        </w:rPr>
+        <w:t>.</w:t>
+      </w:r>
+    </w:p>
+    <w:p>
+      <w:pPr>
+        <w:rPr>
+          <w:rFonts w:ascii="Segoe UI Emoji" w:hAnsi="Segoe UI Emoji" w:cs="Segoe UI Emoji"/>
+          <w:sz w:val="24"/>
+          <w:szCs w:val="24"/>
+        </w:rPr>
+      </w:pPr>
+    </w:p>
+    <w:p>
+      <w:pPr>
+        <w:rPr>
+          <w:rFonts w:ascii="Segoe UI Emoji" w:hAnsi="Segoe UI Emoji" w:cs="Segoe UI Emoji"/>
+          <w:sz w:val="24"/>
+          <w:szCs w:val="24"/>
+        </w:rPr>
+      </w:pPr>
+    </w:p>
+    <w:p>
+      <w:pPr>
+        <w:rPr>
+          <w:sz w:val="24"/>
+          <w:szCs w:val="24"/>
+        </w:rPr>
+      </w:pPr>
+      <w:r>
+        <w:rPr>
+          <w:rFonts w:ascii="Segoe UI Emoji" w:hAnsi="Segoe UI Emoji" w:cs="Segoe UI Emoji"/>
+          <w:sz w:val="24"/>
+          <w:szCs w:val="24"/>
+        </w:rPr>
+        <w:t>📌</w:t>
+      </w:r>
+      <w:r>
+        <w:rPr>
+          <w:sz w:val="24"/>
+          <w:szCs w:val="24"/>
+        </w:rPr>
+        <w:t xml:space="preserve"> En ML:</w:t>
+      </w:r>
+    </w:p>
+    <w:p>
+      <w:pPr>
+        <w:numPr>
+          <w:ilvl w:val="0"/>
+          <w:numId w:val="26"/>
+        </w:numPr>
+        <w:rPr>
+          <w:sz w:val="24"/>
+          <w:szCs w:val="24"/>
+        </w:rPr>
+      </w:pPr>
+      <w:r>
+        <w:rPr>
+          <w:sz w:val="24"/>
+          <w:szCs w:val="24"/>
+        </w:rPr>
+        <w:t xml:space="preserve">el modelo </w:t>
+      </w:r>
+      <w:r>
+        <w:rPr>
+          <w:b/>
+          <w:bCs/>
+          <w:sz w:val="24"/>
+          <w:szCs w:val="24"/>
+        </w:rPr>
+        <w:t>memoriza</w:t>
+      </w:r>
+    </w:p>
+    <w:p>
+      <w:pPr>
+        <w:numPr>
+          <w:ilvl w:val="0"/>
+          <w:numId w:val="26"/>
+        </w:numPr>
+        <w:rPr>
+          <w:sz w:val="24"/>
+          <w:szCs w:val="24"/>
+        </w:rPr>
+      </w:pPr>
+      <w:r>
+        <w:rPr>
+          <w:sz w:val="24"/>
+          <w:szCs w:val="24"/>
+        </w:rPr>
+        <w:t>se adapta demasiado a cada dato</w:t>
+      </w:r>
+    </w:p>
+    <w:p>
+      <w:pPr>
+        <w:numPr>
+          <w:ilvl w:val="0"/>
+          <w:numId w:val="26"/>
+        </w:numPr>
+        <w:rPr>
+          <w:sz w:val="24"/>
+          <w:szCs w:val="24"/>
+        </w:rPr>
+      </w:pPr>
+      <w:r>
+        <w:rPr>
+          <w:sz w:val="24"/>
+          <w:szCs w:val="24"/>
+        </w:rPr>
+        <w:t xml:space="preserve">cambia mucho si el </w:t>
+      </w:r>
+      <w:proofErr w:type="spellStart"/>
+      <w:r>
+        <w:rPr>
+          <w:sz w:val="24"/>
+          <w:szCs w:val="24"/>
+        </w:rPr>
+        <w:t>dataset</w:t>
+      </w:r>
+      <w:proofErr w:type="spellEnd"/>
+      <w:r>
+        <w:rPr>
+          <w:sz w:val="24"/>
+          <w:szCs w:val="24"/>
+        </w:rPr>
+        <w:t xml:space="preserve"> cambia un poco</w:t>
+      </w:r>
+    </w:p>
+    <w:p>
+      <w:pPr>
+        <w:rPr>
+          <w:sz w:val="24"/>
+          <w:szCs w:val="24"/>
+        </w:rPr>
+      </w:pPr>
+    </w:p>
+    <w:p>
+      <w:pPr>
+        <w:rPr>
+          <w:sz w:val="24"/>
+          <w:szCs w:val="24"/>
+        </w:rPr>
+      </w:pPr>
+      <w:r>
+        <w:rPr>
+          <w:sz w:val="24"/>
+          <w:szCs w:val="24"/>
+        </w:rPr>
+        <w:t>En una frase:</w:t>
+      </w:r>
+    </w:p>
+    <w:p>
+      <w:pPr>
+        <w:rPr>
+          <w:sz w:val="24"/>
+          <w:szCs w:val="24"/>
+        </w:rPr>
+      </w:pPr>
+      <w:r>
+        <w:rPr>
+          <w:sz w:val="24"/>
+          <w:szCs w:val="24"/>
+        </w:rPr>
+        <w:t>Como la pensé</w:t>
+      </w:r>
+    </w:p>
+    <w:p>
+      <w:pPr>
+        <w:rPr>
+          <w:sz w:val="24"/>
+          <w:szCs w:val="24"/>
+        </w:rPr>
+      </w:pPr>
+      <w:r>
+        <w:rPr>
+          <w:sz w:val="24"/>
+          <w:szCs w:val="24"/>
+        </w:rPr>
+        <w:t>“</w:t>
+      </w:r>
+      <w:r>
+        <w:rPr>
+          <w:sz w:val="24"/>
+          <w:szCs w:val="24"/>
+        </w:rPr>
+        <w:t xml:space="preserve">Demasiado específico, se sabe las reglas a la </w:t>
+      </w:r>
+      <w:r>
+        <w:rPr>
+          <w:sz w:val="24"/>
+          <w:szCs w:val="24"/>
+        </w:rPr>
+        <w:t>perfección,</w:t>
+      </w:r>
+      <w:r>
+        <w:rPr>
+          <w:sz w:val="24"/>
+          <w:szCs w:val="24"/>
+        </w:rPr>
+        <w:t xml:space="preserve"> pero al mínimo cambio no se adapta.</w:t>
+      </w:r>
+      <w:r>
+        <w:rPr>
+          <w:sz w:val="24"/>
+          <w:szCs w:val="24"/>
+        </w:rPr>
+        <w:t>”</w:t>
+      </w:r>
+    </w:p>
+    <w:p>
+      <w:pPr>
+        <w:rPr>
+          <w:sz w:val="24"/>
+          <w:szCs w:val="24"/>
+        </w:rPr>
+      </w:pPr>
+      <w:r>
+        <w:rPr>
+          <w:sz w:val="24"/>
+          <w:szCs w:val="24"/>
+        </w:rPr>
+        <w:t>Corregida</w:t>
+      </w:r>
+    </w:p>
+    <w:p>
+      <w:proofErr w:type="spellStart"/>
+      <w:r>
+        <w:t>Variance</w:t>
+      </w:r>
+      <w:proofErr w:type="spellEnd"/>
+      <w:r>
+        <w:t xml:space="preserve"> = el modelo aprende tan al detalle que confunde ruido con reglas.</w:t>
+      </w:r>
+    </w:p>
+    <w:p>
+      <w:pPr>
+        <w:rPr>
+          <w:b/>
+          <w:bCs/>
+          <w:sz w:val="30"/>
+          <w:szCs w:val="30"/>
+        </w:rPr>
+      </w:pPr>
+      <w:r>
+        <w:rPr>
+          <w:b/>
+          <w:bCs/>
+          <w:sz w:val="30"/>
+          <w:szCs w:val="30"/>
+        </w:rPr>
+        <w:t>4) Relación con modelos</w:t>
+      </w:r>
+    </w:p>
+    <w:p>
+      <w:pPr>
+        <w:rPr>
+          <w:sz w:val="24"/>
+          <w:szCs w:val="24"/>
+        </w:rPr>
+      </w:pPr>
+      <w:r>
+        <w:rPr>
+          <w:sz w:val="24"/>
+          <w:szCs w:val="24"/>
+        </w:rPr>
+        <w:t>KNN:</w:t>
+      </w:r>
+    </w:p>
+    <w:p>
+      <w:pPr>
+        <w:numPr>
+          <w:ilvl w:val="0"/>
+          <w:numId w:val="27"/>
+        </w:numPr>
+        <w:rPr>
+          <w:sz w:val="24"/>
+          <w:szCs w:val="24"/>
+        </w:rPr>
+      </w:pPr>
+      <w:r>
+        <w:rPr>
+          <w:sz w:val="24"/>
+          <w:szCs w:val="24"/>
+        </w:rPr>
+        <w:t xml:space="preserve">K chico → </w:t>
+      </w:r>
+      <w:proofErr w:type="spellStart"/>
+      <w:r>
+        <w:rPr>
+          <w:sz w:val="24"/>
+          <w:szCs w:val="24"/>
+        </w:rPr>
+        <w:t>variance</w:t>
+      </w:r>
+      <w:proofErr w:type="spellEnd"/>
+    </w:p>
+    <w:p>
+      <w:pPr>
+        <w:numPr>
+          <w:ilvl w:val="0"/>
+          <w:numId w:val="27"/>
+        </w:numPr>
+        <w:rPr>
+          <w:sz w:val="24"/>
+          <w:szCs w:val="24"/>
+        </w:rPr>
+      </w:pPr>
+      <w:r>
+        <w:rPr>
+          <w:sz w:val="24"/>
+          <w:szCs w:val="24"/>
+        </w:rPr>
+        <w:t xml:space="preserve">K grande → </w:t>
+      </w:r>
+      <w:proofErr w:type="spellStart"/>
+      <w:r>
+        <w:rPr>
+          <w:sz w:val="24"/>
+          <w:szCs w:val="24"/>
+        </w:rPr>
+        <w:t>bias</w:t>
+      </w:r>
+      <w:proofErr w:type="spellEnd"/>
+    </w:p>
+    <w:p>
+      <w:pPr>
+        <w:rPr>
+          <w:sz w:val="24"/>
+          <w:szCs w:val="24"/>
+        </w:rPr>
+      </w:pPr>
+      <w:r>
+        <w:rPr>
+          <w:sz w:val="24"/>
+          <w:szCs w:val="24"/>
+        </w:rPr>
+        <w:t>Árbol:</w:t>
+      </w:r>
+    </w:p>
+    <w:p>
+      <w:pPr>
+        <w:numPr>
+          <w:ilvl w:val="0"/>
+          <w:numId w:val="28"/>
+        </w:numPr>
+        <w:rPr>
+          <w:sz w:val="24"/>
+          <w:szCs w:val="24"/>
+        </w:rPr>
+      </w:pPr>
+      <w:proofErr w:type="spellStart"/>
+      <w:r>
+        <w:rPr>
+          <w:sz w:val="24"/>
+          <w:szCs w:val="24"/>
+        </w:rPr>
+        <w:t>depth</w:t>
+      </w:r>
+      <w:proofErr w:type="spellEnd"/>
+      <w:r>
+        <w:rPr>
+          <w:sz w:val="24"/>
+          <w:szCs w:val="24"/>
+        </w:rPr>
+        <w:t xml:space="preserve"> chico → </w:t>
+      </w:r>
+      <w:proofErr w:type="spellStart"/>
+      <w:r>
+        <w:rPr>
+          <w:sz w:val="24"/>
+          <w:szCs w:val="24"/>
+        </w:rPr>
+        <w:t>bias</w:t>
+      </w:r>
+      <w:proofErr w:type="spellEnd"/>
+    </w:p>
+    <w:p>
+      <w:pPr>
+        <w:numPr>
+          <w:ilvl w:val="0"/>
+          <w:numId w:val="28"/>
+        </w:numPr>
+        <w:rPr>
+          <w:sz w:val="24"/>
+          <w:szCs w:val="24"/>
+        </w:rPr>
+      </w:pPr>
+      <w:proofErr w:type="spellStart"/>
+      <w:r>
+        <w:rPr>
+          <w:sz w:val="24"/>
+          <w:szCs w:val="24"/>
+        </w:rPr>
+        <w:t>depth</w:t>
+      </w:r>
+      <w:proofErr w:type="spellEnd"/>
+      <w:r>
+        <w:rPr>
+          <w:sz w:val="24"/>
+          <w:szCs w:val="24"/>
+        </w:rPr>
+        <w:t xml:space="preserve"> grande → </w:t>
+      </w:r>
+      <w:proofErr w:type="spellStart"/>
+      <w:r>
+        <w:rPr>
+          <w:sz w:val="24"/>
+          <w:szCs w:val="24"/>
+        </w:rPr>
+        <w:t>variance</w:t>
+      </w:r>
+      <w:proofErr w:type="spellEnd"/>
+    </w:p>
+    <w:p>
+      <w:pPr>
+        <w:rPr>
+          <w:sz w:val="24"/>
+          <w:szCs w:val="24"/>
+        </w:rPr>
+      </w:pPr>
+      <w:proofErr w:type="spellStart"/>
+      <w:r>
+        <w:rPr>
+          <w:sz w:val="24"/>
+          <w:szCs w:val="24"/>
+        </w:rPr>
+        <w:t>Random</w:t>
+      </w:r>
+      <w:proofErr w:type="spellEnd"/>
+      <w:r>
+        <w:rPr>
+          <w:sz w:val="24"/>
+          <w:szCs w:val="24"/>
+        </w:rPr>
+        <w:t xml:space="preserve"> Forest:</w:t>
+      </w:r>
+    </w:p>
+    <w:p>
+      <w:pPr>
+        <w:numPr>
+          <w:ilvl w:val="0"/>
+          <w:numId w:val="29"/>
+        </w:numPr>
+        <w:rPr>
+          <w:sz w:val="24"/>
+          <w:szCs w:val="24"/>
+        </w:rPr>
+      </w:pPr>
+      <w:r>
+        <w:rPr>
+          <w:sz w:val="24"/>
+          <w:szCs w:val="24"/>
+        </w:rPr>
+        <w:t xml:space="preserve">controla </w:t>
+      </w:r>
+      <w:proofErr w:type="spellStart"/>
+      <w:r>
+        <w:rPr>
+          <w:sz w:val="24"/>
+          <w:szCs w:val="24"/>
+        </w:rPr>
+        <w:t>variance</w:t>
+      </w:r>
+      <w:proofErr w:type="spellEnd"/>
+    </w:p>
+    <w:p>
+      <w:pPr>
+        <w:numPr>
+          <w:ilvl w:val="0"/>
+          <w:numId w:val="29"/>
+        </w:numPr>
+        <w:rPr>
+          <w:sz w:val="24"/>
+          <w:szCs w:val="24"/>
+        </w:rPr>
+      </w:pPr>
+      <w:r>
+        <w:rPr>
+          <w:sz w:val="24"/>
+          <w:szCs w:val="24"/>
+        </w:rPr>
+        <w:t xml:space="preserve">acepta un poco de </w:t>
+      </w:r>
+      <w:proofErr w:type="spellStart"/>
+      <w:r>
+        <w:rPr>
+          <w:sz w:val="24"/>
+          <w:szCs w:val="24"/>
+        </w:rPr>
+        <w:t>bias</w:t>
+      </w:r>
+      <w:proofErr w:type="spellEnd"/>
+    </w:p>
+    <w:p>
+      <w:pPr>
+        <w:numPr>
+          <w:ilvl w:val="0"/>
+          <w:numId w:val="29"/>
+        </w:numPr>
+        <w:rPr>
+          <w:sz w:val="24"/>
+          <w:szCs w:val="24"/>
+        </w:rPr>
+      </w:pPr>
+      <w:r>
+        <w:rPr>
+          <w:sz w:val="24"/>
+          <w:szCs w:val="24"/>
+        </w:rPr>
+        <w:t>gana en promedio</w:t>
+      </w:r>
+    </w:p>
+    <w:p>
+      <w:pPr>
+        <w:rPr>
+          <w:sz w:val="24"/>
+          <w:szCs w:val="24"/>
+        </w:rPr>
+      </w:pPr>
+    </w:p>
+    <w:p>
+      <w:pPr>
+        <w:rPr>
+          <w:sz w:val="24"/>
+          <w:szCs w:val="24"/>
+        </w:rPr>
+      </w:pPr>
+    </w:p>
+    <w:p>
+      <w:pPr>
+        <w:rPr>
+          <w:sz w:val="24"/>
+          <w:szCs w:val="24"/>
+        </w:rPr>
+      </w:pPr>
+    </w:p>
+    <w:p>
+      <w:pPr>
+        <w:rPr>
+          <w:b/>
+          <w:bCs/>
+          <w:sz w:val="32"/>
+          <w:szCs w:val="32"/>
+        </w:rPr>
+      </w:pPr>
+      <w:r>
+        <w:rPr>
+          <w:b/>
+          <w:bCs/>
+          <w:sz w:val="32"/>
+          <w:szCs w:val="32"/>
+        </w:rPr>
+        <w:lastRenderedPageBreak/>
+        <w:t>5) Resumido</w:t>
+      </w:r>
+    </w:p>
+    <w:p>
+      <w:pPr>
+        <w:rPr>
+          <w:sz w:val="24"/>
+          <w:szCs w:val="24"/>
+        </w:rPr>
+      </w:pPr>
+      <w:proofErr w:type="spellStart"/>
+      <w:r>
+        <w:rPr>
+          <w:b/>
+          <w:bCs/>
+          <w:sz w:val="24"/>
+          <w:szCs w:val="24"/>
+        </w:rPr>
+        <w:t>Bias</w:t>
+      </w:r>
+      <w:proofErr w:type="spellEnd"/>
+      <w:r>
+        <w:rPr>
+          <w:sz w:val="24"/>
+          <w:szCs w:val="24"/>
+        </w:rPr>
+        <w:t xml:space="preserve"> → modelo rígido, poco flexible, no capta bien las reglas</w:t>
+      </w:r>
+    </w:p>
+    <w:p>
+      <w:pPr>
+        <w:rPr>
+          <w:sz w:val="24"/>
+          <w:szCs w:val="24"/>
+        </w:rPr>
+      </w:pPr>
+      <w:proofErr w:type="spellStart"/>
+      <w:r>
+        <w:rPr>
+          <w:b/>
+          <w:bCs/>
+          <w:sz w:val="24"/>
+          <w:szCs w:val="24"/>
+        </w:rPr>
+        <w:t>Variance</w:t>
+      </w:r>
+      <w:proofErr w:type="spellEnd"/>
+      <w:r>
+        <w:rPr>
+          <w:sz w:val="24"/>
+          <w:szCs w:val="24"/>
+        </w:rPr>
+        <w:t xml:space="preserve"> → modelo demasiado específico, memoriza y no generaliza</w:t>
+      </w:r>
+    </w:p>
+    <w:p>
+      <w:pPr>
+        <w:rPr>
+          <w:sz w:val="24"/>
+          <w:szCs w:val="24"/>
+        </w:rPr>
+      </w:pPr>
+      <w:r>
+        <w:rPr>
+          <w:b/>
+          <w:bCs/>
+          <w:sz w:val="24"/>
+          <w:szCs w:val="24"/>
+        </w:rPr>
+        <w:t>Buen modelo</w:t>
+      </w:r>
+      <w:r>
+        <w:rPr>
+          <w:sz w:val="24"/>
+          <w:szCs w:val="24"/>
+        </w:rPr>
+        <w:t xml:space="preserve"> → equilibrio entre ambos</w:t>
       </w:r>
     </w:p>
     <w:p>
@@ -5703,6 +7805,155 @@
 <file path=word/numbering.xml><?xml version="1.0" encoding="utf-8"?>
 <w:numbering xmlns:wpc="http://schemas.microsoft.com/office/word/2010/wordprocessingCanvas" xmlns:cx="http://schemas.microsoft.com/office/drawing/2014/chartex" xmlns:cx1="http://schemas.microsoft.com/office/drawing/2015/9/8/chartex" xmlns:cx2="http://schemas.microsoft.com/office/drawing/2015/10/21/chartex" xmlns:cx3="http://schemas.microsoft.com/office/drawing/2016/5/9/chartex" xmlns:cx4="http://schemas.microsoft.com/office/drawing/2016/5/10/chartex" xmlns:cx5="http://schemas.microsoft.com/office/drawing/2016/5/11/chartex" xmlns:cx6="http://schemas.microsoft.com/office/drawing/2016/5/12/chartex" xmlns:cx7="http://schemas.microsoft.com/office/drawing/2016/5/13/chartex" xmlns:cx8="http://schemas.microsoft.com/office/drawing/2016/5/14/chartex" xmlns:mc="http://schemas.openxmlformats.org/markup-compatibility/2006" xmlns:aink="http://schemas.microsoft.com/office/drawing/2016/ink" xmlns:am3d="http://schemas.microsoft.com/office/drawing/2017/model3d" xmlns:o="urn:schemas-microsoft-com:office:office" xmlns:oel="http://schemas.microsoft.com/office/2019/extlst" xmlns:r="http://schemas.openxmlformats.org/officeDocument/2006/relationships" xmlns:m="http://schemas.openxmlformats.org/officeDocument/2006/math" xmlns:v="urn:schemas-microsoft-com:vml" xmlns:wp14="http://schemas.microsoft.com/office/word/2010/wordprocessingDrawing" xmlns:wp="http://schemas.openxmlformats.org/drawingml/2006/wordprocessingDrawing" xmlns:w10="urn:schemas-microsoft-com:office:word" xmlns:w="http://schemas.openxmlformats.org/wordprocessingml/2006/main" xmlns:w14="http://schemas.microsoft.com/office/word/2010/wordml" xmlns:w15="http://schemas.microsoft.com/office/word/2012/wordml" xmlns:w16cex="http://schemas.microsoft.com/office/word/2018/wordml/cex" xmlns:w16cid="http://schemas.microsoft.com/office/word/2016/wordml/cid" xmlns:w16="http://schemas.microsoft.com/office/word/2018/wordml" xmlns:w16sdtdh="http://schemas.microsoft.com/office/word/2020/wordml/sdtdatahash" xmlns:w16se="http://schemas.microsoft.com/office/word/2015/wordml/symex" xmlns:wpg="http://schemas.microsoft.com/office/word/2010/wordprocessingGroup" xmlns:wpi="http://schemas.microsoft.com/office/word/2010/wordprocessingInk" xmlns:wne="http://schemas.microsoft.com/office/word/2006/wordml" xmlns:wps="http://schemas.microsoft.com/office/word/2010/wordprocessingShape" mc:Ignorable="w14 w15 w16se w16cid w16 w16cex w16sdtdh wp14">
   <w:abstractNum w:abstractNumId="0" w15:restartNumberingAfterBreak="0">
+    <w:nsid w:val="00A452D0"/>
+    <w:multiLevelType w:val="multilevel"/>
+    <w:tmpl w:val="918AECA6"/>
+    <w:lvl w:ilvl="0">
+      <w:start w:val="1"/>
+      <w:numFmt w:val="bullet"/>
+      <w:lvlText w:val=""/>
+      <w:lvlJc w:val="left"/>
+      <w:pPr>
+        <w:tabs>
+          <w:tab w:val="num" w:pos="720"/>
+        </w:tabs>
+        <w:ind w:left="720" w:hanging="360"/>
+      </w:pPr>
+      <w:rPr>
+        <w:rFonts w:ascii="Symbol" w:hAnsi="Symbol" w:hint="default"/>
+        <w:sz w:val="20"/>
+      </w:rPr>
+    </w:lvl>
+    <w:lvl w:ilvl="1" w:tentative="1">
+      <w:start w:val="1"/>
+      <w:numFmt w:val="bullet"/>
+      <w:lvlText w:val="o"/>
+      <w:lvlJc w:val="left"/>
+      <w:pPr>
+        <w:tabs>
+          <w:tab w:val="num" w:pos="1440"/>
+        </w:tabs>
+        <w:ind w:left="1440" w:hanging="360"/>
+      </w:pPr>
+      <w:rPr>
+        <w:rFonts w:ascii="Courier New" w:hAnsi="Courier New" w:hint="default"/>
+        <w:sz w:val="20"/>
+      </w:rPr>
+    </w:lvl>
+    <w:lvl w:ilvl="2" w:tentative="1">
+      <w:start w:val="1"/>
+      <w:numFmt w:val="bullet"/>
+      <w:lvlText w:val=""/>
+      <w:lvlJc w:val="left"/>
+      <w:pPr>
+        <w:tabs>
+          <w:tab w:val="num" w:pos="2160"/>
+        </w:tabs>
+        <w:ind w:left="2160" w:hanging="360"/>
+      </w:pPr>
+      <w:rPr>
+        <w:rFonts w:ascii="Wingdings" w:hAnsi="Wingdings" w:hint="default"/>
+        <w:sz w:val="20"/>
+      </w:rPr>
+    </w:lvl>
+    <w:lvl w:ilvl="3" w:tentative="1">
+      <w:start w:val="1"/>
+      <w:numFmt w:val="bullet"/>
+      <w:lvlText w:val=""/>
+      <w:lvlJc w:val="left"/>
+      <w:pPr>
+        <w:tabs>
+          <w:tab w:val="num" w:pos="2880"/>
+        </w:tabs>
+        <w:ind w:left="2880" w:hanging="360"/>
+      </w:pPr>
+      <w:rPr>
+        <w:rFonts w:ascii="Wingdings" w:hAnsi="Wingdings" w:hint="default"/>
+        <w:sz w:val="20"/>
+      </w:rPr>
+    </w:lvl>
+    <w:lvl w:ilvl="4" w:tentative="1">
+      <w:start w:val="1"/>
+      <w:numFmt w:val="bullet"/>
+      <w:lvlText w:val=""/>
+      <w:lvlJc w:val="left"/>
+      <w:pPr>
+        <w:tabs>
+          <w:tab w:val="num" w:pos="3600"/>
+        </w:tabs>
+        <w:ind w:left="3600" w:hanging="360"/>
+      </w:pPr>
+      <w:rPr>
+        <w:rFonts w:ascii="Wingdings" w:hAnsi="Wingdings" w:hint="default"/>
+        <w:sz w:val="20"/>
+      </w:rPr>
+    </w:lvl>
+    <w:lvl w:ilvl="5" w:tentative="1">
+      <w:start w:val="1"/>
+      <w:numFmt w:val="bullet"/>
+      <w:lvlText w:val=""/>
+      <w:lvlJc w:val="left"/>
+      <w:pPr>
+        <w:tabs>
+          <w:tab w:val="num" w:pos="4320"/>
+        </w:tabs>
+        <w:ind w:left="4320" w:hanging="360"/>
+      </w:pPr>
+      <w:rPr>
+        <w:rFonts w:ascii="Wingdings" w:hAnsi="Wingdings" w:hint="default"/>
+        <w:sz w:val="20"/>
+      </w:rPr>
+    </w:lvl>
+    <w:lvl w:ilvl="6" w:tentative="1">
+      <w:start w:val="1"/>
+      <w:numFmt w:val="bullet"/>
+      <w:lvlText w:val=""/>
+      <w:lvlJc w:val="left"/>
+      <w:pPr>
+        <w:tabs>
+          <w:tab w:val="num" w:pos="5040"/>
+        </w:tabs>
+        <w:ind w:left="5040" w:hanging="360"/>
+      </w:pPr>
+      <w:rPr>
+        <w:rFonts w:ascii="Wingdings" w:hAnsi="Wingdings" w:hint="default"/>
+        <w:sz w:val="20"/>
+      </w:rPr>
+    </w:lvl>
+    <w:lvl w:ilvl="7" w:tentative="1">
+      <w:start w:val="1"/>
+      <w:numFmt w:val="bullet"/>
+      <w:lvlText w:val=""/>
+      <w:lvlJc w:val="left"/>
+      <w:pPr>
+        <w:tabs>
+          <w:tab w:val="num" w:pos="5760"/>
+        </w:tabs>
+        <w:ind w:left="5760" w:hanging="360"/>
+      </w:pPr>
+      <w:rPr>
+        <w:rFonts w:ascii="Wingdings" w:hAnsi="Wingdings" w:hint="default"/>
+        <w:sz w:val="20"/>
+      </w:rPr>
+    </w:lvl>
+    <w:lvl w:ilvl="8" w:tentative="1">
+      <w:start w:val="1"/>
+      <w:numFmt w:val="bullet"/>
+      <w:lvlText w:val=""/>
+      <w:lvlJc w:val="left"/>
+      <w:pPr>
+        <w:tabs>
+          <w:tab w:val="num" w:pos="6480"/>
+        </w:tabs>
+        <w:ind w:left="6480" w:hanging="360"/>
+      </w:pPr>
+      <w:rPr>
+        <w:rFonts w:ascii="Wingdings" w:hAnsi="Wingdings" w:hint="default"/>
+        <w:sz w:val="20"/>
+      </w:rPr>
+    </w:lvl>
+  </w:abstractNum>
+  <w:abstractNum w:abstractNumId="1" w15:restartNumberingAfterBreak="0">
     <w:nsid w:val="02174F3A"/>
     <w:multiLevelType w:val="multilevel"/>
     <w:tmpl w:val="64F22CBE"/>
@@ -5851,7 +8102,156 @@
       </w:rPr>
     </w:lvl>
   </w:abstractNum>
-  <w:abstractNum w:abstractNumId="1" w15:restartNumberingAfterBreak="0">
+  <w:abstractNum w:abstractNumId="2" w15:restartNumberingAfterBreak="0">
+    <w:nsid w:val="04EE4023"/>
+    <w:multiLevelType w:val="multilevel"/>
+    <w:tmpl w:val="8B86F772"/>
+    <w:lvl w:ilvl="0">
+      <w:start w:val="1"/>
+      <w:numFmt w:val="bullet"/>
+      <w:lvlText w:val=""/>
+      <w:lvlJc w:val="left"/>
+      <w:pPr>
+        <w:tabs>
+          <w:tab w:val="num" w:pos="720"/>
+        </w:tabs>
+        <w:ind w:left="720" w:hanging="360"/>
+      </w:pPr>
+      <w:rPr>
+        <w:rFonts w:ascii="Symbol" w:hAnsi="Symbol" w:hint="default"/>
+        <w:sz w:val="20"/>
+      </w:rPr>
+    </w:lvl>
+    <w:lvl w:ilvl="1" w:tentative="1">
+      <w:start w:val="1"/>
+      <w:numFmt w:val="bullet"/>
+      <w:lvlText w:val="o"/>
+      <w:lvlJc w:val="left"/>
+      <w:pPr>
+        <w:tabs>
+          <w:tab w:val="num" w:pos="1440"/>
+        </w:tabs>
+        <w:ind w:left="1440" w:hanging="360"/>
+      </w:pPr>
+      <w:rPr>
+        <w:rFonts w:ascii="Courier New" w:hAnsi="Courier New" w:hint="default"/>
+        <w:sz w:val="20"/>
+      </w:rPr>
+    </w:lvl>
+    <w:lvl w:ilvl="2" w:tentative="1">
+      <w:start w:val="1"/>
+      <w:numFmt w:val="bullet"/>
+      <w:lvlText w:val=""/>
+      <w:lvlJc w:val="left"/>
+      <w:pPr>
+        <w:tabs>
+          <w:tab w:val="num" w:pos="2160"/>
+        </w:tabs>
+        <w:ind w:left="2160" w:hanging="360"/>
+      </w:pPr>
+      <w:rPr>
+        <w:rFonts w:ascii="Wingdings" w:hAnsi="Wingdings" w:hint="default"/>
+        <w:sz w:val="20"/>
+      </w:rPr>
+    </w:lvl>
+    <w:lvl w:ilvl="3" w:tentative="1">
+      <w:start w:val="1"/>
+      <w:numFmt w:val="bullet"/>
+      <w:lvlText w:val=""/>
+      <w:lvlJc w:val="left"/>
+      <w:pPr>
+        <w:tabs>
+          <w:tab w:val="num" w:pos="2880"/>
+        </w:tabs>
+        <w:ind w:left="2880" w:hanging="360"/>
+      </w:pPr>
+      <w:rPr>
+        <w:rFonts w:ascii="Wingdings" w:hAnsi="Wingdings" w:hint="default"/>
+        <w:sz w:val="20"/>
+      </w:rPr>
+    </w:lvl>
+    <w:lvl w:ilvl="4" w:tentative="1">
+      <w:start w:val="1"/>
+      <w:numFmt w:val="bullet"/>
+      <w:lvlText w:val=""/>
+      <w:lvlJc w:val="left"/>
+      <w:pPr>
+        <w:tabs>
+          <w:tab w:val="num" w:pos="3600"/>
+        </w:tabs>
+        <w:ind w:left="3600" w:hanging="360"/>
+      </w:pPr>
+      <w:rPr>
+        <w:rFonts w:ascii="Wingdings" w:hAnsi="Wingdings" w:hint="default"/>
+        <w:sz w:val="20"/>
+      </w:rPr>
+    </w:lvl>
+    <w:lvl w:ilvl="5" w:tentative="1">
+      <w:start w:val="1"/>
+      <w:numFmt w:val="bullet"/>
+      <w:lvlText w:val=""/>
+      <w:lvlJc w:val="left"/>
+      <w:pPr>
+        <w:tabs>
+          <w:tab w:val="num" w:pos="4320"/>
+        </w:tabs>
+        <w:ind w:left="4320" w:hanging="360"/>
+      </w:pPr>
+      <w:rPr>
+        <w:rFonts w:ascii="Wingdings" w:hAnsi="Wingdings" w:hint="default"/>
+        <w:sz w:val="20"/>
+      </w:rPr>
+    </w:lvl>
+    <w:lvl w:ilvl="6" w:tentative="1">
+      <w:start w:val="1"/>
+      <w:numFmt w:val="bullet"/>
+      <w:lvlText w:val=""/>
+      <w:lvlJc w:val="left"/>
+      <w:pPr>
+        <w:tabs>
+          <w:tab w:val="num" w:pos="5040"/>
+        </w:tabs>
+        <w:ind w:left="5040" w:hanging="360"/>
+      </w:pPr>
+      <w:rPr>
+        <w:rFonts w:ascii="Wingdings" w:hAnsi="Wingdings" w:hint="default"/>
+        <w:sz w:val="20"/>
+      </w:rPr>
+    </w:lvl>
+    <w:lvl w:ilvl="7" w:tentative="1">
+      <w:start w:val="1"/>
+      <w:numFmt w:val="bullet"/>
+      <w:lvlText w:val=""/>
+      <w:lvlJc w:val="left"/>
+      <w:pPr>
+        <w:tabs>
+          <w:tab w:val="num" w:pos="5760"/>
+        </w:tabs>
+        <w:ind w:left="5760" w:hanging="360"/>
+      </w:pPr>
+      <w:rPr>
+        <w:rFonts w:ascii="Wingdings" w:hAnsi="Wingdings" w:hint="default"/>
+        <w:sz w:val="20"/>
+      </w:rPr>
+    </w:lvl>
+    <w:lvl w:ilvl="8" w:tentative="1">
+      <w:start w:val="1"/>
+      <w:numFmt w:val="bullet"/>
+      <w:lvlText w:val=""/>
+      <w:lvlJc w:val="left"/>
+      <w:pPr>
+        <w:tabs>
+          <w:tab w:val="num" w:pos="6480"/>
+        </w:tabs>
+        <w:ind w:left="6480" w:hanging="360"/>
+      </w:pPr>
+      <w:rPr>
+        <w:rFonts w:ascii="Wingdings" w:hAnsi="Wingdings" w:hint="default"/>
+        <w:sz w:val="20"/>
+      </w:rPr>
+    </w:lvl>
+  </w:abstractNum>
+  <w:abstractNum w:abstractNumId="3" w15:restartNumberingAfterBreak="0">
     <w:nsid w:val="05C0423C"/>
     <w:multiLevelType w:val="multilevel"/>
     <w:tmpl w:val="7A9E9A64"/>
@@ -6000,7 +8400,7 @@
       </w:rPr>
     </w:lvl>
   </w:abstractNum>
-  <w:abstractNum w:abstractNumId="2" w15:restartNumberingAfterBreak="0">
+  <w:abstractNum w:abstractNumId="4" w15:restartNumberingAfterBreak="0">
     <w:nsid w:val="12C95305"/>
     <w:multiLevelType w:val="multilevel"/>
     <w:tmpl w:val="70D4DCF2"/>
@@ -6149,7 +8549,156 @@
       </w:rPr>
     </w:lvl>
   </w:abstractNum>
-  <w:abstractNum w:abstractNumId="3" w15:restartNumberingAfterBreak="0">
+  <w:abstractNum w:abstractNumId="5" w15:restartNumberingAfterBreak="0">
+    <w:nsid w:val="167963D5"/>
+    <w:multiLevelType w:val="multilevel"/>
+    <w:tmpl w:val="642431BA"/>
+    <w:lvl w:ilvl="0">
+      <w:start w:val="1"/>
+      <w:numFmt w:val="bullet"/>
+      <w:lvlText w:val=""/>
+      <w:lvlJc w:val="left"/>
+      <w:pPr>
+        <w:tabs>
+          <w:tab w:val="num" w:pos="720"/>
+        </w:tabs>
+        <w:ind w:left="720" w:hanging="360"/>
+      </w:pPr>
+      <w:rPr>
+        <w:rFonts w:ascii="Symbol" w:hAnsi="Symbol" w:hint="default"/>
+        <w:sz w:val="20"/>
+      </w:rPr>
+    </w:lvl>
+    <w:lvl w:ilvl="1" w:tentative="1">
+      <w:start w:val="1"/>
+      <w:numFmt w:val="bullet"/>
+      <w:lvlText w:val="o"/>
+      <w:lvlJc w:val="left"/>
+      <w:pPr>
+        <w:tabs>
+          <w:tab w:val="num" w:pos="1440"/>
+        </w:tabs>
+        <w:ind w:left="1440" w:hanging="360"/>
+      </w:pPr>
+      <w:rPr>
+        <w:rFonts w:ascii="Courier New" w:hAnsi="Courier New" w:hint="default"/>
+        <w:sz w:val="20"/>
+      </w:rPr>
+    </w:lvl>
+    <w:lvl w:ilvl="2" w:tentative="1">
+      <w:start w:val="1"/>
+      <w:numFmt w:val="bullet"/>
+      <w:lvlText w:val=""/>
+      <w:lvlJc w:val="left"/>
+      <w:pPr>
+        <w:tabs>
+          <w:tab w:val="num" w:pos="2160"/>
+        </w:tabs>
+        <w:ind w:left="2160" w:hanging="360"/>
+      </w:pPr>
+      <w:rPr>
+        <w:rFonts w:ascii="Wingdings" w:hAnsi="Wingdings" w:hint="default"/>
+        <w:sz w:val="20"/>
+      </w:rPr>
+    </w:lvl>
+    <w:lvl w:ilvl="3" w:tentative="1">
+      <w:start w:val="1"/>
+      <w:numFmt w:val="bullet"/>
+      <w:lvlText w:val=""/>
+      <w:lvlJc w:val="left"/>
+      <w:pPr>
+        <w:tabs>
+          <w:tab w:val="num" w:pos="2880"/>
+        </w:tabs>
+        <w:ind w:left="2880" w:hanging="360"/>
+      </w:pPr>
+      <w:rPr>
+        <w:rFonts w:ascii="Wingdings" w:hAnsi="Wingdings" w:hint="default"/>
+        <w:sz w:val="20"/>
+      </w:rPr>
+    </w:lvl>
+    <w:lvl w:ilvl="4" w:tentative="1">
+      <w:start w:val="1"/>
+      <w:numFmt w:val="bullet"/>
+      <w:lvlText w:val=""/>
+      <w:lvlJc w:val="left"/>
+      <w:pPr>
+        <w:tabs>
+          <w:tab w:val="num" w:pos="3600"/>
+        </w:tabs>
+        <w:ind w:left="3600" w:hanging="360"/>
+      </w:pPr>
+      <w:rPr>
+        <w:rFonts w:ascii="Wingdings" w:hAnsi="Wingdings" w:hint="default"/>
+        <w:sz w:val="20"/>
+      </w:rPr>
+    </w:lvl>
+    <w:lvl w:ilvl="5" w:tentative="1">
+      <w:start w:val="1"/>
+      <w:numFmt w:val="bullet"/>
+      <w:lvlText w:val=""/>
+      <w:lvlJc w:val="left"/>
+      <w:pPr>
+        <w:tabs>
+          <w:tab w:val="num" w:pos="4320"/>
+        </w:tabs>
+        <w:ind w:left="4320" w:hanging="360"/>
+      </w:pPr>
+      <w:rPr>
+        <w:rFonts w:ascii="Wingdings" w:hAnsi="Wingdings" w:hint="default"/>
+        <w:sz w:val="20"/>
+      </w:rPr>
+    </w:lvl>
+    <w:lvl w:ilvl="6" w:tentative="1">
+      <w:start w:val="1"/>
+      <w:numFmt w:val="bullet"/>
+      <w:lvlText w:val=""/>
+      <w:lvlJc w:val="left"/>
+      <w:pPr>
+        <w:tabs>
+          <w:tab w:val="num" w:pos="5040"/>
+        </w:tabs>
+        <w:ind w:left="5040" w:hanging="360"/>
+      </w:pPr>
+      <w:rPr>
+        <w:rFonts w:ascii="Wingdings" w:hAnsi="Wingdings" w:hint="default"/>
+        <w:sz w:val="20"/>
+      </w:rPr>
+    </w:lvl>
+    <w:lvl w:ilvl="7" w:tentative="1">
+      <w:start w:val="1"/>
+      <w:numFmt w:val="bullet"/>
+      <w:lvlText w:val=""/>
+      <w:lvlJc w:val="left"/>
+      <w:pPr>
+        <w:tabs>
+          <w:tab w:val="num" w:pos="5760"/>
+        </w:tabs>
+        <w:ind w:left="5760" w:hanging="360"/>
+      </w:pPr>
+      <w:rPr>
+        <w:rFonts w:ascii="Wingdings" w:hAnsi="Wingdings" w:hint="default"/>
+        <w:sz w:val="20"/>
+      </w:rPr>
+    </w:lvl>
+    <w:lvl w:ilvl="8" w:tentative="1">
+      <w:start w:val="1"/>
+      <w:numFmt w:val="bullet"/>
+      <w:lvlText w:val=""/>
+      <w:lvlJc w:val="left"/>
+      <w:pPr>
+        <w:tabs>
+          <w:tab w:val="num" w:pos="6480"/>
+        </w:tabs>
+        <w:ind w:left="6480" w:hanging="360"/>
+      </w:pPr>
+      <w:rPr>
+        <w:rFonts w:ascii="Wingdings" w:hAnsi="Wingdings" w:hint="default"/>
+        <w:sz w:val="20"/>
+      </w:rPr>
+    </w:lvl>
+  </w:abstractNum>
+  <w:abstractNum w:abstractNumId="6" w15:restartNumberingAfterBreak="0">
     <w:nsid w:val="17F25683"/>
     <w:multiLevelType w:val="multilevel"/>
     <w:tmpl w:val="6256DD96"/>
@@ -6298,7 +8847,7 @@
       </w:rPr>
     </w:lvl>
   </w:abstractNum>
-  <w:abstractNum w:abstractNumId="4" w15:restartNumberingAfterBreak="0">
+  <w:abstractNum w:abstractNumId="7" w15:restartNumberingAfterBreak="0">
     <w:nsid w:val="20290700"/>
     <w:multiLevelType w:val="multilevel"/>
     <w:tmpl w:val="86000F00"/>
@@ -6447,7 +8996,7 @@
       </w:rPr>
     </w:lvl>
   </w:abstractNum>
-  <w:abstractNum w:abstractNumId="5" w15:restartNumberingAfterBreak="0">
+  <w:abstractNum w:abstractNumId="8" w15:restartNumberingAfterBreak="0">
     <w:nsid w:val="2B09442F"/>
     <w:multiLevelType w:val="multilevel"/>
     <w:tmpl w:val="15B0460A"/>
@@ -6596,7 +9145,305 @@
       </w:rPr>
     </w:lvl>
   </w:abstractNum>
-  <w:abstractNum w:abstractNumId="6" w15:restartNumberingAfterBreak="0">
+  <w:abstractNum w:abstractNumId="9" w15:restartNumberingAfterBreak="0">
+    <w:nsid w:val="2BF75D07"/>
+    <w:multiLevelType w:val="multilevel"/>
+    <w:tmpl w:val="3A70403E"/>
+    <w:lvl w:ilvl="0">
+      <w:start w:val="1"/>
+      <w:numFmt w:val="bullet"/>
+      <w:lvlText w:val=""/>
+      <w:lvlJc w:val="left"/>
+      <w:pPr>
+        <w:tabs>
+          <w:tab w:val="num" w:pos="720"/>
+        </w:tabs>
+        <w:ind w:left="720" w:hanging="360"/>
+      </w:pPr>
+      <w:rPr>
+        <w:rFonts w:ascii="Symbol" w:hAnsi="Symbol" w:hint="default"/>
+        <w:sz w:val="20"/>
+      </w:rPr>
+    </w:lvl>
+    <w:lvl w:ilvl="1" w:tentative="1">
+      <w:start w:val="1"/>
+      <w:numFmt w:val="bullet"/>
+      <w:lvlText w:val="o"/>
+      <w:lvlJc w:val="left"/>
+      <w:pPr>
+        <w:tabs>
+          <w:tab w:val="num" w:pos="1440"/>
+        </w:tabs>
+        <w:ind w:left="1440" w:hanging="360"/>
+      </w:pPr>
+      <w:rPr>
+        <w:rFonts w:ascii="Courier New" w:hAnsi="Courier New" w:hint="default"/>
+        <w:sz w:val="20"/>
+      </w:rPr>
+    </w:lvl>
+    <w:lvl w:ilvl="2" w:tentative="1">
+      <w:start w:val="1"/>
+      <w:numFmt w:val="bullet"/>
+      <w:lvlText w:val=""/>
+      <w:lvlJc w:val="left"/>
+      <w:pPr>
+        <w:tabs>
+          <w:tab w:val="num" w:pos="2160"/>
+        </w:tabs>
+        <w:ind w:left="2160" w:hanging="360"/>
+      </w:pPr>
+      <w:rPr>
+        <w:rFonts w:ascii="Wingdings" w:hAnsi="Wingdings" w:hint="default"/>
+        <w:sz w:val="20"/>
+      </w:rPr>
+    </w:lvl>
+    <w:lvl w:ilvl="3" w:tentative="1">
+      <w:start w:val="1"/>
+      <w:numFmt w:val="bullet"/>
+      <w:lvlText w:val=""/>
+      <w:lvlJc w:val="left"/>
+      <w:pPr>
+        <w:tabs>
+          <w:tab w:val="num" w:pos="2880"/>
+        </w:tabs>
+        <w:ind w:left="2880" w:hanging="360"/>
+      </w:pPr>
+      <w:rPr>
+        <w:rFonts w:ascii="Wingdings" w:hAnsi="Wingdings" w:hint="default"/>
+        <w:sz w:val="20"/>
+      </w:rPr>
+    </w:lvl>
+    <w:lvl w:ilvl="4" w:tentative="1">
+      <w:start w:val="1"/>
+      <w:numFmt w:val="bullet"/>
+      <w:lvlText w:val=""/>
+      <w:lvlJc w:val="left"/>
+      <w:pPr>
+        <w:tabs>
+          <w:tab w:val="num" w:pos="3600"/>
+        </w:tabs>
+        <w:ind w:left="3600" w:hanging="360"/>
+      </w:pPr>
+      <w:rPr>
+        <w:rFonts w:ascii="Wingdings" w:hAnsi="Wingdings" w:hint="default"/>
+        <w:sz w:val="20"/>
+      </w:rPr>
+    </w:lvl>
+    <w:lvl w:ilvl="5" w:tentative="1">
+      <w:start w:val="1"/>
+      <w:numFmt w:val="bullet"/>
+      <w:lvlText w:val=""/>
+      <w:lvlJc w:val="left"/>
+      <w:pPr>
+        <w:tabs>
+          <w:tab w:val="num" w:pos="4320"/>
+        </w:tabs>
+        <w:ind w:left="4320" w:hanging="360"/>
+      </w:pPr>
+      <w:rPr>
+        <w:rFonts w:ascii="Wingdings" w:hAnsi="Wingdings" w:hint="default"/>
+        <w:sz w:val="20"/>
+      </w:rPr>
+    </w:lvl>
+    <w:lvl w:ilvl="6" w:tentative="1">
+      <w:start w:val="1"/>
+      <w:numFmt w:val="bullet"/>
+      <w:lvlText w:val=""/>
+      <w:lvlJc w:val="left"/>
+      <w:pPr>
+        <w:tabs>
+          <w:tab w:val="num" w:pos="5040"/>
+        </w:tabs>
+        <w:ind w:left="5040" w:hanging="360"/>
+      </w:pPr>
+      <w:rPr>
+        <w:rFonts w:ascii="Wingdings" w:hAnsi="Wingdings" w:hint="default"/>
+        <w:sz w:val="20"/>
+      </w:rPr>
+    </w:lvl>
+    <w:lvl w:ilvl="7" w:tentative="1">
+      <w:start w:val="1"/>
+      <w:numFmt w:val="bullet"/>
+      <w:lvlText w:val=""/>
+      <w:lvlJc w:val="left"/>
+      <w:pPr>
+        <w:tabs>
+          <w:tab w:val="num" w:pos="5760"/>
+        </w:tabs>
+        <w:ind w:left="5760" w:hanging="360"/>
+      </w:pPr>
+      <w:rPr>
+        <w:rFonts w:ascii="Wingdings" w:hAnsi="Wingdings" w:hint="default"/>
+        <w:sz w:val="20"/>
+      </w:rPr>
+    </w:lvl>
+    <w:lvl w:ilvl="8" w:tentative="1">
+      <w:start w:val="1"/>
+      <w:numFmt w:val="bullet"/>
+      <w:lvlText w:val=""/>
+      <w:lvlJc w:val="left"/>
+      <w:pPr>
+        <w:tabs>
+          <w:tab w:val="num" w:pos="6480"/>
+        </w:tabs>
+        <w:ind w:left="6480" w:hanging="360"/>
+      </w:pPr>
+      <w:rPr>
+        <w:rFonts w:ascii="Wingdings" w:hAnsi="Wingdings" w:hint="default"/>
+        <w:sz w:val="20"/>
+      </w:rPr>
+    </w:lvl>
+  </w:abstractNum>
+  <w:abstractNum w:abstractNumId="10" w15:restartNumberingAfterBreak="0">
+    <w:nsid w:val="31913295"/>
+    <w:multiLevelType w:val="multilevel"/>
+    <w:tmpl w:val="619AAC42"/>
+    <w:lvl w:ilvl="0">
+      <w:start w:val="1"/>
+      <w:numFmt w:val="bullet"/>
+      <w:lvlText w:val=""/>
+      <w:lvlJc w:val="left"/>
+      <w:pPr>
+        <w:tabs>
+          <w:tab w:val="num" w:pos="720"/>
+        </w:tabs>
+        <w:ind w:left="720" w:hanging="360"/>
+      </w:pPr>
+      <w:rPr>
+        <w:rFonts w:ascii="Symbol" w:hAnsi="Symbol" w:hint="default"/>
+        <w:sz w:val="20"/>
+      </w:rPr>
+    </w:lvl>
+    <w:lvl w:ilvl="1" w:tentative="1">
+      <w:start w:val="1"/>
+      <w:numFmt w:val="bullet"/>
+      <w:lvlText w:val="o"/>
+      <w:lvlJc w:val="left"/>
+      <w:pPr>
+        <w:tabs>
+          <w:tab w:val="num" w:pos="1440"/>
+        </w:tabs>
+        <w:ind w:left="1440" w:hanging="360"/>
+      </w:pPr>
+      <w:rPr>
+        <w:rFonts w:ascii="Courier New" w:hAnsi="Courier New" w:hint="default"/>
+        <w:sz w:val="20"/>
+      </w:rPr>
+    </w:lvl>
+    <w:lvl w:ilvl="2" w:tentative="1">
+      <w:start w:val="1"/>
+      <w:numFmt w:val="bullet"/>
+      <w:lvlText w:val=""/>
+      <w:lvlJc w:val="left"/>
+      <w:pPr>
+        <w:tabs>
+          <w:tab w:val="num" w:pos="2160"/>
+        </w:tabs>
+        <w:ind w:left="2160" w:hanging="360"/>
+      </w:pPr>
+      <w:rPr>
+        <w:rFonts w:ascii="Wingdings" w:hAnsi="Wingdings" w:hint="default"/>
+        <w:sz w:val="20"/>
+      </w:rPr>
+    </w:lvl>
+    <w:lvl w:ilvl="3" w:tentative="1">
+      <w:start w:val="1"/>
+      <w:numFmt w:val="bullet"/>
+      <w:lvlText w:val=""/>
+      <w:lvlJc w:val="left"/>
+      <w:pPr>
+        <w:tabs>
+          <w:tab w:val="num" w:pos="2880"/>
+        </w:tabs>
+        <w:ind w:left="2880" w:hanging="360"/>
+      </w:pPr>
+      <w:rPr>
+        <w:rFonts w:ascii="Wingdings" w:hAnsi="Wingdings" w:hint="default"/>
+        <w:sz w:val="20"/>
+      </w:rPr>
+    </w:lvl>
+    <w:lvl w:ilvl="4" w:tentative="1">
+      <w:start w:val="1"/>
+      <w:numFmt w:val="bullet"/>
+      <w:lvlText w:val=""/>
+      <w:lvlJc w:val="left"/>
+      <w:pPr>
+        <w:tabs>
+          <w:tab w:val="num" w:pos="3600"/>
+        </w:tabs>
+        <w:ind w:left="3600" w:hanging="360"/>
+      </w:pPr>
+      <w:rPr>
+        <w:rFonts w:ascii="Wingdings" w:hAnsi="Wingdings" w:hint="default"/>
+        <w:sz w:val="20"/>
+      </w:rPr>
+    </w:lvl>
+    <w:lvl w:ilvl="5" w:tentative="1">
+      <w:start w:val="1"/>
+      <w:numFmt w:val="bullet"/>
+      <w:lvlText w:val=""/>
+      <w:lvlJc w:val="left"/>
+      <w:pPr>
+        <w:tabs>
+          <w:tab w:val="num" w:pos="4320"/>
+        </w:tabs>
+        <w:ind w:left="4320" w:hanging="360"/>
+      </w:pPr>
+      <w:rPr>
+        <w:rFonts w:ascii="Wingdings" w:hAnsi="Wingdings" w:hint="default"/>
+        <w:sz w:val="20"/>
+      </w:rPr>
+    </w:lvl>
+    <w:lvl w:ilvl="6" w:tentative="1">
+      <w:start w:val="1"/>
+      <w:numFmt w:val="bullet"/>
+      <w:lvlText w:val=""/>
+      <w:lvlJc w:val="left"/>
+      <w:pPr>
+        <w:tabs>
+          <w:tab w:val="num" w:pos="5040"/>
+        </w:tabs>
+        <w:ind w:left="5040" w:hanging="360"/>
+      </w:pPr>
+      <w:rPr>
+        <w:rFonts w:ascii="Wingdings" w:hAnsi="Wingdings" w:hint="default"/>
+        <w:sz w:val="20"/>
+      </w:rPr>
+    </w:lvl>
+    <w:lvl w:ilvl="7" w:tentative="1">
+      <w:start w:val="1"/>
+      <w:numFmt w:val="bullet"/>
+      <w:lvlText w:val=""/>
+      <w:lvlJc w:val="left"/>
+      <w:pPr>
+        <w:tabs>
+          <w:tab w:val="num" w:pos="5760"/>
+        </w:tabs>
+        <w:ind w:left="5760" w:hanging="360"/>
+      </w:pPr>
+      <w:rPr>
+        <w:rFonts w:ascii="Wingdings" w:hAnsi="Wingdings" w:hint="default"/>
+        <w:sz w:val="20"/>
+      </w:rPr>
+    </w:lvl>
+    <w:lvl w:ilvl="8" w:tentative="1">
+      <w:start w:val="1"/>
+      <w:numFmt w:val="bullet"/>
+      <w:lvlText w:val=""/>
+      <w:lvlJc w:val="left"/>
+      <w:pPr>
+        <w:tabs>
+          <w:tab w:val="num" w:pos="6480"/>
+        </w:tabs>
+        <w:ind w:left="6480" w:hanging="360"/>
+      </w:pPr>
+      <w:rPr>
+        <w:rFonts w:ascii="Wingdings" w:hAnsi="Wingdings" w:hint="default"/>
+        <w:sz w:val="20"/>
+      </w:rPr>
+    </w:lvl>
+  </w:abstractNum>
+  <w:abstractNum w:abstractNumId="11" w15:restartNumberingAfterBreak="0">
     <w:nsid w:val="32646927"/>
     <w:multiLevelType w:val="multilevel"/>
     <w:tmpl w:val="806C1D48"/>
@@ -6745,7 +9592,7 @@
       </w:rPr>
     </w:lvl>
   </w:abstractNum>
-  <w:abstractNum w:abstractNumId="7" w15:restartNumberingAfterBreak="0">
+  <w:abstractNum w:abstractNumId="12" w15:restartNumberingAfterBreak="0">
     <w:nsid w:val="35391C5F"/>
     <w:multiLevelType w:val="multilevel"/>
     <w:tmpl w:val="3A3A49EA"/>
@@ -6894,7 +9741,7 @@
       </w:rPr>
     </w:lvl>
   </w:abstractNum>
-  <w:abstractNum w:abstractNumId="8" w15:restartNumberingAfterBreak="0">
+  <w:abstractNum w:abstractNumId="13" w15:restartNumberingAfterBreak="0">
     <w:nsid w:val="3DC90E34"/>
     <w:multiLevelType w:val="multilevel"/>
     <w:tmpl w:val="0182148C"/>
@@ -7043,7 +9890,7 @@
       </w:rPr>
     </w:lvl>
   </w:abstractNum>
-  <w:abstractNum w:abstractNumId="9" w15:restartNumberingAfterBreak="0">
+  <w:abstractNum w:abstractNumId="14" w15:restartNumberingAfterBreak="0">
     <w:nsid w:val="40C638BF"/>
     <w:multiLevelType w:val="multilevel"/>
     <w:tmpl w:val="64CAF56E"/>
@@ -7192,7 +10039,156 @@
       </w:rPr>
     </w:lvl>
   </w:abstractNum>
-  <w:abstractNum w:abstractNumId="10" w15:restartNumberingAfterBreak="0">
+  <w:abstractNum w:abstractNumId="15" w15:restartNumberingAfterBreak="0">
+    <w:nsid w:val="42C422C1"/>
+    <w:multiLevelType w:val="multilevel"/>
+    <w:tmpl w:val="1EB2D52C"/>
+    <w:lvl w:ilvl="0">
+      <w:start w:val="1"/>
+      <w:numFmt w:val="bullet"/>
+      <w:lvlText w:val=""/>
+      <w:lvlJc w:val="left"/>
+      <w:pPr>
+        <w:tabs>
+          <w:tab w:val="num" w:pos="720"/>
+        </w:tabs>
+        <w:ind w:left="720" w:hanging="360"/>
+      </w:pPr>
+      <w:rPr>
+        <w:rFonts w:ascii="Symbol" w:hAnsi="Symbol" w:hint="default"/>
+        <w:sz w:val="20"/>
+      </w:rPr>
+    </w:lvl>
+    <w:lvl w:ilvl="1" w:tentative="1">
+      <w:start w:val="1"/>
+      <w:numFmt w:val="bullet"/>
+      <w:lvlText w:val="o"/>
+      <w:lvlJc w:val="left"/>
+      <w:pPr>
+        <w:tabs>
+          <w:tab w:val="num" w:pos="1440"/>
+        </w:tabs>
+        <w:ind w:left="1440" w:hanging="360"/>
+      </w:pPr>
+      <w:rPr>
+        <w:rFonts w:ascii="Courier New" w:hAnsi="Courier New" w:hint="default"/>
+        <w:sz w:val="20"/>
+      </w:rPr>
+    </w:lvl>
+    <w:lvl w:ilvl="2" w:tentative="1">
+      <w:start w:val="1"/>
+      <w:numFmt w:val="bullet"/>
+      <w:lvlText w:val=""/>
+      <w:lvlJc w:val="left"/>
+      <w:pPr>
+        <w:tabs>
+          <w:tab w:val="num" w:pos="2160"/>
+        </w:tabs>
+        <w:ind w:left="2160" w:hanging="360"/>
+      </w:pPr>
+      <w:rPr>
+        <w:rFonts w:ascii="Wingdings" w:hAnsi="Wingdings" w:hint="default"/>
+        <w:sz w:val="20"/>
+      </w:rPr>
+    </w:lvl>
+    <w:lvl w:ilvl="3" w:tentative="1">
+      <w:start w:val="1"/>
+      <w:numFmt w:val="bullet"/>
+      <w:lvlText w:val=""/>
+      <w:lvlJc w:val="left"/>
+      <w:pPr>
+        <w:tabs>
+          <w:tab w:val="num" w:pos="2880"/>
+        </w:tabs>
+        <w:ind w:left="2880" w:hanging="360"/>
+      </w:pPr>
+      <w:rPr>
+        <w:rFonts w:ascii="Wingdings" w:hAnsi="Wingdings" w:hint="default"/>
+        <w:sz w:val="20"/>
+      </w:rPr>
+    </w:lvl>
+    <w:lvl w:ilvl="4" w:tentative="1">
+      <w:start w:val="1"/>
+      <w:numFmt w:val="bullet"/>
+      <w:lvlText w:val=""/>
+      <w:lvlJc w:val="left"/>
+      <w:pPr>
+        <w:tabs>
+          <w:tab w:val="num" w:pos="3600"/>
+        </w:tabs>
+        <w:ind w:left="3600" w:hanging="360"/>
+      </w:pPr>
+      <w:rPr>
+        <w:rFonts w:ascii="Wingdings" w:hAnsi="Wingdings" w:hint="default"/>
+        <w:sz w:val="20"/>
+      </w:rPr>
+    </w:lvl>
+    <w:lvl w:ilvl="5" w:tentative="1">
+      <w:start w:val="1"/>
+      <w:numFmt w:val="bullet"/>
+      <w:lvlText w:val=""/>
+      <w:lvlJc w:val="left"/>
+      <w:pPr>
+        <w:tabs>
+          <w:tab w:val="num" w:pos="4320"/>
+        </w:tabs>
+        <w:ind w:left="4320" w:hanging="360"/>
+      </w:pPr>
+      <w:rPr>
+        <w:rFonts w:ascii="Wingdings" w:hAnsi="Wingdings" w:hint="default"/>
+        <w:sz w:val="20"/>
+      </w:rPr>
+    </w:lvl>
+    <w:lvl w:ilvl="6" w:tentative="1">
+      <w:start w:val="1"/>
+      <w:numFmt w:val="bullet"/>
+      <w:lvlText w:val=""/>
+      <w:lvlJc w:val="left"/>
+      <w:pPr>
+        <w:tabs>
+          <w:tab w:val="num" w:pos="5040"/>
+        </w:tabs>
+        <w:ind w:left="5040" w:hanging="360"/>
+      </w:pPr>
+      <w:rPr>
+        <w:rFonts w:ascii="Wingdings" w:hAnsi="Wingdings" w:hint="default"/>
+        <w:sz w:val="20"/>
+      </w:rPr>
+    </w:lvl>
+    <w:lvl w:ilvl="7" w:tentative="1">
+      <w:start w:val="1"/>
+      <w:numFmt w:val="bullet"/>
+      <w:lvlText w:val=""/>
+      <w:lvlJc w:val="left"/>
+      <w:pPr>
+        <w:tabs>
+          <w:tab w:val="num" w:pos="5760"/>
+        </w:tabs>
+        <w:ind w:left="5760" w:hanging="360"/>
+      </w:pPr>
+      <w:rPr>
+        <w:rFonts w:ascii="Wingdings" w:hAnsi="Wingdings" w:hint="default"/>
+        <w:sz w:val="20"/>
+      </w:rPr>
+    </w:lvl>
+    <w:lvl w:ilvl="8" w:tentative="1">
+      <w:start w:val="1"/>
+      <w:numFmt w:val="bullet"/>
+      <w:lvlText w:val=""/>
+      <w:lvlJc w:val="left"/>
+      <w:pPr>
+        <w:tabs>
+          <w:tab w:val="num" w:pos="6480"/>
+        </w:tabs>
+        <w:ind w:left="6480" w:hanging="360"/>
+      </w:pPr>
+      <w:rPr>
+        <w:rFonts w:ascii="Wingdings" w:hAnsi="Wingdings" w:hint="default"/>
+        <w:sz w:val="20"/>
+      </w:rPr>
+    </w:lvl>
+  </w:abstractNum>
+  <w:abstractNum w:abstractNumId="16" w15:restartNumberingAfterBreak="0">
     <w:nsid w:val="433A53D6"/>
     <w:multiLevelType w:val="multilevel"/>
     <w:tmpl w:val="0618478E"/>
@@ -7341,7 +10337,7 @@
       </w:rPr>
     </w:lvl>
   </w:abstractNum>
-  <w:abstractNum w:abstractNumId="11" w15:restartNumberingAfterBreak="0">
+  <w:abstractNum w:abstractNumId="17" w15:restartNumberingAfterBreak="0">
     <w:nsid w:val="442458C9"/>
     <w:multiLevelType w:val="multilevel"/>
     <w:tmpl w:val="C31474DC"/>
@@ -7490,7 +10486,156 @@
       </w:rPr>
     </w:lvl>
   </w:abstractNum>
-  <w:abstractNum w:abstractNumId="12" w15:restartNumberingAfterBreak="0">
+  <w:abstractNum w:abstractNumId="18" w15:restartNumberingAfterBreak="0">
+    <w:nsid w:val="443A1DC6"/>
+    <w:multiLevelType w:val="multilevel"/>
+    <w:tmpl w:val="D940F268"/>
+    <w:lvl w:ilvl="0">
+      <w:start w:val="1"/>
+      <w:numFmt w:val="bullet"/>
+      <w:lvlText w:val=""/>
+      <w:lvlJc w:val="left"/>
+      <w:pPr>
+        <w:tabs>
+          <w:tab w:val="num" w:pos="720"/>
+        </w:tabs>
+        <w:ind w:left="720" w:hanging="360"/>
+      </w:pPr>
+      <w:rPr>
+        <w:rFonts w:ascii="Symbol" w:hAnsi="Symbol" w:hint="default"/>
+        <w:sz w:val="20"/>
+      </w:rPr>
+    </w:lvl>
+    <w:lvl w:ilvl="1" w:tentative="1">
+      <w:start w:val="1"/>
+      <w:numFmt w:val="bullet"/>
+      <w:lvlText w:val="o"/>
+      <w:lvlJc w:val="left"/>
+      <w:pPr>
+        <w:tabs>
+          <w:tab w:val="num" w:pos="1440"/>
+        </w:tabs>
+        <w:ind w:left="1440" w:hanging="360"/>
+      </w:pPr>
+      <w:rPr>
+        <w:rFonts w:ascii="Courier New" w:hAnsi="Courier New" w:hint="default"/>
+        <w:sz w:val="20"/>
+      </w:rPr>
+    </w:lvl>
+    <w:lvl w:ilvl="2" w:tentative="1">
+      <w:start w:val="1"/>
+      <w:numFmt w:val="bullet"/>
+      <w:lvlText w:val=""/>
+      <w:lvlJc w:val="left"/>
+      <w:pPr>
+        <w:tabs>
+          <w:tab w:val="num" w:pos="2160"/>
+        </w:tabs>
+        <w:ind w:left="2160" w:hanging="360"/>
+      </w:pPr>
+      <w:rPr>
+        <w:rFonts w:ascii="Wingdings" w:hAnsi="Wingdings" w:hint="default"/>
+        <w:sz w:val="20"/>
+      </w:rPr>
+    </w:lvl>
+    <w:lvl w:ilvl="3" w:tentative="1">
+      <w:start w:val="1"/>
+      <w:numFmt w:val="bullet"/>
+      <w:lvlText w:val=""/>
+      <w:lvlJc w:val="left"/>
+      <w:pPr>
+        <w:tabs>
+          <w:tab w:val="num" w:pos="2880"/>
+        </w:tabs>
+        <w:ind w:left="2880" w:hanging="360"/>
+      </w:pPr>
+      <w:rPr>
+        <w:rFonts w:ascii="Wingdings" w:hAnsi="Wingdings" w:hint="default"/>
+        <w:sz w:val="20"/>
+      </w:rPr>
+    </w:lvl>
+    <w:lvl w:ilvl="4" w:tentative="1">
+      <w:start w:val="1"/>
+      <w:numFmt w:val="bullet"/>
+      <w:lvlText w:val=""/>
+      <w:lvlJc w:val="left"/>
+      <w:pPr>
+        <w:tabs>
+          <w:tab w:val="num" w:pos="3600"/>
+        </w:tabs>
+        <w:ind w:left="3600" w:hanging="360"/>
+      </w:pPr>
+      <w:rPr>
+        <w:rFonts w:ascii="Wingdings" w:hAnsi="Wingdings" w:hint="default"/>
+        <w:sz w:val="20"/>
+      </w:rPr>
+    </w:lvl>
+    <w:lvl w:ilvl="5" w:tentative="1">
+      <w:start w:val="1"/>
+      <w:numFmt w:val="bullet"/>
+      <w:lvlText w:val=""/>
+      <w:lvlJc w:val="left"/>
+      <w:pPr>
+        <w:tabs>
+          <w:tab w:val="num" w:pos="4320"/>
+        </w:tabs>
+        <w:ind w:left="4320" w:hanging="360"/>
+      </w:pPr>
+      <w:rPr>
+        <w:rFonts w:ascii="Wingdings" w:hAnsi="Wingdings" w:hint="default"/>
+        <w:sz w:val="20"/>
+      </w:rPr>
+    </w:lvl>
+    <w:lvl w:ilvl="6" w:tentative="1">
+      <w:start w:val="1"/>
+      <w:numFmt w:val="bullet"/>
+      <w:lvlText w:val=""/>
+      <w:lvlJc w:val="left"/>
+      <w:pPr>
+        <w:tabs>
+          <w:tab w:val="num" w:pos="5040"/>
+        </w:tabs>
+        <w:ind w:left="5040" w:hanging="360"/>
+      </w:pPr>
+      <w:rPr>
+        <w:rFonts w:ascii="Wingdings" w:hAnsi="Wingdings" w:hint="default"/>
+        <w:sz w:val="20"/>
+      </w:rPr>
+    </w:lvl>
+    <w:lvl w:ilvl="7" w:tentative="1">
+      <w:start w:val="1"/>
+      <w:numFmt w:val="bullet"/>
+      <w:lvlText w:val=""/>
+      <w:lvlJc w:val="left"/>
+      <w:pPr>
+        <w:tabs>
+          <w:tab w:val="num" w:pos="5760"/>
+        </w:tabs>
+        <w:ind w:left="5760" w:hanging="360"/>
+      </w:pPr>
+      <w:rPr>
+        <w:rFonts w:ascii="Wingdings" w:hAnsi="Wingdings" w:hint="default"/>
+        <w:sz w:val="20"/>
+      </w:rPr>
+    </w:lvl>
+    <w:lvl w:ilvl="8" w:tentative="1">
+      <w:start w:val="1"/>
+      <w:numFmt w:val="bullet"/>
+      <w:lvlText w:val=""/>
+      <w:lvlJc w:val="left"/>
+      <w:pPr>
+        <w:tabs>
+          <w:tab w:val="num" w:pos="6480"/>
+        </w:tabs>
+        <w:ind w:left="6480" w:hanging="360"/>
+      </w:pPr>
+      <w:rPr>
+        <w:rFonts w:ascii="Wingdings" w:hAnsi="Wingdings" w:hint="default"/>
+        <w:sz w:val="20"/>
+      </w:rPr>
+    </w:lvl>
+  </w:abstractNum>
+  <w:abstractNum w:abstractNumId="19" w15:restartNumberingAfterBreak="0">
     <w:nsid w:val="44AC35CE"/>
     <w:multiLevelType w:val="multilevel"/>
     <w:tmpl w:val="CA0CD90A"/>
@@ -7639,7 +10784,7 @@
       </w:rPr>
     </w:lvl>
   </w:abstractNum>
-  <w:abstractNum w:abstractNumId="13" w15:restartNumberingAfterBreak="0">
+  <w:abstractNum w:abstractNumId="20" w15:restartNumberingAfterBreak="0">
     <w:nsid w:val="45725720"/>
     <w:multiLevelType w:val="multilevel"/>
     <w:tmpl w:val="3B9E886E"/>
@@ -7788,7 +10933,7 @@
       </w:rPr>
     </w:lvl>
   </w:abstractNum>
-  <w:abstractNum w:abstractNumId="14" w15:restartNumberingAfterBreak="0">
+  <w:abstractNum w:abstractNumId="21" w15:restartNumberingAfterBreak="0">
     <w:nsid w:val="4BB5113C"/>
     <w:multiLevelType w:val="multilevel"/>
     <w:tmpl w:val="D248D0E4"/>
@@ -7937,7 +11082,305 @@
       </w:rPr>
     </w:lvl>
   </w:abstractNum>
-  <w:abstractNum w:abstractNumId="15" w15:restartNumberingAfterBreak="0">
+  <w:abstractNum w:abstractNumId="22" w15:restartNumberingAfterBreak="0">
+    <w:nsid w:val="564B511D"/>
+    <w:multiLevelType w:val="multilevel"/>
+    <w:tmpl w:val="F79497E0"/>
+    <w:lvl w:ilvl="0">
+      <w:start w:val="1"/>
+      <w:numFmt w:val="bullet"/>
+      <w:lvlText w:val=""/>
+      <w:lvlJc w:val="left"/>
+      <w:pPr>
+        <w:tabs>
+          <w:tab w:val="num" w:pos="720"/>
+        </w:tabs>
+        <w:ind w:left="720" w:hanging="360"/>
+      </w:pPr>
+      <w:rPr>
+        <w:rFonts w:ascii="Symbol" w:hAnsi="Symbol" w:hint="default"/>
+        <w:sz w:val="20"/>
+      </w:rPr>
+    </w:lvl>
+    <w:lvl w:ilvl="1" w:tentative="1">
+      <w:start w:val="1"/>
+      <w:numFmt w:val="bullet"/>
+      <w:lvlText w:val="o"/>
+      <w:lvlJc w:val="left"/>
+      <w:pPr>
+        <w:tabs>
+          <w:tab w:val="num" w:pos="1440"/>
+        </w:tabs>
+        <w:ind w:left="1440" w:hanging="360"/>
+      </w:pPr>
+      <w:rPr>
+        <w:rFonts w:ascii="Courier New" w:hAnsi="Courier New" w:hint="default"/>
+        <w:sz w:val="20"/>
+      </w:rPr>
+    </w:lvl>
+    <w:lvl w:ilvl="2" w:tentative="1">
+      <w:start w:val="1"/>
+      <w:numFmt w:val="bullet"/>
+      <w:lvlText w:val=""/>
+      <w:lvlJc w:val="left"/>
+      <w:pPr>
+        <w:tabs>
+          <w:tab w:val="num" w:pos="2160"/>
+        </w:tabs>
+        <w:ind w:left="2160" w:hanging="360"/>
+      </w:pPr>
+      <w:rPr>
+        <w:rFonts w:ascii="Wingdings" w:hAnsi="Wingdings" w:hint="default"/>
+        <w:sz w:val="20"/>
+      </w:rPr>
+    </w:lvl>
+    <w:lvl w:ilvl="3" w:tentative="1">
+      <w:start w:val="1"/>
+      <w:numFmt w:val="bullet"/>
+      <w:lvlText w:val=""/>
+      <w:lvlJc w:val="left"/>
+      <w:pPr>
+        <w:tabs>
+          <w:tab w:val="num" w:pos="2880"/>
+        </w:tabs>
+        <w:ind w:left="2880" w:hanging="360"/>
+      </w:pPr>
+      <w:rPr>
+        <w:rFonts w:ascii="Wingdings" w:hAnsi="Wingdings" w:hint="default"/>
+        <w:sz w:val="20"/>
+      </w:rPr>
+    </w:lvl>
+    <w:lvl w:ilvl="4" w:tentative="1">
+      <w:start w:val="1"/>
+      <w:numFmt w:val="bullet"/>
+      <w:lvlText w:val=""/>
+      <w:lvlJc w:val="left"/>
+      <w:pPr>
+        <w:tabs>
+          <w:tab w:val="num" w:pos="3600"/>
+        </w:tabs>
+        <w:ind w:left="3600" w:hanging="360"/>
+      </w:pPr>
+      <w:rPr>
+        <w:rFonts w:ascii="Wingdings" w:hAnsi="Wingdings" w:hint="default"/>
+        <w:sz w:val="20"/>
+      </w:rPr>
+    </w:lvl>
+    <w:lvl w:ilvl="5" w:tentative="1">
+      <w:start w:val="1"/>
+      <w:numFmt w:val="bullet"/>
+      <w:lvlText w:val=""/>
+      <w:lvlJc w:val="left"/>
+      <w:pPr>
+        <w:tabs>
+          <w:tab w:val="num" w:pos="4320"/>
+        </w:tabs>
+        <w:ind w:left="4320" w:hanging="360"/>
+      </w:pPr>
+      <w:rPr>
+        <w:rFonts w:ascii="Wingdings" w:hAnsi="Wingdings" w:hint="default"/>
+        <w:sz w:val="20"/>
+      </w:rPr>
+    </w:lvl>
+    <w:lvl w:ilvl="6" w:tentative="1">
+      <w:start w:val="1"/>
+      <w:numFmt w:val="bullet"/>
+      <w:lvlText w:val=""/>
+      <w:lvlJc w:val="left"/>
+      <w:pPr>
+        <w:tabs>
+          <w:tab w:val="num" w:pos="5040"/>
+        </w:tabs>
+        <w:ind w:left="5040" w:hanging="360"/>
+      </w:pPr>
+      <w:rPr>
+        <w:rFonts w:ascii="Wingdings" w:hAnsi="Wingdings" w:hint="default"/>
+        <w:sz w:val="20"/>
+      </w:rPr>
+    </w:lvl>
+    <w:lvl w:ilvl="7" w:tentative="1">
+      <w:start w:val="1"/>
+      <w:numFmt w:val="bullet"/>
+      <w:lvlText w:val=""/>
+      <w:lvlJc w:val="left"/>
+      <w:pPr>
+        <w:tabs>
+          <w:tab w:val="num" w:pos="5760"/>
+        </w:tabs>
+        <w:ind w:left="5760" w:hanging="360"/>
+      </w:pPr>
+      <w:rPr>
+        <w:rFonts w:ascii="Wingdings" w:hAnsi="Wingdings" w:hint="default"/>
+        <w:sz w:val="20"/>
+      </w:rPr>
+    </w:lvl>
+    <w:lvl w:ilvl="8" w:tentative="1">
+      <w:start w:val="1"/>
+      <w:numFmt w:val="bullet"/>
+      <w:lvlText w:val=""/>
+      <w:lvlJc w:val="left"/>
+      <w:pPr>
+        <w:tabs>
+          <w:tab w:val="num" w:pos="6480"/>
+        </w:tabs>
+        <w:ind w:left="6480" w:hanging="360"/>
+      </w:pPr>
+      <w:rPr>
+        <w:rFonts w:ascii="Wingdings" w:hAnsi="Wingdings" w:hint="default"/>
+        <w:sz w:val="20"/>
+      </w:rPr>
+    </w:lvl>
+  </w:abstractNum>
+  <w:abstractNum w:abstractNumId="23" w15:restartNumberingAfterBreak="0">
+    <w:nsid w:val="571D3502"/>
+    <w:multiLevelType w:val="multilevel"/>
+    <w:tmpl w:val="861C6FB2"/>
+    <w:lvl w:ilvl="0">
+      <w:start w:val="1"/>
+      <w:numFmt w:val="bullet"/>
+      <w:lvlText w:val=""/>
+      <w:lvlJc w:val="left"/>
+      <w:pPr>
+        <w:tabs>
+          <w:tab w:val="num" w:pos="720"/>
+        </w:tabs>
+        <w:ind w:left="720" w:hanging="360"/>
+      </w:pPr>
+      <w:rPr>
+        <w:rFonts w:ascii="Symbol" w:hAnsi="Symbol" w:hint="default"/>
+        <w:sz w:val="20"/>
+      </w:rPr>
+    </w:lvl>
+    <w:lvl w:ilvl="1" w:tentative="1">
+      <w:start w:val="1"/>
+      <w:numFmt w:val="bullet"/>
+      <w:lvlText w:val="o"/>
+      <w:lvlJc w:val="left"/>
+      <w:pPr>
+        <w:tabs>
+          <w:tab w:val="num" w:pos="1440"/>
+        </w:tabs>
+        <w:ind w:left="1440" w:hanging="360"/>
+      </w:pPr>
+      <w:rPr>
+        <w:rFonts w:ascii="Courier New" w:hAnsi="Courier New" w:hint="default"/>
+        <w:sz w:val="20"/>
+      </w:rPr>
+    </w:lvl>
+    <w:lvl w:ilvl="2" w:tentative="1">
+      <w:start w:val="1"/>
+      <w:numFmt w:val="bullet"/>
+      <w:lvlText w:val=""/>
+      <w:lvlJc w:val="left"/>
+      <w:pPr>
+        <w:tabs>
+          <w:tab w:val="num" w:pos="2160"/>
+        </w:tabs>
+        <w:ind w:left="2160" w:hanging="360"/>
+      </w:pPr>
+      <w:rPr>
+        <w:rFonts w:ascii="Wingdings" w:hAnsi="Wingdings" w:hint="default"/>
+        <w:sz w:val="20"/>
+      </w:rPr>
+    </w:lvl>
+    <w:lvl w:ilvl="3" w:tentative="1">
+      <w:start w:val="1"/>
+      <w:numFmt w:val="bullet"/>
+      <w:lvlText w:val=""/>
+      <w:lvlJc w:val="left"/>
+      <w:pPr>
+        <w:tabs>
+          <w:tab w:val="num" w:pos="2880"/>
+        </w:tabs>
+        <w:ind w:left="2880" w:hanging="360"/>
+      </w:pPr>
+      <w:rPr>
+        <w:rFonts w:ascii="Wingdings" w:hAnsi="Wingdings" w:hint="default"/>
+        <w:sz w:val="20"/>
+      </w:rPr>
+    </w:lvl>
+    <w:lvl w:ilvl="4" w:tentative="1">
+      <w:start w:val="1"/>
+      <w:numFmt w:val="bullet"/>
+      <w:lvlText w:val=""/>
+      <w:lvlJc w:val="left"/>
+      <w:pPr>
+        <w:tabs>
+          <w:tab w:val="num" w:pos="3600"/>
+        </w:tabs>
+        <w:ind w:left="3600" w:hanging="360"/>
+      </w:pPr>
+      <w:rPr>
+        <w:rFonts w:ascii="Wingdings" w:hAnsi="Wingdings" w:hint="default"/>
+        <w:sz w:val="20"/>
+      </w:rPr>
+    </w:lvl>
+    <w:lvl w:ilvl="5" w:tentative="1">
+      <w:start w:val="1"/>
+      <w:numFmt w:val="bullet"/>
+      <w:lvlText w:val=""/>
+      <w:lvlJc w:val="left"/>
+      <w:pPr>
+        <w:tabs>
+          <w:tab w:val="num" w:pos="4320"/>
+        </w:tabs>
+        <w:ind w:left="4320" w:hanging="360"/>
+      </w:pPr>
+      <w:rPr>
+        <w:rFonts w:ascii="Wingdings" w:hAnsi="Wingdings" w:hint="default"/>
+        <w:sz w:val="20"/>
+      </w:rPr>
+    </w:lvl>
+    <w:lvl w:ilvl="6" w:tentative="1">
+      <w:start w:val="1"/>
+      <w:numFmt w:val="bullet"/>
+      <w:lvlText w:val=""/>
+      <w:lvlJc w:val="left"/>
+      <w:pPr>
+        <w:tabs>
+          <w:tab w:val="num" w:pos="5040"/>
+        </w:tabs>
+        <w:ind w:left="5040" w:hanging="360"/>
+      </w:pPr>
+      <w:rPr>
+        <w:rFonts w:ascii="Wingdings" w:hAnsi="Wingdings" w:hint="default"/>
+        <w:sz w:val="20"/>
+      </w:rPr>
+    </w:lvl>
+    <w:lvl w:ilvl="7" w:tentative="1">
+      <w:start w:val="1"/>
+      <w:numFmt w:val="bullet"/>
+      <w:lvlText w:val=""/>
+      <w:lvlJc w:val="left"/>
+      <w:pPr>
+        <w:tabs>
+          <w:tab w:val="num" w:pos="5760"/>
+        </w:tabs>
+        <w:ind w:left="5760" w:hanging="360"/>
+      </w:pPr>
+      <w:rPr>
+        <w:rFonts w:ascii="Wingdings" w:hAnsi="Wingdings" w:hint="default"/>
+        <w:sz w:val="20"/>
+      </w:rPr>
+    </w:lvl>
+    <w:lvl w:ilvl="8" w:tentative="1">
+      <w:start w:val="1"/>
+      <w:numFmt w:val="bullet"/>
+      <w:lvlText w:val=""/>
+      <w:lvlJc w:val="left"/>
+      <w:pPr>
+        <w:tabs>
+          <w:tab w:val="num" w:pos="6480"/>
+        </w:tabs>
+        <w:ind w:left="6480" w:hanging="360"/>
+      </w:pPr>
+      <w:rPr>
+        <w:rFonts w:ascii="Wingdings" w:hAnsi="Wingdings" w:hint="default"/>
+        <w:sz w:val="20"/>
+      </w:rPr>
+    </w:lvl>
+  </w:abstractNum>
+  <w:abstractNum w:abstractNumId="24" w15:restartNumberingAfterBreak="0">
     <w:nsid w:val="5A6F0D69"/>
     <w:multiLevelType w:val="multilevel"/>
     <w:tmpl w:val="673A92B6"/>
@@ -8086,7 +11529,7 @@
       </w:rPr>
     </w:lvl>
   </w:abstractNum>
-  <w:abstractNum w:abstractNumId="16" w15:restartNumberingAfterBreak="0">
+  <w:abstractNum w:abstractNumId="25" w15:restartNumberingAfterBreak="0">
     <w:nsid w:val="626E523C"/>
     <w:multiLevelType w:val="multilevel"/>
     <w:tmpl w:val="424CCAEA"/>
@@ -8235,7 +11678,7 @@
       </w:rPr>
     </w:lvl>
   </w:abstractNum>
-  <w:abstractNum w:abstractNumId="17" w15:restartNumberingAfterBreak="0">
+  <w:abstractNum w:abstractNumId="26" w15:restartNumberingAfterBreak="0">
     <w:nsid w:val="6C490CAE"/>
     <w:multiLevelType w:val="multilevel"/>
     <w:tmpl w:val="238C3212"/>
@@ -8384,7 +11827,7 @@
       </w:rPr>
     </w:lvl>
   </w:abstractNum>
-  <w:abstractNum w:abstractNumId="18" w15:restartNumberingAfterBreak="0">
+  <w:abstractNum w:abstractNumId="27" w15:restartNumberingAfterBreak="0">
     <w:nsid w:val="6C7B0191"/>
     <w:multiLevelType w:val="multilevel"/>
     <w:tmpl w:val="7806E43A"/>
@@ -8533,7 +11976,7 @@
       </w:rPr>
     </w:lvl>
   </w:abstractNum>
-  <w:abstractNum w:abstractNumId="19" w15:restartNumberingAfterBreak="0">
+  <w:abstractNum w:abstractNumId="28" w15:restartNumberingAfterBreak="0">
     <w:nsid w:val="6D540066"/>
     <w:multiLevelType w:val="multilevel"/>
     <w:tmpl w:val="FE88398A"/>
@@ -8683,64 +12126,91 @@
     </w:lvl>
   </w:abstractNum>
   <w:num w:numId="1" w16cid:durableId="1341007489">
+    <w:abstractNumId w:val="6"/>
+  </w:num>
+  <w:num w:numId="2" w16cid:durableId="1687515977">
+    <w:abstractNumId w:val="21"/>
+  </w:num>
+  <w:num w:numId="3" w16cid:durableId="1301881533">
+    <w:abstractNumId w:val="11"/>
+  </w:num>
+  <w:num w:numId="4" w16cid:durableId="974796528">
+    <w:abstractNumId w:val="24"/>
+  </w:num>
+  <w:num w:numId="5" w16cid:durableId="184829328">
+    <w:abstractNumId w:val="4"/>
+  </w:num>
+  <w:num w:numId="6" w16cid:durableId="1881701082">
+    <w:abstractNumId w:val="16"/>
+  </w:num>
+  <w:num w:numId="7" w16cid:durableId="773787043">
+    <w:abstractNumId w:val="7"/>
+  </w:num>
+  <w:num w:numId="8" w16cid:durableId="1648168056">
+    <w:abstractNumId w:val="19"/>
+  </w:num>
+  <w:num w:numId="9" w16cid:durableId="761335373">
     <w:abstractNumId w:val="3"/>
   </w:num>
-  <w:num w:numId="2" w16cid:durableId="1687515977">
+  <w:num w:numId="10" w16cid:durableId="702823799">
+    <w:abstractNumId w:val="20"/>
+  </w:num>
+  <w:num w:numId="11" w16cid:durableId="1024358569">
+    <w:abstractNumId w:val="8"/>
+  </w:num>
+  <w:num w:numId="12" w16cid:durableId="1092362718">
+    <w:abstractNumId w:val="25"/>
+  </w:num>
+  <w:num w:numId="13" w16cid:durableId="1168711111">
+    <w:abstractNumId w:val="26"/>
+  </w:num>
+  <w:num w:numId="14" w16cid:durableId="529880281">
+    <w:abstractNumId w:val="17"/>
+  </w:num>
+  <w:num w:numId="15" w16cid:durableId="725418224">
+    <w:abstractNumId w:val="12"/>
+  </w:num>
+  <w:num w:numId="16" w16cid:durableId="314918661">
+    <w:abstractNumId w:val="13"/>
+  </w:num>
+  <w:num w:numId="17" w16cid:durableId="1584221284">
     <w:abstractNumId w:val="14"/>
   </w:num>
-  <w:num w:numId="3" w16cid:durableId="1301881533">
-    <w:abstractNumId w:val="6"/>
+  <w:num w:numId="18" w16cid:durableId="1792551788">
+    <w:abstractNumId w:val="27"/>
   </w:num>
-  <w:num w:numId="4" w16cid:durableId="974796528">
-    <w:abstractNumId w:val="15"/>
+  <w:num w:numId="19" w16cid:durableId="757485398">
+    <w:abstractNumId w:val="1"/>
   </w:num>
-  <w:num w:numId="5" w16cid:durableId="184829328">
+  <w:num w:numId="20" w16cid:durableId="2013096019">
+    <w:abstractNumId w:val="28"/>
+  </w:num>
+  <w:num w:numId="21" w16cid:durableId="527526510">
+    <w:abstractNumId w:val="18"/>
+  </w:num>
+  <w:num w:numId="22" w16cid:durableId="1034310160">
     <w:abstractNumId w:val="2"/>
   </w:num>
-  <w:num w:numId="6" w16cid:durableId="1881701082">
+  <w:num w:numId="23" w16cid:durableId="1325279874">
+    <w:abstractNumId w:val="5"/>
+  </w:num>
+  <w:num w:numId="24" w16cid:durableId="1859850191">
+    <w:abstractNumId w:val="23"/>
+  </w:num>
+  <w:num w:numId="25" w16cid:durableId="56785183">
+    <w:abstractNumId w:val="0"/>
+  </w:num>
+  <w:num w:numId="26" w16cid:durableId="593562336">
+    <w:abstractNumId w:val="22"/>
+  </w:num>
+  <w:num w:numId="27" w16cid:durableId="1418987492">
     <w:abstractNumId w:val="10"/>
   </w:num>
-  <w:num w:numId="7" w16cid:durableId="773787043">
-    <w:abstractNumId w:val="4"/>
-  </w:num>
-  <w:num w:numId="8" w16cid:durableId="1648168056">
-    <w:abstractNumId w:val="12"/>
-  </w:num>
-  <w:num w:numId="9" w16cid:durableId="761335373">
-    <w:abstractNumId w:val="1"/>
-  </w:num>
-  <w:num w:numId="10" w16cid:durableId="702823799">
-    <w:abstractNumId w:val="13"/>
-  </w:num>
-  <w:num w:numId="11" w16cid:durableId="1024358569">
-    <w:abstractNumId w:val="5"/>
-  </w:num>
-  <w:num w:numId="12" w16cid:durableId="1092362718">
-    <w:abstractNumId w:val="16"/>
-  </w:num>
-  <w:num w:numId="13" w16cid:durableId="1168711111">
-    <w:abstractNumId w:val="17"/>
-  </w:num>
-  <w:num w:numId="14" w16cid:durableId="529880281">
-    <w:abstractNumId w:val="11"/>
-  </w:num>
-  <w:num w:numId="15" w16cid:durableId="725418224">
-    <w:abstractNumId w:val="7"/>
-  </w:num>
-  <w:num w:numId="16" w16cid:durableId="314918661">
-    <w:abstractNumId w:val="8"/>
-  </w:num>
-  <w:num w:numId="17" w16cid:durableId="1584221284">
+  <w:num w:numId="28" w16cid:durableId="1604655620">
     <w:abstractNumId w:val="9"/>
   </w:num>
-  <w:num w:numId="18" w16cid:durableId="1792551788">
-    <w:abstractNumId w:val="18"/>
-  </w:num>
-  <w:num w:numId="19" w16cid:durableId="757485398">
-    <w:abstractNumId w:val="0"/>
-  </w:num>
-  <w:num w:numId="20" w16cid:durableId="2013096019">
-    <w:abstractNumId w:val="19"/>
+  <w:num w:numId="29" w16cid:durableId="1292783092">
+    <w:abstractNumId w:val="15"/>
   </w:num>
 </w:numbering>
 </file>

</xml_diff>

<commit_message>
Dia 10: Pipeline y Data leakage
</commit_message>
<xml_diff>
--- a/Apuntes.docx
+++ b/Apuntes.docx
@@ -12,7 +12,6 @@
           <w:u w:val="single"/>
         </w:rPr>
       </w:pPr>
-      <w:proofErr w:type="gramStart"/>
       <w:r>
         <w:rPr>
           <w:b/>
@@ -21,88 +20,87 @@
           <w:szCs w:val="32"/>
           <w:u w:val="single"/>
         </w:rPr>
-        <w:t>STD(</w:t>
-      </w:r>
-      <w:proofErr w:type="gramEnd"/>
-      <w:r>
-        <w:rPr>
-          <w:b/>
-          <w:bCs/>
-          <w:sz w:val="32"/>
-          <w:szCs w:val="32"/>
+        <w:t>STD(Desviación estándar)</w:t>
+      </w:r>
+    </w:p>
+    <w:p>
+      <w:pPr>
+        <w:rPr>
+          <w:sz w:val="24"/>
+          <w:szCs w:val="24"/>
+        </w:rPr>
+      </w:pPr>
+      <w:r>
+        <w:rPr>
+          <w:sz w:val="24"/>
+          <w:szCs w:val="24"/>
+        </w:rPr>
+        <w:t>qué tan dispersos están los datos respecto al promedio</w:t>
+      </w:r>
+      <w:r>
+        <w:rPr>
+          <w:sz w:val="24"/>
+          <w:szCs w:val="24"/>
+        </w:rPr>
+        <w:t>.</w:t>
+      </w:r>
+    </w:p>
+    <w:p>
+      <w:pPr>
+        <w:rPr>
+          <w:sz w:val="24"/>
+          <w:szCs w:val="24"/>
+        </w:rPr>
+      </w:pPr>
+      <w:r>
+        <w:rPr>
+          <w:sz w:val="24"/>
+          <w:szCs w:val="24"/>
+        </w:rPr>
+        <w:t>STD</w:t>
+      </w:r>
+      <w:r>
+        <w:rPr>
+          <w:sz w:val="24"/>
+          <w:szCs w:val="24"/>
+        </w:rPr>
+        <w:t xml:space="preserve"> te dice, en promedio, qué tan lejos están los valores del promedio.</w:t>
+      </w:r>
+    </w:p>
+    <w:p>
+      <w:pPr>
+        <w:rPr>
+          <w:sz w:val="24"/>
+          <w:szCs w:val="24"/>
+        </w:rPr>
+      </w:pPr>
+      <w:r>
+        <w:rPr>
+          <w:sz w:val="24"/>
+          <w:szCs w:val="24"/>
+        </w:rPr>
+        <w:t>STD</w:t>
+      </w:r>
+      <w:r>
+        <w:rPr>
+          <w:sz w:val="24"/>
+          <w:szCs w:val="24"/>
+        </w:rPr>
+        <w:t xml:space="preserve"> mide la distancia típica al promedio.</w:t>
+      </w:r>
+    </w:p>
+    <w:p>
+      <w:pPr>
+        <w:rPr>
+          <w:rFonts w:cstheme="minorHAnsi"/>
+          <w:b/>
+          <w:bCs/>
+          <w:sz w:val="24"/>
+          <w:szCs w:val="24"/>
           <w:u w:val="single"/>
         </w:rPr>
-        <w:t>Desviación estándar)</w:t>
-      </w:r>
-    </w:p>
-    <w:p>
-      <w:pPr>
-        <w:rPr>
-          <w:sz w:val="24"/>
-          <w:szCs w:val="24"/>
-        </w:rPr>
-      </w:pPr>
-      <w:r>
-        <w:rPr>
-          <w:sz w:val="24"/>
-          <w:szCs w:val="24"/>
-        </w:rPr>
-        <w:t>qué tan dispersos están los datos respecto al promedio</w:t>
-      </w:r>
-      <w:r>
-        <w:rPr>
-          <w:sz w:val="24"/>
-          <w:szCs w:val="24"/>
-        </w:rPr>
-        <w:t>.</w:t>
-      </w:r>
-    </w:p>
-    <w:p>
-      <w:pPr>
-        <w:rPr>
-          <w:sz w:val="24"/>
-          <w:szCs w:val="24"/>
-        </w:rPr>
-      </w:pPr>
-      <w:r>
-        <w:rPr>
-          <w:sz w:val="24"/>
-          <w:szCs w:val="24"/>
-        </w:rPr>
-        <w:t>STD</w:t>
-      </w:r>
-      <w:r>
-        <w:rPr>
-          <w:sz w:val="24"/>
-          <w:szCs w:val="24"/>
-        </w:rPr>
-        <w:t xml:space="preserve"> te dice, en promedio, qué tan lejos están los valores del promedio.</w:t>
-      </w:r>
-    </w:p>
-    <w:p>
-      <w:pPr>
-        <w:rPr>
-          <w:sz w:val="24"/>
-          <w:szCs w:val="24"/>
-        </w:rPr>
-      </w:pPr>
-      <w:r>
-        <w:rPr>
-          <w:sz w:val="24"/>
-          <w:szCs w:val="24"/>
-        </w:rPr>
-        <w:t>STD</w:t>
-      </w:r>
-      <w:r>
-        <w:rPr>
-          <w:sz w:val="24"/>
-          <w:szCs w:val="24"/>
-        </w:rPr>
-        <w:t xml:space="preserve"> mide la distancia típica al promedio.</w:t>
-      </w:r>
-    </w:p>
-    <w:p>
-      <w:pPr>
+      </w:pPr>
+      <w:r>
         <w:rPr>
           <w:rFonts w:cstheme="minorHAnsi"/>
           <w:b/>
@@ -111,37 +109,17 @@
           <w:szCs w:val="24"/>
           <w:u w:val="single"/>
         </w:rPr>
-      </w:pPr>
-      <w:r>
-        <w:rPr>
-          <w:rFonts w:cstheme="minorHAnsi"/>
-          <w:b/>
-          <w:bCs/>
-          <w:sz w:val="24"/>
-          <w:szCs w:val="24"/>
-          <w:u w:val="single"/>
-        </w:rPr>
         <w:t>INTERPRETACIÓN DIRECTA</w:t>
       </w:r>
     </w:p>
     <w:p>
-      <w:proofErr w:type="spellStart"/>
-      <w:r>
-        <w:t>std</w:t>
-      </w:r>
-      <w:proofErr w:type="spellEnd"/>
-      <w:r>
-        <w:t xml:space="preserve"> chica → datos muy parecidos entre sí</w:t>
-      </w:r>
-    </w:p>
-    <w:p>
-      <w:proofErr w:type="spellStart"/>
-      <w:r>
-        <w:t>std</w:t>
-      </w:r>
-      <w:proofErr w:type="spellEnd"/>
-      <w:r>
-        <w:t xml:space="preserve"> grande → datos muy dispersos</w:t>
+      <w:r>
+        <w:t>std chica → datos muy parecidos entre sí</w:t>
+      </w:r>
+    </w:p>
+    <w:p>
+      <w:r>
+        <w:t>std grande → datos muy dispersos</w:t>
       </w:r>
     </w:p>
     <w:p>
@@ -151,28 +129,12 @@
     </w:p>
     <w:p>
       <w:r>
-        <w:t xml:space="preserve">notas todas entre 7 y 8 → </w:t>
-      </w:r>
-      <w:proofErr w:type="spellStart"/>
-      <w:r>
-        <w:t>std</w:t>
-      </w:r>
-      <w:proofErr w:type="spellEnd"/>
-      <w:r>
-        <w:t xml:space="preserve"> chica</w:t>
-      </w:r>
-    </w:p>
-    <w:p>
-      <w:r>
-        <w:t xml:space="preserve">notas entre 2 y 10 → </w:t>
-      </w:r>
-      <w:proofErr w:type="spellStart"/>
-      <w:r>
-        <w:t>std</w:t>
-      </w:r>
-      <w:proofErr w:type="spellEnd"/>
-      <w:r>
-        <w:t xml:space="preserve"> grande</w:t>
+        <w:t>notas todas entre 7 y 8 → std chica</w:t>
+      </w:r>
+    </w:p>
+    <w:p>
+      <w:r>
+        <w:t>notas entre 2 y 10 → std grande</w:t>
       </w:r>
     </w:p>
     <w:p>
@@ -368,15 +330,7 @@
           <w:sz w:val="24"/>
           <w:szCs w:val="24"/>
         </w:rPr>
-        <w:t xml:space="preserve"> </w:t>
-      </w:r>
-      <w:proofErr w:type="gramStart"/>
-      <w:r>
-        <w:rPr>
-          <w:sz w:val="24"/>
-          <w:szCs w:val="24"/>
-        </w:rPr>
-        <w:t>2</w:t>
+        <w:t xml:space="preserve"> 2</w:t>
       </w:r>
       <w:r>
         <w:rPr>
@@ -390,15 +344,7 @@
           <w:sz w:val="24"/>
           <w:szCs w:val="24"/>
         </w:rPr>
-        <w:t>→</w:t>
-      </w:r>
-      <w:proofErr w:type="gramEnd"/>
-      <w:r>
-        <w:rPr>
-          <w:sz w:val="24"/>
-          <w:szCs w:val="24"/>
-        </w:rPr>
-        <w:t xml:space="preserve"> dato raro</w:t>
+        <w:t>→ dato raro</w:t>
       </w:r>
     </w:p>
     <w:p>
@@ -441,17 +387,8 @@
           <w:sz w:val="24"/>
           <w:szCs w:val="24"/>
         </w:rPr>
-        <w:t xml:space="preserve"> → </w:t>
-      </w:r>
-      <w:proofErr w:type="spellStart"/>
-      <w:r>
-        <w:rPr>
-          <w:sz w:val="24"/>
-          <w:szCs w:val="24"/>
-        </w:rPr>
-        <w:t>outlier</w:t>
-      </w:r>
-      <w:proofErr w:type="spellEnd"/>
+        <w:t xml:space="preserve"> → outlier</w:t>
+      </w:r>
     </w:p>
     <w:p>
       <w:pPr>
@@ -696,7 +633,6 @@
       </w:pPr>
     </w:p>
     <w:p>
-      <w:proofErr w:type="spellStart"/>
       <w:r>
         <w:rPr>
           <w:b/>
@@ -707,7 +643,6 @@
         </w:rPr>
         <w:t>Numpy</w:t>
       </w:r>
-      <w:proofErr w:type="spellEnd"/>
       <w:r>
         <w:rPr>
           <w:b/>
@@ -722,15 +657,7 @@
         <w:t xml:space="preserve"> </w:t>
       </w:r>
       <w:r>
-        <w:t xml:space="preserve">sirve para trabajar con números y </w:t>
-      </w:r>
-      <w:proofErr w:type="spellStart"/>
-      <w:r>
-        <w:t>arrays</w:t>
-      </w:r>
-      <w:proofErr w:type="spellEnd"/>
-      <w:r>
-        <w:t>.</w:t>
+        <w:t>sirve para trabajar con números y arrays.</w:t>
       </w:r>
     </w:p>
     <w:p>
@@ -776,8 +703,6 @@
       </w:r>
     </w:p>
     <w:p>
-      <w:proofErr w:type="spellStart"/>
-      <w:proofErr w:type="gramStart"/>
       <w:r>
         <w:rPr>
           <w:b/>
@@ -789,20 +714,7 @@
         <w:t>PANDA:</w:t>
       </w:r>
       <w:r>
-        <w:t>sirve</w:t>
-      </w:r>
-      <w:proofErr w:type="spellEnd"/>
-      <w:proofErr w:type="gramEnd"/>
-      <w:r>
-        <w:t xml:space="preserve"> para manejar tablas (</w:t>
-      </w:r>
-      <w:proofErr w:type="spellStart"/>
-      <w:r>
-        <w:t>DataFrame</w:t>
-      </w:r>
-      <w:proofErr w:type="spellEnd"/>
-      <w:r>
-        <w:t>).</w:t>
+        <w:t>sirve para manejar tablas (DataFrame).</w:t>
       </w:r>
     </w:p>
     <w:p>
@@ -900,7 +812,6 @@
           <w:u w:val="single"/>
         </w:rPr>
       </w:pPr>
-      <w:proofErr w:type="spellStart"/>
       <w:r>
         <w:rPr>
           <w:b/>
@@ -921,37 +832,20 @@
         </w:rPr>
         <w:t>cikit-learn</w:t>
       </w:r>
-      <w:proofErr w:type="spellEnd"/>
-    </w:p>
-    <w:p>
-      <w:pPr>
-        <w:rPr>
-          <w:sz w:val="24"/>
-          <w:szCs w:val="24"/>
-        </w:rPr>
-      </w:pPr>
-      <w:r>
-        <w:rPr>
-          <w:sz w:val="24"/>
-          <w:szCs w:val="24"/>
-        </w:rPr>
-        <w:t xml:space="preserve">es una librería de Python para Machine </w:t>
-      </w:r>
-      <w:proofErr w:type="spellStart"/>
-      <w:r>
-        <w:rPr>
-          <w:sz w:val="24"/>
-          <w:szCs w:val="24"/>
-        </w:rPr>
-        <w:t>Learning</w:t>
-      </w:r>
-      <w:proofErr w:type="spellEnd"/>
-      <w:r>
-        <w:rPr>
-          <w:sz w:val="24"/>
-          <w:szCs w:val="24"/>
-        </w:rPr>
-        <w:t xml:space="preserve"> clásico.</w:t>
+    </w:p>
+    <w:p>
+      <w:pPr>
+        <w:rPr>
+          <w:sz w:val="24"/>
+          <w:szCs w:val="24"/>
+        </w:rPr>
+      </w:pPr>
+      <w:r>
+        <w:rPr>
+          <w:sz w:val="24"/>
+          <w:szCs w:val="24"/>
+        </w:rPr>
+        <w:t>es una librería de Python para Machine Learning clásico.</w:t>
       </w:r>
     </w:p>
     <w:p>
@@ -977,29 +871,7 @@
           <w:szCs w:val="24"/>
           <w:u w:val="single"/>
         </w:rPr>
-        <w:t xml:space="preserve">QUÉ TRAE </w:t>
-      </w:r>
-      <w:proofErr w:type="spellStart"/>
-      <w:r>
-        <w:rPr>
-          <w:b/>
-          <w:bCs/>
-          <w:sz w:val="24"/>
-          <w:szCs w:val="24"/>
-          <w:u w:val="single"/>
-        </w:rPr>
-        <w:t>scikit-learn</w:t>
-      </w:r>
-      <w:proofErr w:type="spellEnd"/>
-      <w:r>
-        <w:rPr>
-          <w:b/>
-          <w:bCs/>
-          <w:sz w:val="24"/>
-          <w:szCs w:val="24"/>
-          <w:u w:val="single"/>
-        </w:rPr>
-        <w:t xml:space="preserve"> (lo importante)</w:t>
+        <w:t>QUÉ TRAE scikit-learn (lo importante)</w:t>
       </w:r>
     </w:p>
     <w:p>
@@ -1250,21 +1122,12 @@
           <w:szCs w:val="24"/>
         </w:rPr>
       </w:pPr>
-      <w:proofErr w:type="spellStart"/>
-      <w:r>
-        <w:rPr>
-          <w:sz w:val="24"/>
-          <w:szCs w:val="24"/>
-        </w:rPr>
-        <w:t>LogisticRegression</w:t>
-      </w:r>
-      <w:proofErr w:type="spellEnd"/>
-      <w:r>
-        <w:rPr>
-          <w:sz w:val="24"/>
-          <w:szCs w:val="24"/>
-        </w:rPr>
-        <w:t xml:space="preserve"> → clasificación</w:t>
+      <w:r>
+        <w:rPr>
+          <w:sz w:val="24"/>
+          <w:szCs w:val="24"/>
+        </w:rPr>
+        <w:t>LogisticRegression → clasificación</w:t>
       </w:r>
     </w:p>
     <w:p>
@@ -1297,21 +1160,12 @@
           <w:szCs w:val="24"/>
         </w:rPr>
       </w:pPr>
-      <w:proofErr w:type="spellStart"/>
-      <w:r>
-        <w:rPr>
-          <w:sz w:val="24"/>
-          <w:szCs w:val="24"/>
-        </w:rPr>
-        <w:t>Random</w:t>
-      </w:r>
-      <w:proofErr w:type="spellEnd"/>
-      <w:r>
-        <w:rPr>
-          <w:sz w:val="24"/>
-          <w:szCs w:val="24"/>
-        </w:rPr>
-        <w:t xml:space="preserve"> Forest</w:t>
+      <w:r>
+        <w:rPr>
+          <w:sz w:val="24"/>
+          <w:szCs w:val="24"/>
+        </w:rPr>
+        <w:t>Random Forest</w:t>
       </w:r>
     </w:p>
     <w:p>
@@ -1957,27 +1811,7 @@
           <w:szCs w:val="24"/>
           <w:lang w:eastAsia="es-AR"/>
         </w:rPr>
-        <w:t>(</w:t>
-      </w:r>
-      <w:proofErr w:type="spellStart"/>
-      <w:r>
-        <w:rPr>
-          <w:rFonts w:eastAsia="Times New Roman" w:cstheme="minorHAnsi"/>
-          <w:sz w:val="24"/>
-          <w:szCs w:val="24"/>
-          <w:lang w:eastAsia="es-AR"/>
-        </w:rPr>
-        <w:t>scikit-learn</w:t>
-      </w:r>
-      <w:proofErr w:type="spellEnd"/>
-      <w:r>
-        <w:rPr>
-          <w:rFonts w:eastAsia="Times New Roman" w:cstheme="minorHAnsi"/>
-          <w:sz w:val="24"/>
-          <w:szCs w:val="24"/>
-          <w:lang w:eastAsia="es-AR"/>
-        </w:rPr>
-        <w:t xml:space="preserve"> también hace esto)</w:t>
+        <w:t>(scikit-learn también hace esto)</w:t>
       </w:r>
     </w:p>
     <w:p>
@@ -2042,7 +1876,6 @@
           <w:lang w:eastAsia="es-AR"/>
         </w:rPr>
       </w:pPr>
-      <w:proofErr w:type="spellStart"/>
       <w:r>
         <w:rPr>
           <w:rFonts w:eastAsia="Times New Roman" w:cstheme="minorHAnsi"/>
@@ -2050,29 +1883,8 @@
           <w:szCs w:val="24"/>
           <w:lang w:eastAsia="es-AR"/>
         </w:rPr>
-        <w:t>one-hot</w:t>
-      </w:r>
-      <w:proofErr w:type="spellEnd"/>
-      <w:r>
-        <w:rPr>
-          <w:rFonts w:eastAsia="Times New Roman" w:cstheme="minorHAnsi"/>
-          <w:sz w:val="24"/>
-          <w:szCs w:val="24"/>
-          <w:lang w:eastAsia="es-AR"/>
-        </w:rPr>
-        <w:t xml:space="preserve"> </w:t>
-      </w:r>
-      <w:proofErr w:type="spellStart"/>
-      <w:r>
-        <w:rPr>
-          <w:rFonts w:eastAsia="Times New Roman" w:cstheme="minorHAnsi"/>
-          <w:sz w:val="24"/>
-          <w:szCs w:val="24"/>
-          <w:lang w:eastAsia="es-AR"/>
-        </w:rPr>
-        <w:t>encoding</w:t>
-      </w:r>
-      <w:proofErr w:type="spellEnd"/>
+        <w:t>one-hot encoding</w:t>
+      </w:r>
     </w:p>
     <w:p>
       <w:pPr>
@@ -2887,7 +2699,6 @@
         </w:rPr>
         <w:t xml:space="preserve"> </w:t>
       </w:r>
-      <w:proofErr w:type="spellStart"/>
       <w:r>
         <w:rPr>
           <w:b/>
@@ -2896,18 +2707,7 @@
           <w:szCs w:val="24"/>
           <w:u w:val="single"/>
         </w:rPr>
-        <w:t>Accuracy</w:t>
-      </w:r>
-      <w:proofErr w:type="spellEnd"/>
-      <w:r>
-        <w:rPr>
-          <w:b/>
-          <w:bCs/>
-          <w:sz w:val="24"/>
-          <w:szCs w:val="24"/>
-          <w:u w:val="single"/>
-        </w:rPr>
-        <w:t xml:space="preserve"> </w:t>
+        <w:t xml:space="preserve">Accuracy </w:t>
       </w:r>
     </w:p>
     <w:p>
@@ -3046,29 +2846,7 @@
           <w:szCs w:val="24"/>
           <w:u w:val="single"/>
         </w:rPr>
-        <w:t>Precisión (</w:t>
-      </w:r>
-      <w:proofErr w:type="spellStart"/>
-      <w:r>
-        <w:rPr>
-          <w:b/>
-          <w:bCs/>
-          <w:sz w:val="24"/>
-          <w:szCs w:val="24"/>
-          <w:u w:val="single"/>
-        </w:rPr>
-        <w:t>precision</w:t>
-      </w:r>
-      <w:proofErr w:type="spellEnd"/>
-      <w:r>
-        <w:rPr>
-          <w:b/>
-          <w:bCs/>
-          <w:sz w:val="24"/>
-          <w:szCs w:val="24"/>
-          <w:u w:val="single"/>
-        </w:rPr>
-        <w:t>)</w:t>
+        <w:t>Precisión (precision)</w:t>
       </w:r>
     </w:p>
     <w:p>
@@ -3165,27 +2943,7 @@
           <w:sz w:val="24"/>
           <w:szCs w:val="24"/>
         </w:rPr>
-        <w:t xml:space="preserve">no </w:t>
-      </w:r>
-      <w:proofErr w:type="spellStart"/>
-      <w:r>
-        <w:rPr>
-          <w:b/>
-          <w:bCs/>
-          <w:sz w:val="24"/>
-          <w:szCs w:val="24"/>
-        </w:rPr>
-        <w:t>querés</w:t>
-      </w:r>
-      <w:proofErr w:type="spellEnd"/>
-      <w:r>
-        <w:rPr>
-          <w:b/>
-          <w:bCs/>
-          <w:sz w:val="24"/>
-          <w:szCs w:val="24"/>
-        </w:rPr>
-        <w:t xml:space="preserve"> falsos aprobados</w:t>
+        <w:t>no querés falsos aprobados</w:t>
       </w:r>
       <w:r>
         <w:rPr>
@@ -3277,7 +3035,6 @@
         </w:rPr>
         <w:t xml:space="preserve"> </w:t>
       </w:r>
-      <w:proofErr w:type="spellStart"/>
       <w:r>
         <w:rPr>
           <w:b/>
@@ -3288,7 +3045,6 @@
         </w:rPr>
         <w:t>Recall</w:t>
       </w:r>
-      <w:proofErr w:type="spellEnd"/>
     </w:p>
     <w:p>
       <w:pPr>
@@ -3384,27 +3140,7 @@
           <w:sz w:val="24"/>
           <w:szCs w:val="24"/>
         </w:rPr>
-        <w:t xml:space="preserve">no </w:t>
-      </w:r>
-      <w:proofErr w:type="spellStart"/>
-      <w:r>
-        <w:rPr>
-          <w:b/>
-          <w:bCs/>
-          <w:sz w:val="24"/>
-          <w:szCs w:val="24"/>
-        </w:rPr>
-        <w:t>querés</w:t>
-      </w:r>
-      <w:proofErr w:type="spellEnd"/>
-      <w:r>
-        <w:rPr>
-          <w:b/>
-          <w:bCs/>
-          <w:sz w:val="24"/>
-          <w:szCs w:val="24"/>
-        </w:rPr>
-        <w:t xml:space="preserve"> dejar gente afuera injustamente</w:t>
+        <w:t>no querés dejar gente afuera injustamente</w:t>
       </w:r>
       <w:r>
         <w:rPr>
@@ -3468,17 +3204,8 @@
           <w:sz w:val="24"/>
           <w:szCs w:val="24"/>
         </w:rPr>
-        <w:t xml:space="preserve">Balance entre precisión y </w:t>
-      </w:r>
-      <w:proofErr w:type="spellStart"/>
-      <w:r>
-        <w:rPr>
-          <w:sz w:val="24"/>
-          <w:szCs w:val="24"/>
-        </w:rPr>
-        <w:t>recall</w:t>
-      </w:r>
-      <w:proofErr w:type="spellEnd"/>
+        <w:t>Balance entre precisión y recall</w:t>
+      </w:r>
     </w:p>
     <w:p>
       <w:pPr>
@@ -3790,23 +3517,7 @@
           <w:sz w:val="24"/>
           <w:szCs w:val="24"/>
         </w:rPr>
-        <w:t xml:space="preserve">El numero cuanto </w:t>
-      </w:r>
-      <w:proofErr w:type="spellStart"/>
-      <w:r>
-        <w:rPr>
-          <w:sz w:val="24"/>
-          <w:szCs w:val="24"/>
-        </w:rPr>
-        <w:t>mas</w:t>
-      </w:r>
-      <w:proofErr w:type="spellEnd"/>
-      <w:r>
-        <w:rPr>
-          <w:sz w:val="24"/>
-          <w:szCs w:val="24"/>
-        </w:rPr>
-        <w:t xml:space="preserve"> alejado del 0 este mas influye.</w:t>
+        <w:t>El numero cuanto mas alejado del 0 este mas influye.</w:t>
       </w:r>
     </w:p>
     <w:p>
@@ -3857,7 +3568,6 @@
           <w:u w:val="single"/>
         </w:rPr>
       </w:pPr>
-      <w:proofErr w:type="spellStart"/>
       <w:r>
         <w:rPr>
           <w:b/>
@@ -3867,31 +3577,8 @@
           <w:u w:val="single"/>
         </w:rPr>
         <w:lastRenderedPageBreak/>
-        <w:t>Overfitting</w:t>
-      </w:r>
-      <w:proofErr w:type="spellEnd"/>
-      <w:r>
-        <w:rPr>
-          <w:b/>
-          <w:bCs/>
-          <w:sz w:val="36"/>
-          <w:szCs w:val="36"/>
-          <w:u w:val="single"/>
-        </w:rPr>
-        <w:t xml:space="preserve"> / </w:t>
-      </w:r>
-      <w:proofErr w:type="spellStart"/>
-      <w:r>
-        <w:rPr>
-          <w:b/>
-          <w:bCs/>
-          <w:sz w:val="36"/>
-          <w:szCs w:val="36"/>
-          <w:u w:val="single"/>
-        </w:rPr>
-        <w:t>Underfitting</w:t>
-      </w:r>
-      <w:proofErr w:type="spellEnd"/>
+        <w:t>Overfitting / Underfitting</w:t>
+      </w:r>
     </w:p>
     <w:p>
       <w:pPr>
@@ -4092,7 +3779,6 @@
       </w:pPr>
     </w:p>
     <w:p>
-      <w:proofErr w:type="spellStart"/>
       <w:r>
         <w:rPr>
           <w:b/>
@@ -4104,7 +3790,6 @@
         <w:lastRenderedPageBreak/>
         <w:t>Matplotlib</w:t>
       </w:r>
-      <w:proofErr w:type="spellEnd"/>
       <w:r>
         <w:rPr>
           <w:sz w:val="24"/>
@@ -4295,13 +3980,8 @@
       </w:r>
     </w:p>
     <w:p>
-      <w:proofErr w:type="spellStart"/>
-      <w:r>
-        <w:t>Value</w:t>
-      </w:r>
-      <w:proofErr w:type="spellEnd"/>
-      <w:r>
-        <w:t>: el numero de la izquierda desaprobados, el de la derecha aprobados.</w:t>
+      <w:r>
+        <w:t>Value: el numero de la izquierda desaprobados, el de la derecha aprobados.</w:t>
       </w:r>
     </w:p>
     <w:p>
@@ -4368,87 +4048,7 @@
           <w:sz w:val="24"/>
           <w:szCs w:val="24"/>
         </w:rPr>
-        <w:t xml:space="preserve">de 2 aprobaron los 2 así que asume que si </w:t>
-      </w:r>
-      <w:proofErr w:type="spellStart"/>
-      <w:r>
-        <w:rPr>
-          <w:sz w:val="24"/>
-          <w:szCs w:val="24"/>
-        </w:rPr>
-        <w:t>tenes</w:t>
-      </w:r>
-      <w:proofErr w:type="spellEnd"/>
-      <w:r>
-        <w:rPr>
-          <w:sz w:val="24"/>
-          <w:szCs w:val="24"/>
-        </w:rPr>
-        <w:t xml:space="preserve"> </w:t>
-      </w:r>
-      <w:proofErr w:type="spellStart"/>
-      <w:r>
-        <w:rPr>
-          <w:sz w:val="24"/>
-          <w:szCs w:val="24"/>
-        </w:rPr>
-        <w:t>mas</w:t>
-      </w:r>
-      <w:proofErr w:type="spellEnd"/>
-      <w:r>
-        <w:rPr>
-          <w:sz w:val="24"/>
-          <w:szCs w:val="24"/>
-        </w:rPr>
-        <w:t xml:space="preserve"> de 22.5 años </w:t>
-      </w:r>
-      <w:proofErr w:type="spellStart"/>
-      <w:r>
-        <w:rPr>
-          <w:sz w:val="24"/>
-          <w:szCs w:val="24"/>
-        </w:rPr>
-        <w:t>aprobas</w:t>
-      </w:r>
-      <w:proofErr w:type="spellEnd"/>
-      <w:r>
-        <w:rPr>
-          <w:sz w:val="24"/>
-          <w:szCs w:val="24"/>
-        </w:rPr>
-        <w:t xml:space="preserve">. En la de rama derecha de false ahora pregunta altura&lt;=1.79? si es verdad rama izquierda sino rama derecha, la rama izquierda asume que si </w:t>
-      </w:r>
-      <w:proofErr w:type="spellStart"/>
-      <w:r>
-        <w:rPr>
-          <w:sz w:val="24"/>
-          <w:szCs w:val="24"/>
-        </w:rPr>
-        <w:t>medis</w:t>
-      </w:r>
-      <w:proofErr w:type="spellEnd"/>
-      <w:r>
-        <w:rPr>
-          <w:sz w:val="24"/>
-          <w:szCs w:val="24"/>
-        </w:rPr>
-        <w:t xml:space="preserve"> menos de 1.79 </w:t>
-      </w:r>
-      <w:proofErr w:type="spellStart"/>
-      <w:r>
-        <w:rPr>
-          <w:sz w:val="24"/>
-          <w:szCs w:val="24"/>
-        </w:rPr>
-        <w:t>desaprobas</w:t>
-      </w:r>
-      <w:proofErr w:type="spellEnd"/>
-      <w:r>
-        <w:rPr>
-          <w:sz w:val="24"/>
-          <w:szCs w:val="24"/>
-        </w:rPr>
-        <w:t xml:space="preserve"> y la derecha lo contrario.</w:t>
+        <w:t>de 2 aprobaron los 2 así que asume que si tenes mas de 22.5 años aprobas. En la de rama derecha de false ahora pregunta altura&lt;=1.79? si es verdad rama izquierda sino rama derecha, la rama izquierda asume que si medis menos de 1.79 desaprobas y la derecha lo contrario.</w:t>
       </w:r>
     </w:p>
     <w:p>
@@ -4461,7 +4061,6 @@
           <w:u w:val="single"/>
         </w:rPr>
       </w:pPr>
-      <w:proofErr w:type="spellStart"/>
       <w:r>
         <w:rPr>
           <w:b/>
@@ -4471,80 +4070,37 @@
           <w:u w:val="single"/>
         </w:rPr>
         <w:lastRenderedPageBreak/>
-        <w:t>Random</w:t>
-      </w:r>
-      <w:proofErr w:type="spellEnd"/>
-      <w:r>
-        <w:rPr>
-          <w:b/>
-          <w:bCs/>
-          <w:sz w:val="32"/>
-          <w:szCs w:val="32"/>
-          <w:u w:val="single"/>
-        </w:rPr>
-        <w:t xml:space="preserve"> Forest</w:t>
-      </w:r>
-    </w:p>
-    <w:p>
-      <w:pPr>
-        <w:rPr>
-          <w:sz w:val="24"/>
-          <w:szCs w:val="24"/>
-        </w:rPr>
-      </w:pPr>
-      <w:r>
-        <w:rPr>
-          <w:sz w:val="24"/>
-          <w:szCs w:val="24"/>
-        </w:rPr>
-        <w:t xml:space="preserve">Un </w:t>
-      </w:r>
-      <w:proofErr w:type="spellStart"/>
-      <w:r>
-        <w:rPr>
-          <w:sz w:val="24"/>
-          <w:szCs w:val="24"/>
-        </w:rPr>
-        <w:t>Random</w:t>
-      </w:r>
-      <w:proofErr w:type="spellEnd"/>
-      <w:r>
-        <w:rPr>
-          <w:sz w:val="24"/>
-          <w:szCs w:val="24"/>
-        </w:rPr>
-        <w:t xml:space="preserve"> Forest es muchos árboles simples votando juntos.</w:t>
-      </w:r>
-    </w:p>
-    <w:p>
-      <w:pPr>
-        <w:rPr>
-          <w:sz w:val="24"/>
-          <w:szCs w:val="24"/>
-        </w:rPr>
-      </w:pPr>
-      <w:r>
-        <w:rPr>
-          <w:sz w:val="24"/>
-          <w:szCs w:val="24"/>
-        </w:rPr>
-        <w:t xml:space="preserve">Un </w:t>
-      </w:r>
-      <w:proofErr w:type="spellStart"/>
-      <w:r>
-        <w:rPr>
-          <w:sz w:val="24"/>
-          <w:szCs w:val="24"/>
-        </w:rPr>
-        <w:t>Random</w:t>
-      </w:r>
-      <w:proofErr w:type="spellEnd"/>
-      <w:r>
-        <w:rPr>
-          <w:sz w:val="24"/>
-          <w:szCs w:val="24"/>
-        </w:rPr>
-        <w:t xml:space="preserve"> Forest:</w:t>
+        <w:t>Random Forest</w:t>
+      </w:r>
+    </w:p>
+    <w:p>
+      <w:pPr>
+        <w:rPr>
+          <w:sz w:val="24"/>
+          <w:szCs w:val="24"/>
+        </w:rPr>
+      </w:pPr>
+      <w:r>
+        <w:rPr>
+          <w:sz w:val="24"/>
+          <w:szCs w:val="24"/>
+        </w:rPr>
+        <w:t>Un Random Forest es muchos árboles simples votando juntos.</w:t>
+      </w:r>
+    </w:p>
+    <w:p>
+      <w:pPr>
+        <w:rPr>
+          <w:sz w:val="24"/>
+          <w:szCs w:val="24"/>
+        </w:rPr>
+      </w:pPr>
+      <w:r>
+        <w:rPr>
+          <w:sz w:val="24"/>
+          <w:szCs w:val="24"/>
+        </w:rPr>
+        <w:t>Un Random Forest:</w:t>
       </w:r>
     </w:p>
     <w:p>
@@ -5111,23 +4667,7 @@
           <w:sz w:val="24"/>
           <w:szCs w:val="24"/>
         </w:rPr>
-        <w:t xml:space="preserve"> en el </w:t>
-      </w:r>
-      <w:proofErr w:type="spellStart"/>
-      <w:r>
-        <w:rPr>
-          <w:sz w:val="24"/>
-          <w:szCs w:val="24"/>
-        </w:rPr>
-        <w:t>dataset</w:t>
-      </w:r>
-      <w:proofErr w:type="spellEnd"/>
-      <w:r>
-        <w:rPr>
-          <w:sz w:val="24"/>
-          <w:szCs w:val="24"/>
-        </w:rPr>
-        <w:t xml:space="preserve"> y voto”.</w:t>
+        <w:t xml:space="preserve"> en el dataset y voto”.</w:t>
       </w:r>
     </w:p>
     <w:p>
@@ -5643,23 +5183,7 @@
         </w:rPr>
       </w:pPr>
       <w:r>
-        <w:t xml:space="preserve">“KNN decide por cercanía, mejora al aumentar K porque reduce ruido, necesita normalización y conceptualmente conecta con </w:t>
-      </w:r>
-      <w:proofErr w:type="spellStart"/>
-      <w:r>
-        <w:t>bias</w:t>
-      </w:r>
-      <w:proofErr w:type="spellEnd"/>
-      <w:r>
-        <w:t>–</w:t>
-      </w:r>
-      <w:proofErr w:type="spellStart"/>
-      <w:r>
-        <w:t>variance</w:t>
-      </w:r>
-      <w:proofErr w:type="spellEnd"/>
-      <w:r>
-        <w:t>.”</w:t>
+        <w:t>“KNN decide por cercanía, mejora al aumentar K porque reduce ruido, necesita normalización y conceptualmente conecta con bias–variance.”</w:t>
       </w:r>
     </w:p>
     <w:p>
@@ -5989,23 +5513,7 @@
           <w:sz w:val="24"/>
           <w:szCs w:val="24"/>
         </w:rPr>
-        <w:t xml:space="preserve">Muy bueno con </w:t>
-      </w:r>
-      <w:proofErr w:type="spellStart"/>
-      <w:r>
-        <w:rPr>
-          <w:sz w:val="24"/>
-          <w:szCs w:val="24"/>
-        </w:rPr>
-        <w:t>datasets</w:t>
-      </w:r>
-      <w:proofErr w:type="spellEnd"/>
-      <w:r>
-        <w:rPr>
-          <w:sz w:val="24"/>
-          <w:szCs w:val="24"/>
-        </w:rPr>
-        <w:t xml:space="preserve"> chicos</w:t>
+        <w:t>Muy bueno con datasets chicos</w:t>
       </w:r>
     </w:p>
     <w:p>
@@ -6150,25 +5658,14 @@
         </w:rPr>
         <w:t xml:space="preserve">Hoy empatan, pero </w:t>
       </w:r>
-      <w:proofErr w:type="spellStart"/>
-      <w:r>
-        <w:rPr>
-          <w:b/>
-          <w:bCs/>
-          <w:sz w:val="24"/>
-          <w:szCs w:val="24"/>
-        </w:rPr>
-        <w:t>Random</w:t>
-      </w:r>
-      <w:proofErr w:type="spellEnd"/>
-      <w:r>
-        <w:rPr>
-          <w:b/>
-          <w:bCs/>
-          <w:sz w:val="24"/>
-          <w:szCs w:val="24"/>
-        </w:rPr>
-        <w:t xml:space="preserve"> Forest es mejor modelo general</w:t>
+      <w:r>
+        <w:rPr>
+          <w:b/>
+          <w:bCs/>
+          <w:sz w:val="24"/>
+          <w:szCs w:val="24"/>
+        </w:rPr>
+        <w:t>Random Forest es mejor modelo general</w:t>
       </w:r>
       <w:r>
         <w:rPr>
@@ -6196,7 +5693,6 @@
           <w:u w:val="single"/>
         </w:rPr>
       </w:pPr>
-      <w:proofErr w:type="spellStart"/>
       <w:r>
         <w:rPr>
           <w:b/>
@@ -6205,31 +5701,8 @@
           <w:szCs w:val="36"/>
           <w:u w:val="single"/>
         </w:rPr>
-        <w:t>Bias</w:t>
-      </w:r>
-      <w:proofErr w:type="spellEnd"/>
-      <w:r>
-        <w:rPr>
-          <w:b/>
-          <w:bCs/>
-          <w:sz w:val="36"/>
-          <w:szCs w:val="36"/>
-          <w:u w:val="single"/>
-        </w:rPr>
-        <w:t xml:space="preserve"> vs </w:t>
-      </w:r>
-      <w:proofErr w:type="spellStart"/>
-      <w:r>
-        <w:rPr>
-          <w:b/>
-          <w:bCs/>
-          <w:sz w:val="36"/>
-          <w:szCs w:val="36"/>
-          <w:u w:val="single"/>
-        </w:rPr>
-        <w:t>Variance</w:t>
-      </w:r>
-      <w:proofErr w:type="spellEnd"/>
+        <w:t>Bias vs Variance</w:t>
+      </w:r>
     </w:p>
     <w:p>
       <w:pPr>
@@ -6293,27 +5766,7 @@
           <w:szCs w:val="24"/>
         </w:rPr>
         <w:br/>
-        <w:t>o es demasiado simple (</w:t>
-      </w:r>
-      <w:proofErr w:type="spellStart"/>
-      <w:r>
-        <w:rPr>
-          <w:b/>
-          <w:bCs/>
-          <w:sz w:val="24"/>
-          <w:szCs w:val="24"/>
-        </w:rPr>
-        <w:t>bias</w:t>
-      </w:r>
-      <w:proofErr w:type="spellEnd"/>
-      <w:r>
-        <w:rPr>
-          <w:b/>
-          <w:bCs/>
-          <w:sz w:val="24"/>
-          <w:szCs w:val="24"/>
-        </w:rPr>
-        <w:t>)</w:t>
+        <w:t>o es demasiado simple (bias)</w:t>
       </w:r>
       <w:r>
         <w:rPr>
@@ -6323,27 +5776,7 @@
           <w:szCs w:val="24"/>
         </w:rPr>
         <w:br/>
-        <w:t>o es demasiado sensible (</w:t>
-      </w:r>
-      <w:proofErr w:type="spellStart"/>
-      <w:r>
-        <w:rPr>
-          <w:b/>
-          <w:bCs/>
-          <w:sz w:val="24"/>
-          <w:szCs w:val="24"/>
-        </w:rPr>
-        <w:t>variance</w:t>
-      </w:r>
-      <w:proofErr w:type="spellEnd"/>
-      <w:r>
-        <w:rPr>
-          <w:b/>
-          <w:bCs/>
-          <w:sz w:val="24"/>
-          <w:szCs w:val="24"/>
-        </w:rPr>
-        <w:t>).</w:t>
+        <w:t>o es demasiado sensible (variance).</w:t>
       </w:r>
     </w:p>
     <w:p>
@@ -6385,49 +5818,29 @@
         </w:rPr>
         <w:t xml:space="preserve">) </w:t>
       </w:r>
-      <w:proofErr w:type="spellStart"/>
-      <w:r>
-        <w:rPr>
-          <w:b/>
-          <w:bCs/>
-          <w:sz w:val="24"/>
-          <w:szCs w:val="24"/>
-        </w:rPr>
-        <w:t>Bias</w:t>
-      </w:r>
-      <w:proofErr w:type="spellEnd"/>
-      <w:r>
-        <w:rPr>
-          <w:b/>
-          <w:bCs/>
-          <w:sz w:val="24"/>
-          <w:szCs w:val="24"/>
-        </w:rPr>
-        <w:t xml:space="preserve"> (modelo rígido)</w:t>
-      </w:r>
-    </w:p>
-    <w:p>
-      <w:pPr>
-        <w:rPr>
-          <w:sz w:val="24"/>
-          <w:szCs w:val="24"/>
-        </w:rPr>
-      </w:pPr>
-      <w:proofErr w:type="spellStart"/>
-      <w:r>
-        <w:rPr>
-          <w:sz w:val="24"/>
-          <w:szCs w:val="24"/>
-        </w:rPr>
-        <w:t>Bias</w:t>
-      </w:r>
-      <w:proofErr w:type="spellEnd"/>
-      <w:r>
-        <w:rPr>
-          <w:sz w:val="24"/>
-          <w:szCs w:val="24"/>
-        </w:rPr>
-        <w:t xml:space="preserve"> = el modelo </w:t>
+      <w:r>
+        <w:rPr>
+          <w:b/>
+          <w:bCs/>
+          <w:sz w:val="24"/>
+          <w:szCs w:val="24"/>
+        </w:rPr>
+        <w:t>Bias (modelo rígido)</w:t>
+      </w:r>
+    </w:p>
+    <w:p>
+      <w:pPr>
+        <w:rPr>
+          <w:sz w:val="24"/>
+          <w:szCs w:val="24"/>
+        </w:rPr>
+      </w:pPr>
+      <w:r>
+        <w:rPr>
+          <w:sz w:val="24"/>
+          <w:szCs w:val="24"/>
+        </w:rPr>
+        <w:t xml:space="preserve">Bias = el modelo </w:t>
       </w:r>
       <w:r>
         <w:rPr>
@@ -6496,23 +5909,7 @@
           <w:sz w:val="24"/>
           <w:szCs w:val="24"/>
         </w:rPr>
-        <w:t xml:space="preserve">Árbol con </w:t>
-      </w:r>
-      <w:proofErr w:type="spellStart"/>
-      <w:r>
-        <w:rPr>
-          <w:sz w:val="24"/>
-          <w:szCs w:val="24"/>
-        </w:rPr>
-        <w:t>max_depth</w:t>
-      </w:r>
-      <w:proofErr w:type="spellEnd"/>
-      <w:r>
-        <w:rPr>
-          <w:sz w:val="24"/>
-          <w:szCs w:val="24"/>
-        </w:rPr>
-        <w:t>=1</w:t>
+        <w:t>Árbol con max_depth=1</w:t>
       </w:r>
     </w:p>
     <w:p>
@@ -6817,21 +6214,12 @@
           <w:szCs w:val="24"/>
         </w:rPr>
       </w:pPr>
-      <w:proofErr w:type="spellStart"/>
-      <w:r>
-        <w:rPr>
-          <w:sz w:val="24"/>
-          <w:szCs w:val="24"/>
-        </w:rPr>
-        <w:t>Bias</w:t>
-      </w:r>
-      <w:proofErr w:type="spellEnd"/>
-      <w:r>
-        <w:rPr>
-          <w:sz w:val="24"/>
-          <w:szCs w:val="24"/>
-        </w:rPr>
-        <w:t xml:space="preserve"> = el modelo es tan simple que no logra captar las reglas reales del problema.</w:t>
+      <w:r>
+        <w:rPr>
+          <w:sz w:val="24"/>
+          <w:szCs w:val="24"/>
+        </w:rPr>
+        <w:t>Bias = el modelo es tan simple que no logra captar las reglas reales del problema.</w:t>
       </w:r>
     </w:p>
     <w:p>
@@ -6862,49 +6250,29 @@
         </w:rPr>
         <w:t xml:space="preserve">) </w:t>
       </w:r>
-      <w:proofErr w:type="spellStart"/>
-      <w:r>
-        <w:rPr>
-          <w:b/>
-          <w:bCs/>
-          <w:sz w:val="24"/>
-          <w:szCs w:val="24"/>
-        </w:rPr>
-        <w:t>Variance</w:t>
-      </w:r>
-      <w:proofErr w:type="spellEnd"/>
-      <w:r>
-        <w:rPr>
-          <w:b/>
-          <w:bCs/>
-          <w:sz w:val="24"/>
-          <w:szCs w:val="24"/>
-        </w:rPr>
-        <w:t xml:space="preserve"> (modelo nervioso)</w:t>
-      </w:r>
-    </w:p>
-    <w:p>
-      <w:pPr>
-        <w:rPr>
-          <w:sz w:val="24"/>
-          <w:szCs w:val="24"/>
-        </w:rPr>
-      </w:pPr>
-      <w:proofErr w:type="spellStart"/>
-      <w:r>
-        <w:rPr>
-          <w:sz w:val="24"/>
-          <w:szCs w:val="24"/>
-        </w:rPr>
-        <w:t>Variance</w:t>
-      </w:r>
-      <w:proofErr w:type="spellEnd"/>
-      <w:r>
-        <w:rPr>
-          <w:sz w:val="24"/>
-          <w:szCs w:val="24"/>
-        </w:rPr>
-        <w:t xml:space="preserve"> = el modelo </w:t>
+      <w:r>
+        <w:rPr>
+          <w:b/>
+          <w:bCs/>
+          <w:sz w:val="24"/>
+          <w:szCs w:val="24"/>
+        </w:rPr>
+        <w:t>Variance (modelo nervioso)</w:t>
+      </w:r>
+    </w:p>
+    <w:p>
+      <w:pPr>
+        <w:rPr>
+          <w:sz w:val="24"/>
+          <w:szCs w:val="24"/>
+        </w:rPr>
+      </w:pPr>
+      <w:r>
+        <w:rPr>
+          <w:sz w:val="24"/>
+          <w:szCs w:val="24"/>
+        </w:rPr>
+        <w:t xml:space="preserve">Variance = el modelo </w:t>
       </w:r>
       <w:r>
         <w:rPr>
@@ -6954,33 +6322,8 @@
           <w:sz w:val="24"/>
           <w:szCs w:val="24"/>
         </w:rPr>
-        <w:t xml:space="preserve">Árbol con </w:t>
-      </w:r>
-      <w:proofErr w:type="spellStart"/>
-      <w:r>
-        <w:rPr>
-          <w:sz w:val="24"/>
-          <w:szCs w:val="24"/>
-        </w:rPr>
-        <w:t>max_depth</w:t>
-      </w:r>
-      <w:proofErr w:type="spellEnd"/>
-      <w:r>
-        <w:rPr>
-          <w:sz w:val="24"/>
-          <w:szCs w:val="24"/>
-        </w:rPr>
-        <w:t>=</w:t>
-      </w:r>
-      <w:proofErr w:type="spellStart"/>
-      <w:r>
-        <w:rPr>
-          <w:sz w:val="24"/>
-          <w:szCs w:val="24"/>
-        </w:rPr>
-        <w:t>None</w:t>
-      </w:r>
-      <w:proofErr w:type="spellEnd"/>
+        <w:t>Árbol con max_depth=None</w:t>
+      </w:r>
     </w:p>
     <w:p>
       <w:pPr>
@@ -7012,37 +6355,12 @@
           <w:szCs w:val="24"/>
         </w:rPr>
       </w:pPr>
-      <w:proofErr w:type="spellStart"/>
-      <w:r>
-        <w:rPr>
-          <w:sz w:val="24"/>
-          <w:szCs w:val="24"/>
-        </w:rPr>
-        <w:t>Accuracy</w:t>
-      </w:r>
-      <w:proofErr w:type="spellEnd"/>
-      <w:r>
-        <w:rPr>
-          <w:sz w:val="24"/>
-          <w:szCs w:val="24"/>
-        </w:rPr>
-        <w:t xml:space="preserve"> perfecto en </w:t>
-      </w:r>
-      <w:proofErr w:type="spellStart"/>
-      <w:r>
-        <w:rPr>
-          <w:sz w:val="24"/>
-          <w:szCs w:val="24"/>
-        </w:rPr>
-        <w:t>train</w:t>
-      </w:r>
-      <w:proofErr w:type="spellEnd"/>
-      <w:r>
-        <w:rPr>
-          <w:sz w:val="24"/>
-          <w:szCs w:val="24"/>
-        </w:rPr>
-        <w:t>, horrible en test</w:t>
+      <w:r>
+        <w:rPr>
+          <w:sz w:val="24"/>
+          <w:szCs w:val="24"/>
+        </w:rPr>
+        <w:t>Accuracy perfecto en train, horrible en test</w:t>
       </w:r>
     </w:p>
     <w:p>
@@ -7261,23 +6579,7 @@
           <w:sz w:val="24"/>
           <w:szCs w:val="24"/>
         </w:rPr>
-        <w:t xml:space="preserve">cambia mucho si el </w:t>
-      </w:r>
-      <w:proofErr w:type="spellStart"/>
-      <w:r>
-        <w:rPr>
-          <w:sz w:val="24"/>
-          <w:szCs w:val="24"/>
-        </w:rPr>
-        <w:t>dataset</w:t>
-      </w:r>
-      <w:proofErr w:type="spellEnd"/>
-      <w:r>
-        <w:rPr>
-          <w:sz w:val="24"/>
-          <w:szCs w:val="24"/>
-        </w:rPr>
-        <w:t xml:space="preserve"> cambia un poco</w:t>
+        <w:t>cambia mucho si el dataset cambia un poco</w:t>
       </w:r>
     </w:p>
     <w:p>
@@ -7337,21 +6639,7 @@
           <w:sz w:val="24"/>
           <w:szCs w:val="24"/>
         </w:rPr>
-        <w:t xml:space="preserve">Demasiado específico, se sabe las reglas a la </w:t>
-      </w:r>
-      <w:r>
-        <w:rPr>
-          <w:sz w:val="24"/>
-          <w:szCs w:val="24"/>
-        </w:rPr>
-        <w:t>perfección,</w:t>
-      </w:r>
-      <w:r>
-        <w:rPr>
-          <w:sz w:val="24"/>
-          <w:szCs w:val="24"/>
-        </w:rPr>
-        <w:t xml:space="preserve"> pero al mínimo cambio no se adapta.</w:t>
+        <w:t>Demasiado específico, se sabe las reglas a la perfección, pero al mínimo cambio no se adapta.</w:t>
       </w:r>
       <w:r>
         <w:rPr>
@@ -7377,13 +6665,8 @@
       </w:r>
     </w:p>
     <w:p>
-      <w:proofErr w:type="spellStart"/>
-      <w:r>
-        <w:t>Variance</w:t>
-      </w:r>
-      <w:proofErr w:type="spellEnd"/>
-      <w:r>
-        <w:t xml:space="preserve"> = el modelo aprende tan al detalle que confunde ruido con reglas.</w:t>
+      <w:r>
+        <w:t>Variance = el modelo aprende tan al detalle que confunde ruido con reglas.</w:t>
       </w:r>
     </w:p>
     <w:p>
@@ -7436,17 +6719,8 @@
           <w:sz w:val="24"/>
           <w:szCs w:val="24"/>
         </w:rPr>
-        <w:t xml:space="preserve">K chico → </w:t>
-      </w:r>
-      <w:proofErr w:type="spellStart"/>
-      <w:r>
-        <w:rPr>
-          <w:sz w:val="24"/>
-          <w:szCs w:val="24"/>
-        </w:rPr>
-        <w:t>variance</w:t>
-      </w:r>
-      <w:proofErr w:type="spellEnd"/>
+        <w:t>K chico → variance</w:t>
+      </w:r>
     </w:p>
     <w:p>
       <w:pPr>
@@ -7464,17 +6738,8 @@
           <w:sz w:val="24"/>
           <w:szCs w:val="24"/>
         </w:rPr>
-        <w:t xml:space="preserve">K grande → </w:t>
-      </w:r>
-      <w:proofErr w:type="spellStart"/>
-      <w:r>
-        <w:rPr>
-          <w:sz w:val="24"/>
-          <w:szCs w:val="24"/>
-        </w:rPr>
-        <w:t>bias</w:t>
-      </w:r>
-      <w:proofErr w:type="spellEnd"/>
+        <w:t>K grande → bias</w:t>
+      </w:r>
     </w:p>
     <w:p>
       <w:pPr>
@@ -7502,31 +6767,13 @@
           <w:szCs w:val="24"/>
         </w:rPr>
       </w:pPr>
-      <w:proofErr w:type="spellStart"/>
-      <w:r>
-        <w:rPr>
-          <w:sz w:val="24"/>
-          <w:szCs w:val="24"/>
-        </w:rPr>
-        <w:t>depth</w:t>
-      </w:r>
-      <w:proofErr w:type="spellEnd"/>
-      <w:r>
-        <w:rPr>
-          <w:sz w:val="24"/>
-          <w:szCs w:val="24"/>
-        </w:rPr>
-        <w:t xml:space="preserve"> chico → </w:t>
-      </w:r>
-      <w:proofErr w:type="spellStart"/>
-      <w:r>
-        <w:rPr>
-          <w:sz w:val="24"/>
-          <w:szCs w:val="24"/>
-        </w:rPr>
-        <w:t>bias</w:t>
-      </w:r>
-      <w:proofErr w:type="spellEnd"/>
+      <w:r>
+        <w:rPr>
+          <w:sz w:val="24"/>
+          <w:szCs w:val="24"/>
+        </w:rPr>
+        <w:t>depth chico → bias</w:t>
+      </w:r>
     </w:p>
     <w:p>
       <w:pPr>
@@ -7539,54 +6786,27 @@
           <w:szCs w:val="24"/>
         </w:rPr>
       </w:pPr>
-      <w:proofErr w:type="spellStart"/>
-      <w:r>
-        <w:rPr>
-          <w:sz w:val="24"/>
-          <w:szCs w:val="24"/>
-        </w:rPr>
-        <w:t>depth</w:t>
-      </w:r>
-      <w:proofErr w:type="spellEnd"/>
-      <w:r>
-        <w:rPr>
-          <w:sz w:val="24"/>
-          <w:szCs w:val="24"/>
-        </w:rPr>
-        <w:t xml:space="preserve"> grande → </w:t>
-      </w:r>
-      <w:proofErr w:type="spellStart"/>
-      <w:r>
-        <w:rPr>
-          <w:sz w:val="24"/>
-          <w:szCs w:val="24"/>
-        </w:rPr>
-        <w:t>variance</w:t>
-      </w:r>
-      <w:proofErr w:type="spellEnd"/>
-    </w:p>
-    <w:p>
-      <w:pPr>
-        <w:rPr>
-          <w:sz w:val="24"/>
-          <w:szCs w:val="24"/>
-        </w:rPr>
-      </w:pPr>
-      <w:proofErr w:type="spellStart"/>
-      <w:r>
-        <w:rPr>
-          <w:sz w:val="24"/>
-          <w:szCs w:val="24"/>
-        </w:rPr>
-        <w:t>Random</w:t>
-      </w:r>
-      <w:proofErr w:type="spellEnd"/>
-      <w:r>
-        <w:rPr>
-          <w:sz w:val="24"/>
-          <w:szCs w:val="24"/>
-        </w:rPr>
-        <w:t xml:space="preserve"> Forest:</w:t>
+      <w:r>
+        <w:rPr>
+          <w:sz w:val="24"/>
+          <w:szCs w:val="24"/>
+        </w:rPr>
+        <w:t>depth grande → variance</w:t>
+      </w:r>
+    </w:p>
+    <w:p>
+      <w:pPr>
+        <w:rPr>
+          <w:sz w:val="24"/>
+          <w:szCs w:val="24"/>
+        </w:rPr>
+      </w:pPr>
+      <w:r>
+        <w:rPr>
+          <w:sz w:val="24"/>
+          <w:szCs w:val="24"/>
+        </w:rPr>
+        <w:t>Random Forest:</w:t>
       </w:r>
     </w:p>
     <w:p>
@@ -7605,17 +6825,8 @@
           <w:sz w:val="24"/>
           <w:szCs w:val="24"/>
         </w:rPr>
-        <w:t xml:space="preserve">controla </w:t>
-      </w:r>
-      <w:proofErr w:type="spellStart"/>
-      <w:r>
-        <w:rPr>
-          <w:sz w:val="24"/>
-          <w:szCs w:val="24"/>
-        </w:rPr>
-        <w:t>variance</w:t>
-      </w:r>
-      <w:proofErr w:type="spellEnd"/>
+        <w:t>controla variance</w:t>
+      </w:r>
     </w:p>
     <w:p>
       <w:pPr>
@@ -7633,17 +6844,8 @@
           <w:sz w:val="24"/>
           <w:szCs w:val="24"/>
         </w:rPr>
-        <w:t xml:space="preserve">acepta un poco de </w:t>
-      </w:r>
-      <w:proofErr w:type="spellStart"/>
-      <w:r>
-        <w:rPr>
-          <w:sz w:val="24"/>
-          <w:szCs w:val="24"/>
-        </w:rPr>
-        <w:t>bias</w:t>
-      </w:r>
-      <w:proofErr w:type="spellEnd"/>
+        <w:t>acepta un poco de bias</w:t>
+      </w:r>
     </w:p>
     <w:p>
       <w:pPr>
@@ -7715,7 +6917,6 @@
           <w:szCs w:val="24"/>
         </w:rPr>
       </w:pPr>
-      <w:proofErr w:type="spellStart"/>
       <w:r>
         <w:rPr>
           <w:b/>
@@ -7725,7 +6926,6 @@
         </w:rPr>
         <w:t>Bias</w:t>
       </w:r>
-      <w:proofErr w:type="spellEnd"/>
       <w:r>
         <w:rPr>
           <w:sz w:val="24"/>
@@ -7741,7 +6941,6 @@
           <w:szCs w:val="24"/>
         </w:rPr>
       </w:pPr>
-      <w:proofErr w:type="spellStart"/>
       <w:r>
         <w:rPr>
           <w:b/>
@@ -7751,7 +6950,6 @@
         </w:rPr>
         <w:t>Variance</w:t>
       </w:r>
-      <w:proofErr w:type="spellEnd"/>
       <w:r>
         <w:rPr>
           <w:sz w:val="24"/>
@@ -7791,6 +6989,868 @@
           <w:szCs w:val="24"/>
         </w:rPr>
       </w:pPr>
+    </w:p>
+    <w:p>
+      <w:pPr>
+        <w:rPr>
+          <w:b/>
+          <w:bCs/>
+          <w:sz w:val="32"/>
+          <w:szCs w:val="32"/>
+          <w:u w:val="single"/>
+        </w:rPr>
+      </w:pPr>
+      <w:r>
+        <w:rPr>
+          <w:b/>
+          <w:bCs/>
+          <w:sz w:val="32"/>
+          <w:szCs w:val="32"/>
+          <w:u w:val="single"/>
+        </w:rPr>
+        <w:t xml:space="preserve">El error más común en ML </w:t>
+      </w:r>
+    </w:p>
+    <w:p>
+      <w:pPr>
+        <w:rPr>
+          <w:sz w:val="24"/>
+          <w:szCs w:val="24"/>
+        </w:rPr>
+      </w:pPr>
+      <w:r>
+        <w:rPr>
+          <w:rFonts w:ascii="Segoe UI Emoji" w:hAnsi="Segoe UI Emoji" w:cs="Segoe UI Emoji"/>
+          <w:sz w:val="24"/>
+          <w:szCs w:val="24"/>
+        </w:rPr>
+        <w:t>❌</w:t>
+      </w:r>
+      <w:r>
+        <w:rPr>
+          <w:sz w:val="24"/>
+          <w:szCs w:val="24"/>
+        </w:rPr>
+        <w:t xml:space="preserve"> </w:t>
+      </w:r>
+      <w:r>
+        <w:rPr>
+          <w:b/>
+          <w:bCs/>
+          <w:sz w:val="24"/>
+          <w:szCs w:val="24"/>
+        </w:rPr>
+        <w:t>Data leakage</w:t>
+      </w:r>
+    </w:p>
+    <w:p>
+      <w:pPr>
+        <w:rPr>
+          <w:sz w:val="24"/>
+          <w:szCs w:val="24"/>
+        </w:rPr>
+      </w:pPr>
+      <w:r>
+        <w:rPr>
+          <w:sz w:val="24"/>
+          <w:szCs w:val="24"/>
+        </w:rPr>
+        <w:t>Ejemplo típico:</w:t>
+      </w:r>
+    </w:p>
+    <w:p>
+      <w:pPr>
+        <w:numPr>
+          <w:ilvl w:val="0"/>
+          <w:numId w:val="31"/>
+        </w:numPr>
+        <w:rPr>
+          <w:sz w:val="24"/>
+          <w:szCs w:val="24"/>
+        </w:rPr>
+      </w:pPr>
+      <w:r>
+        <w:rPr>
+          <w:sz w:val="24"/>
+          <w:szCs w:val="24"/>
+        </w:rPr>
+        <w:t>Normalizo TODO el dataset</w:t>
+      </w:r>
+    </w:p>
+    <w:p>
+      <w:pPr>
+        <w:numPr>
+          <w:ilvl w:val="0"/>
+          <w:numId w:val="31"/>
+        </w:numPr>
+        <w:rPr>
+          <w:sz w:val="24"/>
+          <w:szCs w:val="24"/>
+        </w:rPr>
+      </w:pPr>
+      <w:r>
+        <w:rPr>
+          <w:sz w:val="24"/>
+          <w:szCs w:val="24"/>
+        </w:rPr>
+        <w:t>Después hago train / test</w:t>
+      </w:r>
+    </w:p>
+    <w:p>
+      <w:pPr>
+        <w:numPr>
+          <w:ilvl w:val="0"/>
+          <w:numId w:val="31"/>
+        </w:numPr>
+        <w:rPr>
+          <w:sz w:val="24"/>
+          <w:szCs w:val="24"/>
+        </w:rPr>
+      </w:pPr>
+      <w:r>
+        <w:rPr>
+          <w:sz w:val="24"/>
+          <w:szCs w:val="24"/>
+        </w:rPr>
+        <w:t>Evalúo y da espectacular</w:t>
+      </w:r>
+    </w:p>
+    <w:p>
+      <w:pPr>
+        <w:numPr>
+          <w:ilvl w:val="0"/>
+          <w:numId w:val="31"/>
+        </w:numPr>
+        <w:rPr>
+          <w:sz w:val="24"/>
+          <w:szCs w:val="24"/>
+        </w:rPr>
+      </w:pPr>
+      <w:r>
+        <w:rPr>
+          <w:sz w:val="24"/>
+          <w:szCs w:val="24"/>
+        </w:rPr>
+        <w:t>En producción → desastre</w:t>
+      </w:r>
+    </w:p>
+    <w:p>
+      <w:pPr>
+        <w:rPr>
+          <w:sz w:val="24"/>
+          <w:szCs w:val="24"/>
+        </w:rPr>
+      </w:pPr>
+      <w:r>
+        <w:rPr>
+          <w:sz w:val="24"/>
+          <w:szCs w:val="24"/>
+        </w:rPr>
+        <w:t>¿Por qué?</w:t>
+      </w:r>
+      <w:r>
+        <w:rPr>
+          <w:sz w:val="24"/>
+          <w:szCs w:val="24"/>
+        </w:rPr>
+        <w:br/>
+      </w:r>
+      <w:r>
+        <w:rPr>
+          <w:rFonts w:ascii="Segoe UI Emoji" w:hAnsi="Segoe UI Emoji" w:cs="Segoe UI Emoji"/>
+          <w:sz w:val="24"/>
+          <w:szCs w:val="24"/>
+        </w:rPr>
+        <w:t>👉</w:t>
+      </w:r>
+      <w:r>
+        <w:rPr>
+          <w:sz w:val="24"/>
+          <w:szCs w:val="24"/>
+        </w:rPr>
+        <w:t xml:space="preserve"> Porque el modelo </w:t>
+      </w:r>
+      <w:r>
+        <w:rPr>
+          <w:b/>
+          <w:bCs/>
+          <w:sz w:val="24"/>
+          <w:szCs w:val="24"/>
+        </w:rPr>
+        <w:t>vio información del test sin querer</w:t>
+      </w:r>
+      <w:r>
+        <w:rPr>
+          <w:sz w:val="24"/>
+          <w:szCs w:val="24"/>
+        </w:rPr>
+        <w:t>.</w:t>
+      </w:r>
+    </w:p>
+    <w:p>
+      <w:pPr>
+        <w:rPr>
+          <w:b/>
+          <w:bCs/>
+          <w:sz w:val="24"/>
+          <w:szCs w:val="24"/>
+          <w:u w:val="single"/>
+        </w:rPr>
+      </w:pPr>
+      <w:r>
+        <w:rPr>
+          <w:b/>
+          <w:bCs/>
+          <w:sz w:val="24"/>
+          <w:szCs w:val="24"/>
+          <w:u w:val="single"/>
+        </w:rPr>
+        <w:t>Regla para evitar esto</w:t>
+      </w:r>
+    </w:p>
+    <w:p>
+      <w:pPr>
+        <w:rPr>
+          <w:sz w:val="24"/>
+          <w:szCs w:val="24"/>
+        </w:rPr>
+      </w:pPr>
+      <w:r>
+        <w:rPr>
+          <w:b/>
+          <w:bCs/>
+          <w:sz w:val="24"/>
+          <w:szCs w:val="24"/>
+        </w:rPr>
+        <w:t>Todo lo que se aprende de los datos</w:t>
+      </w:r>
+      <w:r>
+        <w:rPr>
+          <w:b/>
+          <w:bCs/>
+          <w:sz w:val="24"/>
+          <w:szCs w:val="24"/>
+        </w:rPr>
+        <w:br/>
+        <w:t>se aprende SOLO con el train.</w:t>
+      </w:r>
+    </w:p>
+    <w:p>
+      <w:pPr>
+        <w:rPr>
+          <w:sz w:val="24"/>
+          <w:szCs w:val="24"/>
+        </w:rPr>
+      </w:pPr>
+      <w:r>
+        <w:rPr>
+          <w:sz w:val="24"/>
+          <w:szCs w:val="24"/>
+        </w:rPr>
+        <w:t>Eso incluye:</w:t>
+      </w:r>
+    </w:p>
+    <w:p>
+      <w:pPr>
+        <w:numPr>
+          <w:ilvl w:val="0"/>
+          <w:numId w:val="32"/>
+        </w:numPr>
+        <w:rPr>
+          <w:sz w:val="24"/>
+          <w:szCs w:val="24"/>
+        </w:rPr>
+      </w:pPr>
+      <w:r>
+        <w:rPr>
+          <w:sz w:val="24"/>
+          <w:szCs w:val="24"/>
+        </w:rPr>
+        <w:t>media</w:t>
+      </w:r>
+    </w:p>
+    <w:p>
+      <w:pPr>
+        <w:numPr>
+          <w:ilvl w:val="0"/>
+          <w:numId w:val="32"/>
+        </w:numPr>
+        <w:rPr>
+          <w:sz w:val="24"/>
+          <w:szCs w:val="24"/>
+        </w:rPr>
+      </w:pPr>
+      <w:r>
+        <w:rPr>
+          <w:sz w:val="24"/>
+          <w:szCs w:val="24"/>
+        </w:rPr>
+        <w:t>std</w:t>
+      </w:r>
+    </w:p>
+    <w:p>
+      <w:pPr>
+        <w:numPr>
+          <w:ilvl w:val="0"/>
+          <w:numId w:val="32"/>
+        </w:numPr>
+        <w:rPr>
+          <w:sz w:val="24"/>
+          <w:szCs w:val="24"/>
+        </w:rPr>
+      </w:pPr>
+      <w:r>
+        <w:rPr>
+          <w:sz w:val="24"/>
+          <w:szCs w:val="24"/>
+        </w:rPr>
+        <w:t>escalado</w:t>
+      </w:r>
+    </w:p>
+    <w:p>
+      <w:pPr>
+        <w:numPr>
+          <w:ilvl w:val="0"/>
+          <w:numId w:val="32"/>
+        </w:numPr>
+        <w:rPr>
+          <w:sz w:val="24"/>
+          <w:szCs w:val="24"/>
+        </w:rPr>
+      </w:pPr>
+      <w:r>
+        <w:rPr>
+          <w:sz w:val="24"/>
+          <w:szCs w:val="24"/>
+        </w:rPr>
+        <w:t>imputaciones</w:t>
+      </w:r>
+    </w:p>
+    <w:p>
+      <w:pPr>
+        <w:numPr>
+          <w:ilvl w:val="0"/>
+          <w:numId w:val="32"/>
+        </w:numPr>
+        <w:rPr>
+          <w:sz w:val="24"/>
+          <w:szCs w:val="24"/>
+        </w:rPr>
+      </w:pPr>
+      <w:r>
+        <w:rPr>
+          <w:sz w:val="24"/>
+          <w:szCs w:val="24"/>
+        </w:rPr>
+        <w:t xml:space="preserve">PCA </w:t>
+      </w:r>
+    </w:p>
+    <w:p>
+      <w:pPr>
+        <w:pStyle w:val="Heading2"/>
+        <w:rPr>
+          <w:rFonts w:asciiTheme="minorHAnsi" w:hAnsiTheme="minorHAnsi" w:cstheme="minorHAnsi"/>
+          <w:color w:val="000000" w:themeColor="text1"/>
+          <w14:shadow w14:blurRad="38100" w14:dist="19050" w14:dir="2700000" w14:sx="100000" w14:sy="100000" w14:kx="0" w14:ky="0" w14:algn="tl">
+            <w14:schemeClr w14:val="dk1">
+              <w14:alpha w14:val="60000"/>
+            </w14:schemeClr>
+          </w14:shadow>
+          <w14:textOutline w14:w="0" w14:cap="flat" w14:cmpd="sng" w14:algn="ctr">
+            <w14:noFill/>
+            <w14:prstDash w14:val="solid"/>
+            <w14:round/>
+          </w14:textOutline>
+        </w:rPr>
+      </w:pPr>
+      <w:r>
+        <w:rPr>
+          <w:rFonts w:asciiTheme="minorHAnsi" w:hAnsiTheme="minorHAnsi" w:cstheme="minorHAnsi"/>
+          <w:color w:val="000000" w:themeColor="text1"/>
+          <w14:shadow w14:blurRad="38100" w14:dist="19050" w14:dir="2700000" w14:sx="100000" w14:sy="100000" w14:kx="0" w14:ky="0" w14:algn="tl">
+            <w14:schemeClr w14:val="dk1">
+              <w14:alpha w14:val="60000"/>
+            </w14:schemeClr>
+          </w14:shadow>
+          <w14:textOutline w14:w="0" w14:cap="flat" w14:cmpd="sng" w14:algn="ctr">
+            <w14:noFill/>
+            <w14:prstDash w14:val="solid"/>
+            <w14:round/>
+          </w14:textOutline>
+        </w:rPr>
+        <w:t>C</w:t>
+      </w:r>
+      <w:r>
+        <w:rPr>
+          <w:rFonts w:asciiTheme="minorHAnsi" w:hAnsiTheme="minorHAnsi" w:cstheme="minorHAnsi"/>
+          <w:color w:val="000000" w:themeColor="text1"/>
+          <w14:shadow w14:blurRad="38100" w14:dist="19050" w14:dir="2700000" w14:sx="100000" w14:sy="100000" w14:kx="0" w14:ky="0" w14:algn="tl">
+            <w14:schemeClr w14:val="dk1">
+              <w14:alpha w14:val="60000"/>
+            </w14:schemeClr>
+          </w14:shadow>
+          <w14:textOutline w14:w="0" w14:cap="flat" w14:cmpd="sng" w14:algn="ctr">
+            <w14:noFill/>
+            <w14:prstDash w14:val="solid"/>
+            <w14:round/>
+          </w14:textOutline>
+        </w:rPr>
+        <w:t>omo</w:t>
+      </w:r>
+      <w:r>
+        <w:rPr>
+          <w:rFonts w:asciiTheme="minorHAnsi" w:hAnsiTheme="minorHAnsi" w:cstheme="minorHAnsi"/>
+          <w:color w:val="000000" w:themeColor="text1"/>
+          <w14:shadow w14:blurRad="38100" w14:dist="19050" w14:dir="2700000" w14:sx="100000" w14:sy="100000" w14:kx="0" w14:ky="0" w14:algn="tl">
+            <w14:schemeClr w14:val="dk1">
+              <w14:alpha w14:val="60000"/>
+            </w14:schemeClr>
+          </w14:shadow>
+          <w14:textOutline w14:w="0" w14:cap="flat" w14:cmpd="sng" w14:algn="ctr">
+            <w14:noFill/>
+            <w14:prstDash w14:val="solid"/>
+            <w14:round/>
+          </w14:textOutline>
+        </w:rPr>
+        <w:t xml:space="preserve"> se hace bien (Pipeline)</w:t>
+      </w:r>
+    </w:p>
+    <w:p>
+      <w:pPr>
+        <w:pStyle w:val="NormalWeb"/>
+      </w:pPr>
+      <w:r>
+        <w:t xml:space="preserve">Un </w:t>
+      </w:r>
+      <w:r>
+        <w:rPr>
+          <w:rStyle w:val="Strong"/>
+        </w:rPr>
+        <w:t>Pipeline</w:t>
+      </w:r>
+      <w:r>
+        <w:t xml:space="preserve"> garantiza que:</w:t>
+      </w:r>
+    </w:p>
+    <w:p>
+      <w:pPr>
+        <w:pStyle w:val="NormalWeb"/>
+        <w:numPr>
+          <w:ilvl w:val="0"/>
+          <w:numId w:val="33"/>
+        </w:numPr>
+      </w:pPr>
+      <w:r>
+        <w:t>el escalado se ajuste solo con train</w:t>
+      </w:r>
+    </w:p>
+    <w:p>
+      <w:pPr>
+        <w:pStyle w:val="NormalWeb"/>
+        <w:numPr>
+          <w:ilvl w:val="0"/>
+          <w:numId w:val="33"/>
+        </w:numPr>
+      </w:pPr>
+      <w:r>
+        <w:t>el test se transforme sin “mirar”</w:t>
+      </w:r>
+    </w:p>
+    <w:p>
+      <w:pPr>
+        <w:pStyle w:val="NormalWeb"/>
+        <w:numPr>
+          <w:ilvl w:val="0"/>
+          <w:numId w:val="33"/>
+        </w:numPr>
+      </w:pPr>
+      <w:r>
+        <w:t>no haya fuga de información</w:t>
+      </w:r>
+    </w:p>
+    <w:p>
+      <w:pPr>
+        <w:pStyle w:val="NormalWeb"/>
+      </w:pPr>
+    </w:p>
+    <w:p>
+      <w:pPr>
+        <w:pStyle w:val="NormalWeb"/>
+        <w:rPr>
+          <w:rFonts w:asciiTheme="minorHAnsi" w:hAnsiTheme="minorHAnsi" w:cstheme="minorHAnsi"/>
+          <w:b/>
+          <w:bCs/>
+          <w:sz w:val="36"/>
+          <w:szCs w:val="36"/>
+          <w:u w:val="single"/>
+        </w:rPr>
+      </w:pPr>
+      <w:r>
+        <w:rPr>
+          <w:rFonts w:asciiTheme="minorHAnsi" w:hAnsiTheme="minorHAnsi" w:cstheme="minorHAnsi"/>
+          <w:b/>
+          <w:bCs/>
+          <w:sz w:val="36"/>
+          <w:szCs w:val="36"/>
+          <w:u w:val="single"/>
+        </w:rPr>
+        <w:lastRenderedPageBreak/>
+        <w:t xml:space="preserve">Pipeline </w:t>
+      </w:r>
+    </w:p>
+    <w:p>
+      <w:pPr>
+        <w:pStyle w:val="NormalWeb"/>
+      </w:pPr>
+      <w:r>
+        <w:drawing>
+          <wp:inline distT="0" distB="0" distL="0" distR="0" wp14:anchorId="50F467DB" wp14:editId="1751D5F9">
+            <wp:extent cx="5400040" cy="2672080"/>
+            <wp:effectExtent l="0" t="0" r="0" b="0"/>
+            <wp:docPr id="29" name="Picture 29"/>
+            <wp:cNvGraphicFramePr>
+              <a:graphicFrameLocks xmlns:a="http://schemas.openxmlformats.org/drawingml/2006/main" noChangeAspect="1"/>
+            </wp:cNvGraphicFramePr>
+            <a:graphic xmlns:a="http://schemas.openxmlformats.org/drawingml/2006/main">
+              <a:graphicData uri="http://schemas.openxmlformats.org/drawingml/2006/picture">
+                <pic:pic xmlns:pic="http://schemas.openxmlformats.org/drawingml/2006/picture">
+                  <pic:nvPicPr>
+                    <pic:cNvPr id="1" name=""/>
+                    <pic:cNvPicPr/>
+                  </pic:nvPicPr>
+                  <pic:blipFill>
+                    <a:blip r:embed="rId33"/>
+                    <a:stretch>
+                      <a:fillRect/>
+                    </a:stretch>
+                  </pic:blipFill>
+                  <pic:spPr>
+                    <a:xfrm>
+                      <a:off x="0" y="0"/>
+                      <a:ext cx="5400040" cy="2672080"/>
+                    </a:xfrm>
+                    <a:prstGeom prst="rect">
+                      <a:avLst/>
+                    </a:prstGeom>
+                  </pic:spPr>
+                </pic:pic>
+              </a:graphicData>
+            </a:graphic>
+          </wp:inline>
+        </w:drawing>
+      </w:r>
+    </w:p>
+    <w:p>
+      <w:pPr>
+        <w:pStyle w:val="NormalWeb"/>
+      </w:pPr>
+      <w:r>
+        <w:t>La formula a seguir para el modelo cuando prueba o entrena</w:t>
+      </w:r>
+    </w:p>
+    <w:p>
+      <w:pPr>
+        <w:rPr>
+          <w:sz w:val="24"/>
+          <w:szCs w:val="24"/>
+        </w:rPr>
+      </w:pPr>
+      <w:r>
+        <w:rPr>
+          <w:sz w:val="24"/>
+          <w:szCs w:val="24"/>
+        </w:rPr>
+        <w:drawing>
+          <wp:inline distT="0" distB="0" distL="0" distR="0" wp14:anchorId="6E14B57E" wp14:editId="329A7BB5">
+            <wp:extent cx="5400040" cy="2051050"/>
+            <wp:effectExtent l="0" t="0" r="0" b="6350"/>
+            <wp:docPr id="30" name="Picture 30"/>
+            <wp:cNvGraphicFramePr>
+              <a:graphicFrameLocks xmlns:a="http://schemas.openxmlformats.org/drawingml/2006/main" noChangeAspect="1"/>
+            </wp:cNvGraphicFramePr>
+            <a:graphic xmlns:a="http://schemas.openxmlformats.org/drawingml/2006/main">
+              <a:graphicData uri="http://schemas.openxmlformats.org/drawingml/2006/picture">
+                <pic:pic xmlns:pic="http://schemas.openxmlformats.org/drawingml/2006/picture">
+                  <pic:nvPicPr>
+                    <pic:cNvPr id="1" name=""/>
+                    <pic:cNvPicPr/>
+                  </pic:nvPicPr>
+                  <pic:blipFill>
+                    <a:blip r:embed="rId34"/>
+                    <a:stretch>
+                      <a:fillRect/>
+                    </a:stretch>
+                  </pic:blipFill>
+                  <pic:spPr>
+                    <a:xfrm>
+                      <a:off x="0" y="0"/>
+                      <a:ext cx="5400040" cy="2051050"/>
+                    </a:xfrm>
+                    <a:prstGeom prst="rect">
+                      <a:avLst/>
+                    </a:prstGeom>
+                  </pic:spPr>
+                </pic:pic>
+              </a:graphicData>
+            </a:graphic>
+          </wp:inline>
+        </w:drawing>
+      </w:r>
+    </w:p>
+    <w:p>
+      <w:pPr>
+        <w:rPr>
+          <w:sz w:val="24"/>
+          <w:szCs w:val="24"/>
+        </w:rPr>
+      </w:pPr>
+    </w:p>
+    <w:p>
+      <w:pPr>
+        <w:rPr>
+          <w:b/>
+          <w:bCs/>
+          <w:sz w:val="32"/>
+          <w:szCs w:val="32"/>
+          <w:u w:val="single"/>
+        </w:rPr>
+      </w:pPr>
+    </w:p>
+    <w:p>
+      <w:pPr>
+        <w:rPr>
+          <w:b/>
+          <w:bCs/>
+          <w:sz w:val="32"/>
+          <w:szCs w:val="32"/>
+          <w:u w:val="single"/>
+        </w:rPr>
+      </w:pPr>
+    </w:p>
+    <w:p>
+      <w:pPr>
+        <w:rPr>
+          <w:b/>
+          <w:bCs/>
+          <w:sz w:val="32"/>
+          <w:szCs w:val="32"/>
+          <w:u w:val="single"/>
+        </w:rPr>
+      </w:pPr>
+    </w:p>
+    <w:p>
+      <w:pPr>
+        <w:rPr>
+          <w:b/>
+          <w:bCs/>
+          <w:sz w:val="32"/>
+          <w:szCs w:val="32"/>
+          <w:u w:val="single"/>
+        </w:rPr>
+      </w:pPr>
+    </w:p>
+    <w:p>
+      <w:pPr>
+        <w:rPr>
+          <w:b/>
+          <w:bCs/>
+          <w:sz w:val="32"/>
+          <w:szCs w:val="32"/>
+          <w:u w:val="single"/>
+        </w:rPr>
+      </w:pPr>
+    </w:p>
+    <w:p>
+      <w:pPr>
+        <w:rPr>
+          <w:b/>
+          <w:bCs/>
+          <w:sz w:val="32"/>
+          <w:szCs w:val="32"/>
+          <w:u w:val="single"/>
+        </w:rPr>
+      </w:pPr>
+    </w:p>
+    <w:p>
+      <w:pPr>
+        <w:rPr>
+          <w:b/>
+          <w:bCs/>
+          <w:sz w:val="32"/>
+          <w:szCs w:val="32"/>
+          <w:u w:val="single"/>
+        </w:rPr>
+      </w:pPr>
+    </w:p>
+    <w:p>
+      <w:pPr>
+        <w:rPr>
+          <w:b/>
+          <w:bCs/>
+          <w:sz w:val="32"/>
+          <w:szCs w:val="32"/>
+          <w:u w:val="single"/>
+        </w:rPr>
+      </w:pPr>
+    </w:p>
+    <w:p>
+      <w:pPr>
+        <w:rPr>
+          <w:b/>
+          <w:bCs/>
+          <w:sz w:val="32"/>
+          <w:szCs w:val="32"/>
+          <w:u w:val="single"/>
+        </w:rPr>
+      </w:pPr>
+    </w:p>
+    <w:p>
+      <w:pPr>
+        <w:rPr>
+          <w:b/>
+          <w:bCs/>
+          <w:sz w:val="32"/>
+          <w:szCs w:val="32"/>
+          <w:u w:val="single"/>
+        </w:rPr>
+      </w:pPr>
+      <w:r>
+        <w:rPr>
+          <w:b/>
+          <w:bCs/>
+          <w:sz w:val="32"/>
+          <w:szCs w:val="32"/>
+          <w:u w:val="single"/>
+        </w:rPr>
+        <w:t>Data leakage</w:t>
+      </w:r>
+    </w:p>
+    <w:p>
+      <w:pPr>
+        <w:rPr>
+          <w:sz w:val="24"/>
+          <w:szCs w:val="24"/>
+        </w:rPr>
+      </w:pPr>
+      <w:r>
+        <w:rPr>
+          <w:sz w:val="24"/>
+          <w:szCs w:val="24"/>
+        </w:rPr>
+        <w:drawing>
+          <wp:inline distT="0" distB="0" distL="0" distR="0" wp14:anchorId="7CCF86E4" wp14:editId="4076D7C2">
+            <wp:extent cx="4420217" cy="3715268"/>
+            <wp:effectExtent l="0" t="0" r="0" b="0"/>
+            <wp:docPr id="31" name="Picture 31"/>
+            <wp:cNvGraphicFramePr>
+              <a:graphicFrameLocks xmlns:a="http://schemas.openxmlformats.org/drawingml/2006/main" noChangeAspect="1"/>
+            </wp:cNvGraphicFramePr>
+            <a:graphic xmlns:a="http://schemas.openxmlformats.org/drawingml/2006/main">
+              <a:graphicData uri="http://schemas.openxmlformats.org/drawingml/2006/picture">
+                <pic:pic xmlns:pic="http://schemas.openxmlformats.org/drawingml/2006/picture">
+                  <pic:nvPicPr>
+                    <pic:cNvPr id="1" name=""/>
+                    <pic:cNvPicPr/>
+                  </pic:nvPicPr>
+                  <pic:blipFill>
+                    <a:blip r:embed="rId35"/>
+                    <a:stretch>
+                      <a:fillRect/>
+                    </a:stretch>
+                  </pic:blipFill>
+                  <pic:spPr>
+                    <a:xfrm>
+                      <a:off x="0" y="0"/>
+                      <a:ext cx="4420217" cy="3715268"/>
+                    </a:xfrm>
+                    <a:prstGeom prst="rect">
+                      <a:avLst/>
+                    </a:prstGeom>
+                  </pic:spPr>
+                </pic:pic>
+              </a:graphicData>
+            </a:graphic>
+          </wp:inline>
+        </w:drawing>
+      </w:r>
+    </w:p>
+    <w:p>
+      <w:pPr>
+        <w:rPr>
+          <w:sz w:val="24"/>
+          <w:szCs w:val="24"/>
+        </w:rPr>
+      </w:pPr>
+      <w:r>
+        <w:rPr>
+          <w:sz w:val="24"/>
+          <w:szCs w:val="24"/>
+        </w:rPr>
+        <w:t xml:space="preserve">Es como si te dan un modelo de examen que es exactamente </w:t>
+      </w:r>
+      <w:r>
+        <w:rPr>
+          <w:sz w:val="24"/>
+          <w:szCs w:val="24"/>
+        </w:rPr>
+        <w:t xml:space="preserve">igual </w:t>
+      </w:r>
+      <w:r>
+        <w:rPr>
+          <w:sz w:val="24"/>
+          <w:szCs w:val="24"/>
+        </w:rPr>
+        <w:t>al examen</w:t>
+      </w:r>
+    </w:p>
+    <w:p>
+      <w:pPr>
+        <w:rPr>
+          <w:sz w:val="24"/>
+          <w:szCs w:val="24"/>
+        </w:rPr>
+      </w:pPr>
+      <w:r>
+        <w:rPr>
+          <w:sz w:val="24"/>
+          <w:szCs w:val="24"/>
+        </w:rPr>
+        <w:drawing>
+          <wp:inline distT="0" distB="0" distL="0" distR="0" wp14:anchorId="21ACDE6A" wp14:editId="7FDD3E4E">
+            <wp:extent cx="4229690" cy="1362265"/>
+            <wp:effectExtent l="0" t="0" r="0" b="9525"/>
+            <wp:docPr id="32" name="Picture 32"/>
+            <wp:cNvGraphicFramePr>
+              <a:graphicFrameLocks xmlns:a="http://schemas.openxmlformats.org/drawingml/2006/main" noChangeAspect="1"/>
+            </wp:cNvGraphicFramePr>
+            <a:graphic xmlns:a="http://schemas.openxmlformats.org/drawingml/2006/main">
+              <a:graphicData uri="http://schemas.openxmlformats.org/drawingml/2006/picture">
+                <pic:pic xmlns:pic="http://schemas.openxmlformats.org/drawingml/2006/picture">
+                  <pic:nvPicPr>
+                    <pic:cNvPr id="1" name=""/>
+                    <pic:cNvPicPr/>
+                  </pic:nvPicPr>
+                  <pic:blipFill>
+                    <a:blip r:embed="rId36"/>
+                    <a:stretch>
+                      <a:fillRect/>
+                    </a:stretch>
+                  </pic:blipFill>
+                  <pic:spPr>
+                    <a:xfrm>
+                      <a:off x="0" y="0"/>
+                      <a:ext cx="4229690" cy="1362265"/>
+                    </a:xfrm>
+                    <a:prstGeom prst="rect">
+                      <a:avLst/>
+                    </a:prstGeom>
+                  </pic:spPr>
+                </pic:pic>
+              </a:graphicData>
+            </a:graphic>
+          </wp:inline>
+        </w:drawing>
+      </w:r>
     </w:p>
     <w:sectPr>
       <w:pgSz w:w="11906" w:h="16838"/>
@@ -9295,6 +9355,155 @@
     </w:lvl>
   </w:abstractNum>
   <w:abstractNum w:abstractNumId="10" w15:restartNumberingAfterBreak="0">
+    <w:nsid w:val="2F435B36"/>
+    <w:multiLevelType w:val="multilevel"/>
+    <w:tmpl w:val="D3D66430"/>
+    <w:lvl w:ilvl="0">
+      <w:start w:val="1"/>
+      <w:numFmt w:val="bullet"/>
+      <w:lvlText w:val=""/>
+      <w:lvlJc w:val="left"/>
+      <w:pPr>
+        <w:tabs>
+          <w:tab w:val="num" w:pos="720"/>
+        </w:tabs>
+        <w:ind w:left="720" w:hanging="360"/>
+      </w:pPr>
+      <w:rPr>
+        <w:rFonts w:ascii="Symbol" w:hAnsi="Symbol" w:hint="default"/>
+        <w:sz w:val="20"/>
+      </w:rPr>
+    </w:lvl>
+    <w:lvl w:ilvl="1" w:tentative="1">
+      <w:start w:val="1"/>
+      <w:numFmt w:val="bullet"/>
+      <w:lvlText w:val="o"/>
+      <w:lvlJc w:val="left"/>
+      <w:pPr>
+        <w:tabs>
+          <w:tab w:val="num" w:pos="1440"/>
+        </w:tabs>
+        <w:ind w:left="1440" w:hanging="360"/>
+      </w:pPr>
+      <w:rPr>
+        <w:rFonts w:ascii="Courier New" w:hAnsi="Courier New" w:hint="default"/>
+        <w:sz w:val="20"/>
+      </w:rPr>
+    </w:lvl>
+    <w:lvl w:ilvl="2" w:tentative="1">
+      <w:start w:val="1"/>
+      <w:numFmt w:val="bullet"/>
+      <w:lvlText w:val=""/>
+      <w:lvlJc w:val="left"/>
+      <w:pPr>
+        <w:tabs>
+          <w:tab w:val="num" w:pos="2160"/>
+        </w:tabs>
+        <w:ind w:left="2160" w:hanging="360"/>
+      </w:pPr>
+      <w:rPr>
+        <w:rFonts w:ascii="Wingdings" w:hAnsi="Wingdings" w:hint="default"/>
+        <w:sz w:val="20"/>
+      </w:rPr>
+    </w:lvl>
+    <w:lvl w:ilvl="3" w:tentative="1">
+      <w:start w:val="1"/>
+      <w:numFmt w:val="bullet"/>
+      <w:lvlText w:val=""/>
+      <w:lvlJc w:val="left"/>
+      <w:pPr>
+        <w:tabs>
+          <w:tab w:val="num" w:pos="2880"/>
+        </w:tabs>
+        <w:ind w:left="2880" w:hanging="360"/>
+      </w:pPr>
+      <w:rPr>
+        <w:rFonts w:ascii="Wingdings" w:hAnsi="Wingdings" w:hint="default"/>
+        <w:sz w:val="20"/>
+      </w:rPr>
+    </w:lvl>
+    <w:lvl w:ilvl="4" w:tentative="1">
+      <w:start w:val="1"/>
+      <w:numFmt w:val="bullet"/>
+      <w:lvlText w:val=""/>
+      <w:lvlJc w:val="left"/>
+      <w:pPr>
+        <w:tabs>
+          <w:tab w:val="num" w:pos="3600"/>
+        </w:tabs>
+        <w:ind w:left="3600" w:hanging="360"/>
+      </w:pPr>
+      <w:rPr>
+        <w:rFonts w:ascii="Wingdings" w:hAnsi="Wingdings" w:hint="default"/>
+        <w:sz w:val="20"/>
+      </w:rPr>
+    </w:lvl>
+    <w:lvl w:ilvl="5" w:tentative="1">
+      <w:start w:val="1"/>
+      <w:numFmt w:val="bullet"/>
+      <w:lvlText w:val=""/>
+      <w:lvlJc w:val="left"/>
+      <w:pPr>
+        <w:tabs>
+          <w:tab w:val="num" w:pos="4320"/>
+        </w:tabs>
+        <w:ind w:left="4320" w:hanging="360"/>
+      </w:pPr>
+      <w:rPr>
+        <w:rFonts w:ascii="Wingdings" w:hAnsi="Wingdings" w:hint="default"/>
+        <w:sz w:val="20"/>
+      </w:rPr>
+    </w:lvl>
+    <w:lvl w:ilvl="6" w:tentative="1">
+      <w:start w:val="1"/>
+      <w:numFmt w:val="bullet"/>
+      <w:lvlText w:val=""/>
+      <w:lvlJc w:val="left"/>
+      <w:pPr>
+        <w:tabs>
+          <w:tab w:val="num" w:pos="5040"/>
+        </w:tabs>
+        <w:ind w:left="5040" w:hanging="360"/>
+      </w:pPr>
+      <w:rPr>
+        <w:rFonts w:ascii="Wingdings" w:hAnsi="Wingdings" w:hint="default"/>
+        <w:sz w:val="20"/>
+      </w:rPr>
+    </w:lvl>
+    <w:lvl w:ilvl="7" w:tentative="1">
+      <w:start w:val="1"/>
+      <w:numFmt w:val="bullet"/>
+      <w:lvlText w:val=""/>
+      <w:lvlJc w:val="left"/>
+      <w:pPr>
+        <w:tabs>
+          <w:tab w:val="num" w:pos="5760"/>
+        </w:tabs>
+        <w:ind w:left="5760" w:hanging="360"/>
+      </w:pPr>
+      <w:rPr>
+        <w:rFonts w:ascii="Wingdings" w:hAnsi="Wingdings" w:hint="default"/>
+        <w:sz w:val="20"/>
+      </w:rPr>
+    </w:lvl>
+    <w:lvl w:ilvl="8" w:tentative="1">
+      <w:start w:val="1"/>
+      <w:numFmt w:val="bullet"/>
+      <w:lvlText w:val=""/>
+      <w:lvlJc w:val="left"/>
+      <w:pPr>
+        <w:tabs>
+          <w:tab w:val="num" w:pos="6480"/>
+        </w:tabs>
+        <w:ind w:left="6480" w:hanging="360"/>
+      </w:pPr>
+      <w:rPr>
+        <w:rFonts w:ascii="Wingdings" w:hAnsi="Wingdings" w:hint="default"/>
+        <w:sz w:val="20"/>
+      </w:rPr>
+    </w:lvl>
+  </w:abstractNum>
+  <w:abstractNum w:abstractNumId="11" w15:restartNumberingAfterBreak="0">
     <w:nsid w:val="31913295"/>
     <w:multiLevelType w:val="multilevel"/>
     <w:tmpl w:val="619AAC42"/>
@@ -9443,7 +9652,7 @@
       </w:rPr>
     </w:lvl>
   </w:abstractNum>
-  <w:abstractNum w:abstractNumId="11" w15:restartNumberingAfterBreak="0">
+  <w:abstractNum w:abstractNumId="12" w15:restartNumberingAfterBreak="0">
     <w:nsid w:val="32646927"/>
     <w:multiLevelType w:val="multilevel"/>
     <w:tmpl w:val="806C1D48"/>
@@ -9592,7 +9801,7 @@
       </w:rPr>
     </w:lvl>
   </w:abstractNum>
-  <w:abstractNum w:abstractNumId="12" w15:restartNumberingAfterBreak="0">
+  <w:abstractNum w:abstractNumId="13" w15:restartNumberingAfterBreak="0">
     <w:nsid w:val="35391C5F"/>
     <w:multiLevelType w:val="multilevel"/>
     <w:tmpl w:val="3A3A49EA"/>
@@ -9741,7 +9950,7 @@
       </w:rPr>
     </w:lvl>
   </w:abstractNum>
-  <w:abstractNum w:abstractNumId="13" w15:restartNumberingAfterBreak="0">
+  <w:abstractNum w:abstractNumId="14" w15:restartNumberingAfterBreak="0">
     <w:nsid w:val="3DC90E34"/>
     <w:multiLevelType w:val="multilevel"/>
     <w:tmpl w:val="0182148C"/>
@@ -9890,7 +10099,7 @@
       </w:rPr>
     </w:lvl>
   </w:abstractNum>
-  <w:abstractNum w:abstractNumId="14" w15:restartNumberingAfterBreak="0">
+  <w:abstractNum w:abstractNumId="15" w15:restartNumberingAfterBreak="0">
     <w:nsid w:val="40C638BF"/>
     <w:multiLevelType w:val="multilevel"/>
     <w:tmpl w:val="64CAF56E"/>
@@ -10039,7 +10248,7 @@
       </w:rPr>
     </w:lvl>
   </w:abstractNum>
-  <w:abstractNum w:abstractNumId="15" w15:restartNumberingAfterBreak="0">
+  <w:abstractNum w:abstractNumId="16" w15:restartNumberingAfterBreak="0">
     <w:nsid w:val="42C422C1"/>
     <w:multiLevelType w:val="multilevel"/>
     <w:tmpl w:val="1EB2D52C"/>
@@ -10188,7 +10397,7 @@
       </w:rPr>
     </w:lvl>
   </w:abstractNum>
-  <w:abstractNum w:abstractNumId="16" w15:restartNumberingAfterBreak="0">
+  <w:abstractNum w:abstractNumId="17" w15:restartNumberingAfterBreak="0">
     <w:nsid w:val="433A53D6"/>
     <w:multiLevelType w:val="multilevel"/>
     <w:tmpl w:val="0618478E"/>
@@ -10337,7 +10546,7 @@
       </w:rPr>
     </w:lvl>
   </w:abstractNum>
-  <w:abstractNum w:abstractNumId="17" w15:restartNumberingAfterBreak="0">
+  <w:abstractNum w:abstractNumId="18" w15:restartNumberingAfterBreak="0">
     <w:nsid w:val="442458C9"/>
     <w:multiLevelType w:val="multilevel"/>
     <w:tmpl w:val="C31474DC"/>
@@ -10486,7 +10695,7 @@
       </w:rPr>
     </w:lvl>
   </w:abstractNum>
-  <w:abstractNum w:abstractNumId="18" w15:restartNumberingAfterBreak="0">
+  <w:abstractNum w:abstractNumId="19" w15:restartNumberingAfterBreak="0">
     <w:nsid w:val="443A1DC6"/>
     <w:multiLevelType w:val="multilevel"/>
     <w:tmpl w:val="D940F268"/>
@@ -10635,7 +10844,7 @@
       </w:rPr>
     </w:lvl>
   </w:abstractNum>
-  <w:abstractNum w:abstractNumId="19" w15:restartNumberingAfterBreak="0">
+  <w:abstractNum w:abstractNumId="20" w15:restartNumberingAfterBreak="0">
     <w:nsid w:val="44AC35CE"/>
     <w:multiLevelType w:val="multilevel"/>
     <w:tmpl w:val="CA0CD90A"/>
@@ -10784,7 +10993,7 @@
       </w:rPr>
     </w:lvl>
   </w:abstractNum>
-  <w:abstractNum w:abstractNumId="20" w15:restartNumberingAfterBreak="0">
+  <w:abstractNum w:abstractNumId="21" w15:restartNumberingAfterBreak="0">
     <w:nsid w:val="45725720"/>
     <w:multiLevelType w:val="multilevel"/>
     <w:tmpl w:val="3B9E886E"/>
@@ -10933,7 +11142,120 @@
       </w:rPr>
     </w:lvl>
   </w:abstractNum>
-  <w:abstractNum w:abstractNumId="21" w15:restartNumberingAfterBreak="0">
+  <w:abstractNum w:abstractNumId="22" w15:restartNumberingAfterBreak="0">
+    <w:nsid w:val="48040757"/>
+    <w:multiLevelType w:val="multilevel"/>
+    <w:tmpl w:val="95F2040E"/>
+    <w:lvl w:ilvl="0">
+      <w:start w:val="1"/>
+      <w:numFmt w:val="decimal"/>
+      <w:lvlText w:val="%1."/>
+      <w:lvlJc w:val="left"/>
+      <w:pPr>
+        <w:tabs>
+          <w:tab w:val="num" w:pos="720"/>
+        </w:tabs>
+        <w:ind w:left="720" w:hanging="360"/>
+      </w:pPr>
+    </w:lvl>
+    <w:lvl w:ilvl="1" w:tentative="1">
+      <w:start w:val="1"/>
+      <w:numFmt w:val="decimal"/>
+      <w:lvlText w:val="%2."/>
+      <w:lvlJc w:val="left"/>
+      <w:pPr>
+        <w:tabs>
+          <w:tab w:val="num" w:pos="1440"/>
+        </w:tabs>
+        <w:ind w:left="1440" w:hanging="360"/>
+      </w:pPr>
+    </w:lvl>
+    <w:lvl w:ilvl="2" w:tentative="1">
+      <w:start w:val="1"/>
+      <w:numFmt w:val="decimal"/>
+      <w:lvlText w:val="%3."/>
+      <w:lvlJc w:val="left"/>
+      <w:pPr>
+        <w:tabs>
+          <w:tab w:val="num" w:pos="2160"/>
+        </w:tabs>
+        <w:ind w:left="2160" w:hanging="360"/>
+      </w:pPr>
+    </w:lvl>
+    <w:lvl w:ilvl="3" w:tentative="1">
+      <w:start w:val="1"/>
+      <w:numFmt w:val="decimal"/>
+      <w:lvlText w:val="%4."/>
+      <w:lvlJc w:val="left"/>
+      <w:pPr>
+        <w:tabs>
+          <w:tab w:val="num" w:pos="2880"/>
+        </w:tabs>
+        <w:ind w:left="2880" w:hanging="360"/>
+      </w:pPr>
+    </w:lvl>
+    <w:lvl w:ilvl="4" w:tentative="1">
+      <w:start w:val="1"/>
+      <w:numFmt w:val="decimal"/>
+      <w:lvlText w:val="%5."/>
+      <w:lvlJc w:val="left"/>
+      <w:pPr>
+        <w:tabs>
+          <w:tab w:val="num" w:pos="3600"/>
+        </w:tabs>
+        <w:ind w:left="3600" w:hanging="360"/>
+      </w:pPr>
+    </w:lvl>
+    <w:lvl w:ilvl="5" w:tentative="1">
+      <w:start w:val="1"/>
+      <w:numFmt w:val="decimal"/>
+      <w:lvlText w:val="%6."/>
+      <w:lvlJc w:val="left"/>
+      <w:pPr>
+        <w:tabs>
+          <w:tab w:val="num" w:pos="4320"/>
+        </w:tabs>
+        <w:ind w:left="4320" w:hanging="360"/>
+      </w:pPr>
+    </w:lvl>
+    <w:lvl w:ilvl="6" w:tentative="1">
+      <w:start w:val="1"/>
+      <w:numFmt w:val="decimal"/>
+      <w:lvlText w:val="%7."/>
+      <w:lvlJc w:val="left"/>
+      <w:pPr>
+        <w:tabs>
+          <w:tab w:val="num" w:pos="5040"/>
+        </w:tabs>
+        <w:ind w:left="5040" w:hanging="360"/>
+      </w:pPr>
+    </w:lvl>
+    <w:lvl w:ilvl="7" w:tentative="1">
+      <w:start w:val="1"/>
+      <w:numFmt w:val="decimal"/>
+      <w:lvlText w:val="%8."/>
+      <w:lvlJc w:val="left"/>
+      <w:pPr>
+        <w:tabs>
+          <w:tab w:val="num" w:pos="5760"/>
+        </w:tabs>
+        <w:ind w:left="5760" w:hanging="360"/>
+      </w:pPr>
+    </w:lvl>
+    <w:lvl w:ilvl="8" w:tentative="1">
+      <w:start w:val="1"/>
+      <w:numFmt w:val="decimal"/>
+      <w:lvlText w:val="%9."/>
+      <w:lvlJc w:val="left"/>
+      <w:pPr>
+        <w:tabs>
+          <w:tab w:val="num" w:pos="6480"/>
+        </w:tabs>
+        <w:ind w:left="6480" w:hanging="360"/>
+      </w:pPr>
+    </w:lvl>
+  </w:abstractNum>
+  <w:abstractNum w:abstractNumId="23" w15:restartNumberingAfterBreak="0">
     <w:nsid w:val="4BB5113C"/>
     <w:multiLevelType w:val="multilevel"/>
     <w:tmpl w:val="D248D0E4"/>
@@ -11082,7 +11404,7 @@
       </w:rPr>
     </w:lvl>
   </w:abstractNum>
-  <w:abstractNum w:abstractNumId="22" w15:restartNumberingAfterBreak="0">
+  <w:abstractNum w:abstractNumId="24" w15:restartNumberingAfterBreak="0">
     <w:nsid w:val="564B511D"/>
     <w:multiLevelType w:val="multilevel"/>
     <w:tmpl w:val="F79497E0"/>
@@ -11231,7 +11553,7 @@
       </w:rPr>
     </w:lvl>
   </w:abstractNum>
-  <w:abstractNum w:abstractNumId="23" w15:restartNumberingAfterBreak="0">
+  <w:abstractNum w:abstractNumId="25" w15:restartNumberingAfterBreak="0">
     <w:nsid w:val="571D3502"/>
     <w:multiLevelType w:val="multilevel"/>
     <w:tmpl w:val="861C6FB2"/>
@@ -11380,7 +11702,156 @@
       </w:rPr>
     </w:lvl>
   </w:abstractNum>
-  <w:abstractNum w:abstractNumId="24" w15:restartNumberingAfterBreak="0">
+  <w:abstractNum w:abstractNumId="26" w15:restartNumberingAfterBreak="0">
+    <w:nsid w:val="58AF7ECE"/>
+    <w:multiLevelType w:val="multilevel"/>
+    <w:tmpl w:val="D5CA2C6C"/>
+    <w:lvl w:ilvl="0">
+      <w:start w:val="1"/>
+      <w:numFmt w:val="bullet"/>
+      <w:lvlText w:val=""/>
+      <w:lvlJc w:val="left"/>
+      <w:pPr>
+        <w:tabs>
+          <w:tab w:val="num" w:pos="720"/>
+        </w:tabs>
+        <w:ind w:left="720" w:hanging="360"/>
+      </w:pPr>
+      <w:rPr>
+        <w:rFonts w:ascii="Symbol" w:hAnsi="Symbol" w:hint="default"/>
+        <w:sz w:val="20"/>
+      </w:rPr>
+    </w:lvl>
+    <w:lvl w:ilvl="1" w:tentative="1">
+      <w:start w:val="1"/>
+      <w:numFmt w:val="bullet"/>
+      <w:lvlText w:val="o"/>
+      <w:lvlJc w:val="left"/>
+      <w:pPr>
+        <w:tabs>
+          <w:tab w:val="num" w:pos="1440"/>
+        </w:tabs>
+        <w:ind w:left="1440" w:hanging="360"/>
+      </w:pPr>
+      <w:rPr>
+        <w:rFonts w:ascii="Courier New" w:hAnsi="Courier New" w:hint="default"/>
+        <w:sz w:val="20"/>
+      </w:rPr>
+    </w:lvl>
+    <w:lvl w:ilvl="2" w:tentative="1">
+      <w:start w:val="1"/>
+      <w:numFmt w:val="bullet"/>
+      <w:lvlText w:val=""/>
+      <w:lvlJc w:val="left"/>
+      <w:pPr>
+        <w:tabs>
+          <w:tab w:val="num" w:pos="2160"/>
+        </w:tabs>
+        <w:ind w:left="2160" w:hanging="360"/>
+      </w:pPr>
+      <w:rPr>
+        <w:rFonts w:ascii="Wingdings" w:hAnsi="Wingdings" w:hint="default"/>
+        <w:sz w:val="20"/>
+      </w:rPr>
+    </w:lvl>
+    <w:lvl w:ilvl="3" w:tentative="1">
+      <w:start w:val="1"/>
+      <w:numFmt w:val="bullet"/>
+      <w:lvlText w:val=""/>
+      <w:lvlJc w:val="left"/>
+      <w:pPr>
+        <w:tabs>
+          <w:tab w:val="num" w:pos="2880"/>
+        </w:tabs>
+        <w:ind w:left="2880" w:hanging="360"/>
+      </w:pPr>
+      <w:rPr>
+        <w:rFonts w:ascii="Wingdings" w:hAnsi="Wingdings" w:hint="default"/>
+        <w:sz w:val="20"/>
+      </w:rPr>
+    </w:lvl>
+    <w:lvl w:ilvl="4" w:tentative="1">
+      <w:start w:val="1"/>
+      <w:numFmt w:val="bullet"/>
+      <w:lvlText w:val=""/>
+      <w:lvlJc w:val="left"/>
+      <w:pPr>
+        <w:tabs>
+          <w:tab w:val="num" w:pos="3600"/>
+        </w:tabs>
+        <w:ind w:left="3600" w:hanging="360"/>
+      </w:pPr>
+      <w:rPr>
+        <w:rFonts w:ascii="Wingdings" w:hAnsi="Wingdings" w:hint="default"/>
+        <w:sz w:val="20"/>
+      </w:rPr>
+    </w:lvl>
+    <w:lvl w:ilvl="5" w:tentative="1">
+      <w:start w:val="1"/>
+      <w:numFmt w:val="bullet"/>
+      <w:lvlText w:val=""/>
+      <w:lvlJc w:val="left"/>
+      <w:pPr>
+        <w:tabs>
+          <w:tab w:val="num" w:pos="4320"/>
+        </w:tabs>
+        <w:ind w:left="4320" w:hanging="360"/>
+      </w:pPr>
+      <w:rPr>
+        <w:rFonts w:ascii="Wingdings" w:hAnsi="Wingdings" w:hint="default"/>
+        <w:sz w:val="20"/>
+      </w:rPr>
+    </w:lvl>
+    <w:lvl w:ilvl="6" w:tentative="1">
+      <w:start w:val="1"/>
+      <w:numFmt w:val="bullet"/>
+      <w:lvlText w:val=""/>
+      <w:lvlJc w:val="left"/>
+      <w:pPr>
+        <w:tabs>
+          <w:tab w:val="num" w:pos="5040"/>
+        </w:tabs>
+        <w:ind w:left="5040" w:hanging="360"/>
+      </w:pPr>
+      <w:rPr>
+        <w:rFonts w:ascii="Wingdings" w:hAnsi="Wingdings" w:hint="default"/>
+        <w:sz w:val="20"/>
+      </w:rPr>
+    </w:lvl>
+    <w:lvl w:ilvl="7" w:tentative="1">
+      <w:start w:val="1"/>
+      <w:numFmt w:val="bullet"/>
+      <w:lvlText w:val=""/>
+      <w:lvlJc w:val="left"/>
+      <w:pPr>
+        <w:tabs>
+          <w:tab w:val="num" w:pos="5760"/>
+        </w:tabs>
+        <w:ind w:left="5760" w:hanging="360"/>
+      </w:pPr>
+      <w:rPr>
+        <w:rFonts w:ascii="Wingdings" w:hAnsi="Wingdings" w:hint="default"/>
+        <w:sz w:val="20"/>
+      </w:rPr>
+    </w:lvl>
+    <w:lvl w:ilvl="8" w:tentative="1">
+      <w:start w:val="1"/>
+      <w:numFmt w:val="bullet"/>
+      <w:lvlText w:val=""/>
+      <w:lvlJc w:val="left"/>
+      <w:pPr>
+        <w:tabs>
+          <w:tab w:val="num" w:pos="6480"/>
+        </w:tabs>
+        <w:ind w:left="6480" w:hanging="360"/>
+      </w:pPr>
+      <w:rPr>
+        <w:rFonts w:ascii="Wingdings" w:hAnsi="Wingdings" w:hint="default"/>
+        <w:sz w:val="20"/>
+      </w:rPr>
+    </w:lvl>
+  </w:abstractNum>
+  <w:abstractNum w:abstractNumId="27" w15:restartNumberingAfterBreak="0">
     <w:nsid w:val="5A6F0D69"/>
     <w:multiLevelType w:val="multilevel"/>
     <w:tmpl w:val="673A92B6"/>
@@ -11529,7 +12000,120 @@
       </w:rPr>
     </w:lvl>
   </w:abstractNum>
-  <w:abstractNum w:abstractNumId="25" w15:restartNumberingAfterBreak="0">
+  <w:abstractNum w:abstractNumId="28" w15:restartNumberingAfterBreak="0">
+    <w:nsid w:val="60F60815"/>
+    <w:multiLevelType w:val="multilevel"/>
+    <w:tmpl w:val="577ED006"/>
+    <w:lvl w:ilvl="0">
+      <w:start w:val="1"/>
+      <w:numFmt w:val="decimal"/>
+      <w:lvlText w:val="%1."/>
+      <w:lvlJc w:val="left"/>
+      <w:pPr>
+        <w:tabs>
+          <w:tab w:val="num" w:pos="720"/>
+        </w:tabs>
+        <w:ind w:left="720" w:hanging="360"/>
+      </w:pPr>
+    </w:lvl>
+    <w:lvl w:ilvl="1" w:tentative="1">
+      <w:start w:val="1"/>
+      <w:numFmt w:val="decimal"/>
+      <w:lvlText w:val="%2."/>
+      <w:lvlJc w:val="left"/>
+      <w:pPr>
+        <w:tabs>
+          <w:tab w:val="num" w:pos="1440"/>
+        </w:tabs>
+        <w:ind w:left="1440" w:hanging="360"/>
+      </w:pPr>
+    </w:lvl>
+    <w:lvl w:ilvl="2" w:tentative="1">
+      <w:start w:val="1"/>
+      <w:numFmt w:val="decimal"/>
+      <w:lvlText w:val="%3."/>
+      <w:lvlJc w:val="left"/>
+      <w:pPr>
+        <w:tabs>
+          <w:tab w:val="num" w:pos="2160"/>
+        </w:tabs>
+        <w:ind w:left="2160" w:hanging="360"/>
+      </w:pPr>
+    </w:lvl>
+    <w:lvl w:ilvl="3" w:tentative="1">
+      <w:start w:val="1"/>
+      <w:numFmt w:val="decimal"/>
+      <w:lvlText w:val="%4."/>
+      <w:lvlJc w:val="left"/>
+      <w:pPr>
+        <w:tabs>
+          <w:tab w:val="num" w:pos="2880"/>
+        </w:tabs>
+        <w:ind w:left="2880" w:hanging="360"/>
+      </w:pPr>
+    </w:lvl>
+    <w:lvl w:ilvl="4" w:tentative="1">
+      <w:start w:val="1"/>
+      <w:numFmt w:val="decimal"/>
+      <w:lvlText w:val="%5."/>
+      <w:lvlJc w:val="left"/>
+      <w:pPr>
+        <w:tabs>
+          <w:tab w:val="num" w:pos="3600"/>
+        </w:tabs>
+        <w:ind w:left="3600" w:hanging="360"/>
+      </w:pPr>
+    </w:lvl>
+    <w:lvl w:ilvl="5" w:tentative="1">
+      <w:start w:val="1"/>
+      <w:numFmt w:val="decimal"/>
+      <w:lvlText w:val="%6."/>
+      <w:lvlJc w:val="left"/>
+      <w:pPr>
+        <w:tabs>
+          <w:tab w:val="num" w:pos="4320"/>
+        </w:tabs>
+        <w:ind w:left="4320" w:hanging="360"/>
+      </w:pPr>
+    </w:lvl>
+    <w:lvl w:ilvl="6" w:tentative="1">
+      <w:start w:val="1"/>
+      <w:numFmt w:val="decimal"/>
+      <w:lvlText w:val="%7."/>
+      <w:lvlJc w:val="left"/>
+      <w:pPr>
+        <w:tabs>
+          <w:tab w:val="num" w:pos="5040"/>
+        </w:tabs>
+        <w:ind w:left="5040" w:hanging="360"/>
+      </w:pPr>
+    </w:lvl>
+    <w:lvl w:ilvl="7" w:tentative="1">
+      <w:start w:val="1"/>
+      <w:numFmt w:val="decimal"/>
+      <w:lvlText w:val="%8."/>
+      <w:lvlJc w:val="left"/>
+      <w:pPr>
+        <w:tabs>
+          <w:tab w:val="num" w:pos="5760"/>
+        </w:tabs>
+        <w:ind w:left="5760" w:hanging="360"/>
+      </w:pPr>
+    </w:lvl>
+    <w:lvl w:ilvl="8" w:tentative="1">
+      <w:start w:val="1"/>
+      <w:numFmt w:val="decimal"/>
+      <w:lvlText w:val="%9."/>
+      <w:lvlJc w:val="left"/>
+      <w:pPr>
+        <w:tabs>
+          <w:tab w:val="num" w:pos="6480"/>
+        </w:tabs>
+        <w:ind w:left="6480" w:hanging="360"/>
+      </w:pPr>
+    </w:lvl>
+  </w:abstractNum>
+  <w:abstractNum w:abstractNumId="29" w15:restartNumberingAfterBreak="0">
     <w:nsid w:val="626E523C"/>
     <w:multiLevelType w:val="multilevel"/>
     <w:tmpl w:val="424CCAEA"/>
@@ -11678,7 +12262,7 @@
       </w:rPr>
     </w:lvl>
   </w:abstractNum>
-  <w:abstractNum w:abstractNumId="26" w15:restartNumberingAfterBreak="0">
+  <w:abstractNum w:abstractNumId="30" w15:restartNumberingAfterBreak="0">
     <w:nsid w:val="6C490CAE"/>
     <w:multiLevelType w:val="multilevel"/>
     <w:tmpl w:val="238C3212"/>
@@ -11827,7 +12411,7 @@
       </w:rPr>
     </w:lvl>
   </w:abstractNum>
-  <w:abstractNum w:abstractNumId="27" w15:restartNumberingAfterBreak="0">
+  <w:abstractNum w:abstractNumId="31" w15:restartNumberingAfterBreak="0">
     <w:nsid w:val="6C7B0191"/>
     <w:multiLevelType w:val="multilevel"/>
     <w:tmpl w:val="7806E43A"/>
@@ -11976,7 +12560,7 @@
       </w:rPr>
     </w:lvl>
   </w:abstractNum>
-  <w:abstractNum w:abstractNumId="28" w15:restartNumberingAfterBreak="0">
+  <w:abstractNum w:abstractNumId="32" w15:restartNumberingAfterBreak="0">
     <w:nsid w:val="6D540066"/>
     <w:multiLevelType w:val="multilevel"/>
     <w:tmpl w:val="FE88398A"/>
@@ -12129,64 +12713,64 @@
     <w:abstractNumId w:val="6"/>
   </w:num>
   <w:num w:numId="2" w16cid:durableId="1687515977">
-    <w:abstractNumId w:val="21"/>
+    <w:abstractNumId w:val="23"/>
   </w:num>
   <w:num w:numId="3" w16cid:durableId="1301881533">
-    <w:abstractNumId w:val="11"/>
+    <w:abstractNumId w:val="12"/>
   </w:num>
   <w:num w:numId="4" w16cid:durableId="974796528">
-    <w:abstractNumId w:val="24"/>
+    <w:abstractNumId w:val="27"/>
   </w:num>
   <w:num w:numId="5" w16cid:durableId="184829328">
     <w:abstractNumId w:val="4"/>
   </w:num>
   <w:num w:numId="6" w16cid:durableId="1881701082">
-    <w:abstractNumId w:val="16"/>
+    <w:abstractNumId w:val="17"/>
   </w:num>
   <w:num w:numId="7" w16cid:durableId="773787043">
     <w:abstractNumId w:val="7"/>
   </w:num>
   <w:num w:numId="8" w16cid:durableId="1648168056">
-    <w:abstractNumId w:val="19"/>
+    <w:abstractNumId w:val="20"/>
   </w:num>
   <w:num w:numId="9" w16cid:durableId="761335373">
     <w:abstractNumId w:val="3"/>
   </w:num>
   <w:num w:numId="10" w16cid:durableId="702823799">
-    <w:abstractNumId w:val="20"/>
+    <w:abstractNumId w:val="21"/>
   </w:num>
   <w:num w:numId="11" w16cid:durableId="1024358569">
     <w:abstractNumId w:val="8"/>
   </w:num>
   <w:num w:numId="12" w16cid:durableId="1092362718">
-    <w:abstractNumId w:val="25"/>
+    <w:abstractNumId w:val="29"/>
   </w:num>
   <w:num w:numId="13" w16cid:durableId="1168711111">
-    <w:abstractNumId w:val="26"/>
+    <w:abstractNumId w:val="30"/>
   </w:num>
   <w:num w:numId="14" w16cid:durableId="529880281">
-    <w:abstractNumId w:val="17"/>
+    <w:abstractNumId w:val="18"/>
   </w:num>
   <w:num w:numId="15" w16cid:durableId="725418224">
-    <w:abstractNumId w:val="12"/>
+    <w:abstractNumId w:val="13"/>
   </w:num>
   <w:num w:numId="16" w16cid:durableId="314918661">
-    <w:abstractNumId w:val="13"/>
+    <w:abstractNumId w:val="14"/>
   </w:num>
   <w:num w:numId="17" w16cid:durableId="1584221284">
-    <w:abstractNumId w:val="14"/>
+    <w:abstractNumId w:val="15"/>
   </w:num>
   <w:num w:numId="18" w16cid:durableId="1792551788">
-    <w:abstractNumId w:val="27"/>
+    <w:abstractNumId w:val="31"/>
   </w:num>
   <w:num w:numId="19" w16cid:durableId="757485398">
     <w:abstractNumId w:val="1"/>
   </w:num>
   <w:num w:numId="20" w16cid:durableId="2013096019">
-    <w:abstractNumId w:val="28"/>
+    <w:abstractNumId w:val="32"/>
   </w:num>
   <w:num w:numId="21" w16cid:durableId="527526510">
-    <w:abstractNumId w:val="18"/>
+    <w:abstractNumId w:val="19"/>
   </w:num>
   <w:num w:numId="22" w16cid:durableId="1034310160">
     <w:abstractNumId w:val="2"/>
@@ -12195,22 +12779,34 @@
     <w:abstractNumId w:val="5"/>
   </w:num>
   <w:num w:numId="24" w16cid:durableId="1859850191">
-    <w:abstractNumId w:val="23"/>
+    <w:abstractNumId w:val="25"/>
   </w:num>
   <w:num w:numId="25" w16cid:durableId="56785183">
     <w:abstractNumId w:val="0"/>
   </w:num>
   <w:num w:numId="26" w16cid:durableId="593562336">
-    <w:abstractNumId w:val="22"/>
+    <w:abstractNumId w:val="24"/>
   </w:num>
   <w:num w:numId="27" w16cid:durableId="1418987492">
-    <w:abstractNumId w:val="10"/>
+    <w:abstractNumId w:val="11"/>
   </w:num>
   <w:num w:numId="28" w16cid:durableId="1604655620">
     <w:abstractNumId w:val="9"/>
   </w:num>
   <w:num w:numId="29" w16cid:durableId="1292783092">
-    <w:abstractNumId w:val="15"/>
+    <w:abstractNumId w:val="16"/>
+  </w:num>
+  <w:num w:numId="30" w16cid:durableId="1084914494">
+    <w:abstractNumId w:val="22"/>
+  </w:num>
+  <w:num w:numId="31" w16cid:durableId="1231964980">
+    <w:abstractNumId w:val="28"/>
+  </w:num>
+  <w:num w:numId="32" w16cid:durableId="73746802">
+    <w:abstractNumId w:val="26"/>
+  </w:num>
+  <w:num w:numId="33" w16cid:durableId="1174109382">
+    <w:abstractNumId w:val="10"/>
   </w:num>
 </w:numbering>
 </file>

</xml_diff>